<commit_message>
Añadidas algunas cosas a la Memoria
Introducción y apartado 2b
</commit_message>
<xml_diff>
--- a/Documentación/Memoria MMIT P2.docx
+++ b/Documentación/Memoria MMIT P2.docx
@@ -1,6 +1,6 @@
 
 <file path=word/document.xml><?xml version="1.0" encoding="utf-8"?>
-<w:document xmlns:ve="http://schemas.openxmlformats.org/markup-compatibility/2006" xmlns:o="urn:schemas-microsoft-com:office:office" xmlns:r="http://schemas.openxmlformats.org/officeDocument/2006/relationships" xmlns:m="http://schemas.openxmlformats.org/officeDocument/2006/math" xmlns:v="urn:schemas-microsoft-com:vml" xmlns:wp="http://schemas.openxmlformats.org/drawingml/2006/wordprocessingDrawing" xmlns:w10="urn:schemas-microsoft-com:office:word" xmlns:w="http://schemas.openxmlformats.org/wordprocessingml/2006/main" xmlns:wne="http://schemas.microsoft.com/office/word/2006/wordml">
+<w:document xmlns:wpc="http://schemas.microsoft.com/office/word/2010/wordprocessingCanvas" xmlns:cx="http://schemas.microsoft.com/office/drawing/2014/chartex" xmlns:cx1="http://schemas.microsoft.com/office/drawing/2015/9/8/chartex" xmlns:cx2="http://schemas.microsoft.com/office/drawing/2015/10/21/chartex" xmlns:cx3="http://schemas.microsoft.com/office/drawing/2016/5/9/chartex" xmlns:cx4="http://schemas.microsoft.com/office/drawing/2016/5/10/chartex" xmlns:cx5="http://schemas.microsoft.com/office/drawing/2016/5/11/chartex" xmlns:cx6="http://schemas.microsoft.com/office/drawing/2016/5/12/chartex" xmlns:cx7="http://schemas.microsoft.com/office/drawing/2016/5/13/chartex" xmlns:cx8="http://schemas.microsoft.com/office/drawing/2016/5/14/chartex" xmlns:mc="http://schemas.openxmlformats.org/markup-compatibility/2006" xmlns:aink="http://schemas.microsoft.com/office/drawing/2016/ink" xmlns:am3d="http://schemas.microsoft.com/office/drawing/2017/model3d" xmlns:o="urn:schemas-microsoft-com:office:office" xmlns:r="http://schemas.openxmlformats.org/officeDocument/2006/relationships" xmlns:m="http://schemas.openxmlformats.org/officeDocument/2006/math" xmlns:v="urn:schemas-microsoft-com:vml" xmlns:wp14="http://schemas.microsoft.com/office/word/2010/wordprocessingDrawing" xmlns:wp="http://schemas.openxmlformats.org/drawingml/2006/wordprocessingDrawing" xmlns:w10="urn:schemas-microsoft-com:office:word" xmlns:w="http://schemas.openxmlformats.org/wordprocessingml/2006/main" xmlns:w14="http://schemas.microsoft.com/office/word/2010/wordml" xmlns:w15="http://schemas.microsoft.com/office/word/2012/wordml" xmlns:w16cid="http://schemas.microsoft.com/office/word/2016/wordml/cid" xmlns:w16se="http://schemas.microsoft.com/office/word/2015/wordml/symex" xmlns:wpg="http://schemas.microsoft.com/office/word/2010/wordprocessingGroup" xmlns:wpi="http://schemas.microsoft.com/office/word/2010/wordprocessingInk" xmlns:wne="http://schemas.microsoft.com/office/word/2006/wordml" xmlns:wps="http://schemas.microsoft.com/office/word/2010/wordprocessingShape" mc:Ignorable="w14 w15 w16se w16cid wp14">
   <w:body>
     <w:p>
       <w:pPr>
@@ -61,44 +61,106 @@
         <w:rPr>
           <w:i/>
         </w:rPr>
+        <w:t xml:space="preserve"> Backlog</w:t>
+      </w:r>
+      <w:r>
+        <w:t xml:space="preserve"> y el </w:t>
+      </w:r>
+      <w:r>
+        <w:rPr>
+          <w:i/>
+        </w:rPr>
+        <w:t>Sprint Backlog</w:t>
+      </w:r>
+      <w:r>
+        <w:t xml:space="preserve">.  </w:t>
+      </w:r>
+    </w:p>
+    <w:p>
+      <w:r>
+        <w:t>Tras haber</w:t>
+      </w:r>
+      <w:r>
+        <w:t xml:space="preserve"> acordado que usaríamos </w:t>
+      </w:r>
+      <w:r>
+        <w:rPr>
+          <w:i/>
+        </w:rPr>
+        <w:t>Jira</w:t>
+      </w:r>
+      <w:r>
+        <w:t xml:space="preserve"> para gestionar el </w:t>
+      </w:r>
+      <w:proofErr w:type="spellStart"/>
+      <w:r>
+        <w:rPr>
+          <w:i/>
+        </w:rPr>
+        <w:t>Product</w:t>
+      </w:r>
+      <w:proofErr w:type="spellEnd"/>
+      <w:r>
+        <w:rPr>
+          <w:i/>
+        </w:rPr>
+        <w:t xml:space="preserve"> Backlog</w:t>
+      </w:r>
+      <w:r>
+        <w:t xml:space="preserve"> y el </w:t>
+      </w:r>
+      <w:r>
+        <w:rPr>
+          <w:i/>
+        </w:rPr>
+        <w:t>Sprint Backlog</w:t>
+      </w:r>
+      <w:r>
+        <w:t xml:space="preserve">, </w:t>
+      </w:r>
+      <w:r>
+        <w:t xml:space="preserve">el equipo se dividió en dos grupos. Uno de ellos estaba formado por el </w:t>
+      </w:r>
+      <w:proofErr w:type="spellStart"/>
+      <w:r>
+        <w:rPr>
+          <w:b/>
+          <w:i/>
+        </w:rPr>
+        <w:t>Product</w:t>
+      </w:r>
+      <w:proofErr w:type="spellEnd"/>
+      <w:r>
+        <w:rPr>
+          <w:b/>
+          <w:i/>
+        </w:rPr>
         <w:t xml:space="preserve"> </w:t>
       </w:r>
       <w:proofErr w:type="spellStart"/>
       <w:r>
         <w:rPr>
-          <w:i/>
-        </w:rPr>
-        <w:t>Backlog</w:t>
+          <w:b/>
+          <w:i/>
+        </w:rPr>
+        <w:t>Owner</w:t>
       </w:r>
       <w:proofErr w:type="spellEnd"/>
       <w:r>
+        <w:rPr>
+          <w:b/>
+        </w:rPr>
         <w:t xml:space="preserve"> y el </w:t>
       </w:r>
       <w:r>
         <w:rPr>
-          <w:i/>
-        </w:rPr>
-        <w:t>Sprint Backlog</w:t>
-      </w:r>
-      <w:r>
-        <w:t xml:space="preserve">.  </w:t>
-      </w:r>
-    </w:p>
-    <w:p>
-      <w:r>
-        <w:t>Tras haber</w:t>
-      </w:r>
-      <w:r>
-        <w:t xml:space="preserve"> acordado que usaríamos </w:t>
-      </w:r>
-      <w:r>
-        <w:rPr>
-          <w:i/>
-        </w:rPr>
-        <w:t>Jira</w:t>
-      </w:r>
-      <w:r>
-        <w:t xml:space="preserve"> para gestionar el </w:t>
+          <w:b/>
+          <w:i/>
+        </w:rPr>
+        <w:t>Scrum Master</w:t>
+      </w:r>
+      <w:r>
+        <w:t xml:space="preserve">, que se dedicaron a escribir sobre las historias de usuario que formarían posteriormente el </w:t>
       </w:r>
       <w:proofErr w:type="spellStart"/>
       <w:r>
@@ -112,155 +174,84 @@
         <w:rPr>
           <w:i/>
         </w:rPr>
+        <w:t xml:space="preserve"> Backlog</w:t>
+      </w:r>
+      <w:r>
+        <w:t>.</w:t>
+      </w:r>
+    </w:p>
+    <w:p>
+      <w:r>
+        <w:t>Al principio, quedaron bastantes Historias de Usuario épicas, pero con ayuda de todo el grupo se fueron simplificando y dividiendo en unas más simples, que serían sobre las que se harían los criterios de aceptación posteriormente.</w:t>
+      </w:r>
+    </w:p>
+    <w:p>
+      <w:r>
+        <w:t>Cuando estuvieron redactadas las Historias de Usuario, nos juntamos todo el grupo para validarlas. Esto resultó ser ligeramente arduo, pues teníamos algunos conceptos erróneos sobre cómo realizar las Historias de Usuario, además de que salieron algunas épicas.</w:t>
+      </w:r>
+    </w:p>
+    <w:p>
+      <w:r>
+        <w:t>Tras ser validadas por todo el equipo,</w:t>
+      </w:r>
+      <w:r>
         <w:t xml:space="preserve"> </w:t>
       </w:r>
+      <w:r>
+        <w:t>serían</w:t>
+      </w:r>
+      <w:r>
+        <w:t xml:space="preserve"> acompañadas de los crit</w:t>
+      </w:r>
+      <w:r>
+        <w:t>erios de aceptación correspondientes. Así, conseguimos tener las Historias de Usuario listas para ser priorizadas.</w:t>
+      </w:r>
+    </w:p>
+    <w:p>
+      <w:r>
+        <w:t>El otro</w:t>
+      </w:r>
+      <w:r>
+        <w:t xml:space="preserve"> grupo</w:t>
+      </w:r>
+      <w:r>
+        <w:t xml:space="preserve">, que estaba formado por los </w:t>
+      </w:r>
+      <w:r>
+        <w:rPr>
+          <w:b/>
+        </w:rPr>
+        <w:t>desarrolladores</w:t>
+      </w:r>
+      <w:r>
+        <w:t>, se dedicó a practicar con las herramientas y tecnología</w:t>
+      </w:r>
+      <w:r>
+        <w:t xml:space="preserve">s que se usarían en el proyecto (mientras el </w:t>
+      </w:r>
       <w:proofErr w:type="spellStart"/>
       <w:r>
-        <w:rPr>
-          <w:i/>
-        </w:rPr>
-        <w:t>Backlog</w:t>
+        <w:t>Product</w:t>
       </w:r>
       <w:proofErr w:type="spellEnd"/>
       <w:r>
-        <w:t xml:space="preserve"> y el </w:t>
-      </w:r>
-      <w:r>
-        <w:rPr>
-          <w:i/>
-        </w:rPr>
-        <w:t>Sprint Backlog</w:t>
-      </w:r>
-      <w:r>
-        <w:t xml:space="preserve">, </w:t>
-      </w:r>
-      <w:r>
-        <w:t xml:space="preserve">el equipo se dividió en dos grupos. Uno de ellos estaba formado por el </w:t>
+        <w:t xml:space="preserve"> </w:t>
       </w:r>
       <w:proofErr w:type="spellStart"/>
       <w:r>
-        <w:rPr>
-          <w:b/>
-          <w:i/>
-        </w:rPr>
-        <w:t>Product</w:t>
+        <w:t>Owner</w:t>
       </w:r>
       <w:proofErr w:type="spellEnd"/>
       <w:r>
-        <w:rPr>
-          <w:b/>
-          <w:i/>
-        </w:rPr>
-        <w:t xml:space="preserve"> </w:t>
-      </w:r>
-      <w:proofErr w:type="spellStart"/>
-      <w:r>
-        <w:rPr>
-          <w:b/>
-          <w:i/>
-        </w:rPr>
-        <w:t>Owner</w:t>
-      </w:r>
-      <w:proofErr w:type="spellEnd"/>
-      <w:r>
-        <w:rPr>
-          <w:b/>
-        </w:rPr>
-        <w:t xml:space="preserve"> y el </w:t>
-      </w:r>
-      <w:r>
-        <w:rPr>
-          <w:b/>
-          <w:i/>
-        </w:rPr>
-        <w:t>Scrum Master</w:t>
-      </w:r>
-      <w:r>
-        <w:t xml:space="preserve">, que se dedicaron a escribir sobre las historias de usuario que formarían posteriormente el </w:t>
-      </w:r>
-      <w:proofErr w:type="spellStart"/>
-      <w:r>
-        <w:rPr>
-          <w:i/>
-        </w:rPr>
-        <w:t>Product</w:t>
-      </w:r>
-      <w:proofErr w:type="spellEnd"/>
-      <w:r>
-        <w:rPr>
-          <w:i/>
-        </w:rPr>
-        <w:t xml:space="preserve"> </w:t>
-      </w:r>
-      <w:proofErr w:type="spellStart"/>
-      <w:r>
-        <w:rPr>
-          <w:i/>
-        </w:rPr>
-        <w:t>Backlog</w:t>
-      </w:r>
-      <w:proofErr w:type="spellEnd"/>
-      <w:r>
-        <w:t>.</w:t>
-      </w:r>
-    </w:p>
-    <w:p>
-      <w:r>
-        <w:t>Al principio, quedaron bastantes Historias de Usuario épicas, pero con ayuda de todo el grupo se fueron simplificando y dividiendo en unas más simples, que serían sobre las que se harían los criterios de aceptación posteriormente.</w:t>
-      </w:r>
-    </w:p>
-    <w:p>
-      <w:r>
-        <w:t>Tras ser validadas por todo el equipo,</w:t>
-      </w:r>
-      <w:r>
-        <w:t xml:space="preserve"> </w:t>
-      </w:r>
-      <w:r>
-        <w:t>serían</w:t>
-      </w:r>
-      <w:r>
-        <w:t xml:space="preserve"> acompañadas de los criterios de aceptación. </w:t>
-      </w:r>
-    </w:p>
-    <w:p/>
-    <w:p>
-      <w:r>
-        <w:t>El otro</w:t>
-      </w:r>
-      <w:r>
-        <w:t xml:space="preserve"> grupo</w:t>
-      </w:r>
-      <w:r>
-        <w:t xml:space="preserve">, que estaba formado por los </w:t>
-      </w:r>
-      <w:r>
-        <w:rPr>
-          <w:b/>
-        </w:rPr>
-        <w:t>desarrolladores</w:t>
-      </w:r>
-      <w:r>
-        <w:t>, se dedicó a practicar con las herramientas y tecnología</w:t>
-      </w:r>
-      <w:r>
-        <w:t xml:space="preserve">s que se usarían en el proyecto (mientras el </w:t>
-      </w:r>
-      <w:proofErr w:type="spellStart"/>
-      <w:r>
-        <w:t>Product</w:t>
-      </w:r>
-      <w:proofErr w:type="spellEnd"/>
-      <w:r>
-        <w:t xml:space="preserve"> </w:t>
-      </w:r>
-      <w:proofErr w:type="spellStart"/>
-      <w:r>
-        <w:t>Owner</w:t>
-      </w:r>
-      <w:proofErr w:type="spellEnd"/>
-      <w:r>
-        <w:t xml:space="preserve"> y el Scrum Master elaboraban las Historias de Usuario)</w:t>
+        <w:t xml:space="preserve"> y el Scrum </w:t>
+      </w:r>
+      <w:proofErr w:type="gramStart"/>
+      <w:r>
+        <w:t>Master</w:t>
+      </w:r>
+      <w:proofErr w:type="gramEnd"/>
+      <w:r>
+        <w:t xml:space="preserve"> elaboraban las Historias de Usuario)</w:t>
       </w:r>
       <w:r>
         <w:t xml:space="preserve"> pa</w:t>
@@ -381,19 +372,12 @@
       </w:r>
       <w:proofErr w:type="spellEnd"/>
       <w:r>
-        <w:t xml:space="preserve"> </w:t>
-      </w:r>
-      <w:proofErr w:type="spellStart"/>
-      <w:r>
-        <w:t>Backlog</w:t>
-      </w:r>
-      <w:proofErr w:type="spellEnd"/>
-      <w:r>
-        <w:t xml:space="preserve"> y el Sprint Backlog, respectivamente. </w:t>
-      </w:r>
-    </w:p>
-    <w:p>
-      <w:r>
+        <w:t xml:space="preserve"> Backlog y el Sprint Backlog, respectivamente. </w:t>
+      </w:r>
+    </w:p>
+    <w:p>
+      <w:r>
+        <w:lastRenderedPageBreak/>
         <w:t xml:space="preserve">También se explicará el proceso de validación de las Historias de Usuario, y cómo el </w:t>
       </w:r>
       <w:proofErr w:type="spellStart"/>
@@ -437,7 +421,6 @@
           <w:sz w:val="28"/>
           <w:szCs w:val="28"/>
         </w:rPr>
-        <w:lastRenderedPageBreak/>
         <w:t xml:space="preserve">Herramienta usada para gestionar el </w:t>
       </w:r>
       <w:proofErr w:type="spellStart"/>
@@ -456,59 +439,84 @@
           <w:sz w:val="28"/>
           <w:szCs w:val="28"/>
         </w:rPr>
-        <w:t xml:space="preserve"> </w:t>
-      </w:r>
-      <w:proofErr w:type="spellStart"/>
-      <w:r>
-        <w:rPr>
-          <w:b/>
+        <w:t xml:space="preserve"> Backlog y el Sprint Backlog</w:t>
+      </w:r>
+      <w:r>
+        <w:rPr>
           <w:sz w:val="28"/>
           <w:szCs w:val="28"/>
         </w:rPr>
-        <w:t>Backlog</w:t>
+        <w:t xml:space="preserve"> </w:t>
+      </w:r>
+    </w:p>
+    <w:p>
+      <w:pPr>
+        <w:rPr>
+          <w:b/>
+        </w:rPr>
+      </w:pPr>
+      <w:r>
+        <w:t xml:space="preserve">Para el </w:t>
+      </w:r>
+      <w:r>
+        <w:rPr>
+          <w:i/>
+        </w:rPr>
+        <w:t>Sprint Backlog</w:t>
+      </w:r>
+      <w:r>
+        <w:t xml:space="preserve"> y </w:t>
+      </w:r>
+      <w:proofErr w:type="spellStart"/>
+      <w:r>
+        <w:rPr>
+          <w:i/>
+        </w:rPr>
+        <w:t>Product</w:t>
       </w:r>
       <w:proofErr w:type="spellEnd"/>
       <w:r>
         <w:rPr>
-          <w:b/>
-          <w:sz w:val="28"/>
-          <w:szCs w:val="28"/>
-        </w:rPr>
-        <w:t xml:space="preserve"> y el Sprint Backlog</w:t>
-      </w:r>
-      <w:r>
-        <w:rPr>
-          <w:sz w:val="28"/>
-          <w:szCs w:val="28"/>
-        </w:rPr>
-        <w:t xml:space="preserve"> </w:t>
-      </w:r>
-    </w:p>
-    <w:p>
-      <w:pPr>
-        <w:rPr>
-          <w:b/>
-        </w:rPr>
-      </w:pPr>
-      <w:r>
-        <w:t xml:space="preserve">Para el </w:t>
-      </w:r>
-      <w:r>
-        <w:rPr>
-          <w:i/>
-        </w:rPr>
-        <w:t xml:space="preserve">Sprint </w:t>
+          <w:i/>
+        </w:rPr>
+        <w:t xml:space="preserve"> Backlog </w:t>
+      </w:r>
+      <w:r>
+        <w:t xml:space="preserve">decidimos usar </w:t>
+      </w:r>
+      <w:r>
+        <w:rPr>
+          <w:b/>
+        </w:rPr>
+        <w:t>Jira</w:t>
+      </w:r>
+      <w:r>
+        <w:t>.</w:t>
+      </w:r>
+    </w:p>
+    <w:p>
+      <w:r>
+        <w:t xml:space="preserve">Una de nuestras opciones era usar </w:t>
       </w:r>
       <w:proofErr w:type="spellStart"/>
       <w:r>
         <w:rPr>
           <w:i/>
         </w:rPr>
-        <w:t>Backlog</w:t>
+        <w:t>Trello</w:t>
       </w:r>
       <w:proofErr w:type="spellEnd"/>
       <w:r>
-        <w:t xml:space="preserve"> y </w:t>
+        <w:t xml:space="preserve"> para la gestión del Sprint Backlog, debido a que su uso era sencillo. Sin embargo, Jira tiene más funcionalidades, tiene un uso bastante extendido, y </w:t>
+      </w:r>
+      <w:r>
+        <w:t xml:space="preserve">con </w:t>
+      </w:r>
+      <w:r>
+        <w:t>otras herramientas como GitHub (que también usaremos, per</w:t>
+      </w:r>
+      <w:r>
+        <w:t xml:space="preserve">o para el control de versiones), es más difícil dividir el </w:t>
       </w:r>
       <w:proofErr w:type="spellStart"/>
       <w:r>
@@ -522,81 +530,8 @@
         <w:rPr>
           <w:i/>
         </w:rPr>
-        <w:t xml:space="preserve"> </w:t>
-      </w:r>
-      <w:proofErr w:type="spellStart"/>
-      <w:r>
-        <w:rPr>
-          <w:i/>
-        </w:rPr>
-        <w:t>Backlog</w:t>
-      </w:r>
-      <w:proofErr w:type="spellEnd"/>
-      <w:r>
-        <w:rPr>
-          <w:i/>
-        </w:rPr>
-        <w:t xml:space="preserve"> </w:t>
-      </w:r>
-      <w:r>
-        <w:t xml:space="preserve">decidimos usar </w:t>
-      </w:r>
-      <w:r>
-        <w:rPr>
-          <w:b/>
-        </w:rPr>
-        <w:t>Jira</w:t>
-      </w:r>
-      <w:r>
-        <w:t>.</w:t>
-      </w:r>
-    </w:p>
-    <w:p>
-      <w:r>
-        <w:t xml:space="preserve">Una de nuestras opciones era usar </w:t>
-      </w:r>
-      <w:proofErr w:type="spellStart"/>
-      <w:r>
-        <w:rPr>
-          <w:i/>
-        </w:rPr>
-        <w:t>Trello</w:t>
-      </w:r>
-      <w:proofErr w:type="spellEnd"/>
-      <w:r>
-        <w:t xml:space="preserve"> para la gestión del Sprint Backlog, debido a que su uso era sencillo. Sin embargo, Jira tiene más funcionalidades, tiene un uso bastante extendido, y </w:t>
-      </w:r>
-      <w:r>
-        <w:t xml:space="preserve">con </w:t>
-      </w:r>
-      <w:r>
-        <w:t>otras herramientas como GitHub (que también usaremos, per</w:t>
-      </w:r>
-      <w:r>
-        <w:t xml:space="preserve">o para el control de versiones), es más difícil dividir el </w:t>
-      </w:r>
-      <w:proofErr w:type="spellStart"/>
-      <w:r>
-        <w:rPr>
-          <w:i/>
-        </w:rPr>
-        <w:t>Product</w:t>
-      </w:r>
-      <w:proofErr w:type="spellEnd"/>
-      <w:r>
-        <w:rPr>
-          <w:i/>
-        </w:rPr>
-        <w:t xml:space="preserve"> </w:t>
-      </w:r>
-      <w:proofErr w:type="spellStart"/>
-      <w:r>
-        <w:rPr>
-          <w:i/>
-        </w:rPr>
-        <w:t>Backlog</w:t>
-      </w:r>
-      <w:proofErr w:type="spellEnd"/>
+        <w:t xml:space="preserve"> Backlog</w:t>
+      </w:r>
       <w:r>
         <w:t xml:space="preserve"> en tareas.</w:t>
       </w:r>
@@ -682,6 +617,20 @@
       <w:pPr>
         <w:spacing w:line="276" w:lineRule="auto"/>
       </w:pPr>
+      <w:r>
+        <w:t>Para validar las Historias de Usuario, nos juntamos todo el grupo. Nos las repartimos de tal forma que cada subgrupo en el que nos dividimos, revisara solo algunas, y si surgía alguna duda o algunas personas no lograban ponerse de acuerdo respecto a</w:t>
+      </w:r>
+      <w:r>
+        <w:t xml:space="preserve"> una Historia de Usuario concreta,</w:t>
+      </w:r>
+      <w:r>
+        <w:t xml:space="preserve"> lo debatíamos entre todos los integrantes del grupo</w:t>
+      </w:r>
+      <w:bookmarkStart w:id="0" w:name="_GoBack"/>
+      <w:bookmarkEnd w:id="0"/>
+      <w:r>
+        <w:t xml:space="preserve">. De este modo, pudimos revisarlas todas rápidamente. </w:t>
+      </w:r>
     </w:p>
     <w:p>
       <w:pPr>
@@ -745,42 +694,97 @@
           <w:szCs w:val="28"/>
         </w:rPr>
       </w:pPr>
-      <w:proofErr w:type="spellStart"/>
       <w:r>
         <w:rPr>
           <w:b/>
           <w:sz w:val="28"/>
           <w:szCs w:val="28"/>
         </w:rPr>
-        <w:t>Mockups</w:t>
-      </w:r>
-      <w:proofErr w:type="spellEnd"/>
-      <w:r>
-        <w:rPr>
-          <w:b/>
+        <w:t>Mockups creados</w:t>
+      </w:r>
+    </w:p>
+    <w:p>
+      <w:pPr>
+        <w:spacing w:line="276" w:lineRule="auto"/>
+      </w:pPr>
+      <w:r>
+        <w:t xml:space="preserve">Para la creación de los mockups se ha optado por un diseño de interfaz simple, amigable e intuitivo, para que a un usuario no le fuera complicado el uso de la aplicación la primera vez que se encuentre con esta. Se han diseñado </w:t>
+      </w:r>
+      <w:r>
+        <w:t>las vistas principales de la aplicación como son: la pantalla principal, una pantalla de log-in para los usuarios, los distintos perfiles con la información de los jugadores, equipos y entrenadores, y distintas pantallas donde mostrar las estadísticas pedidas. Todas las imágenes se encuentran incluidas en la carpeta extra del proyecto.</w:t>
+      </w:r>
+    </w:p>
+    <w:p>
+      <w:pPr>
+        <w:spacing w:line="276" w:lineRule="auto"/>
+        <w:ind w:firstLine="708"/>
+        <w:rPr>
           <w:sz w:val="28"/>
           <w:szCs w:val="28"/>
         </w:rPr>
-        <w:t xml:space="preserve"> creados</w:t>
-      </w:r>
-    </w:p>
-    <w:p>
-      <w:pPr>
-        <w:spacing w:line="276" w:lineRule="auto"/>
-      </w:pPr>
-      <w:r>
-        <w:t xml:space="preserve">Para la creación de los </w:t>
-      </w:r>
-      <w:proofErr w:type="spellStart"/>
-      <w:r>
-        <w:t>mockups</w:t>
-      </w:r>
-      <w:proofErr w:type="spellEnd"/>
-      <w:r>
-        <w:t xml:space="preserve"> se ha optado por un diseño de interfaz simple, amigable e intuitivo, para que a un usuario no le fuera complicado el uso de la aplicación la primera vez que se encuentre con esta. Se han diseñado </w:t>
-      </w:r>
-      <w:r>
-        <w:t>las vistas principales de la aplicación como son: la pantalla principal, una pantalla de log-in para los usuarios, los distintos perfiles con la información de los jugadores, equipos y entrenadores, y distintas pantallas donde mostrar las estadísticas pedidas. Todas las imágenes se encuentran incluidas en la carpeta extra del proyecto.</w:t>
+      </w:pPr>
+      <w:r>
+        <w:rPr>
+          <w:b/>
+          <w:sz w:val="28"/>
+          <w:szCs w:val="28"/>
+        </w:rPr>
+        <w:t>e</w:t>
+      </w:r>
+      <w:r>
+        <w:rPr>
+          <w:b/>
+          <w:sz w:val="28"/>
+          <w:szCs w:val="28"/>
+        </w:rPr>
+        <w:t>)</w:t>
+      </w:r>
+      <w:r>
+        <w:rPr>
+          <w:b/>
+          <w:sz w:val="28"/>
+          <w:szCs w:val="28"/>
+        </w:rPr>
+        <w:t xml:space="preserve"> Perfiles de usuario</w:t>
+      </w:r>
+      <w:r>
+        <w:rPr>
+          <w:sz w:val="28"/>
+          <w:szCs w:val="28"/>
+        </w:rPr>
+        <w:t xml:space="preserve"> </w:t>
+      </w:r>
+    </w:p>
+    <w:p>
+      <w:r>
+        <w:lastRenderedPageBreak/>
+        <w:t>[Insertar perfiles de usuario]</w:t>
+      </w:r>
+    </w:p>
+    <w:p/>
+    <w:p>
+      <w:pPr>
+        <w:rPr>
+          <w:b/>
+        </w:rPr>
+      </w:pPr>
+    </w:p>
+    <w:p>
+      <w:pPr>
+        <w:rPr>
+          <w:b/>
+        </w:rPr>
+      </w:pPr>
+      <w:r>
+        <w:rPr>
+          <w:b/>
+        </w:rPr>
+        <w:t>3.-Prototipo</w:t>
+      </w:r>
+    </w:p>
+    <w:p>
+      <w:r>
+        <w:t>En este apartado se explicará tanto las tecnologías probadas en el prototipo que realizamos, como su desarrollo, problemas encontrados, cómo se han resuelto, y finalmente se explicará cómo ejecutarlo y probar las funcionalidades que este ofrece.</w:t>
       </w:r>
     </w:p>
     <w:p>
@@ -788,6 +792,7 @@
         <w:spacing w:line="276" w:lineRule="auto"/>
         <w:ind w:firstLine="708"/>
         <w:rPr>
+          <w:b/>
           <w:sz w:val="28"/>
           <w:szCs w:val="28"/>
         </w:rPr>
@@ -798,7 +803,7 @@
           <w:sz w:val="28"/>
           <w:szCs w:val="28"/>
         </w:rPr>
-        <w:t>e</w:t>
+        <w:t>a)</w:t>
       </w:r>
       <w:r>
         <w:rPr>
@@ -806,54 +811,838 @@
           <w:sz w:val="28"/>
           <w:szCs w:val="28"/>
         </w:rPr>
-        <w:t>)</w:t>
-      </w:r>
-      <w:r>
+        <w:t xml:space="preserve"> Herramientas y tecnologías probadas</w:t>
+      </w:r>
+    </w:p>
+    <w:p>
+      <w:r>
+        <w:t xml:space="preserve"> </w:t>
+      </w:r>
+      <w:r>
+        <w:t xml:space="preserve">Además de las herramientas usadas para que el </w:t>
+      </w:r>
+      <w:proofErr w:type="spellStart"/>
+      <w:r>
+        <w:rPr>
+          <w:i/>
+        </w:rPr>
+        <w:t>Product</w:t>
+      </w:r>
+      <w:proofErr w:type="spellEnd"/>
+      <w:r>
+        <w:rPr>
+          <w:i/>
+        </w:rPr>
+        <w:t xml:space="preserve"> </w:t>
+      </w:r>
+      <w:proofErr w:type="spellStart"/>
+      <w:r>
+        <w:rPr>
+          <w:i/>
+        </w:rPr>
+        <w:t>Owner</w:t>
+      </w:r>
+      <w:proofErr w:type="spellEnd"/>
+      <w:r>
+        <w:t xml:space="preserve"> gestione el </w:t>
+      </w:r>
+      <w:proofErr w:type="spellStart"/>
+      <w:r>
+        <w:rPr>
+          <w:i/>
+        </w:rPr>
+        <w:t>Product</w:t>
+      </w:r>
+      <w:proofErr w:type="spellEnd"/>
+      <w:r>
+        <w:rPr>
+          <w:i/>
+        </w:rPr>
+        <w:t xml:space="preserve"> Backlog</w:t>
+      </w:r>
+      <w:r>
+        <w:t>, debatimos sobre</w:t>
+      </w:r>
+      <w:r>
+        <w:t xml:space="preserve"> qué herramientas usar para desarro</w:t>
+      </w:r>
+      <w:r>
+        <w:t>llar, y para gestionar las versiones del código de proyecto, documentación, etc.</w:t>
+      </w:r>
+    </w:p>
+    <w:p>
+      <w:r>
+        <w:t xml:space="preserve">El </w:t>
+      </w:r>
+      <w:proofErr w:type="spellStart"/>
+      <w:r>
+        <w:rPr>
+          <w:i/>
+        </w:rPr>
+        <w:t>Product</w:t>
+      </w:r>
+      <w:proofErr w:type="spellEnd"/>
+      <w:r>
+        <w:rPr>
+          <w:i/>
+        </w:rPr>
+        <w:t xml:space="preserve"> </w:t>
+      </w:r>
+      <w:proofErr w:type="spellStart"/>
+      <w:r>
+        <w:rPr>
+          <w:i/>
+        </w:rPr>
+        <w:t>Owner</w:t>
+      </w:r>
+      <w:proofErr w:type="spellEnd"/>
+      <w:r>
+        <w:t xml:space="preserve"> indicó que ser</w:t>
+      </w:r>
+      <w:r>
+        <w:t xml:space="preserve">ía una aplicación de escritorio, </w:t>
+      </w:r>
+      <w:r>
+        <w:t>por lo que para programar barajamos varias opciones como</w:t>
+      </w:r>
+      <w:r>
+        <w:rPr>
+          <w:b/>
+        </w:rPr>
+        <w:t xml:space="preserve"> Eclipse</w:t>
+      </w:r>
+      <w:r>
+        <w:t xml:space="preserve">, o </w:t>
+      </w:r>
+      <w:proofErr w:type="spellStart"/>
+      <w:r>
+        <w:rPr>
+          <w:b/>
+        </w:rPr>
+        <w:t>Netbeans</w:t>
+      </w:r>
+      <w:proofErr w:type="spellEnd"/>
+      <w:r>
+        <w:t>, ya que son plataformas para programar en Java bastante conocidas y amigables</w:t>
+      </w:r>
+      <w:r>
+        <w:t xml:space="preserve">. Elegimos esta última, pues aunque ya habíamos trabajado con Eclipse anteriormente, </w:t>
+      </w:r>
+      <w:proofErr w:type="spellStart"/>
+      <w:r>
+        <w:t>Netbeans</w:t>
+      </w:r>
+      <w:proofErr w:type="spellEnd"/>
+      <w:r>
+        <w:t xml:space="preserve"> incorporaba el </w:t>
+      </w:r>
+      <w:proofErr w:type="spellStart"/>
+      <w:r>
+        <w:rPr>
+          <w:i/>
+        </w:rPr>
+        <w:t>Java</w:t>
+      </w:r>
+      <w:r>
+        <w:rPr>
+          <w:i/>
+        </w:rPr>
+        <w:t>Fx</w:t>
+      </w:r>
+      <w:proofErr w:type="spellEnd"/>
+      <w:r>
+        <w:t>, una herramienta que sirve para diseñar interfaces gráficas</w:t>
+      </w:r>
+      <w:r>
+        <w:t>. En caso de elegir Eclipse, hubiéramos tenido que instalar el plugin aparte, por lo que nos decantamos por la elección más</w:t>
+      </w:r>
+      <w:r>
+        <w:t xml:space="preserve"> fácil a la hora de instalación (</w:t>
+      </w:r>
+      <w:proofErr w:type="spellStart"/>
+      <w:r>
+        <w:rPr>
+          <w:b/>
+        </w:rPr>
+        <w:t>Netbeans</w:t>
+      </w:r>
+      <w:proofErr w:type="spellEnd"/>
+      <w:r>
+        <w:t>),</w:t>
+      </w:r>
+      <w:r>
+        <w:t xml:space="preserve"> ya que </w:t>
+      </w:r>
+      <w:r>
+        <w:t>esta</w:t>
+      </w:r>
+      <w:r>
+        <w:t xml:space="preserve"> plataforma</w:t>
+      </w:r>
+      <w:r>
+        <w:t xml:space="preserve"> </w:t>
+      </w:r>
+      <w:r>
+        <w:t>no difiere mucho de Eclipse.</w:t>
+      </w:r>
+    </w:p>
+    <w:p>
+      <w:r>
+        <w:t>Para el servidor de la base de datos, estuvimos de</w:t>
+      </w:r>
+      <w:r>
+        <w:t xml:space="preserve">batiendo sobre el uso de </w:t>
+      </w:r>
+      <w:proofErr w:type="spellStart"/>
+      <w:r>
+        <w:rPr>
+          <w:b/>
+        </w:rPr>
+        <w:t>Xampp</w:t>
+      </w:r>
+      <w:proofErr w:type="spellEnd"/>
+      <w:r>
+        <w:t xml:space="preserve"> y</w:t>
+      </w:r>
+      <w:r>
+        <w:t xml:space="preserve"> </w:t>
+      </w:r>
+      <w:proofErr w:type="spellStart"/>
+      <w:r>
+        <w:rPr>
+          <w:b/>
+        </w:rPr>
+        <w:t>Wamp</w:t>
+      </w:r>
+      <w:proofErr w:type="spellEnd"/>
+      <w:r>
+        <w:t xml:space="preserve">, debido a que a la hora de hacer la conexión de la base de datos con el código es bastante simple, y varios integrantes del grupo lo han utilizado previamente, lo que puede a ayudar a resolver dudas en este periodo de prueba de herramientas. </w:t>
+      </w:r>
+    </w:p>
+    <w:p>
+      <w:r>
+        <w:t xml:space="preserve">Otra ventaja que aportaban estos programas es </w:t>
+      </w:r>
+      <w:r>
+        <w:t>que,</w:t>
+      </w:r>
+      <w:r>
+        <w:t xml:space="preserve"> al unificar varios servidores, </w:t>
+      </w:r>
+      <w:r>
+        <w:t xml:space="preserve">permiten elegir </w:t>
+      </w:r>
+      <w:r>
+        <w:t xml:space="preserve">en la instalación </w:t>
+      </w:r>
+      <w:r>
+        <w:t>qué servidor</w:t>
+      </w:r>
+      <w:r>
+        <w:t xml:space="preserve"> queremos usar.</w:t>
+      </w:r>
+    </w:p>
+    <w:p>
+      <w:r>
+        <w:t xml:space="preserve">Ya </w:t>
+      </w:r>
+      <w:r>
+        <w:t xml:space="preserve">que el prototipo sería ejecutado desde un </w:t>
+      </w:r>
+      <w:r>
+        <w:rPr>
+          <w:i/>
+        </w:rPr>
+        <w:t>.</w:t>
+      </w:r>
+      <w:proofErr w:type="spellStart"/>
+      <w:r>
+        <w:rPr>
+          <w:i/>
+        </w:rPr>
+        <w:t>jar</w:t>
+      </w:r>
+      <w:proofErr w:type="spellEnd"/>
+      <w:r>
+        <w:t>, y se tendría que generar la base de datos a partir de dicho ejecutable</w:t>
+      </w:r>
+      <w:r>
+        <w:t xml:space="preserve"> sin depender de software externo</w:t>
+      </w:r>
+      <w:r>
+        <w:t>, se propuso</w:t>
+      </w:r>
+      <w:r>
+        <w:t xml:space="preserve"> también</w:t>
+      </w:r>
+      <w:r>
+        <w:t xml:space="preserve"> el uso de </w:t>
+      </w:r>
+      <w:r>
+        <w:rPr>
+          <w:b/>
+        </w:rPr>
+        <w:t>SQLite</w:t>
+      </w:r>
+      <w:r>
+        <w:t>, ya que va integrado dentro del propio proyecto, y sería sencillo realizar la conexión a la base de datos.</w:t>
+      </w:r>
+      <w:r>
+        <w:t xml:space="preserve"> </w:t>
+      </w:r>
+    </w:p>
+    <w:p>
+      <w:r>
+        <w:t xml:space="preserve">Debido a las restricciones de la entrega del prototipo, y </w:t>
+      </w:r>
+      <w:r>
+        <w:t>habiendo</w:t>
+      </w:r>
+      <w:r>
+        <w:t xml:space="preserve"> probado las plataformas mencionadas, decidimos usar </w:t>
+      </w:r>
+      <w:r>
+        <w:rPr>
+          <w:b/>
+        </w:rPr>
+        <w:t>SQLite</w:t>
+      </w:r>
+      <w:r>
+        <w:t xml:space="preserve"> para las bases de datos. Tras acordar esto, se comentó que con </w:t>
+      </w:r>
+      <w:proofErr w:type="spellStart"/>
+      <w:r>
+        <w:rPr>
+          <w:b/>
+        </w:rPr>
+        <w:t>SQLiteStudio</w:t>
+      </w:r>
+      <w:proofErr w:type="spellEnd"/>
+      <w:r>
+        <w:t xml:space="preserve"> se podría gestionar fácilmente la base de datos creada. </w:t>
+      </w:r>
+    </w:p>
+    <w:p>
+      <w:r>
+        <w:t xml:space="preserve">Tras haber probado el </w:t>
+      </w:r>
+      <w:proofErr w:type="spellStart"/>
+      <w:r>
+        <w:rPr>
+          <w:i/>
+        </w:rPr>
+        <w:t>SQLiteStudio</w:t>
+      </w:r>
+      <w:proofErr w:type="spellEnd"/>
+      <w:r>
+        <w:t xml:space="preserve">, y haber creado algunas tablas en la base de datos que usaríamos para el prototipo, nos dimos cuenta de que fallaba la inserción porque el </w:t>
+      </w:r>
+      <w:proofErr w:type="spellStart"/>
+      <w:r>
+        <w:rPr>
+          <w:i/>
+        </w:rPr>
+        <w:t>SQLiteStudio</w:t>
+      </w:r>
+      <w:proofErr w:type="spellEnd"/>
+      <w:r>
+        <w:t xml:space="preserve"> nos daba problemas. Ya que este programa no era tan amigable como pensábamos, probamos también con el </w:t>
+      </w:r>
+      <w:r>
+        <w:rPr>
+          <w:b/>
+          <w:i/>
+        </w:rPr>
+        <w:t xml:space="preserve">DB browser </w:t>
+      </w:r>
+      <w:proofErr w:type="spellStart"/>
+      <w:r>
+        <w:rPr>
+          <w:b/>
+          <w:i/>
+        </w:rPr>
+        <w:t>for</w:t>
+      </w:r>
+      <w:proofErr w:type="spellEnd"/>
+      <w:r>
+        <w:rPr>
+          <w:b/>
+          <w:i/>
+        </w:rPr>
+        <w:t xml:space="preserve"> SQLite</w:t>
+      </w:r>
+      <w:r>
+        <w:rPr>
+          <w:b/>
+        </w:rPr>
+        <w:t xml:space="preserve">, </w:t>
+      </w:r>
+      <w:r>
+        <w:t xml:space="preserve">una herramienta similar. </w:t>
+      </w:r>
+    </w:p>
+    <w:p>
+      <w:r>
+        <w:t xml:space="preserve">Estuvimos probándola, y además de que no nos daba ningún error al hacer las inserciones en la base de datos (ni de otro tipo), resultó ser más intuitiva y amigable que el </w:t>
+      </w:r>
+      <w:proofErr w:type="spellStart"/>
+      <w:r>
+        <w:rPr>
+          <w:i/>
+        </w:rPr>
+        <w:t>SQLiteStudio</w:t>
+      </w:r>
+      <w:proofErr w:type="spellEnd"/>
+      <w:r>
+        <w:t xml:space="preserve">, por lo que decidimos usar al final el </w:t>
+      </w:r>
+      <w:r>
+        <w:rPr>
+          <w:i/>
+        </w:rPr>
+        <w:t xml:space="preserve">DB browser </w:t>
+      </w:r>
+      <w:proofErr w:type="spellStart"/>
+      <w:r>
+        <w:rPr>
+          <w:i/>
+        </w:rPr>
+        <w:t>for</w:t>
+      </w:r>
+      <w:proofErr w:type="spellEnd"/>
+      <w:r>
+        <w:rPr>
+          <w:i/>
+        </w:rPr>
+        <w:t xml:space="preserve"> SQLite</w:t>
+      </w:r>
+      <w:r>
+        <w:t xml:space="preserve"> para gestionar las tablas de la base de datos.</w:t>
+      </w:r>
+    </w:p>
+    <w:p>
+      <w:pPr>
+        <w:spacing w:line="276" w:lineRule="auto"/>
+        <w:ind w:firstLine="708"/>
         <w:rPr>
           <w:b/>
           <w:sz w:val="28"/>
           <w:szCs w:val="28"/>
         </w:rPr>
-        <w:t xml:space="preserve"> Perfiles de usuario</w:t>
-      </w:r>
-      <w:r>
-        <w:rPr>
+      </w:pPr>
+      <w:r>
+        <w:rPr>
+          <w:b/>
           <w:sz w:val="28"/>
           <w:szCs w:val="28"/>
         </w:rPr>
+        <w:t>b)</w:t>
+      </w:r>
+      <w:r>
+        <w:rPr>
+          <w:sz w:val="28"/>
+          <w:szCs w:val="28"/>
+        </w:rPr>
         <w:t xml:space="preserve"> </w:t>
       </w:r>
-    </w:p>
-    <w:p>
-      <w:r>
-        <w:t>[Insertar perfiles de usuario]</w:t>
-      </w:r>
-    </w:p>
-    <w:p/>
-    <w:p>
-      <w:pPr>
-        <w:rPr>
-          <w:b/>
-        </w:rPr>
-      </w:pPr>
-    </w:p>
-    <w:p>
-      <w:pPr>
-        <w:rPr>
-          <w:b/>
-        </w:rPr>
-      </w:pPr>
-      <w:r>
-        <w:rPr>
-          <w:b/>
-        </w:rPr>
-        <w:t>3.-Prototipo</w:t>
+      <w:r>
+        <w:rPr>
+          <w:b/>
+          <w:sz w:val="28"/>
+          <w:szCs w:val="28"/>
+        </w:rPr>
+        <w:t>Desarrollo del prototipo</w:t>
       </w:r>
     </w:p>
     <w:p>
       <w:r>
         <w:lastRenderedPageBreak/>
-        <w:t>En este apartado se explicará tanto las tecnologías probadas en el prototipo que realizamos, como su desarrollo, problemas encontrados, cómo se han resuelto, y finalmente se explicará cómo ejecutarlo y probar las funcionalidades que este ofrece.</w:t>
+        <w:t xml:space="preserve">A la hora de crear el prototipo nos dividimos en </w:t>
+      </w:r>
+      <w:r>
+        <w:rPr>
+          <w:b/>
+        </w:rPr>
+        <w:t>pequeños subgrupos</w:t>
+      </w:r>
+      <w:r>
+        <w:t xml:space="preserve"> dentro de los propios desarrolladores, y nos repartimos equitativamente pequeñas partes de lo que sería el prototipo</w:t>
+      </w:r>
+      <w:r>
+        <w:t>.</w:t>
+      </w:r>
+      <w:r>
+        <w:t xml:space="preserve"> Independientemente de la parte de código que implementara cada persona del equipo, nos aseguramos de que todo el mundo</w:t>
+      </w:r>
+      <w:r>
+        <w:t xml:space="preserve"> (incluidos el </w:t>
+      </w:r>
+      <w:proofErr w:type="spellStart"/>
+      <w:r>
+        <w:rPr>
+          <w:i/>
+        </w:rPr>
+        <w:t>Product</w:t>
+      </w:r>
+      <w:proofErr w:type="spellEnd"/>
+      <w:r>
+        <w:rPr>
+          <w:i/>
+        </w:rPr>
+        <w:t xml:space="preserve"> </w:t>
+      </w:r>
+      <w:proofErr w:type="spellStart"/>
+      <w:r>
+        <w:rPr>
+          <w:i/>
+        </w:rPr>
+        <w:t>Owner</w:t>
+      </w:r>
+      <w:proofErr w:type="spellEnd"/>
+      <w:r>
+        <w:rPr>
+          <w:i/>
+        </w:rPr>
+        <w:t xml:space="preserve"> </w:t>
+      </w:r>
+      <w:r>
+        <w:t xml:space="preserve">y el </w:t>
+      </w:r>
+      <w:r>
+        <w:rPr>
+          <w:i/>
+        </w:rPr>
+        <w:t>Scrum Master</w:t>
+      </w:r>
+      <w:r>
+        <w:t>, pues les podría servir para poner en práctica lo aprendido de metodologías ágiles)</w:t>
+      </w:r>
+      <w:r>
+        <w:t xml:space="preserve"> hubiera practicado con las herramientas que serían necesarias para el proyecto, para que el desarrollo de este fuera lo más fluido posible.</w:t>
+      </w:r>
+      <w:r>
+        <w:t xml:space="preserve"> </w:t>
+      </w:r>
+    </w:p>
+    <w:p>
+      <w:r>
+        <w:t>Comenzamos haciendo las interfaces</w:t>
+      </w:r>
+      <w:r>
+        <w:t xml:space="preserve"> </w:t>
+      </w:r>
+      <w:r>
+        <w:t xml:space="preserve">gráficas </w:t>
+      </w:r>
+      <w:r>
+        <w:t>que componen el prototipo, y las implementaciones de los botones que las forman, de las cuales se encargaron Carlos, y Guillermo. Hubo problemas al principio sobre todo con el manejo del repositorio de GitHub, y también con la creación de interfaces gráficas, pues era la primera vez que usábamos tanto GitHub como NetBeans. Dicha inexperiencia se solucionó consultando foros y tutoriales de internet, en los que hacen una explicación sencilla sobre cómo usar dichos programas.</w:t>
+      </w:r>
+    </w:p>
+    <w:p>
+      <w:pPr>
+        <w:rPr>
+          <w:i/>
+        </w:rPr>
+      </w:pPr>
+      <w:r>
+        <w:t>Posteriormente, Marina, Jun, Sergio y</w:t>
+      </w:r>
+      <w:r>
+        <w:t xml:space="preserve"> Laur</w:t>
+      </w:r>
+      <w:r>
+        <w:t>a se encargaron de programar la</w:t>
+      </w:r>
+      <w:r>
+        <w:t xml:space="preserve"> parte de Controlador, </w:t>
+      </w:r>
+      <w:r>
+        <w:t xml:space="preserve">así como de la creación de Factorías, </w:t>
+      </w:r>
+      <w:r>
+        <w:t xml:space="preserve">de las SA, los </w:t>
+      </w:r>
+      <w:proofErr w:type="spellStart"/>
+      <w:r>
+        <w:t>DAOs</w:t>
+      </w:r>
+      <w:proofErr w:type="spellEnd"/>
+      <w:r>
+        <w:t xml:space="preserve">, y de la conexión con la base de datos. Aquí </w:t>
+      </w:r>
+      <w:r>
+        <w:t>volvimos a tener</w:t>
+      </w:r>
+      <w:r>
+        <w:t xml:space="preserve"> un problema </w:t>
+      </w:r>
+      <w:r>
+        <w:t xml:space="preserve">por </w:t>
+      </w:r>
+      <w:r>
+        <w:t>inexperiencia con NetBeans,</w:t>
+      </w:r>
+      <w:r>
+        <w:t xml:space="preserve"> que se solucionó de la misma forma que con las interfaces. Sin embargo, a la hora de hacer la conexión con la base de datos mediante el </w:t>
+      </w:r>
+      <w:r>
+        <w:rPr>
+          <w:i/>
+        </w:rPr>
+        <w:t>SQLite</w:t>
+      </w:r>
+      <w:r>
+        <w:t xml:space="preserve">, (generando </w:t>
+      </w:r>
+      <w:r>
+        <w:t xml:space="preserve">al principio </w:t>
+      </w:r>
+      <w:r>
+        <w:t xml:space="preserve">las tablas con el </w:t>
+      </w:r>
+      <w:r>
+        <w:rPr>
+          <w:i/>
+        </w:rPr>
+        <w:t>SQLite Studio</w:t>
+      </w:r>
+      <w:r>
+        <w:rPr>
+          <w:i/>
+        </w:rPr>
+        <w:t xml:space="preserve">) </w:t>
+      </w:r>
+      <w:r>
+        <w:t xml:space="preserve">hubo ciertas dificultades, pues, de nuevo, </w:t>
+      </w:r>
+      <w:r>
+        <w:t xml:space="preserve">nos encontrábamos ante un programa que no habíamos usado anteriormente. </w:t>
+      </w:r>
+      <w:r>
+        <w:t>Gracias a la colaboración de otros compañeros del equipo que habían usado el SQLite antes, y de nuevo, a tutoriales y foros de internet, pudimos realizar la conexión a la base de datos correctamente.</w:t>
+      </w:r>
+      <w:r>
+        <w:t xml:space="preserve"> </w:t>
+      </w:r>
+    </w:p>
+    <w:p>
+      <w:r>
+        <w:t xml:space="preserve">Posteriormente integraríamos todo. </w:t>
+      </w:r>
+      <w:r>
+        <w:t>Debido a que hicimos todo el código por partes, tuvimos que integrarlo tras haber programado cada uno nuestra parte. De la integración se encargaron inicialmente tanto Diego, como Eduardo, que se encargaron de m</w:t>
+      </w:r>
+      <w:r>
+        <w:t xml:space="preserve">odificar, y organizar tanto el código como las clases java </w:t>
+      </w:r>
+      <w:r>
+        <w:t>para que pudiera ejecutarse correctamente. No resultó ser una tarea fácil, pues cada persona programaba de una forma concreta; ponía nombres de variables, clases, eventos, etc. distintos. Por ello, se pusieron de acuerdo las personas encargadas de integrar y adaptar todo</w:t>
+      </w:r>
+      <w:r>
+        <w:t xml:space="preserve"> para hacerlo de la misma manera, y así unificarlo todo.</w:t>
+      </w:r>
+    </w:p>
+    <w:p>
+      <w:r>
+        <w:t>Tras haber ejecutado por primera vez todo junto, surgieron errores inesperados</w:t>
+      </w:r>
+      <w:r>
+        <w:t xml:space="preserve"> que después solucionaríamos</w:t>
+      </w:r>
+      <w:r>
+        <w:t>. En primer lugar, se mostraba constantemente una ventana cuando no debía hacerlo</w:t>
+      </w:r>
+      <w:r>
+        <w:t>. Solo tuvimos que añadir unas lín</w:t>
+      </w:r>
+      <w:r>
+        <w:t xml:space="preserve">eas de código para solucionarlo. </w:t>
+      </w:r>
+    </w:p>
+    <w:p>
+      <w:r>
+        <w:t>Nos dimos cuenta de que</w:t>
+      </w:r>
+      <w:r>
+        <w:t>,</w:t>
+      </w:r>
+      <w:r>
+        <w:t xml:space="preserve"> al insertar información en la base de datos, nos saltaba un error que no entendíamos de dónde venía, pues esa parte de código estaba correctamente implementada. Después descubrimos que fue debido al </w:t>
+      </w:r>
+      <w:r>
+        <w:rPr>
+          <w:i/>
+          <w:u w:val="single"/>
+        </w:rPr>
+        <w:t>SQLite Studio</w:t>
+      </w:r>
+      <w:r>
+        <w:t>,</w:t>
+      </w:r>
+      <w:r>
+        <w:t xml:space="preserve"> pues este </w:t>
+      </w:r>
+      <w:r>
+        <w:rPr>
+          <w:u w:val="single"/>
+        </w:rPr>
+        <w:t>corrompía los archivos de la base de datos</w:t>
+      </w:r>
+      <w:r>
+        <w:t xml:space="preserve">, impidiendo así la inserción de datos en esta. Como barajamos la posibilidad de usar el </w:t>
+      </w:r>
+      <w:r>
+        <w:rPr>
+          <w:i/>
+        </w:rPr>
+        <w:t xml:space="preserve">DB browser </w:t>
+      </w:r>
+      <w:proofErr w:type="spellStart"/>
+      <w:r>
+        <w:rPr>
+          <w:i/>
+        </w:rPr>
+        <w:t>for</w:t>
+      </w:r>
+      <w:proofErr w:type="spellEnd"/>
+      <w:r>
+        <w:rPr>
+          <w:i/>
+        </w:rPr>
+        <w:t xml:space="preserve"> SQLite, </w:t>
+      </w:r>
+      <w:r>
+        <w:t>y comprobamos que también era intuitivo y amigable,</w:t>
+      </w:r>
+      <w:r>
+        <w:t xml:space="preserve"> como ya se ha mencionado anteriormente, acordamos usarlo para gestionar las tablas de la base de datos, en vez de usar el </w:t>
+      </w:r>
+      <w:r>
+        <w:rPr>
+          <w:i/>
+        </w:rPr>
+        <w:t>SQLite Studio</w:t>
+      </w:r>
+      <w:r>
+        <w:rPr>
+          <w:i/>
+        </w:rPr>
+        <w:t>.</w:t>
+      </w:r>
+      <w:r>
+        <w:rPr>
+          <w:i/>
+        </w:rPr>
+        <w:t xml:space="preserve"> </w:t>
+      </w:r>
+      <w:r>
+        <w:t>Con este nuevo programa, no nos dio ningún problema al hacer las inserciones, y las operaciones realizadas sobre la base de datos funcionaban correctamente.</w:t>
+      </w:r>
+    </w:p>
+    <w:p>
+      <w:r>
+        <w:t>Tras tener un prototipo funcional básico,</w:t>
+      </w:r>
+      <w:r>
+        <w:t xml:space="preserve"> Eduardo se encargó de </w:t>
+      </w:r>
+      <w:r>
+        <w:rPr>
+          <w:u w:val="single"/>
+        </w:rPr>
+        <w:t>implementar</w:t>
+      </w:r>
+      <w:r>
+        <w:rPr>
+          <w:u w:val="single"/>
+        </w:rPr>
+        <w:t xml:space="preserve"> </w:t>
+      </w:r>
+      <w:r>
+        <w:rPr>
+          <w:u w:val="single"/>
+        </w:rPr>
+        <w:t xml:space="preserve">un menú </w:t>
+      </w:r>
+      <w:proofErr w:type="spellStart"/>
+      <w:r>
+        <w:rPr>
+          <w:u w:val="single"/>
+        </w:rPr>
+        <w:t>login</w:t>
+      </w:r>
+      <w:proofErr w:type="spellEnd"/>
+      <w:r>
+        <w:t xml:space="preserve">, en el que tendrías que introducir la contraseña del administrador (el usuario y contraseña estarían en la base de datos guardados) para acceder </w:t>
+      </w:r>
+      <w:r>
+        <w:t xml:space="preserve">al menú principal del prototipo. Surgieron errores de los que se encargaron tanto Guillermo como Diego (entre otros, que este </w:t>
+      </w:r>
+      <w:r>
+        <w:lastRenderedPageBreak/>
+        <w:t>menú se bloqueaba si no introducías la contraseña correcta), que se solucionaron modificando código.</w:t>
+      </w:r>
+    </w:p>
+    <w:p>
+      <w:r>
+        <w:t>También se añadió</w:t>
+      </w:r>
+      <w:r>
+        <w:t xml:space="preserve"> un </w:t>
+      </w:r>
+      <w:r>
+        <w:rPr>
+          <w:i/>
+          <w:u w:val="single"/>
+        </w:rPr>
+        <w:t>“bracket”</w:t>
+      </w:r>
+      <w:r>
+        <w:t xml:space="preserve"> compuesto por cuatro equipos, y</w:t>
+      </w:r>
+      <w:r>
+        <w:t xml:space="preserve"> un </w:t>
+      </w:r>
+      <w:r>
+        <w:rPr>
+          <w:u w:val="single"/>
+        </w:rPr>
+        <w:t>panel</w:t>
+      </w:r>
+      <w:r>
+        <w:rPr>
+          <w:u w:val="single"/>
+        </w:rPr>
+        <w:t xml:space="preserve"> </w:t>
+      </w:r>
+      <w:r>
+        <w:t>en el menú principal</w:t>
+      </w:r>
+      <w:r>
+        <w:t xml:space="preserve"> para mostrar los mensajes de error y confirmación</w:t>
+      </w:r>
+      <w:r>
+        <w:t>. Hubo algunos problemas con el bracket, pues se bloqueaban los equipos, y queríamos que cada vez que se seleccionara uno de los dos equipos que avanzaría (pues estaban enfrentados de dos en dos), se cambiara el equipo “finalista”. Se solventó, de nuevo, modificando código.</w:t>
+      </w:r>
+    </w:p>
+    <w:p>
+      <w:r>
+        <w:t>Por</w:t>
+      </w:r>
+      <w:r>
+        <w:t xml:space="preserve"> último</w:t>
+      </w:r>
+      <w:r>
+        <w:t>,</w:t>
+      </w:r>
+      <w:r>
+        <w:t xml:space="preserve"> se solucionó un error que permitía que se insertaran datos con el mismo nombre en la base de datos, en el que </w:t>
+      </w:r>
+      <w:r>
+        <w:t xml:space="preserve">simplemente </w:t>
+      </w:r>
+      <w:r>
+        <w:t>hubo que añadir más comprobaciones en el código.</w:t>
       </w:r>
     </w:p>
     <w:p>
@@ -861,7 +1650,6 @@
         <w:spacing w:line="276" w:lineRule="auto"/>
         <w:ind w:firstLine="708"/>
         <w:rPr>
-          <w:b/>
           <w:sz w:val="28"/>
           <w:szCs w:val="28"/>
         </w:rPr>
@@ -872,1068 +1660,165 @@
           <w:sz w:val="28"/>
           <w:szCs w:val="28"/>
         </w:rPr>
-        <w:t>a)</w:t>
-      </w:r>
-      <w:r>
-        <w:rPr>
-          <w:b/>
+        <w:t>c) Instrucciones de ejecución y cómo probar el prototipo</w:t>
+      </w:r>
+      <w:r>
+        <w:rPr>
           <w:sz w:val="28"/>
           <w:szCs w:val="28"/>
         </w:rPr>
-        <w:t xml:space="preserve"> Herramientas y tecnologías probadas</w:t>
-      </w:r>
-    </w:p>
-    <w:p>
-      <w:r>
         <w:t xml:space="preserve"> </w:t>
       </w:r>
-      <w:r>
-        <w:t xml:space="preserve">Además de las herramientas usadas para que el </w:t>
+    </w:p>
+    <w:p>
+      <w:r>
+        <w:t xml:space="preserve">Para ejecutar el proyecto, primero es necesario </w:t>
+      </w:r>
+      <w:r>
+        <w:rPr>
+          <w:b/>
+        </w:rPr>
+        <w:t>ejecutar el .</w:t>
       </w:r>
       <w:proofErr w:type="spellStart"/>
       <w:r>
         <w:rPr>
-          <w:i/>
-        </w:rPr>
-        <w:t>Product</w:t>
+          <w:b/>
+        </w:rPr>
+        <w:t>jar</w:t>
       </w:r>
       <w:proofErr w:type="spellEnd"/>
       <w:r>
-        <w:rPr>
-          <w:i/>
-        </w:rPr>
+        <w:t>.</w:t>
+      </w:r>
+    </w:p>
+    <w:p>
+      <w:r>
+        <w:t xml:space="preserve">Aparecerá la ventana de </w:t>
+      </w:r>
+      <w:proofErr w:type="spellStart"/>
+      <w:r>
+        <w:rPr>
+          <w:b/>
+        </w:rPr>
+        <w:t>login</w:t>
+      </w:r>
+      <w:proofErr w:type="spellEnd"/>
+      <w:r>
+        <w:t>. Hay que</w:t>
+      </w:r>
+      <w:r>
         <w:t xml:space="preserve"> </w:t>
       </w:r>
+      <w:r>
+        <w:rPr>
+          <w:b/>
+        </w:rPr>
+        <w:t>iniciar sesión</w:t>
+      </w:r>
+      <w:r>
+        <w:t xml:space="preserve"> con la contraseña </w:t>
+      </w:r>
+      <w:r>
+        <w:rPr>
+          <w:i/>
+        </w:rPr>
+        <w:t>“</w:t>
+      </w:r>
       <w:proofErr w:type="spellStart"/>
       <w:r>
         <w:rPr>
           <w:i/>
         </w:rPr>
-        <w:t>Owner</w:t>
+        <w:t>admin</w:t>
       </w:r>
       <w:proofErr w:type="spellEnd"/>
       <w:r>
-        <w:t xml:space="preserve"> gestione el </w:t>
+        <w:rPr>
+          <w:i/>
+        </w:rPr>
+        <w:t>”</w:t>
+      </w:r>
+      <w:r>
+        <w:rPr>
+          <w:i/>
+        </w:rPr>
+        <w:t>.</w:t>
+      </w:r>
+      <w:r>
+        <w:rPr>
+          <w:i/>
+        </w:rPr>
+        <w:t xml:space="preserve"> </w:t>
+      </w:r>
+      <w:r>
+        <w:t>En el caso de introducir la contraseña errónea, simplemente saldrá un mensaje de error. Si se introduce correctamente, aparecerá el menú principal del prototipo.</w:t>
+      </w:r>
+    </w:p>
+    <w:p>
+      <w:r>
+        <w:t xml:space="preserve">Inicialmente, la </w:t>
+      </w:r>
+      <w:r>
+        <w:rPr>
+          <w:b/>
+        </w:rPr>
+        <w:t>base de datos estará vacía</w:t>
+      </w:r>
+      <w:r>
+        <w:t>. Tendrán que insertarse dat</w:t>
+      </w:r>
+      <w:r>
+        <w:t>os introduciendo los nombres que se desea tener en la base de datos en el cuadro de texto, y pulsando el botón “Insertar”. Se mostrará un mensaje de confirmación si se ha podido insertar en el panel del menú, y si por el contrario ha habido algún error, saldrá un mensaje de inserción fallida.</w:t>
+      </w:r>
+    </w:p>
+    <w:p>
+      <w:r>
+        <w:t xml:space="preserve">Para </w:t>
+      </w:r>
+      <w:r>
+        <w:rPr>
+          <w:b/>
+        </w:rPr>
+        <w:t>mostrar los datos introducidos</w:t>
+      </w:r>
+      <w:r>
+        <w:t xml:space="preserve">, solo hay que pulsar el botón “Mostrar”. </w:t>
+      </w:r>
+    </w:p>
+    <w:p>
+      <w:r>
+        <w:t xml:space="preserve">En el menú principal aparecerán también el </w:t>
+      </w:r>
+      <w:r>
+        <w:rPr>
+          <w:b/>
+        </w:rPr>
+        <w:t>bracket</w:t>
+      </w:r>
+      <w:r>
+        <w:t xml:space="preserve"> cuatro </w:t>
+      </w:r>
+      <w:r>
+        <w:rPr>
+          <w:b/>
+        </w:rPr>
+        <w:t>equipos predefinidos</w:t>
+      </w:r>
+      <w:r>
+        <w:t xml:space="preserve"> “enfrentados” de dos en dos. Cada vez que se haga </w:t>
       </w:r>
       <w:proofErr w:type="spellStart"/>
       <w:r>
-        <w:rPr>
-          <w:i/>
-        </w:rPr>
-        <w:t>Product</w:t>
+        <w:t>click</w:t>
       </w:r>
       <w:proofErr w:type="spellEnd"/>
       <w:r>
-        <w:rPr>
-          <w:i/>
-        </w:rPr>
-        <w:t xml:space="preserve"> </w:t>
-      </w:r>
-      <w:proofErr w:type="spellStart"/>
-      <w:r>
-        <w:rPr>
-          <w:i/>
-        </w:rPr>
-        <w:t>Backlog</w:t>
-      </w:r>
-      <w:proofErr w:type="spellEnd"/>
-      <w:r>
-        <w:t>, debatimos sobre</w:t>
-      </w:r>
-      <w:r>
-        <w:t xml:space="preserve"> qué herramientas usar para desarro</w:t>
-      </w:r>
-      <w:r>
-        <w:t>llar, y para gestionar las versiones del código de proyecto, documentación, etc.</w:t>
-      </w:r>
-    </w:p>
-    <w:p>
-      <w:r>
-        <w:t xml:space="preserve">El </w:t>
-      </w:r>
-      <w:proofErr w:type="spellStart"/>
-      <w:r>
-        <w:rPr>
-          <w:i/>
-        </w:rPr>
-        <w:t>Product</w:t>
-      </w:r>
-      <w:proofErr w:type="spellEnd"/>
-      <w:r>
-        <w:rPr>
-          <w:i/>
-        </w:rPr>
-        <w:t xml:space="preserve"> </w:t>
-      </w:r>
-      <w:proofErr w:type="spellStart"/>
-      <w:r>
-        <w:rPr>
-          <w:i/>
-        </w:rPr>
-        <w:t>Owner</w:t>
-      </w:r>
-      <w:proofErr w:type="spellEnd"/>
-      <w:r>
-        <w:t xml:space="preserve"> indicó que ser</w:t>
-      </w:r>
-      <w:r>
-        <w:t xml:space="preserve">ía una aplicación de escritorio, </w:t>
-      </w:r>
-      <w:r>
-        <w:t>por lo que para programar barajamos varias opciones como</w:t>
-      </w:r>
-      <w:r>
-        <w:rPr>
-          <w:b/>
-        </w:rPr>
-        <w:t xml:space="preserve"> Eclipse</w:t>
-      </w:r>
-      <w:r>
-        <w:t xml:space="preserve">, o </w:t>
-      </w:r>
-      <w:proofErr w:type="spellStart"/>
-      <w:r>
-        <w:rPr>
-          <w:b/>
-        </w:rPr>
-        <w:t>Netbeans</w:t>
-      </w:r>
-      <w:proofErr w:type="spellEnd"/>
-      <w:r>
-        <w:t>, ya que son plataformas para programar en Java bastante conocidas y amigables</w:t>
-      </w:r>
-      <w:r>
-        <w:t xml:space="preserve">. Elegimos esta última, pues aunque ya habíamos trabajado con Eclipse anteriormente, </w:t>
-      </w:r>
-      <w:proofErr w:type="spellStart"/>
-      <w:r>
-        <w:t>Netbeans</w:t>
-      </w:r>
-      <w:proofErr w:type="spellEnd"/>
-      <w:r>
-        <w:t xml:space="preserve"> incorporaba el </w:t>
-      </w:r>
-      <w:proofErr w:type="spellStart"/>
-      <w:r>
-        <w:rPr>
-          <w:i/>
-        </w:rPr>
-        <w:t>Java</w:t>
-      </w:r>
-      <w:r>
-        <w:rPr>
-          <w:i/>
-        </w:rPr>
-        <w:t>Fx</w:t>
-      </w:r>
-      <w:proofErr w:type="spellEnd"/>
-      <w:r>
-        <w:t>, una herramienta que sirve para diseñar interfaces gráficas</w:t>
-      </w:r>
-      <w:r>
-        <w:t>. En caso de elegir Eclipse, hubiéramos tenido que instalar el plugin aparte, por lo que nos decantamos por la elección más</w:t>
-      </w:r>
-      <w:r>
-        <w:t xml:space="preserve"> fácil a la hora de instalación (</w:t>
-      </w:r>
-      <w:proofErr w:type="spellStart"/>
-      <w:r>
-        <w:rPr>
-          <w:b/>
-        </w:rPr>
-        <w:t>Netbeans</w:t>
-      </w:r>
-      <w:proofErr w:type="spellEnd"/>
-      <w:r>
-        <w:t>),</w:t>
-      </w:r>
-      <w:r>
-        <w:t xml:space="preserve"> ya que </w:t>
-      </w:r>
-      <w:r>
-        <w:t>esta</w:t>
-      </w:r>
-      <w:r>
-        <w:t xml:space="preserve"> plataforma</w:t>
-      </w:r>
-      <w:r>
-        <w:t xml:space="preserve"> </w:t>
-      </w:r>
-      <w:r>
-        <w:t>no difiere mucho de Eclipse.</w:t>
-      </w:r>
-    </w:p>
-    <w:p>
-      <w:r>
-        <w:t>Para el servidor de la base de datos, estuvimos de</w:t>
-      </w:r>
-      <w:r>
-        <w:t xml:space="preserve">batiendo sobre el uso de </w:t>
-      </w:r>
-      <w:proofErr w:type="spellStart"/>
-      <w:r>
-        <w:rPr>
-          <w:b/>
-        </w:rPr>
-        <w:t>Xampp</w:t>
-      </w:r>
-      <w:proofErr w:type="spellEnd"/>
-      <w:r>
-        <w:t xml:space="preserve"> y</w:t>
-      </w:r>
-      <w:r>
-        <w:t xml:space="preserve"> </w:t>
-      </w:r>
-      <w:proofErr w:type="spellStart"/>
-      <w:r>
-        <w:rPr>
-          <w:b/>
-        </w:rPr>
-        <w:t>Wamp</w:t>
-      </w:r>
-      <w:proofErr w:type="spellEnd"/>
-      <w:r>
-        <w:t xml:space="preserve">, debido a que a la hora de hacer la conexión de la base de datos con el código es bastante simple, y varios integrantes del grupo lo han utilizado previamente, lo que puede a ayudar a resolver dudas en este periodo de prueba de herramientas. </w:t>
-      </w:r>
-    </w:p>
-    <w:p>
-      <w:r>
-        <w:t xml:space="preserve">Otra ventaja que aportaban estos programas es </w:t>
-      </w:r>
-      <w:r>
-        <w:t>que,</w:t>
-      </w:r>
-      <w:r>
-        <w:t xml:space="preserve"> al unificar varios servidores, </w:t>
-      </w:r>
-      <w:r>
-        <w:t xml:space="preserve">permiten elegir </w:t>
-      </w:r>
-      <w:r>
-        <w:t xml:space="preserve">en la instalación </w:t>
-      </w:r>
-      <w:r>
-        <w:t>qué servidor</w:t>
-      </w:r>
-      <w:r>
-        <w:t xml:space="preserve"> queremos usar.</w:t>
-      </w:r>
-    </w:p>
-    <w:p>
-      <w:r>
-        <w:t xml:space="preserve">Ya </w:t>
-      </w:r>
-      <w:r>
-        <w:t xml:space="preserve">que el prototipo sería ejecutado desde un </w:t>
-      </w:r>
-      <w:r>
-        <w:rPr>
-          <w:i/>
-        </w:rPr>
-        <w:t>.</w:t>
-      </w:r>
-      <w:proofErr w:type="spellStart"/>
-      <w:r>
-        <w:rPr>
-          <w:i/>
-        </w:rPr>
-        <w:t>jar</w:t>
-      </w:r>
-      <w:proofErr w:type="spellEnd"/>
-      <w:r>
-        <w:t>, y se tendría que generar la base de datos a partir de dicho ejecutable</w:t>
-      </w:r>
-      <w:r>
-        <w:t xml:space="preserve"> sin depender de software externo</w:t>
-      </w:r>
-      <w:r>
-        <w:t>, se propuso</w:t>
-      </w:r>
-      <w:r>
-        <w:t xml:space="preserve"> también</w:t>
-      </w:r>
-      <w:r>
-        <w:t xml:space="preserve"> el uso de </w:t>
-      </w:r>
-      <w:r>
-        <w:rPr>
-          <w:b/>
-        </w:rPr>
-        <w:t>SQLite</w:t>
-      </w:r>
-      <w:r>
-        <w:t>, ya que va integrado dentro del propio proyecto, y sería sencillo realizar la conexión a la base de datos.</w:t>
-      </w:r>
-      <w:r>
-        <w:t xml:space="preserve"> </w:t>
-      </w:r>
-    </w:p>
-    <w:p>
-      <w:r>
-        <w:t xml:space="preserve">Debido a las restricciones de la entrega del prototipo, y </w:t>
-      </w:r>
-      <w:r>
-        <w:t>habiendo</w:t>
-      </w:r>
-      <w:r>
-        <w:t xml:space="preserve"> probado las plataformas mencionadas, decidimos usar </w:t>
-      </w:r>
-      <w:r>
-        <w:rPr>
-          <w:b/>
-        </w:rPr>
-        <w:t>SQLite</w:t>
-      </w:r>
-      <w:r>
-        <w:t xml:space="preserve"> para las bases de datos. Tras acordar esto, se comentó que con </w:t>
-      </w:r>
-      <w:proofErr w:type="spellStart"/>
-      <w:r>
-        <w:rPr>
-          <w:b/>
-        </w:rPr>
-        <w:t>SQLiteStudio</w:t>
-      </w:r>
-      <w:proofErr w:type="spellEnd"/>
-      <w:r>
-        <w:t xml:space="preserve"> se podría gestionar fácilmente la base de datos creada. </w:t>
-      </w:r>
-    </w:p>
-    <w:p>
-      <w:r>
-        <w:t xml:space="preserve">Tras haber probado el </w:t>
-      </w:r>
-      <w:proofErr w:type="spellStart"/>
-      <w:r>
-        <w:rPr>
-          <w:i/>
-        </w:rPr>
-        <w:t>SQLiteStudio</w:t>
-      </w:r>
-      <w:proofErr w:type="spellEnd"/>
-      <w:r>
-        <w:t xml:space="preserve">, y haber creado algunas tablas en la base de datos que usaríamos para el prototipo, nos dimos cuenta de que fallaba la inserción porque el </w:t>
-      </w:r>
-      <w:proofErr w:type="spellStart"/>
-      <w:r>
-        <w:rPr>
-          <w:i/>
-        </w:rPr>
-        <w:t>SQLiteStudio</w:t>
-      </w:r>
-      <w:proofErr w:type="spellEnd"/>
-      <w:r>
-        <w:t xml:space="preserve"> nos daba problemas. Ya que este programa no era tan amigable como pensábamos, probamos también con el </w:t>
-      </w:r>
-      <w:r>
-        <w:rPr>
-          <w:b/>
-          <w:i/>
-        </w:rPr>
-        <w:t xml:space="preserve">DB browser </w:t>
-      </w:r>
-      <w:proofErr w:type="spellStart"/>
-      <w:r>
-        <w:rPr>
-          <w:b/>
-          <w:i/>
-        </w:rPr>
-        <w:t>for</w:t>
-      </w:r>
-      <w:proofErr w:type="spellEnd"/>
-      <w:r>
-        <w:rPr>
-          <w:b/>
-          <w:i/>
-        </w:rPr>
-        <w:t xml:space="preserve"> </w:t>
-      </w:r>
-      <w:proofErr w:type="spellStart"/>
-      <w:r>
-        <w:rPr>
-          <w:b/>
-          <w:i/>
-        </w:rPr>
-        <w:t>SQLite</w:t>
-      </w:r>
-      <w:proofErr w:type="spellEnd"/>
-      <w:r>
-        <w:rPr>
-          <w:b/>
-        </w:rPr>
-        <w:t xml:space="preserve">, </w:t>
-      </w:r>
-      <w:r>
-        <w:t xml:space="preserve">una herramienta similar. </w:t>
-      </w:r>
-    </w:p>
-    <w:p>
-      <w:r>
-        <w:t xml:space="preserve">Estuvimos probándola, y además de que no nos daba ningún error al hacer las inserciones en la base de datos (ni de otro tipo), resultó ser más intuitiva y amigable que el </w:t>
-      </w:r>
-      <w:proofErr w:type="spellStart"/>
-      <w:r>
-        <w:rPr>
-          <w:i/>
-        </w:rPr>
-        <w:t>SQLiteStudio</w:t>
-      </w:r>
-      <w:proofErr w:type="spellEnd"/>
-      <w:r>
-        <w:t xml:space="preserve">, por lo que decidimos usar al final el </w:t>
-      </w:r>
-      <w:r>
-        <w:rPr>
-          <w:i/>
-        </w:rPr>
-        <w:t xml:space="preserve">DB browser </w:t>
-      </w:r>
-      <w:proofErr w:type="spellStart"/>
-      <w:r>
-        <w:rPr>
-          <w:i/>
-        </w:rPr>
-        <w:t>for</w:t>
-      </w:r>
-      <w:proofErr w:type="spellEnd"/>
-      <w:r>
-        <w:rPr>
-          <w:i/>
-        </w:rPr>
-        <w:t xml:space="preserve"> </w:t>
-      </w:r>
-      <w:proofErr w:type="spellStart"/>
-      <w:r>
-        <w:rPr>
-          <w:i/>
-        </w:rPr>
-        <w:t>SQLite</w:t>
-      </w:r>
-      <w:proofErr w:type="spellEnd"/>
-      <w:r>
-        <w:t xml:space="preserve"> para gestionar las tablas de la base de datos.</w:t>
-      </w:r>
-    </w:p>
-    <w:p>
-      <w:pPr>
-        <w:spacing w:line="276" w:lineRule="auto"/>
-        <w:ind w:firstLine="708"/>
-        <w:rPr>
-          <w:b/>
-          <w:sz w:val="28"/>
-          <w:szCs w:val="28"/>
-        </w:rPr>
-      </w:pPr>
-      <w:r>
-        <w:rPr>
-          <w:b/>
-          <w:sz w:val="28"/>
-          <w:szCs w:val="28"/>
-        </w:rPr>
-        <w:t>b)</w:t>
-      </w:r>
-      <w:r>
-        <w:rPr>
-          <w:sz w:val="28"/>
-          <w:szCs w:val="28"/>
-        </w:rPr>
-        <w:t xml:space="preserve"> </w:t>
-      </w:r>
-      <w:r>
-        <w:rPr>
-          <w:b/>
-          <w:sz w:val="28"/>
-          <w:szCs w:val="28"/>
-        </w:rPr>
-        <w:t>Desarrollo del prototipo</w:t>
-      </w:r>
-    </w:p>
-    <w:p>
-      <w:r>
-        <w:t xml:space="preserve">A la hora de crear el prototipo nos dividimos en </w:t>
-      </w:r>
-      <w:r>
-        <w:rPr>
-          <w:b/>
-        </w:rPr>
-        <w:t>pequeños subgrupos</w:t>
-      </w:r>
-      <w:r>
-        <w:t xml:space="preserve"> dentro de los propios desarrolladores, y nos repartimos equitativamente pequeñas partes de lo que sería el prototipo</w:t>
-      </w:r>
-      <w:r>
-        <w:t>.</w:t>
-      </w:r>
-      <w:r>
-        <w:t xml:space="preserve"> Independientemente de la parte de código que implementara cada persona del equipo, nos aseguramos de que todo el mundo</w:t>
-      </w:r>
-      <w:r>
-        <w:t xml:space="preserve"> (incluidos el </w:t>
-      </w:r>
-      <w:proofErr w:type="spellStart"/>
-      <w:r>
-        <w:rPr>
-          <w:i/>
-        </w:rPr>
-        <w:t>Product</w:t>
-      </w:r>
-      <w:proofErr w:type="spellEnd"/>
-      <w:r>
-        <w:rPr>
-          <w:i/>
-        </w:rPr>
-        <w:t xml:space="preserve"> </w:t>
-      </w:r>
-      <w:proofErr w:type="spellStart"/>
-      <w:r>
-        <w:rPr>
-          <w:i/>
-        </w:rPr>
-        <w:t>Owner</w:t>
-      </w:r>
-      <w:proofErr w:type="spellEnd"/>
-      <w:r>
-        <w:rPr>
-          <w:i/>
-        </w:rPr>
-        <w:t xml:space="preserve"> </w:t>
-      </w:r>
-      <w:r>
-        <w:t xml:space="preserve">y el </w:t>
-      </w:r>
-      <w:r>
-        <w:rPr>
-          <w:i/>
-        </w:rPr>
-        <w:t>Scrum Master</w:t>
-      </w:r>
-      <w:r>
-        <w:t>, pues les podría servir para poner en práctica lo aprendido de metodologías ágiles)</w:t>
-      </w:r>
-      <w:r>
-        <w:t xml:space="preserve"> hubiera </w:t>
-      </w:r>
-      <w:r>
-        <w:lastRenderedPageBreak/>
-        <w:t>practicado con las herramientas que serían necesarias para el proyecto, para que el desarrollo de este fuera lo más fluido posible.</w:t>
-      </w:r>
-      <w:r>
-        <w:t xml:space="preserve"> </w:t>
-      </w:r>
-    </w:p>
-    <w:p>
-      <w:r>
-        <w:t>Comenzamos haciendo las interfaces</w:t>
-      </w:r>
-      <w:r>
-        <w:t xml:space="preserve"> </w:t>
-      </w:r>
-      <w:r>
-        <w:t xml:space="preserve">gráficas </w:t>
-      </w:r>
-      <w:r>
-        <w:t>que componen el prototipo, y las implementaciones de los botones que las forman, de las cuales se encargaron Carlos, y Guillermo. Hubo problemas al principio sobre todo con el manejo del repositorio de GitHub, y también con la creación de interfaces gráficas, pues era la primera vez que usábamos tanto GitHub como NetBeans. Dicha inexperiencia se solucionó consultando foros y tutoriales de internet, en los que hacen una explicación sencilla sobre cómo usar dichos programas.</w:t>
-      </w:r>
-    </w:p>
-    <w:p>
-      <w:pPr>
-        <w:rPr>
-          <w:i/>
-        </w:rPr>
-      </w:pPr>
-      <w:r>
-        <w:t>Posteriormente, Marina, Jun, Sergio y</w:t>
-      </w:r>
-      <w:r>
-        <w:t xml:space="preserve"> Laur</w:t>
-      </w:r>
-      <w:r>
-        <w:t>a se encargaron de programar la</w:t>
-      </w:r>
-      <w:r>
-        <w:t xml:space="preserve"> parte de Controlador, </w:t>
-      </w:r>
-      <w:r>
-        <w:t xml:space="preserve">así como de la creación de Factorías, </w:t>
-      </w:r>
-      <w:r>
-        <w:t xml:space="preserve">de las SA, los </w:t>
-      </w:r>
-      <w:proofErr w:type="spellStart"/>
-      <w:r>
-        <w:t>DAOs</w:t>
-      </w:r>
-      <w:proofErr w:type="spellEnd"/>
-      <w:r>
-        <w:t xml:space="preserve">, y de la conexión con la base de datos. Aquí </w:t>
-      </w:r>
-      <w:r>
-        <w:t>volvimos a tener</w:t>
-      </w:r>
-      <w:r>
-        <w:t xml:space="preserve"> un problema </w:t>
-      </w:r>
-      <w:r>
-        <w:t xml:space="preserve">por </w:t>
-      </w:r>
-      <w:r>
-        <w:t>inexperiencia con NetBeans,</w:t>
-      </w:r>
-      <w:r>
-        <w:t xml:space="preserve"> que se solucionó de la misma forma que con las interfaces. Sin embargo, a la hora de hacer la conexión con la base de datos mediante el </w:t>
-      </w:r>
-      <w:r>
-        <w:rPr>
-          <w:i/>
-        </w:rPr>
-        <w:t>SQLite</w:t>
-      </w:r>
-      <w:r>
-        <w:t xml:space="preserve">, (generando </w:t>
-      </w:r>
-      <w:r>
-        <w:t xml:space="preserve">al principio </w:t>
-      </w:r>
-      <w:r>
-        <w:t xml:space="preserve">las tablas con el </w:t>
-      </w:r>
-      <w:r>
-        <w:rPr>
-          <w:i/>
-        </w:rPr>
-        <w:t>SQLite Studio</w:t>
-      </w:r>
-      <w:r>
-        <w:rPr>
-          <w:i/>
-        </w:rPr>
-        <w:t xml:space="preserve">) </w:t>
-      </w:r>
-      <w:r>
-        <w:t xml:space="preserve">hubo ciertas dificultades, pues, de nuevo, </w:t>
-      </w:r>
-      <w:r>
-        <w:t xml:space="preserve">nos encontrábamos ante un programa que no habíamos usado anteriormente. </w:t>
-      </w:r>
-      <w:r>
-        <w:t>Gracias a la colaboración de otros compañeros del equipo que habían usado el SQLite antes, y de nuevo, a tutoriales y foros de internet, pudimos realizar la conexión a la base de datos correctamente.</w:t>
-      </w:r>
-      <w:r>
-        <w:t xml:space="preserve"> </w:t>
-      </w:r>
-    </w:p>
-    <w:p>
-      <w:r>
-        <w:t xml:space="preserve">Posteriormente integraríamos todo. </w:t>
-      </w:r>
-      <w:r>
-        <w:t>Debido a que hicimos todo el código por partes, tuvimos que integrarlo tras haber programado cada uno nuestra parte. De la integración se encargaron inicialmente tanto Diego, como Eduardo, que se encargaron de m</w:t>
-      </w:r>
-      <w:r>
-        <w:t xml:space="preserve">odificar, y organizar tanto el código como las clases java </w:t>
-      </w:r>
-      <w:r>
-        <w:t>para que pudiera ejecutarse correctamente. No resultó ser una tarea fácil, pues cada persona programaba de una forma concreta; ponía nombres de variables, clases, eventos, etc. distintos. Por ello, se pusieron de acuerdo las personas encargadas de integrar y adaptar todo</w:t>
-      </w:r>
-      <w:r>
-        <w:t xml:space="preserve"> para hacerlo de la misma manera, y así unificarlo todo.</w:t>
-      </w:r>
-    </w:p>
-    <w:p>
-      <w:r>
-        <w:t>Tras haber ejecutado por primera vez todo junto, surgieron errores inesperados</w:t>
-      </w:r>
-      <w:r>
-        <w:t xml:space="preserve"> que después solucionaríamos</w:t>
-      </w:r>
-      <w:r>
-        <w:t>. En primer lugar, se mostraba constantemente una ventana cuando no debía hacerlo</w:t>
-      </w:r>
-      <w:r>
-        <w:t>. Solo tuvimos que añadir unas lín</w:t>
-      </w:r>
-      <w:r>
-        <w:t xml:space="preserve">eas de código para solucionarlo. </w:t>
-      </w:r>
-    </w:p>
-    <w:p>
-      <w:r>
-        <w:t>Nos dimos cuenta de que</w:t>
-      </w:r>
-      <w:r>
-        <w:t>,</w:t>
-      </w:r>
-      <w:r>
-        <w:t xml:space="preserve"> al insertar información en la base de datos, nos saltaba un error que no entendíamos de dónde venía, pues esa parte de código estaba correctamente implementada. Después descubrimos que fue debido al </w:t>
-      </w:r>
-      <w:r>
-        <w:rPr>
-          <w:i/>
-          <w:u w:val="single"/>
-        </w:rPr>
-        <w:t>SQLite Studio</w:t>
-      </w:r>
-      <w:r>
-        <w:t>,</w:t>
-      </w:r>
-      <w:r>
-        <w:t xml:space="preserve"> pues este </w:t>
-      </w:r>
-      <w:r>
-        <w:rPr>
-          <w:u w:val="single"/>
-        </w:rPr>
-        <w:t>corrompía los archivos de la base de datos</w:t>
-      </w:r>
-      <w:r>
-        <w:t xml:space="preserve">, impidiendo así la inserción de datos en esta. Como barajamos la posibilidad de usar el </w:t>
-      </w:r>
-      <w:r>
-        <w:rPr>
-          <w:i/>
-        </w:rPr>
-        <w:t xml:space="preserve">DB browser </w:t>
-      </w:r>
-      <w:proofErr w:type="spellStart"/>
-      <w:r>
-        <w:rPr>
-          <w:i/>
-        </w:rPr>
-        <w:t>for</w:t>
-      </w:r>
-      <w:proofErr w:type="spellEnd"/>
-      <w:r>
-        <w:rPr>
-          <w:i/>
-        </w:rPr>
-        <w:t xml:space="preserve"> </w:t>
-      </w:r>
-      <w:proofErr w:type="spellStart"/>
-      <w:r>
-        <w:rPr>
-          <w:i/>
-        </w:rPr>
-        <w:t>SQLite</w:t>
-      </w:r>
-      <w:proofErr w:type="spellEnd"/>
-      <w:r>
-        <w:rPr>
-          <w:i/>
-        </w:rPr>
-        <w:t xml:space="preserve">, </w:t>
-      </w:r>
-      <w:r>
-        <w:t>y comprobamos que también era intuitivo y amigable,</w:t>
-      </w:r>
-      <w:r>
-        <w:t xml:space="preserve"> como ya se ha mencionado anteriormente, acordamos usarlo para gestionar las tablas de la base de datos, en vez de usar el </w:t>
-      </w:r>
-      <w:r>
-        <w:rPr>
-          <w:i/>
-        </w:rPr>
-        <w:t>SQLite Studio</w:t>
-      </w:r>
-      <w:r>
-        <w:rPr>
-          <w:i/>
-        </w:rPr>
-        <w:t>.</w:t>
-      </w:r>
-      <w:r>
-        <w:rPr>
-          <w:i/>
-        </w:rPr>
-        <w:t xml:space="preserve"> </w:t>
-      </w:r>
-      <w:r>
-        <w:t>Con este nuevo programa, no nos dio ningún problema al hacer las inserciones, y las operaciones realizadas sobre la base de datos funcionaban correctamente.</w:t>
-      </w:r>
-    </w:p>
-    <w:p>
-      <w:r>
-        <w:t>Tras tener un prototipo funcional básico,</w:t>
-      </w:r>
-      <w:r>
-        <w:t xml:space="preserve"> Eduardo se encargó de </w:t>
-      </w:r>
-      <w:r>
-        <w:rPr>
-          <w:u w:val="single"/>
-        </w:rPr>
-        <w:t>implementar</w:t>
-      </w:r>
-      <w:r>
-        <w:rPr>
-          <w:u w:val="single"/>
-        </w:rPr>
-        <w:t xml:space="preserve"> </w:t>
-      </w:r>
-      <w:r>
-        <w:rPr>
-          <w:u w:val="single"/>
-        </w:rPr>
-        <w:t xml:space="preserve">un menú </w:t>
-      </w:r>
-      <w:proofErr w:type="spellStart"/>
-      <w:r>
-        <w:rPr>
-          <w:u w:val="single"/>
-        </w:rPr>
-        <w:t>login</w:t>
-      </w:r>
-      <w:proofErr w:type="spellEnd"/>
-      <w:r>
-        <w:t xml:space="preserve">, en el que tendrías que introducir la contraseña del administrador (el usuario y contraseña estarían en la base de datos guardados) para acceder </w:t>
-      </w:r>
-      <w:r>
-        <w:t>al menú principal del prototipo. Surgieron errores de los que se encargaron tanto Guillermo como Diego (entre otros, que este menú se bloqueaba si no introducías la contraseña correcta), que se solucionaron modificando código.</w:t>
-      </w:r>
-    </w:p>
-    <w:p>
-      <w:r>
-        <w:t>También se añadió</w:t>
-      </w:r>
-      <w:r>
-        <w:t xml:space="preserve"> un </w:t>
-      </w:r>
-      <w:r>
-        <w:rPr>
-          <w:i/>
-          <w:u w:val="single"/>
-        </w:rPr>
-        <w:t>“bracket”</w:t>
-      </w:r>
-      <w:r>
-        <w:t xml:space="preserve"> compuesto por cuatro equipos, y</w:t>
-      </w:r>
-      <w:r>
-        <w:t xml:space="preserve"> un </w:t>
-      </w:r>
-      <w:r>
-        <w:rPr>
-          <w:u w:val="single"/>
-        </w:rPr>
-        <w:t>panel</w:t>
-      </w:r>
-      <w:r>
-        <w:rPr>
-          <w:u w:val="single"/>
-        </w:rPr>
-        <w:t xml:space="preserve"> </w:t>
-      </w:r>
-      <w:r>
-        <w:t>en el menú principal</w:t>
-      </w:r>
-      <w:r>
-        <w:t xml:space="preserve"> para mostrar los mensajes de error y confirmación</w:t>
-      </w:r>
-      <w:r>
-        <w:t xml:space="preserve">. Hubo algunos problemas con el </w:t>
-      </w:r>
-      <w:r>
-        <w:lastRenderedPageBreak/>
-        <w:t>bracket, pues se bloqueaban los equipos, y queríamos que cada vez que se seleccionara uno de los dos equipos que avanzaría (pues estaban enfrentados de dos en dos), se cambiara el equipo “finalista”. Se solventó, de nuevo, modificando código.</w:t>
-      </w:r>
-    </w:p>
-    <w:p>
-      <w:r>
-        <w:t>Por</w:t>
-      </w:r>
-      <w:r>
-        <w:t xml:space="preserve"> último</w:t>
-      </w:r>
-      <w:r>
-        <w:t>,</w:t>
-      </w:r>
-      <w:r>
-        <w:t xml:space="preserve"> se solucionó un error que permitía que se insertaran datos con el mismo nombre en la base de datos, en el que </w:t>
-      </w:r>
-      <w:r>
-        <w:t xml:space="preserve">simplemente </w:t>
-      </w:r>
-      <w:r>
-        <w:t>hubo que añadir más comprobaciones en el código.</w:t>
-      </w:r>
-    </w:p>
-    <w:p>
-      <w:pPr>
-        <w:spacing w:line="276" w:lineRule="auto"/>
-        <w:ind w:firstLine="708"/>
-        <w:rPr>
-          <w:sz w:val="28"/>
-          <w:szCs w:val="28"/>
-        </w:rPr>
-      </w:pPr>
-      <w:r>
-        <w:rPr>
-          <w:b/>
-          <w:sz w:val="28"/>
-          <w:szCs w:val="28"/>
-        </w:rPr>
-        <w:t>c) Instrucciones de ejecución y cómo probar el prototipo</w:t>
-      </w:r>
-      <w:r>
-        <w:rPr>
-          <w:sz w:val="28"/>
-          <w:szCs w:val="28"/>
-        </w:rPr>
-        <w:t xml:space="preserve"> </w:t>
-      </w:r>
-    </w:p>
-    <w:p>
-      <w:r>
-        <w:t xml:space="preserve">Para ejecutar el proyecto, primero es necesario </w:t>
-      </w:r>
-      <w:r>
-        <w:rPr>
-          <w:b/>
-        </w:rPr>
-        <w:t>ejecutar el .</w:t>
-      </w:r>
-      <w:proofErr w:type="spellStart"/>
-      <w:r>
-        <w:rPr>
-          <w:b/>
-        </w:rPr>
-        <w:t>jar</w:t>
-      </w:r>
-      <w:proofErr w:type="spellEnd"/>
-      <w:r>
-        <w:t>.</w:t>
-      </w:r>
-    </w:p>
-    <w:p>
-      <w:r>
-        <w:t xml:space="preserve">Aparecerá la ventana de </w:t>
-      </w:r>
-      <w:proofErr w:type="spellStart"/>
-      <w:r>
-        <w:rPr>
-          <w:b/>
-        </w:rPr>
-        <w:t>login</w:t>
-      </w:r>
-      <w:proofErr w:type="spellEnd"/>
-      <w:r>
-        <w:t>. Hay que</w:t>
-      </w:r>
-      <w:r>
-        <w:t xml:space="preserve"> </w:t>
-      </w:r>
-      <w:r>
-        <w:rPr>
-          <w:b/>
-        </w:rPr>
-        <w:t>iniciar sesión</w:t>
-      </w:r>
-      <w:r>
-        <w:t xml:space="preserve"> con la contraseña </w:t>
-      </w:r>
-      <w:r>
-        <w:rPr>
-          <w:i/>
-        </w:rPr>
-        <w:t>“</w:t>
-      </w:r>
-      <w:proofErr w:type="spellStart"/>
-      <w:r>
-        <w:rPr>
-          <w:i/>
-        </w:rPr>
-        <w:t>admin</w:t>
-      </w:r>
-      <w:proofErr w:type="spellEnd"/>
-      <w:r>
-        <w:rPr>
-          <w:i/>
-        </w:rPr>
-        <w:t>”</w:t>
-      </w:r>
-      <w:r>
-        <w:rPr>
-          <w:i/>
-        </w:rPr>
-        <w:t>.</w:t>
-      </w:r>
-      <w:r>
-        <w:rPr>
-          <w:i/>
-        </w:rPr>
-        <w:t xml:space="preserve"> </w:t>
-      </w:r>
-      <w:r>
-        <w:t>En el caso de introducir la contraseña errónea, simplemente saldrá un mensaje de error. Si se introduce correctamente, aparecerá el menú principal del prototipo.</w:t>
-      </w:r>
-    </w:p>
-    <w:p>
-      <w:r>
-        <w:t xml:space="preserve">Inicialmente, la </w:t>
-      </w:r>
-      <w:r>
-        <w:rPr>
-          <w:b/>
-        </w:rPr>
-        <w:t>base de datos estará vacía</w:t>
-      </w:r>
-      <w:r>
-        <w:t>. Tendrán que insertarse dat</w:t>
-      </w:r>
-      <w:r>
-        <w:t>os introduciendo los nombres que se desea tener en la base de datos en el cuadro de texto, y pulsando el botón “Insertar”. Se mostrará un mensaje de confirmación si se ha podido insertar en el panel del menú, y si por el contrario ha habido algún error, saldrá un mensaje de inserción fallida.</w:t>
-      </w:r>
-    </w:p>
-    <w:p>
-      <w:r>
-        <w:t xml:space="preserve">Para </w:t>
-      </w:r>
-      <w:r>
-        <w:rPr>
-          <w:b/>
-        </w:rPr>
-        <w:t>mostrar los datos introducidos</w:t>
-      </w:r>
-      <w:r>
-        <w:t xml:space="preserve">, solo hay que pulsar el botón “Mostrar”. </w:t>
-      </w:r>
-    </w:p>
-    <w:p>
-      <w:r>
-        <w:t xml:space="preserve">En el menú principal aparecerán también el </w:t>
-      </w:r>
-      <w:r>
-        <w:rPr>
-          <w:b/>
-        </w:rPr>
-        <w:t>bracket</w:t>
-      </w:r>
-      <w:r>
-        <w:t xml:space="preserve"> cuatro </w:t>
-      </w:r>
-      <w:bookmarkStart w:id="0" w:name="_GoBack"/>
-      <w:r>
-        <w:rPr>
-          <w:b/>
-        </w:rPr>
-        <w:t>equipos predefinidos</w:t>
-      </w:r>
-      <w:r>
-        <w:t xml:space="preserve"> </w:t>
-      </w:r>
-      <w:bookmarkEnd w:id="0"/>
-      <w:r>
-        <w:t xml:space="preserve">“enfrentados” de dos en dos. Cada vez que se haga </w:t>
-      </w:r>
-      <w:proofErr w:type="spellStart"/>
-      <w:r>
-        <w:t>click</w:t>
-      </w:r>
-      <w:proofErr w:type="spellEnd"/>
-      <w:r>
         <w:t xml:space="preserve"> en uno de los cuatro equipos, avanzará como finalista.</w:t>
       </w:r>
     </w:p>
     <w:p>
+      <w:proofErr w:type="gramStart"/>
       <w:r>
         <w:t xml:space="preserve">Finalmente, al pulsar el </w:t>
       </w:r>
@@ -1944,11 +1829,13 @@
         <w:t>botón “Hola Mundo”</w:t>
       </w:r>
       <w:r>
-        <w:t xml:space="preserve"> aparecerá una alerta en la que se muestra un “Hola mundo</w:t>
-      </w:r>
-      <w:proofErr w:type="gramStart"/>
-      <w:r>
-        <w:t>!</w:t>
+        <w:t xml:space="preserve"> aparecerá una alerta en la que se muestra </w:t>
+      </w:r>
+      <w:r>
+        <w:t xml:space="preserve">el mensaje </w:t>
+      </w:r>
+      <w:r>
+        <w:t>“Hola mundo!</w:t>
       </w:r>
       <w:proofErr w:type="gramEnd"/>
       <w:r>
@@ -2006,7 +1893,11 @@
         <w:spacing w:line="300" w:lineRule="auto"/>
       </w:pPr>
       <w:r>
-        <w:t>Para esta ocasión, una vez que el grupo ha tenido la oportunidad de conocerse y trabajar juntos, se ha decidido realizar el juego “Cuenta una historia” En esta actividad, un miembro del grupo empieza con una palabra (vale cualquier tipo de palabra: sustantivo, verbo en cualquier forma, pronombre, adjetivo, etc.…) y el resto va añadiendo una palabra más a la anterior dicha, creando así una historia entre todos los participantes. Este juego se ha elegido para dar importancia a mostrar atención a todos los miembros del equipo. En esta actividad no se han centrado tantos los esfuerzos en ejercitar la memoria, sino en que todos los participantes se vieran obligados a prestar atención a las palabras de los demás para el buen desarrollo del ejercicio.</w:t>
+        <w:t xml:space="preserve">Para esta ocasión, una vez que el grupo ha tenido la oportunidad de conocerse y trabajar juntos, se ha decidido realizar el juego “Cuenta una historia” En esta actividad, un miembro del grupo empieza con una palabra (vale cualquier tipo de palabra: sustantivo, verbo en cualquier forma, pronombre, adjetivo, etc.…) y el resto va añadiendo una palabra más a la anterior dicha, creando así una historia entre todos los participantes. Este juego se ha elegido para dar importancia a mostrar atención a todos los miembros del equipo. En esta actividad no se han centrado tantos los esfuerzos en ejercitar la memoria, sino en que todos los participantes se </w:t>
+      </w:r>
+      <w:r>
+        <w:lastRenderedPageBreak/>
+        <w:t>vieran obligados a prestar atención a las palabras de los demás para el buen desarrollo del ejercicio.</w:t>
       </w:r>
     </w:p>
     <w:p>
@@ -2037,7 +1928,6 @@
         <w:spacing w:line="276" w:lineRule="auto"/>
       </w:pPr>
       <w:r>
-        <w:lastRenderedPageBreak/>
         <w:t xml:space="preserve">La actividad fue realizada </w:t>
       </w:r>
       <w:r>
@@ -2089,8 +1979,8 @@
 </file>
 
 <file path=word/numbering.xml><?xml version="1.0" encoding="utf-8"?>
-<w:numbering xmlns:ve="http://schemas.openxmlformats.org/markup-compatibility/2006" xmlns:o="urn:schemas-microsoft-com:office:office" xmlns:r="http://schemas.openxmlformats.org/officeDocument/2006/relationships" xmlns:m="http://schemas.openxmlformats.org/officeDocument/2006/math" xmlns:v="urn:schemas-microsoft-com:vml" xmlns:wp="http://schemas.openxmlformats.org/drawingml/2006/wordprocessingDrawing" xmlns:w10="urn:schemas-microsoft-com:office:word" xmlns:w="http://schemas.openxmlformats.org/wordprocessingml/2006/main" xmlns:wne="http://schemas.microsoft.com/office/word/2006/wordml">
-  <w:abstractNum w:abstractNumId="0">
+<w:numbering xmlns:wpc="http://schemas.microsoft.com/office/word/2010/wordprocessingCanvas" xmlns:cx="http://schemas.microsoft.com/office/drawing/2014/chartex" xmlns:cx1="http://schemas.microsoft.com/office/drawing/2015/9/8/chartex" xmlns:cx2="http://schemas.microsoft.com/office/drawing/2015/10/21/chartex" xmlns:cx3="http://schemas.microsoft.com/office/drawing/2016/5/9/chartex" xmlns:cx4="http://schemas.microsoft.com/office/drawing/2016/5/10/chartex" xmlns:cx5="http://schemas.microsoft.com/office/drawing/2016/5/11/chartex" xmlns:cx6="http://schemas.microsoft.com/office/drawing/2016/5/12/chartex" xmlns:cx7="http://schemas.microsoft.com/office/drawing/2016/5/13/chartex" xmlns:cx8="http://schemas.microsoft.com/office/drawing/2016/5/14/chartex" xmlns:mc="http://schemas.openxmlformats.org/markup-compatibility/2006" xmlns:aink="http://schemas.microsoft.com/office/drawing/2016/ink" xmlns:am3d="http://schemas.microsoft.com/office/drawing/2017/model3d" xmlns:o="urn:schemas-microsoft-com:office:office" xmlns:r="http://schemas.openxmlformats.org/officeDocument/2006/relationships" xmlns:m="http://schemas.openxmlformats.org/officeDocument/2006/math" xmlns:v="urn:schemas-microsoft-com:vml" xmlns:wp14="http://schemas.microsoft.com/office/word/2010/wordprocessingDrawing" xmlns:wp="http://schemas.openxmlformats.org/drawingml/2006/wordprocessingDrawing" xmlns:w10="urn:schemas-microsoft-com:office:word" xmlns:w="http://schemas.openxmlformats.org/wordprocessingml/2006/main" xmlns:w14="http://schemas.microsoft.com/office/word/2010/wordml" xmlns:w15="http://schemas.microsoft.com/office/word/2012/wordml" xmlns:w16cid="http://schemas.microsoft.com/office/word/2016/wordml/cid" xmlns:w16se="http://schemas.microsoft.com/office/word/2015/wordml/symex" xmlns:wpg="http://schemas.microsoft.com/office/word/2010/wordprocessingGroup" xmlns:wpi="http://schemas.microsoft.com/office/word/2010/wordprocessingInk" xmlns:wne="http://schemas.microsoft.com/office/word/2006/wordml" xmlns:wps="http://schemas.microsoft.com/office/word/2010/wordprocessingShape" mc:Ignorable="w14 w15 w16se w16cid wp14">
+  <w:abstractNum w:abstractNumId="0" w15:restartNumberingAfterBreak="0">
     <w:nsid w:val="185C4507"/>
     <w:multiLevelType w:val="hybridMultilevel"/>
     <w:tmpl w:val="48067FDE"/>
@@ -2179,7 +2069,7 @@
       </w:pPr>
     </w:lvl>
   </w:abstractNum>
-  <w:abstractNum w:abstractNumId="1">
+  <w:abstractNum w:abstractNumId="1" w15:restartNumberingAfterBreak="0">
     <w:nsid w:val="18EB1596"/>
     <w:multiLevelType w:val="multilevel"/>
     <w:tmpl w:val="B1B4CD02"/>
@@ -2328,7 +2218,7 @@
       </w:rPr>
     </w:lvl>
   </w:abstractNum>
-  <w:abstractNum w:abstractNumId="2">
+  <w:abstractNum w:abstractNumId="2" w15:restartNumberingAfterBreak="0">
     <w:nsid w:val="1C855C13"/>
     <w:multiLevelType w:val="multilevel"/>
     <w:tmpl w:val="2A02E860"/>
@@ -2477,7 +2367,7 @@
       </w:rPr>
     </w:lvl>
   </w:abstractNum>
-  <w:abstractNum w:abstractNumId="3">
+  <w:abstractNum w:abstractNumId="3" w15:restartNumberingAfterBreak="0">
     <w:nsid w:val="1DAC14A9"/>
     <w:multiLevelType w:val="hybridMultilevel"/>
     <w:tmpl w:val="221861B0"/>
@@ -2567,7 +2457,7 @@
       </w:pPr>
     </w:lvl>
   </w:abstractNum>
-  <w:abstractNum w:abstractNumId="4">
+  <w:abstractNum w:abstractNumId="4" w15:restartNumberingAfterBreak="0">
     <w:nsid w:val="1F5243C3"/>
     <w:multiLevelType w:val="multilevel"/>
     <w:tmpl w:val="B6A8FF40"/>
@@ -2716,7 +2606,7 @@
       </w:rPr>
     </w:lvl>
   </w:abstractNum>
-  <w:abstractNum w:abstractNumId="5">
+  <w:abstractNum w:abstractNumId="5" w15:restartNumberingAfterBreak="0">
     <w:nsid w:val="23262786"/>
     <w:multiLevelType w:val="multilevel"/>
     <w:tmpl w:val="E19471F6"/>
@@ -2865,7 +2755,7 @@
       </w:rPr>
     </w:lvl>
   </w:abstractNum>
-  <w:abstractNum w:abstractNumId="6">
+  <w:abstractNum w:abstractNumId="6" w15:restartNumberingAfterBreak="0">
     <w:nsid w:val="29B70D28"/>
     <w:multiLevelType w:val="multilevel"/>
     <w:tmpl w:val="CB401214"/>
@@ -3014,7 +2904,7 @@
       </w:rPr>
     </w:lvl>
   </w:abstractNum>
-  <w:abstractNum w:abstractNumId="7">
+  <w:abstractNum w:abstractNumId="7" w15:restartNumberingAfterBreak="0">
     <w:nsid w:val="33074AFF"/>
     <w:multiLevelType w:val="multilevel"/>
     <w:tmpl w:val="9F1EC664"/>
@@ -3163,7 +3053,7 @@
       </w:rPr>
     </w:lvl>
   </w:abstractNum>
-  <w:abstractNum w:abstractNumId="8">
+  <w:abstractNum w:abstractNumId="8" w15:restartNumberingAfterBreak="0">
     <w:nsid w:val="3EF4555B"/>
     <w:multiLevelType w:val="multilevel"/>
     <w:tmpl w:val="7FC07918"/>
@@ -3312,7 +3202,7 @@
       </w:rPr>
     </w:lvl>
   </w:abstractNum>
-  <w:abstractNum w:abstractNumId="9">
+  <w:abstractNum w:abstractNumId="9" w15:restartNumberingAfterBreak="0">
     <w:nsid w:val="44DF5621"/>
     <w:multiLevelType w:val="multilevel"/>
     <w:tmpl w:val="F0D81E4C"/>
@@ -3461,7 +3351,7 @@
       </w:rPr>
     </w:lvl>
   </w:abstractNum>
-  <w:abstractNum w:abstractNumId="10">
+  <w:abstractNum w:abstractNumId="10" w15:restartNumberingAfterBreak="0">
     <w:nsid w:val="50E4124C"/>
     <w:multiLevelType w:val="hybridMultilevel"/>
     <w:tmpl w:val="3566F382"/>
@@ -3550,7 +3440,7 @@
       </w:pPr>
     </w:lvl>
   </w:abstractNum>
-  <w:abstractNum w:abstractNumId="11">
+  <w:abstractNum w:abstractNumId="11" w15:restartNumberingAfterBreak="0">
     <w:nsid w:val="5FC26C94"/>
     <w:multiLevelType w:val="hybridMultilevel"/>
     <w:tmpl w:val="1868AA00"/>
@@ -3640,7 +3530,7 @@
       </w:pPr>
     </w:lvl>
   </w:abstractNum>
-  <w:abstractNum w:abstractNumId="12">
+  <w:abstractNum w:abstractNumId="12" w15:restartNumberingAfterBreak="0">
     <w:nsid w:val="65792726"/>
     <w:multiLevelType w:val="multilevel"/>
     <w:tmpl w:val="4C500C2C"/>
@@ -3789,7 +3679,7 @@
       </w:rPr>
     </w:lvl>
   </w:abstractNum>
-  <w:abstractNum w:abstractNumId="13">
+  <w:abstractNum w:abstractNumId="13" w15:restartNumberingAfterBreak="0">
     <w:nsid w:val="65954E4E"/>
     <w:multiLevelType w:val="multilevel"/>
     <w:tmpl w:val="94BA3700"/>
@@ -3984,7 +3874,7 @@
 </file>
 
 <file path=word/styles.xml><?xml version="1.0" encoding="utf-8"?>
-<w:styles xmlns:r="http://schemas.openxmlformats.org/officeDocument/2006/relationships" xmlns:w="http://schemas.openxmlformats.org/wordprocessingml/2006/main">
+<w:styles xmlns:mc="http://schemas.openxmlformats.org/markup-compatibility/2006" xmlns:r="http://schemas.openxmlformats.org/officeDocument/2006/relationships" xmlns:w="http://schemas.openxmlformats.org/wordprocessingml/2006/main" xmlns:w14="http://schemas.microsoft.com/office/word/2010/wordml" xmlns:w15="http://schemas.microsoft.com/office/word/2012/wordml" xmlns:w16cid="http://schemas.microsoft.com/office/word/2016/wordml/cid" xmlns:w16se="http://schemas.microsoft.com/office/word/2015/wordml/symex" mc:Ignorable="w14 w15 w16se w16cid">
   <w:docDefaults>
     <w:rPrDefault>
       <w:rPr>
@@ -4000,144 +3890,382 @@
       </w:pPr>
     </w:pPrDefault>
   </w:docDefaults>
-  <w:latentStyles w:defLockedState="0" w:defUIPriority="99" w:defSemiHidden="1" w:defUnhideWhenUsed="1" w:defQFormat="0" w:count="267">
-    <w:lsdException w:name="Normal" w:semiHidden="0" w:uiPriority="0" w:unhideWhenUsed="0" w:qFormat="1"/>
-    <w:lsdException w:name="heading 1" w:semiHidden="0" w:uiPriority="9" w:unhideWhenUsed="0" w:qFormat="1"/>
-    <w:lsdException w:name="heading 2" w:uiPriority="9" w:qFormat="1"/>
-    <w:lsdException w:name="heading 3" w:uiPriority="9" w:qFormat="1"/>
-    <w:lsdException w:name="heading 4" w:uiPriority="9" w:qFormat="1"/>
-    <w:lsdException w:name="heading 5" w:uiPriority="9" w:qFormat="1"/>
-    <w:lsdException w:name="heading 6" w:uiPriority="9" w:qFormat="1"/>
-    <w:lsdException w:name="heading 7" w:uiPriority="9" w:qFormat="1"/>
-    <w:lsdException w:name="heading 8" w:uiPriority="9" w:qFormat="1"/>
-    <w:lsdException w:name="heading 9" w:uiPriority="9" w:qFormat="1"/>
-    <w:lsdException w:name="toc 1" w:uiPriority="39"/>
-    <w:lsdException w:name="toc 2" w:uiPriority="39"/>
-    <w:lsdException w:name="toc 3" w:uiPriority="39"/>
-    <w:lsdException w:name="toc 4" w:uiPriority="39"/>
-    <w:lsdException w:name="toc 5" w:uiPriority="39"/>
-    <w:lsdException w:name="toc 6" w:uiPriority="39"/>
-    <w:lsdException w:name="toc 7" w:uiPriority="39"/>
-    <w:lsdException w:name="toc 8" w:uiPriority="39"/>
-    <w:lsdException w:name="toc 9" w:uiPriority="39"/>
-    <w:lsdException w:name="caption" w:uiPriority="35" w:qFormat="1"/>
-    <w:lsdException w:name="Title" w:semiHidden="0" w:uiPriority="10" w:unhideWhenUsed="0" w:qFormat="1"/>
-    <w:lsdException w:name="Default Paragraph Font" w:uiPriority="1"/>
-    <w:lsdException w:name="Subtitle" w:semiHidden="0" w:uiPriority="11" w:unhideWhenUsed="0" w:qFormat="1"/>
-    <w:lsdException w:name="Strong" w:semiHidden="0" w:uiPriority="22" w:unhideWhenUsed="0" w:qFormat="1"/>
-    <w:lsdException w:name="Emphasis" w:semiHidden="0" w:uiPriority="20" w:unhideWhenUsed="0" w:qFormat="1"/>
-    <w:lsdException w:name="Table Grid" w:semiHidden="0" w:uiPriority="39" w:unhideWhenUsed="0"/>
-    <w:lsdException w:name="Placeholder Text" w:unhideWhenUsed="0"/>
-    <w:lsdException w:name="No Spacing" w:semiHidden="0" w:uiPriority="1" w:unhideWhenUsed="0" w:qFormat="1"/>
-    <w:lsdException w:name="Light Shading" w:semiHidden="0" w:uiPriority="60" w:unhideWhenUsed="0"/>
-    <w:lsdException w:name="Light List" w:semiHidden="0" w:uiPriority="61" w:unhideWhenUsed="0"/>
-    <w:lsdException w:name="Light Grid" w:semiHidden="0" w:uiPriority="62" w:unhideWhenUsed="0"/>
-    <w:lsdException w:name="Medium Shading 1" w:semiHidden="0" w:uiPriority="63" w:unhideWhenUsed="0"/>
-    <w:lsdException w:name="Medium Shading 2" w:semiHidden="0" w:uiPriority="64" w:unhideWhenUsed="0"/>
-    <w:lsdException w:name="Medium List 1" w:semiHidden="0" w:uiPriority="65" w:unhideWhenUsed="0"/>
-    <w:lsdException w:name="Medium List 2" w:semiHidden="0" w:uiPriority="66" w:unhideWhenUsed="0"/>
-    <w:lsdException w:name="Medium Grid 1" w:semiHidden="0" w:uiPriority="67" w:unhideWhenUsed="0"/>
-    <w:lsdException w:name="Medium Grid 2" w:semiHidden="0" w:uiPriority="68" w:unhideWhenUsed="0"/>
-    <w:lsdException w:name="Medium Grid 3" w:semiHidden="0" w:uiPriority="69" w:unhideWhenUsed="0"/>
-    <w:lsdException w:name="Dark List" w:semiHidden="0" w:uiPriority="70" w:unhideWhenUsed="0"/>
-    <w:lsdException w:name="Colorful Shading" w:semiHidden="0" w:uiPriority="71" w:unhideWhenUsed="0"/>
-    <w:lsdException w:name="Colorful List" w:semiHidden="0" w:uiPriority="72" w:unhideWhenUsed="0"/>
-    <w:lsdException w:name="Colorful Grid" w:semiHidden="0" w:uiPriority="73" w:unhideWhenUsed="0"/>
-    <w:lsdException w:name="Light Shading Accent 1" w:semiHidden="0" w:uiPriority="60" w:unhideWhenUsed="0"/>
-    <w:lsdException w:name="Light List Accent 1" w:semiHidden="0" w:uiPriority="61" w:unhideWhenUsed="0"/>
-    <w:lsdException w:name="Light Grid Accent 1" w:semiHidden="0" w:uiPriority="62" w:unhideWhenUsed="0"/>
-    <w:lsdException w:name="Medium Shading 1 Accent 1" w:semiHidden="0" w:uiPriority="63" w:unhideWhenUsed="0"/>
-    <w:lsdException w:name="Medium Shading 2 Accent 1" w:semiHidden="0" w:uiPriority="64" w:unhideWhenUsed="0"/>
-    <w:lsdException w:name="Medium List 1 Accent 1" w:semiHidden="0" w:uiPriority="65" w:unhideWhenUsed="0"/>
-    <w:lsdException w:name="Revision" w:unhideWhenUsed="0"/>
-    <w:lsdException w:name="List Paragraph" w:semiHidden="0" w:uiPriority="34" w:unhideWhenUsed="0" w:qFormat="1"/>
-    <w:lsdException w:name="Quote" w:semiHidden="0" w:uiPriority="29" w:unhideWhenUsed="0" w:qFormat="1"/>
-    <w:lsdException w:name="Intense Quote" w:semiHidden="0" w:uiPriority="30" w:unhideWhenUsed="0" w:qFormat="1"/>
-    <w:lsdException w:name="Medium List 2 Accent 1" w:semiHidden="0" w:uiPriority="66" w:unhideWhenUsed="0"/>
-    <w:lsdException w:name="Medium Grid 1 Accent 1" w:semiHidden="0" w:uiPriority="67" w:unhideWhenUsed="0"/>
-    <w:lsdException w:name="Medium Grid 2 Accent 1" w:semiHidden="0" w:uiPriority="68" w:unhideWhenUsed="0"/>
-    <w:lsdException w:name="Medium Grid 3 Accent 1" w:semiHidden="0" w:uiPriority="69" w:unhideWhenUsed="0"/>
-    <w:lsdException w:name="Dark List Accent 1" w:semiHidden="0" w:uiPriority="70" w:unhideWhenUsed="0"/>
-    <w:lsdException w:name="Colorful Shading Accent 1" w:semiHidden="0" w:uiPriority="71" w:unhideWhenUsed="0"/>
-    <w:lsdException w:name="Colorful List Accent 1" w:semiHidden="0" w:uiPriority="72" w:unhideWhenUsed="0"/>
-    <w:lsdException w:name="Colorful Grid Accent 1" w:semiHidden="0" w:uiPriority="73" w:unhideWhenUsed="0"/>
-    <w:lsdException w:name="Light Shading Accent 2" w:semiHidden="0" w:uiPriority="60" w:unhideWhenUsed="0"/>
-    <w:lsdException w:name="Light List Accent 2" w:semiHidden="0" w:uiPriority="61" w:unhideWhenUsed="0"/>
-    <w:lsdException w:name="Light Grid Accent 2" w:semiHidden="0" w:uiPriority="62" w:unhideWhenUsed="0"/>
-    <w:lsdException w:name="Medium Shading 1 Accent 2" w:semiHidden="0" w:uiPriority="63" w:unhideWhenUsed="0"/>
-    <w:lsdException w:name="Medium Shading 2 Accent 2" w:semiHidden="0" w:uiPriority="64" w:unhideWhenUsed="0"/>
-    <w:lsdException w:name="Medium List 1 Accent 2" w:semiHidden="0" w:uiPriority="65" w:unhideWhenUsed="0"/>
-    <w:lsdException w:name="Medium List 2 Accent 2" w:semiHidden="0" w:uiPriority="66" w:unhideWhenUsed="0"/>
-    <w:lsdException w:name="Medium Grid 1 Accent 2" w:semiHidden="0" w:uiPriority="67" w:unhideWhenUsed="0"/>
-    <w:lsdException w:name="Medium Grid 2 Accent 2" w:semiHidden="0" w:uiPriority="68" w:unhideWhenUsed="0"/>
-    <w:lsdException w:name="Medium Grid 3 Accent 2" w:semiHidden="0" w:uiPriority="69" w:unhideWhenUsed="0"/>
-    <w:lsdException w:name="Dark List Accent 2" w:semiHidden="0" w:uiPriority="70" w:unhideWhenUsed="0"/>
-    <w:lsdException w:name="Colorful Shading Accent 2" w:semiHidden="0" w:uiPriority="71" w:unhideWhenUsed="0"/>
-    <w:lsdException w:name="Colorful List Accent 2" w:semiHidden="0" w:uiPriority="72" w:unhideWhenUsed="0"/>
-    <w:lsdException w:name="Colorful Grid Accent 2" w:semiHidden="0" w:uiPriority="73" w:unhideWhenUsed="0"/>
-    <w:lsdException w:name="Light Shading Accent 3" w:semiHidden="0" w:uiPriority="60" w:unhideWhenUsed="0"/>
-    <w:lsdException w:name="Light List Accent 3" w:semiHidden="0" w:uiPriority="61" w:unhideWhenUsed="0"/>
-    <w:lsdException w:name="Light Grid Accent 3" w:semiHidden="0" w:uiPriority="62" w:unhideWhenUsed="0"/>
-    <w:lsdException w:name="Medium Shading 1 Accent 3" w:semiHidden="0" w:uiPriority="63" w:unhideWhenUsed="0"/>
-    <w:lsdException w:name="Medium Shading 2 Accent 3" w:semiHidden="0" w:uiPriority="64" w:unhideWhenUsed="0"/>
-    <w:lsdException w:name="Medium List 1 Accent 3" w:semiHidden="0" w:uiPriority="65" w:unhideWhenUsed="0"/>
-    <w:lsdException w:name="Medium List 2 Accent 3" w:semiHidden="0" w:uiPriority="66" w:unhideWhenUsed="0"/>
-    <w:lsdException w:name="Medium Grid 1 Accent 3" w:semiHidden="0" w:uiPriority="67" w:unhideWhenUsed="0"/>
-    <w:lsdException w:name="Medium Grid 2 Accent 3" w:semiHidden="0" w:uiPriority="68" w:unhideWhenUsed="0"/>
-    <w:lsdException w:name="Medium Grid 3 Accent 3" w:semiHidden="0" w:uiPriority="69" w:unhideWhenUsed="0"/>
-    <w:lsdException w:name="Dark List Accent 3" w:semiHidden="0" w:uiPriority="70" w:unhideWhenUsed="0"/>
-    <w:lsdException w:name="Colorful Shading Accent 3" w:semiHidden="0" w:uiPriority="71" w:unhideWhenUsed="0"/>
-    <w:lsdException w:name="Colorful List Accent 3" w:semiHidden="0" w:uiPriority="72" w:unhideWhenUsed="0"/>
-    <w:lsdException w:name="Colorful Grid Accent 3" w:semiHidden="0" w:uiPriority="73" w:unhideWhenUsed="0"/>
-    <w:lsdException w:name="Light Shading Accent 4" w:semiHidden="0" w:uiPriority="60" w:unhideWhenUsed="0"/>
-    <w:lsdException w:name="Light List Accent 4" w:semiHidden="0" w:uiPriority="61" w:unhideWhenUsed="0"/>
-    <w:lsdException w:name="Light Grid Accent 4" w:semiHidden="0" w:uiPriority="62" w:unhideWhenUsed="0"/>
-    <w:lsdException w:name="Medium Shading 1 Accent 4" w:semiHidden="0" w:uiPriority="63" w:unhideWhenUsed="0"/>
-    <w:lsdException w:name="Medium Shading 2 Accent 4" w:semiHidden="0" w:uiPriority="64" w:unhideWhenUsed="0"/>
-    <w:lsdException w:name="Medium List 1 Accent 4" w:semiHidden="0" w:uiPriority="65" w:unhideWhenUsed="0"/>
-    <w:lsdException w:name="Medium List 2 Accent 4" w:semiHidden="0" w:uiPriority="66" w:unhideWhenUsed="0"/>
-    <w:lsdException w:name="Medium Grid 1 Accent 4" w:semiHidden="0" w:uiPriority="67" w:unhideWhenUsed="0"/>
-    <w:lsdException w:name="Medium Grid 2 Accent 4" w:semiHidden="0" w:uiPriority="68" w:unhideWhenUsed="0"/>
-    <w:lsdException w:name="Medium Grid 3 Accent 4" w:semiHidden="0" w:uiPriority="69" w:unhideWhenUsed="0"/>
-    <w:lsdException w:name="Dark List Accent 4" w:semiHidden="0" w:uiPriority="70" w:unhideWhenUsed="0"/>
-    <w:lsdException w:name="Colorful Shading Accent 4" w:semiHidden="0" w:uiPriority="71" w:unhideWhenUsed="0"/>
-    <w:lsdException w:name="Colorful List Accent 4" w:semiHidden="0" w:uiPriority="72" w:unhideWhenUsed="0"/>
-    <w:lsdException w:name="Colorful Grid Accent 4" w:semiHidden="0" w:uiPriority="73" w:unhideWhenUsed="0"/>
-    <w:lsdException w:name="Light Shading Accent 5" w:semiHidden="0" w:uiPriority="60" w:unhideWhenUsed="0"/>
-    <w:lsdException w:name="Light List Accent 5" w:semiHidden="0" w:uiPriority="61" w:unhideWhenUsed="0"/>
-    <w:lsdException w:name="Light Grid Accent 5" w:semiHidden="0" w:uiPriority="62" w:unhideWhenUsed="0"/>
-    <w:lsdException w:name="Medium Shading 1 Accent 5" w:semiHidden="0" w:uiPriority="63" w:unhideWhenUsed="0"/>
-    <w:lsdException w:name="Medium Shading 2 Accent 5" w:semiHidden="0" w:uiPriority="64" w:unhideWhenUsed="0"/>
-    <w:lsdException w:name="Medium List 1 Accent 5" w:semiHidden="0" w:uiPriority="65" w:unhideWhenUsed="0"/>
-    <w:lsdException w:name="Medium List 2 Accent 5" w:semiHidden="0" w:uiPriority="66" w:unhideWhenUsed="0"/>
-    <w:lsdException w:name="Medium Grid 1 Accent 5" w:semiHidden="0" w:uiPriority="67" w:unhideWhenUsed="0"/>
-    <w:lsdException w:name="Medium Grid 2 Accent 5" w:semiHidden="0" w:uiPriority="68" w:unhideWhenUsed="0"/>
-    <w:lsdException w:name="Medium Grid 3 Accent 5" w:semiHidden="0" w:uiPriority="69" w:unhideWhenUsed="0"/>
-    <w:lsdException w:name="Dark List Accent 5" w:semiHidden="0" w:uiPriority="70" w:unhideWhenUsed="0"/>
-    <w:lsdException w:name="Colorful Shading Accent 5" w:semiHidden="0" w:uiPriority="71" w:unhideWhenUsed="0"/>
-    <w:lsdException w:name="Colorful List Accent 5" w:semiHidden="0" w:uiPriority="72" w:unhideWhenUsed="0"/>
-    <w:lsdException w:name="Colorful Grid Accent 5" w:semiHidden="0" w:uiPriority="73" w:unhideWhenUsed="0"/>
-    <w:lsdException w:name="Light Shading Accent 6" w:semiHidden="0" w:uiPriority="60" w:unhideWhenUsed="0"/>
-    <w:lsdException w:name="Light List Accent 6" w:semiHidden="0" w:uiPriority="61" w:unhideWhenUsed="0"/>
-    <w:lsdException w:name="Light Grid Accent 6" w:semiHidden="0" w:uiPriority="62" w:unhideWhenUsed="0"/>
-    <w:lsdException w:name="Medium Shading 1 Accent 6" w:semiHidden="0" w:uiPriority="63" w:unhideWhenUsed="0"/>
-    <w:lsdException w:name="Medium Shading 2 Accent 6" w:semiHidden="0" w:uiPriority="64" w:unhideWhenUsed="0"/>
-    <w:lsdException w:name="Medium List 1 Accent 6" w:semiHidden="0" w:uiPriority="65" w:unhideWhenUsed="0"/>
-    <w:lsdException w:name="Medium List 2 Accent 6" w:semiHidden="0" w:uiPriority="66" w:unhideWhenUsed="0"/>
-    <w:lsdException w:name="Medium Grid 1 Accent 6" w:semiHidden="0" w:uiPriority="67" w:unhideWhenUsed="0"/>
-    <w:lsdException w:name="Medium Grid 2 Accent 6" w:semiHidden="0" w:uiPriority="68" w:unhideWhenUsed="0"/>
-    <w:lsdException w:name="Medium Grid 3 Accent 6" w:semiHidden="0" w:uiPriority="69" w:unhideWhenUsed="0"/>
-    <w:lsdException w:name="Dark List Accent 6" w:semiHidden="0" w:uiPriority="70" w:unhideWhenUsed="0"/>
-    <w:lsdException w:name="Colorful Shading Accent 6" w:semiHidden="0" w:uiPriority="71" w:unhideWhenUsed="0"/>
-    <w:lsdException w:name="Colorful List Accent 6" w:semiHidden="0" w:uiPriority="72" w:unhideWhenUsed="0"/>
-    <w:lsdException w:name="Colorful Grid Accent 6" w:semiHidden="0" w:uiPriority="73" w:unhideWhenUsed="0"/>
-    <w:lsdException w:name="Subtle Emphasis" w:semiHidden="0" w:uiPriority="19" w:unhideWhenUsed="0" w:qFormat="1"/>
-    <w:lsdException w:name="Intense Emphasis" w:semiHidden="0" w:uiPriority="21" w:unhideWhenUsed="0" w:qFormat="1"/>
-    <w:lsdException w:name="Subtle Reference" w:semiHidden="0" w:uiPriority="31" w:unhideWhenUsed="0" w:qFormat="1"/>
-    <w:lsdException w:name="Intense Reference" w:semiHidden="0" w:uiPriority="32" w:unhideWhenUsed="0" w:qFormat="1"/>
-    <w:lsdException w:name="Book Title" w:semiHidden="0" w:uiPriority="33" w:unhideWhenUsed="0" w:qFormat="1"/>
-    <w:lsdException w:name="Bibliography" w:uiPriority="37"/>
-    <w:lsdException w:name="TOC Heading" w:uiPriority="39" w:qFormat="1"/>
+  <w:latentStyles w:defLockedState="0" w:defUIPriority="99" w:defSemiHidden="0" w:defUnhideWhenUsed="0" w:defQFormat="0" w:count="375">
+    <w:lsdException w:name="Normal" w:uiPriority="0" w:qFormat="1"/>
+    <w:lsdException w:name="heading 1" w:uiPriority="9" w:qFormat="1"/>
+    <w:lsdException w:name="heading 2" w:semiHidden="1" w:uiPriority="9" w:unhideWhenUsed="1" w:qFormat="1"/>
+    <w:lsdException w:name="heading 3" w:semiHidden="1" w:uiPriority="9" w:unhideWhenUsed="1" w:qFormat="1"/>
+    <w:lsdException w:name="heading 4" w:semiHidden="1" w:uiPriority="9" w:unhideWhenUsed="1" w:qFormat="1"/>
+    <w:lsdException w:name="heading 5" w:semiHidden="1" w:uiPriority="9" w:unhideWhenUsed="1" w:qFormat="1"/>
+    <w:lsdException w:name="heading 6" w:semiHidden="1" w:uiPriority="9" w:unhideWhenUsed="1" w:qFormat="1"/>
+    <w:lsdException w:name="heading 7" w:semiHidden="1" w:uiPriority="9" w:unhideWhenUsed="1" w:qFormat="1"/>
+    <w:lsdException w:name="heading 8" w:semiHidden="1" w:uiPriority="9" w:unhideWhenUsed="1" w:qFormat="1"/>
+    <w:lsdException w:name="heading 9" w:semiHidden="1" w:uiPriority="9" w:unhideWhenUsed="1" w:qFormat="1"/>
+    <w:lsdException w:name="index 1" w:semiHidden="1" w:unhideWhenUsed="1"/>
+    <w:lsdException w:name="index 2" w:semiHidden="1" w:unhideWhenUsed="1"/>
+    <w:lsdException w:name="index 3" w:semiHidden="1" w:unhideWhenUsed="1"/>
+    <w:lsdException w:name="index 4" w:semiHidden="1" w:unhideWhenUsed="1"/>
+    <w:lsdException w:name="index 5" w:semiHidden="1" w:unhideWhenUsed="1"/>
+    <w:lsdException w:name="index 6" w:semiHidden="1" w:unhideWhenUsed="1"/>
+    <w:lsdException w:name="index 7" w:semiHidden="1" w:unhideWhenUsed="1"/>
+    <w:lsdException w:name="index 8" w:semiHidden="1" w:unhideWhenUsed="1"/>
+    <w:lsdException w:name="index 9" w:semiHidden="1" w:unhideWhenUsed="1"/>
+    <w:lsdException w:name="toc 1" w:semiHidden="1" w:uiPriority="39" w:unhideWhenUsed="1"/>
+    <w:lsdException w:name="toc 2" w:semiHidden="1" w:uiPriority="39" w:unhideWhenUsed="1"/>
+    <w:lsdException w:name="toc 3" w:semiHidden="1" w:uiPriority="39" w:unhideWhenUsed="1"/>
+    <w:lsdException w:name="toc 4" w:semiHidden="1" w:uiPriority="39" w:unhideWhenUsed="1"/>
+    <w:lsdException w:name="toc 5" w:semiHidden="1" w:uiPriority="39" w:unhideWhenUsed="1"/>
+    <w:lsdException w:name="toc 6" w:semiHidden="1" w:uiPriority="39" w:unhideWhenUsed="1"/>
+    <w:lsdException w:name="toc 7" w:semiHidden="1" w:uiPriority="39" w:unhideWhenUsed="1"/>
+    <w:lsdException w:name="toc 8" w:semiHidden="1" w:uiPriority="39" w:unhideWhenUsed="1"/>
+    <w:lsdException w:name="toc 9" w:semiHidden="1" w:uiPriority="39" w:unhideWhenUsed="1"/>
+    <w:lsdException w:name="Normal Indent" w:semiHidden="1" w:unhideWhenUsed="1"/>
+    <w:lsdException w:name="footnote text" w:semiHidden="1" w:unhideWhenUsed="1"/>
+    <w:lsdException w:name="annotation text" w:semiHidden="1" w:unhideWhenUsed="1"/>
+    <w:lsdException w:name="header" w:semiHidden="1" w:unhideWhenUsed="1"/>
+    <w:lsdException w:name="footer" w:semiHidden="1" w:unhideWhenUsed="1"/>
+    <w:lsdException w:name="index heading" w:semiHidden="1" w:unhideWhenUsed="1"/>
+    <w:lsdException w:name="caption" w:semiHidden="1" w:uiPriority="35" w:unhideWhenUsed="1" w:qFormat="1"/>
+    <w:lsdException w:name="table of figures" w:semiHidden="1" w:unhideWhenUsed="1"/>
+    <w:lsdException w:name="envelope address" w:semiHidden="1" w:unhideWhenUsed="1"/>
+    <w:lsdException w:name="envelope return" w:semiHidden="1" w:unhideWhenUsed="1"/>
+    <w:lsdException w:name="footnote reference" w:semiHidden="1" w:unhideWhenUsed="1"/>
+    <w:lsdException w:name="annotation reference" w:semiHidden="1" w:unhideWhenUsed="1"/>
+    <w:lsdException w:name="line number" w:semiHidden="1" w:unhideWhenUsed="1"/>
+    <w:lsdException w:name="page number" w:semiHidden="1" w:unhideWhenUsed="1"/>
+    <w:lsdException w:name="endnote reference" w:semiHidden="1" w:unhideWhenUsed="1"/>
+    <w:lsdException w:name="endnote text" w:semiHidden="1" w:unhideWhenUsed="1"/>
+    <w:lsdException w:name="table of authorities" w:semiHidden="1" w:unhideWhenUsed="1"/>
+    <w:lsdException w:name="macro" w:semiHidden="1" w:unhideWhenUsed="1"/>
+    <w:lsdException w:name="toa heading" w:semiHidden="1" w:unhideWhenUsed="1"/>
+    <w:lsdException w:name="List" w:semiHidden="1" w:unhideWhenUsed="1"/>
+    <w:lsdException w:name="List Bullet" w:semiHidden="1" w:unhideWhenUsed="1"/>
+    <w:lsdException w:name="List Number" w:semiHidden="1" w:unhideWhenUsed="1"/>
+    <w:lsdException w:name="List 2" w:semiHidden="1" w:unhideWhenUsed="1"/>
+    <w:lsdException w:name="List 3" w:semiHidden="1" w:unhideWhenUsed="1"/>
+    <w:lsdException w:name="List 4" w:semiHidden="1" w:unhideWhenUsed="1"/>
+    <w:lsdException w:name="List 5" w:semiHidden="1" w:unhideWhenUsed="1"/>
+    <w:lsdException w:name="List Bullet 2" w:semiHidden="1" w:unhideWhenUsed="1"/>
+    <w:lsdException w:name="List Bullet 3" w:semiHidden="1" w:unhideWhenUsed="1"/>
+    <w:lsdException w:name="List Bullet 4" w:semiHidden="1" w:unhideWhenUsed="1"/>
+    <w:lsdException w:name="List Bullet 5" w:semiHidden="1" w:unhideWhenUsed="1"/>
+    <w:lsdException w:name="List Number 2" w:semiHidden="1" w:unhideWhenUsed="1"/>
+    <w:lsdException w:name="List Number 3" w:semiHidden="1" w:unhideWhenUsed="1"/>
+    <w:lsdException w:name="List Number 4" w:semiHidden="1" w:unhideWhenUsed="1"/>
+    <w:lsdException w:name="List Number 5" w:semiHidden="1" w:unhideWhenUsed="1"/>
+    <w:lsdException w:name="Title" w:uiPriority="10" w:qFormat="1"/>
+    <w:lsdException w:name="Closing" w:semiHidden="1" w:unhideWhenUsed="1"/>
+    <w:lsdException w:name="Signature" w:semiHidden="1" w:unhideWhenUsed="1"/>
+    <w:lsdException w:name="Default Paragraph Font" w:semiHidden="1" w:uiPriority="1" w:unhideWhenUsed="1"/>
+    <w:lsdException w:name="Body Text" w:semiHidden="1" w:unhideWhenUsed="1"/>
+    <w:lsdException w:name="Body Text Indent" w:semiHidden="1" w:unhideWhenUsed="1"/>
+    <w:lsdException w:name="List Continue" w:semiHidden="1" w:unhideWhenUsed="1"/>
+    <w:lsdException w:name="List Continue 2" w:semiHidden="1" w:unhideWhenUsed="1"/>
+    <w:lsdException w:name="List Continue 3" w:semiHidden="1" w:unhideWhenUsed="1"/>
+    <w:lsdException w:name="List Continue 4" w:semiHidden="1" w:unhideWhenUsed="1"/>
+    <w:lsdException w:name="List Continue 5" w:semiHidden="1" w:unhideWhenUsed="1"/>
+    <w:lsdException w:name="Message Header" w:semiHidden="1" w:unhideWhenUsed="1"/>
+    <w:lsdException w:name="Subtitle" w:uiPriority="11" w:qFormat="1"/>
+    <w:lsdException w:name="Salutation" w:semiHidden="1" w:unhideWhenUsed="1"/>
+    <w:lsdException w:name="Date" w:semiHidden="1" w:unhideWhenUsed="1"/>
+    <w:lsdException w:name="Body Text First Indent" w:semiHidden="1" w:unhideWhenUsed="1"/>
+    <w:lsdException w:name="Body Text First Indent 2" w:semiHidden="1" w:unhideWhenUsed="1"/>
+    <w:lsdException w:name="Note Heading" w:semiHidden="1" w:unhideWhenUsed="1"/>
+    <w:lsdException w:name="Body Text 2" w:semiHidden="1" w:unhideWhenUsed="1"/>
+    <w:lsdException w:name="Body Text 3" w:semiHidden="1" w:unhideWhenUsed="1"/>
+    <w:lsdException w:name="Body Text Indent 2" w:semiHidden="1" w:unhideWhenUsed="1"/>
+    <w:lsdException w:name="Body Text Indent 3" w:semiHidden="1" w:unhideWhenUsed="1"/>
+    <w:lsdException w:name="Block Text" w:semiHidden="1" w:unhideWhenUsed="1"/>
+    <w:lsdException w:name="Hyperlink" w:semiHidden="1" w:unhideWhenUsed="1"/>
+    <w:lsdException w:name="FollowedHyperlink" w:semiHidden="1" w:unhideWhenUsed="1"/>
+    <w:lsdException w:name="Strong" w:uiPriority="22" w:qFormat="1"/>
+    <w:lsdException w:name="Emphasis" w:uiPriority="20" w:qFormat="1"/>
+    <w:lsdException w:name="Document Map" w:semiHidden="1" w:unhideWhenUsed="1"/>
+    <w:lsdException w:name="Plain Text" w:semiHidden="1" w:unhideWhenUsed="1"/>
+    <w:lsdException w:name="E-mail Signature" w:semiHidden="1" w:unhideWhenUsed="1"/>
+    <w:lsdException w:name="HTML Top of Form" w:semiHidden="1" w:unhideWhenUsed="1"/>
+    <w:lsdException w:name="HTML Bottom of Form" w:semiHidden="1" w:unhideWhenUsed="1"/>
+    <w:lsdException w:name="Normal (Web)" w:semiHidden="1" w:unhideWhenUsed="1"/>
+    <w:lsdException w:name="HTML Acronym" w:semiHidden="1" w:unhideWhenUsed="1"/>
+    <w:lsdException w:name="HTML Address" w:semiHidden="1" w:unhideWhenUsed="1"/>
+    <w:lsdException w:name="HTML Cite" w:semiHidden="1" w:unhideWhenUsed="1"/>
+    <w:lsdException w:name="HTML Code" w:semiHidden="1" w:unhideWhenUsed="1"/>
+    <w:lsdException w:name="HTML Definition" w:semiHidden="1" w:unhideWhenUsed="1"/>
+    <w:lsdException w:name="HTML Keyboard" w:semiHidden="1" w:unhideWhenUsed="1"/>
+    <w:lsdException w:name="HTML Preformatted" w:semiHidden="1" w:unhideWhenUsed="1"/>
+    <w:lsdException w:name="HTML Sample" w:semiHidden="1" w:unhideWhenUsed="1"/>
+    <w:lsdException w:name="HTML Typewriter" w:semiHidden="1" w:unhideWhenUsed="1"/>
+    <w:lsdException w:name="HTML Variable" w:semiHidden="1" w:unhideWhenUsed="1"/>
+    <w:lsdException w:name="Normal Table" w:semiHidden="1" w:unhideWhenUsed="1"/>
+    <w:lsdException w:name="annotation subject" w:semiHidden="1" w:unhideWhenUsed="1"/>
+    <w:lsdException w:name="No List" w:semiHidden="1" w:unhideWhenUsed="1"/>
+    <w:lsdException w:name="Outline List 1" w:semiHidden="1" w:unhideWhenUsed="1"/>
+    <w:lsdException w:name="Outline List 2" w:semiHidden="1" w:unhideWhenUsed="1"/>
+    <w:lsdException w:name="Outline List 3" w:semiHidden="1" w:unhideWhenUsed="1"/>
+    <w:lsdException w:name="Table Simple 1" w:semiHidden="1" w:unhideWhenUsed="1"/>
+    <w:lsdException w:name="Table Simple 2" w:semiHidden="1" w:unhideWhenUsed="1"/>
+    <w:lsdException w:name="Table Simple 3" w:semiHidden="1" w:unhideWhenUsed="1"/>
+    <w:lsdException w:name="Table Classic 1" w:semiHidden="1" w:unhideWhenUsed="1"/>
+    <w:lsdException w:name="Table Classic 2" w:semiHidden="1" w:unhideWhenUsed="1"/>
+    <w:lsdException w:name="Table Classic 3" w:semiHidden="1" w:unhideWhenUsed="1"/>
+    <w:lsdException w:name="Table Classic 4" w:semiHidden="1" w:unhideWhenUsed="1"/>
+    <w:lsdException w:name="Table Colorful 1" w:semiHidden="1" w:unhideWhenUsed="1"/>
+    <w:lsdException w:name="Table Colorful 2" w:semiHidden="1" w:unhideWhenUsed="1"/>
+    <w:lsdException w:name="Table Colorful 3" w:semiHidden="1" w:unhideWhenUsed="1"/>
+    <w:lsdException w:name="Table Columns 1" w:semiHidden="1" w:unhideWhenUsed="1"/>
+    <w:lsdException w:name="Table Columns 2" w:semiHidden="1" w:unhideWhenUsed="1"/>
+    <w:lsdException w:name="Table Columns 3" w:semiHidden="1" w:unhideWhenUsed="1"/>
+    <w:lsdException w:name="Table Columns 4" w:semiHidden="1" w:unhideWhenUsed="1"/>
+    <w:lsdException w:name="Table Columns 5" w:semiHidden="1" w:unhideWhenUsed="1"/>
+    <w:lsdException w:name="Table Grid 1" w:semiHidden="1" w:unhideWhenUsed="1"/>
+    <w:lsdException w:name="Table Grid 2" w:semiHidden="1" w:unhideWhenUsed="1"/>
+    <w:lsdException w:name="Table Grid 3" w:semiHidden="1" w:unhideWhenUsed="1"/>
+    <w:lsdException w:name="Table Grid 4" w:semiHidden="1" w:unhideWhenUsed="1"/>
+    <w:lsdException w:name="Table Grid 5" w:semiHidden="1" w:unhideWhenUsed="1"/>
+    <w:lsdException w:name="Table Grid 6" w:semiHidden="1" w:unhideWhenUsed="1"/>
+    <w:lsdException w:name="Table Grid 7" w:semiHidden="1" w:unhideWhenUsed="1"/>
+    <w:lsdException w:name="Table Grid 8" w:semiHidden="1" w:unhideWhenUsed="1"/>
+    <w:lsdException w:name="Table List 1" w:semiHidden="1" w:unhideWhenUsed="1"/>
+    <w:lsdException w:name="Table List 2" w:semiHidden="1" w:unhideWhenUsed="1"/>
+    <w:lsdException w:name="Table List 3" w:semiHidden="1" w:unhideWhenUsed="1"/>
+    <w:lsdException w:name="Table List 4" w:semiHidden="1" w:unhideWhenUsed="1"/>
+    <w:lsdException w:name="Table List 5" w:semiHidden="1" w:unhideWhenUsed="1"/>
+    <w:lsdException w:name="Table List 6" w:semiHidden="1" w:unhideWhenUsed="1"/>
+    <w:lsdException w:name="Table List 7" w:semiHidden="1" w:unhideWhenUsed="1"/>
+    <w:lsdException w:name="Table List 8" w:semiHidden="1" w:unhideWhenUsed="1"/>
+    <w:lsdException w:name="Table 3D effects 1" w:semiHidden="1" w:unhideWhenUsed="1"/>
+    <w:lsdException w:name="Table 3D effects 2" w:semiHidden="1" w:unhideWhenUsed="1"/>
+    <w:lsdException w:name="Table 3D effects 3" w:semiHidden="1" w:unhideWhenUsed="1"/>
+    <w:lsdException w:name="Table Contemporary" w:semiHidden="1" w:unhideWhenUsed="1"/>
+    <w:lsdException w:name="Table Elegant" w:semiHidden="1" w:unhideWhenUsed="1"/>
+    <w:lsdException w:name="Table Professional" w:semiHidden="1" w:unhideWhenUsed="1"/>
+    <w:lsdException w:name="Table Subtle 1" w:semiHidden="1" w:unhideWhenUsed="1"/>
+    <w:lsdException w:name="Table Subtle 2" w:semiHidden="1" w:unhideWhenUsed="1"/>
+    <w:lsdException w:name="Table Web 1" w:semiHidden="1" w:unhideWhenUsed="1"/>
+    <w:lsdException w:name="Table Web 2" w:semiHidden="1" w:unhideWhenUsed="1"/>
+    <w:lsdException w:name="Table Web 3" w:semiHidden="1" w:unhideWhenUsed="1"/>
+    <w:lsdException w:name="Balloon Text" w:semiHidden="1" w:unhideWhenUsed="1"/>
+    <w:lsdException w:name="Table Grid" w:semiHidden="1" w:uiPriority="39" w:unhideWhenUsed="1"/>
+    <w:lsdException w:name="Table Theme" w:semiHidden="1" w:unhideWhenUsed="1"/>
+    <w:lsdException w:name="Placeholder Text" w:semiHidden="1"/>
+    <w:lsdException w:name="No Spacing" w:uiPriority="1" w:qFormat="1"/>
+    <w:lsdException w:name="Light Shading" w:uiPriority="60"/>
+    <w:lsdException w:name="Light List" w:uiPriority="61"/>
+    <w:lsdException w:name="Light Grid" w:uiPriority="62"/>
+    <w:lsdException w:name="Medium Shading 1" w:uiPriority="63"/>
+    <w:lsdException w:name="Medium Shading 2" w:uiPriority="64"/>
+    <w:lsdException w:name="Medium List 1" w:uiPriority="65"/>
+    <w:lsdException w:name="Medium List 2" w:uiPriority="66"/>
+    <w:lsdException w:name="Medium Grid 1" w:uiPriority="67"/>
+    <w:lsdException w:name="Medium Grid 2" w:uiPriority="68"/>
+    <w:lsdException w:name="Medium Grid 3" w:uiPriority="69"/>
+    <w:lsdException w:name="Dark List" w:uiPriority="70"/>
+    <w:lsdException w:name="Colorful Shading" w:uiPriority="71"/>
+    <w:lsdException w:name="Colorful List" w:uiPriority="72"/>
+    <w:lsdException w:name="Colorful Grid" w:uiPriority="73"/>
+    <w:lsdException w:name="Light Shading Accent 1" w:uiPriority="60"/>
+    <w:lsdException w:name="Light List Accent 1" w:uiPriority="61"/>
+    <w:lsdException w:name="Light Grid Accent 1" w:uiPriority="62"/>
+    <w:lsdException w:name="Medium Shading 1 Accent 1" w:uiPriority="63"/>
+    <w:lsdException w:name="Medium Shading 2 Accent 1" w:uiPriority="64"/>
+    <w:lsdException w:name="Medium List 1 Accent 1" w:uiPriority="65"/>
+    <w:lsdException w:name="Revision" w:semiHidden="1"/>
+    <w:lsdException w:name="List Paragraph" w:uiPriority="34" w:qFormat="1"/>
+    <w:lsdException w:name="Quote" w:uiPriority="29" w:qFormat="1"/>
+    <w:lsdException w:name="Intense Quote" w:uiPriority="30" w:qFormat="1"/>
+    <w:lsdException w:name="Medium List 2 Accent 1" w:uiPriority="66"/>
+    <w:lsdException w:name="Medium Grid 1 Accent 1" w:uiPriority="67"/>
+    <w:lsdException w:name="Medium Grid 2 Accent 1" w:uiPriority="68"/>
+    <w:lsdException w:name="Medium Grid 3 Accent 1" w:uiPriority="69"/>
+    <w:lsdException w:name="Dark List Accent 1" w:uiPriority="70"/>
+    <w:lsdException w:name="Colorful Shading Accent 1" w:uiPriority="71"/>
+    <w:lsdException w:name="Colorful List Accent 1" w:uiPriority="72"/>
+    <w:lsdException w:name="Colorful Grid Accent 1" w:uiPriority="73"/>
+    <w:lsdException w:name="Light Shading Accent 2" w:uiPriority="60"/>
+    <w:lsdException w:name="Light List Accent 2" w:uiPriority="61"/>
+    <w:lsdException w:name="Light Grid Accent 2" w:uiPriority="62"/>
+    <w:lsdException w:name="Medium Shading 1 Accent 2" w:uiPriority="63"/>
+    <w:lsdException w:name="Medium Shading 2 Accent 2" w:uiPriority="64"/>
+    <w:lsdException w:name="Medium List 1 Accent 2" w:uiPriority="65"/>
+    <w:lsdException w:name="Medium List 2 Accent 2" w:uiPriority="66"/>
+    <w:lsdException w:name="Medium Grid 1 Accent 2" w:uiPriority="67"/>
+    <w:lsdException w:name="Medium Grid 2 Accent 2" w:uiPriority="68"/>
+    <w:lsdException w:name="Medium Grid 3 Accent 2" w:uiPriority="69"/>
+    <w:lsdException w:name="Dark List Accent 2" w:uiPriority="70"/>
+    <w:lsdException w:name="Colorful Shading Accent 2" w:uiPriority="71"/>
+    <w:lsdException w:name="Colorful List Accent 2" w:uiPriority="72"/>
+    <w:lsdException w:name="Colorful Grid Accent 2" w:uiPriority="73"/>
+    <w:lsdException w:name="Light Shading Accent 3" w:uiPriority="60"/>
+    <w:lsdException w:name="Light List Accent 3" w:uiPriority="61"/>
+    <w:lsdException w:name="Light Grid Accent 3" w:uiPriority="62"/>
+    <w:lsdException w:name="Medium Shading 1 Accent 3" w:uiPriority="63"/>
+    <w:lsdException w:name="Medium Shading 2 Accent 3" w:uiPriority="64"/>
+    <w:lsdException w:name="Medium List 1 Accent 3" w:uiPriority="65"/>
+    <w:lsdException w:name="Medium List 2 Accent 3" w:uiPriority="66"/>
+    <w:lsdException w:name="Medium Grid 1 Accent 3" w:uiPriority="67"/>
+    <w:lsdException w:name="Medium Grid 2 Accent 3" w:uiPriority="68"/>
+    <w:lsdException w:name="Medium Grid 3 Accent 3" w:uiPriority="69"/>
+    <w:lsdException w:name="Dark List Accent 3" w:uiPriority="70"/>
+    <w:lsdException w:name="Colorful Shading Accent 3" w:uiPriority="71"/>
+    <w:lsdException w:name="Colorful List Accent 3" w:uiPriority="72"/>
+    <w:lsdException w:name="Colorful Grid Accent 3" w:uiPriority="73"/>
+    <w:lsdException w:name="Light Shading Accent 4" w:uiPriority="60"/>
+    <w:lsdException w:name="Light List Accent 4" w:uiPriority="61"/>
+    <w:lsdException w:name="Light Grid Accent 4" w:uiPriority="62"/>
+    <w:lsdException w:name="Medium Shading 1 Accent 4" w:uiPriority="63"/>
+    <w:lsdException w:name="Medium Shading 2 Accent 4" w:uiPriority="64"/>
+    <w:lsdException w:name="Medium List 1 Accent 4" w:uiPriority="65"/>
+    <w:lsdException w:name="Medium List 2 Accent 4" w:uiPriority="66"/>
+    <w:lsdException w:name="Medium Grid 1 Accent 4" w:uiPriority="67"/>
+    <w:lsdException w:name="Medium Grid 2 Accent 4" w:uiPriority="68"/>
+    <w:lsdException w:name="Medium Grid 3 Accent 4" w:uiPriority="69"/>
+    <w:lsdException w:name="Dark List Accent 4" w:uiPriority="70"/>
+    <w:lsdException w:name="Colorful Shading Accent 4" w:uiPriority="71"/>
+    <w:lsdException w:name="Colorful List Accent 4" w:uiPriority="72"/>
+    <w:lsdException w:name="Colorful Grid Accent 4" w:uiPriority="73"/>
+    <w:lsdException w:name="Light Shading Accent 5" w:uiPriority="60"/>
+    <w:lsdException w:name="Light List Accent 5" w:uiPriority="61"/>
+    <w:lsdException w:name="Light Grid Accent 5" w:uiPriority="62"/>
+    <w:lsdException w:name="Medium Shading 1 Accent 5" w:uiPriority="63"/>
+    <w:lsdException w:name="Medium Shading 2 Accent 5" w:uiPriority="64"/>
+    <w:lsdException w:name="Medium List 1 Accent 5" w:uiPriority="65"/>
+    <w:lsdException w:name="Medium List 2 Accent 5" w:uiPriority="66"/>
+    <w:lsdException w:name="Medium Grid 1 Accent 5" w:uiPriority="67"/>
+    <w:lsdException w:name="Medium Grid 2 Accent 5" w:uiPriority="68"/>
+    <w:lsdException w:name="Medium Grid 3 Accent 5" w:uiPriority="69"/>
+    <w:lsdException w:name="Dark List Accent 5" w:uiPriority="70"/>
+    <w:lsdException w:name="Colorful Shading Accent 5" w:uiPriority="71"/>
+    <w:lsdException w:name="Colorful List Accent 5" w:uiPriority="72"/>
+    <w:lsdException w:name="Colorful Grid Accent 5" w:uiPriority="73"/>
+    <w:lsdException w:name="Light Shading Accent 6" w:uiPriority="60"/>
+    <w:lsdException w:name="Light List Accent 6" w:uiPriority="61"/>
+    <w:lsdException w:name="Light Grid Accent 6" w:uiPriority="62"/>
+    <w:lsdException w:name="Medium Shading 1 Accent 6" w:uiPriority="63"/>
+    <w:lsdException w:name="Medium Shading 2 Accent 6" w:uiPriority="64"/>
+    <w:lsdException w:name="Medium List 1 Accent 6" w:uiPriority="65"/>
+    <w:lsdException w:name="Medium List 2 Accent 6" w:uiPriority="66"/>
+    <w:lsdException w:name="Medium Grid 1 Accent 6" w:uiPriority="67"/>
+    <w:lsdException w:name="Medium Grid 2 Accent 6" w:uiPriority="68"/>
+    <w:lsdException w:name="Medium Grid 3 Accent 6" w:uiPriority="69"/>
+    <w:lsdException w:name="Dark List Accent 6" w:uiPriority="70"/>
+    <w:lsdException w:name="Colorful Shading Accent 6" w:uiPriority="71"/>
+    <w:lsdException w:name="Colorful List Accent 6" w:uiPriority="72"/>
+    <w:lsdException w:name="Colorful Grid Accent 6" w:uiPriority="73"/>
+    <w:lsdException w:name="Subtle Emphasis" w:uiPriority="19" w:qFormat="1"/>
+    <w:lsdException w:name="Intense Emphasis" w:uiPriority="21" w:qFormat="1"/>
+    <w:lsdException w:name="Subtle Reference" w:uiPriority="31" w:qFormat="1"/>
+    <w:lsdException w:name="Intense Reference" w:uiPriority="32" w:qFormat="1"/>
+    <w:lsdException w:name="Book Title" w:uiPriority="33" w:qFormat="1"/>
+    <w:lsdException w:name="Bibliography" w:semiHidden="1" w:uiPriority="37" w:unhideWhenUsed="1"/>
+    <w:lsdException w:name="TOC Heading" w:semiHidden="1" w:uiPriority="39" w:unhideWhenUsed="1" w:qFormat="1"/>
+    <w:lsdException w:name="Plain Table 1" w:uiPriority="41"/>
+    <w:lsdException w:name="Plain Table 2" w:uiPriority="42"/>
+    <w:lsdException w:name="Plain Table 3" w:uiPriority="43"/>
+    <w:lsdException w:name="Plain Table 4" w:uiPriority="44"/>
+    <w:lsdException w:name="Plain Table 5" w:uiPriority="45"/>
+    <w:lsdException w:name="Grid Table Light" w:uiPriority="40"/>
+    <w:lsdException w:name="Grid Table 1 Light" w:uiPriority="46"/>
+    <w:lsdException w:name="Grid Table 2" w:uiPriority="47"/>
+    <w:lsdException w:name="Grid Table 3" w:uiPriority="48"/>
+    <w:lsdException w:name="Grid Table 4" w:uiPriority="49"/>
+    <w:lsdException w:name="Grid Table 5 Dark" w:uiPriority="50"/>
+    <w:lsdException w:name="Grid Table 6 Colorful" w:uiPriority="51"/>
+    <w:lsdException w:name="Grid Table 7 Colorful" w:uiPriority="52"/>
+    <w:lsdException w:name="Grid Table 1 Light Accent 1" w:uiPriority="46"/>
+    <w:lsdException w:name="Grid Table 2 Accent 1" w:uiPriority="47"/>
+    <w:lsdException w:name="Grid Table 3 Accent 1" w:uiPriority="48"/>
+    <w:lsdException w:name="Grid Table 4 Accent 1" w:uiPriority="49"/>
+    <w:lsdException w:name="Grid Table 5 Dark Accent 1" w:uiPriority="50"/>
+    <w:lsdException w:name="Grid Table 6 Colorful Accent 1" w:uiPriority="51"/>
+    <w:lsdException w:name="Grid Table 7 Colorful Accent 1" w:uiPriority="52"/>
+    <w:lsdException w:name="Grid Table 1 Light Accent 2" w:uiPriority="46"/>
+    <w:lsdException w:name="Grid Table 2 Accent 2" w:uiPriority="47"/>
+    <w:lsdException w:name="Grid Table 3 Accent 2" w:uiPriority="48"/>
+    <w:lsdException w:name="Grid Table 4 Accent 2" w:uiPriority="49"/>
+    <w:lsdException w:name="Grid Table 5 Dark Accent 2" w:uiPriority="50"/>
+    <w:lsdException w:name="Grid Table 6 Colorful Accent 2" w:uiPriority="51"/>
+    <w:lsdException w:name="Grid Table 7 Colorful Accent 2" w:uiPriority="52"/>
+    <w:lsdException w:name="Grid Table 1 Light Accent 3" w:uiPriority="46"/>
+    <w:lsdException w:name="Grid Table 2 Accent 3" w:uiPriority="47"/>
+    <w:lsdException w:name="Grid Table 3 Accent 3" w:uiPriority="48"/>
+    <w:lsdException w:name="Grid Table 4 Accent 3" w:uiPriority="49"/>
+    <w:lsdException w:name="Grid Table 5 Dark Accent 3" w:uiPriority="50"/>
+    <w:lsdException w:name="Grid Table 6 Colorful Accent 3" w:uiPriority="51"/>
+    <w:lsdException w:name="Grid Table 7 Colorful Accent 3" w:uiPriority="52"/>
+    <w:lsdException w:name="Grid Table 1 Light Accent 4" w:uiPriority="46"/>
+    <w:lsdException w:name="Grid Table 2 Accent 4" w:uiPriority="47"/>
+    <w:lsdException w:name="Grid Table 3 Accent 4" w:uiPriority="48"/>
+    <w:lsdException w:name="Grid Table 4 Accent 4" w:uiPriority="49"/>
+    <w:lsdException w:name="Grid Table 5 Dark Accent 4" w:uiPriority="50"/>
+    <w:lsdException w:name="Grid Table 6 Colorful Accent 4" w:uiPriority="51"/>
+    <w:lsdException w:name="Grid Table 7 Colorful Accent 4" w:uiPriority="52"/>
+    <w:lsdException w:name="Grid Table 1 Light Accent 5" w:uiPriority="46"/>
+    <w:lsdException w:name="Grid Table 2 Accent 5" w:uiPriority="47"/>
+    <w:lsdException w:name="Grid Table 3 Accent 5" w:uiPriority="48"/>
+    <w:lsdException w:name="Grid Table 4 Accent 5" w:uiPriority="49"/>
+    <w:lsdException w:name="Grid Table 5 Dark Accent 5" w:uiPriority="50"/>
+    <w:lsdException w:name="Grid Table 6 Colorful Accent 5" w:uiPriority="51"/>
+    <w:lsdException w:name="Grid Table 7 Colorful Accent 5" w:uiPriority="52"/>
+    <w:lsdException w:name="Grid Table 1 Light Accent 6" w:uiPriority="46"/>
+    <w:lsdException w:name="Grid Table 2 Accent 6" w:uiPriority="47"/>
+    <w:lsdException w:name="Grid Table 3 Accent 6" w:uiPriority="48"/>
+    <w:lsdException w:name="Grid Table 4 Accent 6" w:uiPriority="49"/>
+    <w:lsdException w:name="Grid Table 5 Dark Accent 6" w:uiPriority="50"/>
+    <w:lsdException w:name="Grid Table 6 Colorful Accent 6" w:uiPriority="51"/>
+    <w:lsdException w:name="Grid Table 7 Colorful Accent 6" w:uiPriority="52"/>
+    <w:lsdException w:name="List Table 1 Light" w:uiPriority="46"/>
+    <w:lsdException w:name="List Table 2" w:uiPriority="47"/>
+    <w:lsdException w:name="List Table 3" w:uiPriority="48"/>
+    <w:lsdException w:name="List Table 4" w:uiPriority="49"/>
+    <w:lsdException w:name="List Table 5 Dark" w:uiPriority="50"/>
+    <w:lsdException w:name="List Table 6 Colorful" w:uiPriority="51"/>
+    <w:lsdException w:name="List Table 7 Colorful" w:uiPriority="52"/>
+    <w:lsdException w:name="List Table 1 Light Accent 1" w:uiPriority="46"/>
+    <w:lsdException w:name="List Table 2 Accent 1" w:uiPriority="47"/>
+    <w:lsdException w:name="List Table 3 Accent 1" w:uiPriority="48"/>
+    <w:lsdException w:name="List Table 4 Accent 1" w:uiPriority="49"/>
+    <w:lsdException w:name="List Table 5 Dark Accent 1" w:uiPriority="50"/>
+    <w:lsdException w:name="List Table 6 Colorful Accent 1" w:uiPriority="51"/>
+    <w:lsdException w:name="List Table 7 Colorful Accent 1" w:uiPriority="52"/>
+    <w:lsdException w:name="List Table 1 Light Accent 2" w:uiPriority="46"/>
+    <w:lsdException w:name="List Table 2 Accent 2" w:uiPriority="47"/>
+    <w:lsdException w:name="List Table 3 Accent 2" w:uiPriority="48"/>
+    <w:lsdException w:name="List Table 4 Accent 2" w:uiPriority="49"/>
+    <w:lsdException w:name="List Table 5 Dark Accent 2" w:uiPriority="50"/>
+    <w:lsdException w:name="List Table 6 Colorful Accent 2" w:uiPriority="51"/>
+    <w:lsdException w:name="List Table 7 Colorful Accent 2" w:uiPriority="52"/>
+    <w:lsdException w:name="List Table 1 Light Accent 3" w:uiPriority="46"/>
+    <w:lsdException w:name="List Table 2 Accent 3" w:uiPriority="47"/>
+    <w:lsdException w:name="List Table 3 Accent 3" w:uiPriority="48"/>
+    <w:lsdException w:name="List Table 4 Accent 3" w:uiPriority="49"/>
+    <w:lsdException w:name="List Table 5 Dark Accent 3" w:uiPriority="50"/>
+    <w:lsdException w:name="List Table 6 Colorful Accent 3" w:uiPriority="51"/>
+    <w:lsdException w:name="List Table 7 Colorful Accent 3" w:uiPriority="52"/>
+    <w:lsdException w:name="List Table 1 Light Accent 4" w:uiPriority="46"/>
+    <w:lsdException w:name="List Table 2 Accent 4" w:uiPriority="47"/>
+    <w:lsdException w:name="List Table 3 Accent 4" w:uiPriority="48"/>
+    <w:lsdException w:name="List Table 4 Accent 4" w:uiPriority="49"/>
+    <w:lsdException w:name="List Table 5 Dark Accent 4" w:uiPriority="50"/>
+    <w:lsdException w:name="List Table 6 Colorful Accent 4" w:uiPriority="51"/>
+    <w:lsdException w:name="List Table 7 Colorful Accent 4" w:uiPriority="52"/>
+    <w:lsdException w:name="List Table 1 Light Accent 5" w:uiPriority="46"/>
+    <w:lsdException w:name="List Table 2 Accent 5" w:uiPriority="47"/>
+    <w:lsdException w:name="List Table 3 Accent 5" w:uiPriority="48"/>
+    <w:lsdException w:name="List Table 4 Accent 5" w:uiPriority="49"/>
+    <w:lsdException w:name="List Table 5 Dark Accent 5" w:uiPriority="50"/>
+    <w:lsdException w:name="List Table 6 Colorful Accent 5" w:uiPriority="51"/>
+    <w:lsdException w:name="List Table 7 Colorful Accent 5" w:uiPriority="52"/>
+    <w:lsdException w:name="List Table 1 Light Accent 6" w:uiPriority="46"/>
+    <w:lsdException w:name="List Table 2 Accent 6" w:uiPriority="47"/>
+    <w:lsdException w:name="List Table 3 Accent 6" w:uiPriority="48"/>
+    <w:lsdException w:name="List Table 4 Accent 6" w:uiPriority="49"/>
+    <w:lsdException w:name="List Table 5 Dark Accent 6" w:uiPriority="50"/>
+    <w:lsdException w:name="List Table 6 Colorful Accent 6" w:uiPriority="51"/>
+    <w:lsdException w:name="List Table 7 Colorful Accent 6" w:uiPriority="52"/>
+    <w:lsdException w:name="Mention" w:semiHidden="1" w:unhideWhenUsed="1"/>
+    <w:lsdException w:name="Smart Hyperlink" w:semiHidden="1" w:unhideWhenUsed="1"/>
+    <w:lsdException w:name="Hashtag" w:semiHidden="1" w:unhideWhenUsed="1"/>
+    <w:lsdException w:name="Unresolved Mention" w:semiHidden="1" w:unhideWhenUsed="1"/>
   </w:latentStyles>
   <w:style w:type="paragraph" w:default="1" w:styleId="Normal">
     <w:name w:val="Normal"/>
@@ -4155,7 +4283,6 @@
     <w:uiPriority w:val="99"/>
     <w:semiHidden/>
     <w:unhideWhenUsed/>
-    <w:qFormat/>
     <w:tblPr>
       <w:tblInd w:w="0" w:type="dxa"/>
       <w:tblCellMar>
@@ -4525,7 +4652,7 @@
   <a:extraClrSchemeLst/>
   <a:extLst>
     <a:ext uri="{05A4C25C-085E-4340-85A3-A5531E510DB2}">
-      <thm15:themeFamily xmlns="" xmlns:thm15="http://schemas.microsoft.com/office/thememl/2012/main" name="Office Theme" id="{62F939B6-93AF-4DB8-9C6B-D6C7DFDC589F}" vid="{4A3C46E8-61CC-4603-A589-7422A47A8E4A}"/>
+      <thm15:themeFamily xmlns:thm15="http://schemas.microsoft.com/office/thememl/2012/main" name="Office Theme" id="{62F939B6-93AF-4DB8-9C6B-D6C7DFDC589F}" vid="{4A3C46E8-61CC-4603-A589-7422A47A8E4A}"/>
     </a:ext>
   </a:extLst>
 </a:theme>

</xml_diff>

<commit_message>
mas chicha en 2.b
</commit_message>
<xml_diff>
--- a/Documentación/Memoria MMIT P2.docx
+++ b/Documentación/Memoria MMIT P2.docx
@@ -1,6 +1,6 @@
 
 <file path=word/document.xml><?xml version="1.0" encoding="utf-8"?>
-<w:document xmlns:ve="http://schemas.openxmlformats.org/markup-compatibility/2006" xmlns:o="urn:schemas-microsoft-com:office:office" xmlns:r="http://schemas.openxmlformats.org/officeDocument/2006/relationships" xmlns:m="http://schemas.openxmlformats.org/officeDocument/2006/math" xmlns:v="urn:schemas-microsoft-com:vml" xmlns:wp="http://schemas.openxmlformats.org/drawingml/2006/wordprocessingDrawing" xmlns:w10="urn:schemas-microsoft-com:office:word" xmlns:w="http://schemas.openxmlformats.org/wordprocessingml/2006/main" xmlns:wne="http://schemas.microsoft.com/office/word/2006/wordml">
+<w:document xmlns:wpc="http://schemas.microsoft.com/office/word/2010/wordprocessingCanvas" xmlns:cx="http://schemas.microsoft.com/office/drawing/2014/chartex" xmlns:cx1="http://schemas.microsoft.com/office/drawing/2015/9/8/chartex" xmlns:cx2="http://schemas.microsoft.com/office/drawing/2015/10/21/chartex" xmlns:cx3="http://schemas.microsoft.com/office/drawing/2016/5/9/chartex" xmlns:cx4="http://schemas.microsoft.com/office/drawing/2016/5/10/chartex" xmlns:cx5="http://schemas.microsoft.com/office/drawing/2016/5/11/chartex" xmlns:cx6="http://schemas.microsoft.com/office/drawing/2016/5/12/chartex" xmlns:cx7="http://schemas.microsoft.com/office/drawing/2016/5/13/chartex" xmlns:cx8="http://schemas.microsoft.com/office/drawing/2016/5/14/chartex" xmlns:mc="http://schemas.openxmlformats.org/markup-compatibility/2006" xmlns:aink="http://schemas.microsoft.com/office/drawing/2016/ink" xmlns:am3d="http://schemas.microsoft.com/office/drawing/2017/model3d" xmlns:o="urn:schemas-microsoft-com:office:office" xmlns:r="http://schemas.openxmlformats.org/officeDocument/2006/relationships" xmlns:m="http://schemas.openxmlformats.org/officeDocument/2006/math" xmlns:v="urn:schemas-microsoft-com:vml" xmlns:wp14="http://schemas.microsoft.com/office/word/2010/wordprocessingDrawing" xmlns:wp="http://schemas.openxmlformats.org/drawingml/2006/wordprocessingDrawing" xmlns:w10="urn:schemas-microsoft-com:office:word" xmlns:w="http://schemas.openxmlformats.org/wordprocessingml/2006/main" xmlns:w14="http://schemas.microsoft.com/office/word/2010/wordml" xmlns:w15="http://schemas.microsoft.com/office/word/2012/wordml" xmlns:w16cid="http://schemas.microsoft.com/office/word/2016/wordml/cid" xmlns:w16se="http://schemas.microsoft.com/office/word/2015/wordml/symex" xmlns:wpg="http://schemas.microsoft.com/office/word/2010/wordprocessingGroup" xmlns:wpi="http://schemas.microsoft.com/office/word/2010/wordprocessingInk" xmlns:wne="http://schemas.microsoft.com/office/word/2006/wordml" xmlns:wps="http://schemas.microsoft.com/office/word/2010/wordprocessingShape" mc:Ignorable="w14 w15 w16se w16cid wp14">
   <w:body>
     <w:p>
       <w:pPr>
@@ -61,44 +61,106 @@
         <w:rPr>
           <w:i/>
         </w:rPr>
+        <w:t xml:space="preserve"> Backlog</w:t>
+      </w:r>
+      <w:r>
+        <w:t xml:space="preserve"> y el </w:t>
+      </w:r>
+      <w:r>
+        <w:rPr>
+          <w:i/>
+        </w:rPr>
+        <w:t>Sprint Backlog</w:t>
+      </w:r>
+      <w:r>
+        <w:t xml:space="preserve">.  </w:t>
+      </w:r>
+    </w:p>
+    <w:p>
+      <w:r>
+        <w:t>Tras haber</w:t>
+      </w:r>
+      <w:r>
+        <w:t xml:space="preserve"> acordado que usaríamos </w:t>
+      </w:r>
+      <w:r>
+        <w:rPr>
+          <w:i/>
+        </w:rPr>
+        <w:t>Jira</w:t>
+      </w:r>
+      <w:r>
+        <w:t xml:space="preserve"> para gestionar el </w:t>
+      </w:r>
+      <w:proofErr w:type="spellStart"/>
+      <w:r>
+        <w:rPr>
+          <w:i/>
+        </w:rPr>
+        <w:t>Product</w:t>
+      </w:r>
+      <w:proofErr w:type="spellEnd"/>
+      <w:r>
+        <w:rPr>
+          <w:i/>
+        </w:rPr>
+        <w:t xml:space="preserve"> Backlog</w:t>
+      </w:r>
+      <w:r>
+        <w:t xml:space="preserve"> y el </w:t>
+      </w:r>
+      <w:r>
+        <w:rPr>
+          <w:i/>
+        </w:rPr>
+        <w:t>Sprint Backlog</w:t>
+      </w:r>
+      <w:r>
+        <w:t xml:space="preserve">, </w:t>
+      </w:r>
+      <w:r>
+        <w:t xml:space="preserve">el equipo se dividió en dos grupos. Uno de ellos estaba formado por el </w:t>
+      </w:r>
+      <w:proofErr w:type="spellStart"/>
+      <w:r>
+        <w:rPr>
+          <w:b/>
+          <w:i/>
+        </w:rPr>
+        <w:t>Product</w:t>
+      </w:r>
+      <w:proofErr w:type="spellEnd"/>
+      <w:r>
+        <w:rPr>
+          <w:b/>
+          <w:i/>
+        </w:rPr>
         <w:t xml:space="preserve"> </w:t>
       </w:r>
       <w:proofErr w:type="spellStart"/>
       <w:r>
         <w:rPr>
-          <w:i/>
-        </w:rPr>
-        <w:t>Backlog</w:t>
+          <w:b/>
+          <w:i/>
+        </w:rPr>
+        <w:t>Owner</w:t>
       </w:r>
       <w:proofErr w:type="spellEnd"/>
       <w:r>
+        <w:rPr>
+          <w:b/>
+        </w:rPr>
         <w:t xml:space="preserve"> y el </w:t>
       </w:r>
       <w:r>
         <w:rPr>
-          <w:i/>
-        </w:rPr>
-        <w:t>Sprint Backlog</w:t>
-      </w:r>
-      <w:r>
-        <w:t xml:space="preserve">.  </w:t>
-      </w:r>
-    </w:p>
-    <w:p>
-      <w:r>
-        <w:t>Tras haber</w:t>
-      </w:r>
-      <w:r>
-        <w:t xml:space="preserve"> acordado que usaríamos </w:t>
-      </w:r>
-      <w:r>
-        <w:rPr>
-          <w:i/>
-        </w:rPr>
-        <w:t>Jira</w:t>
-      </w:r>
-      <w:r>
-        <w:t xml:space="preserve"> para gestionar el </w:t>
+          <w:b/>
+          <w:i/>
+        </w:rPr>
+        <w:t>Scrum Master</w:t>
+      </w:r>
+      <w:r>
+        <w:t xml:space="preserve">, que se dedicaron a escribir sobre las historias de usuario que formarían posteriormente el </w:t>
       </w:r>
       <w:proofErr w:type="spellStart"/>
       <w:r>
@@ -112,94 +174,8 @@
         <w:rPr>
           <w:i/>
         </w:rPr>
-        <w:t xml:space="preserve"> </w:t>
-      </w:r>
-      <w:proofErr w:type="spellStart"/>
-      <w:r>
-        <w:rPr>
-          <w:i/>
-        </w:rPr>
-        <w:t>Backlog</w:t>
-      </w:r>
-      <w:proofErr w:type="spellEnd"/>
-      <w:r>
-        <w:t xml:space="preserve"> y el </w:t>
-      </w:r>
-      <w:r>
-        <w:rPr>
-          <w:i/>
-        </w:rPr>
-        <w:t>Sprint Backlog</w:t>
-      </w:r>
-      <w:r>
-        <w:t xml:space="preserve">, </w:t>
-      </w:r>
-      <w:r>
-        <w:t xml:space="preserve">el equipo se dividió en dos grupos. Uno de ellos estaba formado por el </w:t>
-      </w:r>
-      <w:proofErr w:type="spellStart"/>
-      <w:r>
-        <w:rPr>
-          <w:b/>
-          <w:i/>
-        </w:rPr>
-        <w:t>Product</w:t>
-      </w:r>
-      <w:proofErr w:type="spellEnd"/>
-      <w:r>
-        <w:rPr>
-          <w:b/>
-          <w:i/>
-        </w:rPr>
-        <w:t xml:space="preserve"> </w:t>
-      </w:r>
-      <w:proofErr w:type="spellStart"/>
-      <w:r>
-        <w:rPr>
-          <w:b/>
-          <w:i/>
-        </w:rPr>
-        <w:t>Owner</w:t>
-      </w:r>
-      <w:proofErr w:type="spellEnd"/>
-      <w:r>
-        <w:rPr>
-          <w:b/>
-        </w:rPr>
-        <w:t xml:space="preserve"> y el </w:t>
-      </w:r>
-      <w:r>
-        <w:rPr>
-          <w:b/>
-          <w:i/>
-        </w:rPr>
-        <w:t>Scrum Master</w:t>
-      </w:r>
-      <w:r>
-        <w:t xml:space="preserve">, que se dedicaron a escribir sobre las historias de usuario que formarían posteriormente el </w:t>
-      </w:r>
-      <w:proofErr w:type="spellStart"/>
-      <w:r>
-        <w:rPr>
-          <w:i/>
-        </w:rPr>
-        <w:t>Product</w:t>
-      </w:r>
-      <w:proofErr w:type="spellEnd"/>
-      <w:r>
-        <w:rPr>
-          <w:i/>
-        </w:rPr>
-        <w:t xml:space="preserve"> </w:t>
-      </w:r>
-      <w:proofErr w:type="spellStart"/>
-      <w:r>
-        <w:rPr>
-          <w:i/>
-        </w:rPr>
-        <w:t>Backlog</w:t>
-      </w:r>
-      <w:proofErr w:type="spellEnd"/>
+        <w:t xml:space="preserve"> Backlog</w:t>
+      </w:r>
       <w:r>
         <w:t>.</w:t>
       </w:r>
@@ -388,15 +364,7 @@
       </w:r>
       <w:proofErr w:type="spellEnd"/>
       <w:r>
-        <w:t xml:space="preserve"> </w:t>
-      </w:r>
-      <w:proofErr w:type="spellStart"/>
-      <w:r>
-        <w:t>Backlog</w:t>
-      </w:r>
-      <w:proofErr w:type="spellEnd"/>
-      <w:r>
-        <w:t xml:space="preserve"> y el Sprint Backlog, respectivamente. </w:t>
+        <w:t xml:space="preserve"> Backlog y el Sprint Backlog, respectivamente. </w:t>
       </w:r>
     </w:p>
     <w:p>
@@ -463,59 +431,84 @@
           <w:sz w:val="28"/>
           <w:szCs w:val="28"/>
         </w:rPr>
-        <w:t xml:space="preserve"> </w:t>
-      </w:r>
-      <w:proofErr w:type="spellStart"/>
-      <w:r>
-        <w:rPr>
-          <w:b/>
+        <w:t xml:space="preserve"> Backlog y el Sprint Backlog</w:t>
+      </w:r>
+      <w:r>
+        <w:rPr>
           <w:sz w:val="28"/>
           <w:szCs w:val="28"/>
         </w:rPr>
-        <w:t>Backlog</w:t>
+        <w:t xml:space="preserve"> </w:t>
+      </w:r>
+    </w:p>
+    <w:p>
+      <w:pPr>
+        <w:rPr>
+          <w:b/>
+        </w:rPr>
+      </w:pPr>
+      <w:r>
+        <w:t xml:space="preserve">Para el </w:t>
+      </w:r>
+      <w:r>
+        <w:rPr>
+          <w:i/>
+        </w:rPr>
+        <w:t>Sprint Backlog</w:t>
+      </w:r>
+      <w:r>
+        <w:t xml:space="preserve"> y </w:t>
+      </w:r>
+      <w:proofErr w:type="spellStart"/>
+      <w:r>
+        <w:rPr>
+          <w:i/>
+        </w:rPr>
+        <w:t>Product</w:t>
       </w:r>
       <w:proofErr w:type="spellEnd"/>
       <w:r>
         <w:rPr>
-          <w:b/>
-          <w:sz w:val="28"/>
-          <w:szCs w:val="28"/>
-        </w:rPr>
-        <w:t xml:space="preserve"> y el Sprint Backlog</w:t>
-      </w:r>
-      <w:r>
-        <w:rPr>
-          <w:sz w:val="28"/>
-          <w:szCs w:val="28"/>
-        </w:rPr>
-        <w:t xml:space="preserve"> </w:t>
-      </w:r>
-    </w:p>
-    <w:p>
-      <w:pPr>
-        <w:rPr>
-          <w:b/>
-        </w:rPr>
-      </w:pPr>
-      <w:r>
-        <w:t xml:space="preserve">Para el </w:t>
-      </w:r>
-      <w:r>
-        <w:rPr>
-          <w:i/>
-        </w:rPr>
-        <w:t xml:space="preserve">Sprint </w:t>
+          <w:i/>
+        </w:rPr>
+        <w:t xml:space="preserve"> Backlog </w:t>
+      </w:r>
+      <w:r>
+        <w:t xml:space="preserve">decidimos usar </w:t>
+      </w:r>
+      <w:r>
+        <w:rPr>
+          <w:b/>
+        </w:rPr>
+        <w:t>Jira</w:t>
+      </w:r>
+      <w:r>
+        <w:t>.</w:t>
+      </w:r>
+    </w:p>
+    <w:p>
+      <w:r>
+        <w:t xml:space="preserve">Una de nuestras opciones era usar </w:t>
       </w:r>
       <w:proofErr w:type="spellStart"/>
       <w:r>
         <w:rPr>
           <w:i/>
         </w:rPr>
-        <w:t>Backlog</w:t>
+        <w:t>Trello</w:t>
       </w:r>
       <w:proofErr w:type="spellEnd"/>
       <w:r>
-        <w:t xml:space="preserve"> y </w:t>
+        <w:t xml:space="preserve"> para la gestión del Sprint Backlog, debido a que su uso era sencillo. Sin embargo, Jira tiene más funcionalidades, tiene un uso bastante extendido, y </w:t>
+      </w:r>
+      <w:r>
+        <w:t xml:space="preserve">con </w:t>
+      </w:r>
+      <w:r>
+        <w:t>otras herramientas como GitHub (que también usaremos, per</w:t>
+      </w:r>
+      <w:r>
+        <w:t xml:space="preserve">o para el control de versiones), es más difícil dividir el </w:t>
       </w:r>
       <w:proofErr w:type="spellStart"/>
       <w:r>
@@ -529,81 +522,8 @@
         <w:rPr>
           <w:i/>
         </w:rPr>
-        <w:t xml:space="preserve"> </w:t>
-      </w:r>
-      <w:proofErr w:type="spellStart"/>
-      <w:r>
-        <w:rPr>
-          <w:i/>
-        </w:rPr>
-        <w:t>Backlog</w:t>
-      </w:r>
-      <w:proofErr w:type="spellEnd"/>
-      <w:r>
-        <w:rPr>
-          <w:i/>
-        </w:rPr>
-        <w:t xml:space="preserve"> </w:t>
-      </w:r>
-      <w:r>
-        <w:t xml:space="preserve">decidimos usar </w:t>
-      </w:r>
-      <w:r>
-        <w:rPr>
-          <w:b/>
-        </w:rPr>
-        <w:t>Jira</w:t>
-      </w:r>
-      <w:r>
-        <w:t>.</w:t>
-      </w:r>
-    </w:p>
-    <w:p>
-      <w:r>
-        <w:t xml:space="preserve">Una de nuestras opciones era usar </w:t>
-      </w:r>
-      <w:proofErr w:type="spellStart"/>
-      <w:r>
-        <w:rPr>
-          <w:i/>
-        </w:rPr>
-        <w:t>Trello</w:t>
-      </w:r>
-      <w:proofErr w:type="spellEnd"/>
-      <w:r>
-        <w:t xml:space="preserve"> para la gestión del Sprint Backlog, debido a que su uso era sencillo. Sin embargo, Jira tiene más funcionalidades, tiene un uso bastante extendido, y </w:t>
-      </w:r>
-      <w:r>
-        <w:t xml:space="preserve">con </w:t>
-      </w:r>
-      <w:r>
-        <w:t>otras herramientas como GitHub (que también usaremos, per</w:t>
-      </w:r>
-      <w:r>
-        <w:t xml:space="preserve">o para el control de versiones), es más difícil dividir el </w:t>
-      </w:r>
-      <w:proofErr w:type="spellStart"/>
-      <w:r>
-        <w:rPr>
-          <w:i/>
-        </w:rPr>
-        <w:t>Product</w:t>
-      </w:r>
-      <w:proofErr w:type="spellEnd"/>
-      <w:r>
-        <w:rPr>
-          <w:i/>
-        </w:rPr>
-        <w:t xml:space="preserve"> </w:t>
-      </w:r>
-      <w:proofErr w:type="spellStart"/>
-      <w:r>
-        <w:rPr>
-          <w:i/>
-        </w:rPr>
-        <w:t>Backlog</w:t>
-      </w:r>
-      <w:proofErr w:type="spellEnd"/>
+        <w:t xml:space="preserve"> Backlog</w:t>
+      </w:r>
       <w:r>
         <w:t xml:space="preserve"> en tareas.</w:t>
       </w:r>
@@ -695,11 +615,30 @@
       <w:r>
         <w:t xml:space="preserve"> lo debatíamos entre todos los integrantes del grupo</w:t>
       </w:r>
+      <w:r>
+        <w:t xml:space="preserve">. De este modo, pudimos revisarlas todas rápidamente. </w:t>
+      </w:r>
+    </w:p>
+    <w:p>
+      <w:pPr>
+        <w:spacing w:line="276" w:lineRule="auto"/>
+      </w:pPr>
+      <w:r>
+        <w:t xml:space="preserve">Para determinar si una Historia de Usuario es válida, el equipo intenta demostrar que ésta, cumple cada una de las características “INVEST”, mediante ejemplos si es necesario, y de igual forma con los criterios de aceptación y el método “SMART”. </w:t>
+      </w:r>
+    </w:p>
+    <w:p>
+      <w:pPr>
+        <w:spacing w:line="276" w:lineRule="auto"/>
+        <w:rPr>
+          <w:u w:val="single"/>
+        </w:rPr>
+      </w:pPr>
+      <w:r>
+        <w:t>En caso de que el equipo no quede satisfecho con una historia, se reformulará hasta que todo el grupo este de acuerdo.</w:t>
+      </w:r>
       <w:bookmarkStart w:id="0" w:name="_GoBack"/>
       <w:bookmarkEnd w:id="0"/>
-      <w:r>
-        <w:t xml:space="preserve">. De este modo, pudimos revisarlas todas rápidamente. </w:t>
-      </w:r>
     </w:p>
     <w:p>
       <w:pPr>
@@ -780,7 +719,11 @@
         <w:t xml:space="preserve">Para la creación de los mockups se ha optado por un diseño de interfaz simple, amigable e intuitivo, para que a un usuario no le fuera complicado el uso de la aplicación la primera vez que se encuentre con esta. Se han diseñado </w:t>
       </w:r>
       <w:r>
-        <w:t>las vistas principales de la aplicación como son: la pantalla principal, una pantalla de log-in para los usuarios, los distintos perfiles con la información de los jugadores, equipos y entrenadores, y distintas pantallas donde mostrar las estadísticas pedidas. Todas las imágenes se encuentran incluidas en la carpeta extra del proyecto.</w:t>
+        <w:t xml:space="preserve">las vistas principales de la aplicación como son: la </w:t>
+      </w:r>
+      <w:r>
+        <w:lastRenderedPageBreak/>
+        <w:t>pantalla principal, una pantalla de log-in para los usuarios, los distintos perfiles con la información de los jugadores, equipos y entrenadores, y distintas pantallas donde mostrar las estadísticas pedidas. Todas las imágenes se encuentran incluidas en la carpeta extra del proyecto.</w:t>
       </w:r>
     </w:p>
     <w:p>
@@ -830,7 +773,6 @@
           <w:noProof/>
           <w:lang w:eastAsia="es-ES"/>
         </w:rPr>
-        <w:lastRenderedPageBreak/>
         <w:drawing>
           <wp:inline distT="0" distB="0" distL="0" distR="0">
             <wp:extent cx="5400040" cy="2877185"/>
@@ -917,6 +859,7 @@
           <w:noProof/>
           <w:lang w:eastAsia="es-ES"/>
         </w:rPr>
+        <w:lastRenderedPageBreak/>
         <w:drawing>
           <wp:inline distT="0" distB="0" distL="0" distR="0">
             <wp:extent cx="5400040" cy="2485390"/>
@@ -972,7 +915,6 @@
         <w:rPr>
           <w:b/>
         </w:rPr>
-        <w:lastRenderedPageBreak/>
         <w:t>3.-Prototipo</w:t>
       </w:r>
     </w:p>
@@ -1052,6 +994,34 @@
         <w:rPr>
           <w:i/>
         </w:rPr>
+        <w:t xml:space="preserve"> Backlog</w:t>
+      </w:r>
+      <w:r>
+        <w:t>, debatimos sobre</w:t>
+      </w:r>
+      <w:r>
+        <w:t xml:space="preserve"> qué herramientas usar para desarro</w:t>
+      </w:r>
+      <w:r>
+        <w:t>llar, y para gestionar las versiones del código de proyecto, documentación, etc.</w:t>
+      </w:r>
+    </w:p>
+    <w:p>
+      <w:r>
+        <w:t xml:space="preserve">El </w:t>
+      </w:r>
+      <w:proofErr w:type="spellStart"/>
+      <w:r>
+        <w:rPr>
+          <w:i/>
+        </w:rPr>
+        <w:t>Product</w:t>
+      </w:r>
+      <w:proofErr w:type="spellEnd"/>
+      <w:r>
+        <w:rPr>
+          <w:i/>
+        </w:rPr>
         <w:t xml:space="preserve"> </w:t>
       </w:r>
       <w:proofErr w:type="spellStart"/>
@@ -1059,382 +1029,330 @@
         <w:rPr>
           <w:i/>
         </w:rPr>
-        <w:t>Backlog</w:t>
+        <w:t>Owner</w:t>
       </w:r>
       <w:proofErr w:type="spellEnd"/>
       <w:r>
-        <w:t>, debatimos sobre</w:t>
-      </w:r>
-      <w:r>
-        <w:t xml:space="preserve"> qué herramientas usar para desarro</w:t>
-      </w:r>
-      <w:r>
-        <w:t>llar, y para gestionar las versiones del código de proyecto, documentación, etc.</w:t>
-      </w:r>
-    </w:p>
-    <w:p>
-      <w:r>
-        <w:t xml:space="preserve">El </w:t>
+        <w:t xml:space="preserve"> indicó que ser</w:t>
+      </w:r>
+      <w:r>
+        <w:t xml:space="preserve">ía una aplicación de escritorio, </w:t>
+      </w:r>
+      <w:r>
+        <w:t>por lo que para programar barajamos varias opciones como</w:t>
+      </w:r>
+      <w:r>
+        <w:rPr>
+          <w:b/>
+        </w:rPr>
+        <w:t xml:space="preserve"> Eclipse</w:t>
+      </w:r>
+      <w:r>
+        <w:t xml:space="preserve">, o </w:t>
       </w:r>
       <w:proofErr w:type="spellStart"/>
       <w:r>
         <w:rPr>
-          <w:i/>
-        </w:rPr>
-        <w:t>Product</w:t>
+          <w:b/>
+        </w:rPr>
+        <w:t>Netbeans</w:t>
       </w:r>
       <w:proofErr w:type="spellEnd"/>
       <w:r>
-        <w:rPr>
-          <w:i/>
-        </w:rPr>
+        <w:t>, ya que son plataformas para programar en Java bastante conocidas y amigables</w:t>
+      </w:r>
+      <w:r>
+        <w:t xml:space="preserve">. Elegimos esta última, pues aunque ya habíamos trabajado con Eclipse anteriormente, </w:t>
+      </w:r>
+      <w:proofErr w:type="spellStart"/>
+      <w:r>
+        <w:t>Netbeans</w:t>
+      </w:r>
+      <w:proofErr w:type="spellEnd"/>
+      <w:r>
+        <w:t xml:space="preserve"> incorporaba el </w:t>
+      </w:r>
+      <w:proofErr w:type="spellStart"/>
+      <w:r>
+        <w:rPr>
+          <w:i/>
+        </w:rPr>
+        <w:t>Java</w:t>
+      </w:r>
+      <w:r>
+        <w:rPr>
+          <w:i/>
+        </w:rPr>
+        <w:t>Fx</w:t>
+      </w:r>
+      <w:proofErr w:type="spellEnd"/>
+      <w:r>
+        <w:t>, una herramienta que sirve para diseñar interfaces gráficas</w:t>
+      </w:r>
+      <w:r>
+        <w:t>. En caso de elegir Eclipse, hubiéramos tenido que instalar el plugin aparte, por lo que nos decantamos por la elección más</w:t>
+      </w:r>
+      <w:r>
+        <w:t xml:space="preserve"> fácil a la hora de instalación (</w:t>
+      </w:r>
+      <w:proofErr w:type="spellStart"/>
+      <w:r>
+        <w:rPr>
+          <w:b/>
+        </w:rPr>
+        <w:t>Netbeans</w:t>
+      </w:r>
+      <w:proofErr w:type="spellEnd"/>
+      <w:r>
+        <w:t>),</w:t>
+      </w:r>
+      <w:r>
+        <w:t xml:space="preserve"> ya que </w:t>
+      </w:r>
+      <w:r>
+        <w:t>esta</w:t>
+      </w:r>
+      <w:r>
+        <w:t xml:space="preserve"> plataforma</w:t>
+      </w:r>
+      <w:r>
         <w:t xml:space="preserve"> </w:t>
       </w:r>
+      <w:r>
+        <w:t>no difiere mucho de Eclipse.</w:t>
+      </w:r>
+    </w:p>
+    <w:p>
+      <w:r>
+        <w:t>Para el servidor de la base de datos, estuvimos de</w:t>
+      </w:r>
+      <w:r>
+        <w:t xml:space="preserve">batiendo sobre el uso de </w:t>
+      </w:r>
       <w:proofErr w:type="spellStart"/>
       <w:r>
         <w:rPr>
-          <w:i/>
-        </w:rPr>
-        <w:t>Owner</w:t>
+          <w:b/>
+        </w:rPr>
+        <w:t>Xampp</w:t>
       </w:r>
       <w:proofErr w:type="spellEnd"/>
       <w:r>
-        <w:t xml:space="preserve"> indicó que ser</w:t>
-      </w:r>
-      <w:r>
-        <w:t xml:space="preserve">ía una aplicación de escritorio, </w:t>
-      </w:r>
-      <w:r>
-        <w:t>por lo que para programar barajamos varias opciones como</w:t>
-      </w:r>
-      <w:r>
-        <w:rPr>
-          <w:b/>
-        </w:rPr>
-        <w:t xml:space="preserve"> Eclipse</w:t>
-      </w:r>
-      <w:r>
-        <w:t xml:space="preserve">, o </w:t>
+        <w:t xml:space="preserve"> y</w:t>
+      </w:r>
+      <w:r>
+        <w:t xml:space="preserve"> </w:t>
       </w:r>
       <w:proofErr w:type="spellStart"/>
       <w:r>
         <w:rPr>
           <w:b/>
         </w:rPr>
-        <w:t>Netbeans</w:t>
+        <w:t>Wamp</w:t>
       </w:r>
       <w:proofErr w:type="spellEnd"/>
       <w:r>
-        <w:t>, ya que son plataformas para programar en Java bastante conocidas y amigables</w:t>
-      </w:r>
-      <w:r>
-        <w:t xml:space="preserve">. Elegimos esta última, pues aunque ya habíamos trabajado con Eclipse anteriormente, </w:t>
+        <w:t xml:space="preserve">, debido a que a la hora de hacer la conexión de la base de datos con el código es bastante simple, y varios integrantes del grupo lo han utilizado previamente, lo que puede a ayudar a resolver dudas en este periodo de prueba de herramientas. </w:t>
+      </w:r>
+    </w:p>
+    <w:p>
+      <w:r>
+        <w:t xml:space="preserve">Otra ventaja que aportaban estos programas es </w:t>
+      </w:r>
+      <w:r>
+        <w:t>que,</w:t>
+      </w:r>
+      <w:r>
+        <w:t xml:space="preserve"> al unificar varios servidores, </w:t>
+      </w:r>
+      <w:r>
+        <w:t xml:space="preserve">permiten elegir </w:t>
+      </w:r>
+      <w:r>
+        <w:t xml:space="preserve">en la instalación </w:t>
+      </w:r>
+      <w:r>
+        <w:t>qué servidor</w:t>
+      </w:r>
+      <w:r>
+        <w:t xml:space="preserve"> queremos usar.</w:t>
+      </w:r>
+    </w:p>
+    <w:p>
+      <w:r>
+        <w:t xml:space="preserve">Ya </w:t>
+      </w:r>
+      <w:r>
+        <w:t xml:space="preserve">que el prototipo sería ejecutado desde un </w:t>
+      </w:r>
+      <w:r>
+        <w:rPr>
+          <w:i/>
+        </w:rPr>
+        <w:t>.</w:t>
       </w:r>
       <w:proofErr w:type="spellStart"/>
       <w:r>
-        <w:t>Netbeans</w:t>
+        <w:rPr>
+          <w:i/>
+        </w:rPr>
+        <w:t>jar</w:t>
       </w:r>
       <w:proofErr w:type="spellEnd"/>
       <w:r>
-        <w:t xml:space="preserve"> incorporaba el </w:t>
+        <w:t>, y se tendría que generar la base de datos a partir de dicho ejecutable</w:t>
+      </w:r>
+      <w:r>
+        <w:t xml:space="preserve"> sin depender de software externo</w:t>
+      </w:r>
+      <w:r>
+        <w:t>, se propuso</w:t>
+      </w:r>
+      <w:r>
+        <w:t xml:space="preserve"> también</w:t>
+      </w:r>
+      <w:r>
+        <w:t xml:space="preserve"> el uso de </w:t>
+      </w:r>
+      <w:r>
+        <w:rPr>
+          <w:b/>
+        </w:rPr>
+        <w:t>SQLite</w:t>
+      </w:r>
+      <w:r>
+        <w:t>, ya que va integrado dentro del propio proyecto, y sería sencillo realizar la conexión a la base de datos.</w:t>
+      </w:r>
+      <w:r>
+        <w:t xml:space="preserve"> </w:t>
+      </w:r>
+    </w:p>
+    <w:p>
+      <w:r>
+        <w:lastRenderedPageBreak/>
+        <w:t xml:space="preserve">Debido a las restricciones de la entrega del prototipo, y </w:t>
+      </w:r>
+      <w:r>
+        <w:t>habiendo</w:t>
+      </w:r>
+      <w:r>
+        <w:t xml:space="preserve"> probado las plataformas mencionadas, decidimos usar </w:t>
+      </w:r>
+      <w:r>
+        <w:rPr>
+          <w:b/>
+        </w:rPr>
+        <w:t>SQLite</w:t>
+      </w:r>
+      <w:r>
+        <w:t xml:space="preserve"> para las bases de datos. Tras acordar esto, se comentó que con </w:t>
       </w:r>
       <w:proofErr w:type="spellStart"/>
       <w:r>
         <w:rPr>
-          <w:i/>
-        </w:rPr>
-        <w:t>Java</w:t>
-      </w:r>
-      <w:r>
-        <w:rPr>
-          <w:i/>
-        </w:rPr>
-        <w:t>Fx</w:t>
+          <w:b/>
+        </w:rPr>
+        <w:t>SQLiteStudio</w:t>
       </w:r>
       <w:proofErr w:type="spellEnd"/>
       <w:r>
-        <w:t>, una herramienta que sirve para diseñar interfaces gráficas</w:t>
-      </w:r>
-      <w:r>
-        <w:t>. En caso de elegir Eclipse, hubiéramos tenido que instalar el plugin aparte, por lo que nos decantamos por la elección más</w:t>
-      </w:r>
-      <w:r>
-        <w:t xml:space="preserve"> fácil a la hora de instalación (</w:t>
+        <w:t xml:space="preserve"> se podría gestionar fácilmente la base de datos creada. </w:t>
+      </w:r>
+    </w:p>
+    <w:p>
+      <w:r>
+        <w:t xml:space="preserve">Tras haber probado el </w:t>
       </w:r>
       <w:proofErr w:type="spellStart"/>
       <w:r>
         <w:rPr>
-          <w:b/>
-        </w:rPr>
-        <w:t>Netbeans</w:t>
+          <w:i/>
+        </w:rPr>
+        <w:t>SQLiteStudio</w:t>
       </w:r>
       <w:proofErr w:type="spellEnd"/>
       <w:r>
-        <w:t>),</w:t>
-      </w:r>
-      <w:r>
-        <w:t xml:space="preserve"> ya que </w:t>
-      </w:r>
-      <w:r>
-        <w:t>esta</w:t>
-      </w:r>
-      <w:r>
-        <w:t xml:space="preserve"> plataforma</w:t>
-      </w:r>
-      <w:r>
-        <w:t xml:space="preserve"> </w:t>
-      </w:r>
-      <w:r>
-        <w:t>no difiere mucho de Eclipse.</w:t>
-      </w:r>
-    </w:p>
-    <w:p>
-      <w:r>
-        <w:t>Para el servidor de la base de datos, estuvimos de</w:t>
-      </w:r>
-      <w:r>
-        <w:t xml:space="preserve">batiendo sobre el uso de </w:t>
+        <w:t xml:space="preserve">, y haber creado algunas tablas en la base de datos que usaríamos para el prototipo, nos dimos cuenta de que fallaba la inserción porque el </w:t>
       </w:r>
       <w:proofErr w:type="spellStart"/>
       <w:r>
         <w:rPr>
-          <w:b/>
-        </w:rPr>
-        <w:t>Xampp</w:t>
+          <w:i/>
+        </w:rPr>
+        <w:t>SQLiteStudio</w:t>
       </w:r>
       <w:proofErr w:type="spellEnd"/>
       <w:r>
-        <w:t xml:space="preserve"> y</w:t>
-      </w:r>
-      <w:r>
-        <w:t xml:space="preserve"> </w:t>
+        <w:t xml:space="preserve"> nos daba problemas. Ya que este programa no era tan amigable como pensábamos, probamos también con el </w:t>
+      </w:r>
+      <w:r>
+        <w:rPr>
+          <w:b/>
+          <w:i/>
+        </w:rPr>
+        <w:t xml:space="preserve">DB browser </w:t>
       </w:r>
       <w:proofErr w:type="spellStart"/>
       <w:r>
         <w:rPr>
           <w:b/>
-        </w:rPr>
-        <w:t>Wamp</w:t>
+          <w:i/>
+        </w:rPr>
+        <w:t>for</w:t>
       </w:r>
       <w:proofErr w:type="spellEnd"/>
       <w:r>
-        <w:t xml:space="preserve">, debido a que a la hora de hacer la conexión de la base de datos con el código es bastante simple, y varios integrantes del grupo lo han utilizado previamente, lo que puede a ayudar a resolver dudas en este periodo de prueba de herramientas. </w:t>
-      </w:r>
-    </w:p>
-    <w:p>
-      <w:r>
-        <w:t xml:space="preserve">Otra ventaja que aportaban estos programas es </w:t>
-      </w:r>
-      <w:r>
-        <w:t>que,</w:t>
-      </w:r>
-      <w:r>
-        <w:t xml:space="preserve"> al unificar varios servidores, </w:t>
-      </w:r>
-      <w:r>
-        <w:t xml:space="preserve">permiten elegir </w:t>
-      </w:r>
-      <w:r>
-        <w:t xml:space="preserve">en la instalación </w:t>
-      </w:r>
-      <w:r>
-        <w:t>qué servidor</w:t>
-      </w:r>
-      <w:r>
-        <w:t xml:space="preserve"> queremos usar.</w:t>
-      </w:r>
-    </w:p>
-    <w:p>
-      <w:r>
-        <w:t xml:space="preserve">Ya </w:t>
-      </w:r>
-      <w:r>
-        <w:t xml:space="preserve">que el prototipo sería ejecutado desde un </w:t>
-      </w:r>
-      <w:r>
-        <w:rPr>
-          <w:i/>
-        </w:rPr>
-        <w:t>.</w:t>
+        <w:rPr>
+          <w:b/>
+          <w:i/>
+        </w:rPr>
+        <w:t xml:space="preserve"> SQLite</w:t>
+      </w:r>
+      <w:r>
+        <w:rPr>
+          <w:b/>
+        </w:rPr>
+        <w:t xml:space="preserve">, </w:t>
+      </w:r>
+      <w:r>
+        <w:t xml:space="preserve">una herramienta similar. </w:t>
+      </w:r>
+    </w:p>
+    <w:p>
+      <w:r>
+        <w:t xml:space="preserve">Estuvimos probándola, y además de que no nos daba ningún error al hacer las inserciones en la base de datos (ni de otro tipo), resultó ser más intuitiva y amigable que el </w:t>
       </w:r>
       <w:proofErr w:type="spellStart"/>
       <w:r>
         <w:rPr>
           <w:i/>
         </w:rPr>
-        <w:t>jar</w:t>
+        <w:t>SQLiteStudio</w:t>
       </w:r>
       <w:proofErr w:type="spellEnd"/>
       <w:r>
-        <w:t>, y se tendría que generar la base de datos a partir de dicho ejecutable</w:t>
-      </w:r>
-      <w:r>
-        <w:t xml:space="preserve"> sin depender de software externo</w:t>
-      </w:r>
-      <w:r>
-        <w:t>, se propuso</w:t>
-      </w:r>
-      <w:r>
-        <w:t xml:space="preserve"> también</w:t>
-      </w:r>
-      <w:r>
-        <w:t xml:space="preserve"> el uso de </w:t>
-      </w:r>
-      <w:r>
-        <w:rPr>
-          <w:b/>
-        </w:rPr>
-        <w:t>SQLite</w:t>
-      </w:r>
-      <w:r>
-        <w:t>, ya que va integrado dentro del propio proyecto, y sería sencillo realizar la conexión a la base de datos.</w:t>
-      </w:r>
-      <w:r>
-        <w:t xml:space="preserve"> </w:t>
-      </w:r>
-    </w:p>
-    <w:p>
-      <w:r>
-        <w:t xml:space="preserve">Debido a las restricciones de la entrega del prototipo, y </w:t>
-      </w:r>
-      <w:r>
-        <w:t>habiendo</w:t>
-      </w:r>
-      <w:r>
-        <w:t xml:space="preserve"> probado las plataformas mencionadas, decidimos usar </w:t>
-      </w:r>
-      <w:r>
-        <w:rPr>
-          <w:b/>
-        </w:rPr>
-        <w:t>SQLite</w:t>
-      </w:r>
-      <w:r>
-        <w:t xml:space="preserve"> para las bases de datos. Tras acordar esto, se comentó que con </w:t>
+        <w:t xml:space="preserve">, por lo que decidimos usar al final el </w:t>
+      </w:r>
+      <w:r>
+        <w:rPr>
+          <w:i/>
+        </w:rPr>
+        <w:t xml:space="preserve">DB browser </w:t>
       </w:r>
       <w:proofErr w:type="spellStart"/>
       <w:r>
         <w:rPr>
-          <w:b/>
-        </w:rPr>
-        <w:t>SQLiteStudio</w:t>
+          <w:i/>
+        </w:rPr>
+        <w:t>for</w:t>
       </w:r>
       <w:proofErr w:type="spellEnd"/>
       <w:r>
-        <w:t xml:space="preserve"> se podría gestionar fácilmente la base de datos creada. </w:t>
-      </w:r>
-    </w:p>
-    <w:p>
-      <w:r>
-        <w:t xml:space="preserve">Tras haber probado el </w:t>
-      </w:r>
-      <w:proofErr w:type="spellStart"/>
-      <w:r>
-        <w:rPr>
-          <w:i/>
-        </w:rPr>
-        <w:t>SQLiteStudio</w:t>
-      </w:r>
-      <w:proofErr w:type="spellEnd"/>
-      <w:r>
-        <w:t xml:space="preserve">, y haber creado algunas tablas en la base de datos que usaríamos para el prototipo, nos dimos cuenta de que fallaba la inserción porque el </w:t>
-      </w:r>
-      <w:proofErr w:type="spellStart"/>
-      <w:r>
-        <w:rPr>
-          <w:i/>
-        </w:rPr>
-        <w:t>SQLiteStudio</w:t>
-      </w:r>
-      <w:proofErr w:type="spellEnd"/>
-      <w:r>
-        <w:t xml:space="preserve"> nos daba problemas. Ya que este programa no era tan amigable como pensábamos, probamos también con el </w:t>
-      </w:r>
-      <w:r>
-        <w:rPr>
-          <w:b/>
-          <w:i/>
-        </w:rPr>
-        <w:t xml:space="preserve">DB browser </w:t>
-      </w:r>
-      <w:proofErr w:type="spellStart"/>
-      <w:r>
-        <w:rPr>
-          <w:b/>
-          <w:i/>
-        </w:rPr>
-        <w:t>for</w:t>
-      </w:r>
-      <w:proofErr w:type="spellEnd"/>
-      <w:r>
-        <w:rPr>
-          <w:b/>
-          <w:i/>
-        </w:rPr>
-        <w:t xml:space="preserve"> </w:t>
-      </w:r>
-      <w:proofErr w:type="spellStart"/>
-      <w:r>
-        <w:rPr>
-          <w:b/>
-          <w:i/>
-        </w:rPr>
-        <w:t>SQLite</w:t>
-      </w:r>
-      <w:proofErr w:type="spellEnd"/>
-      <w:r>
-        <w:rPr>
-          <w:b/>
-        </w:rPr>
-        <w:t xml:space="preserve">, </w:t>
-      </w:r>
-      <w:r>
-        <w:t xml:space="preserve">una herramienta similar. </w:t>
-      </w:r>
-    </w:p>
-    <w:p>
-      <w:r>
-        <w:t xml:space="preserve">Estuvimos probándola, y además de que no nos daba ningún error al hacer las inserciones en la base de datos (ni de otro tipo), resultó ser más intuitiva y amigable que el </w:t>
-      </w:r>
-      <w:proofErr w:type="spellStart"/>
-      <w:r>
-        <w:rPr>
-          <w:i/>
-        </w:rPr>
-        <w:t>SQLiteStudio</w:t>
-      </w:r>
-      <w:proofErr w:type="spellEnd"/>
-      <w:r>
-        <w:t xml:space="preserve">, por lo que decidimos usar al final el </w:t>
-      </w:r>
-      <w:r>
-        <w:rPr>
-          <w:i/>
-        </w:rPr>
-        <w:t xml:space="preserve">DB browser </w:t>
-      </w:r>
-      <w:proofErr w:type="spellStart"/>
-      <w:r>
-        <w:rPr>
-          <w:i/>
-        </w:rPr>
-        <w:t>for</w:t>
-      </w:r>
-      <w:proofErr w:type="spellEnd"/>
-      <w:r>
-        <w:rPr>
-          <w:i/>
-        </w:rPr>
-        <w:t xml:space="preserve"> </w:t>
-      </w:r>
-      <w:proofErr w:type="spellStart"/>
-      <w:r>
-        <w:rPr>
-          <w:i/>
-        </w:rPr>
-        <w:t>SQLite</w:t>
-      </w:r>
-      <w:proofErr w:type="spellEnd"/>
+        <w:rPr>
+          <w:i/>
+        </w:rPr>
+        <w:t xml:space="preserve"> SQLite</w:t>
+      </w:r>
       <w:r>
         <w:t xml:space="preserve"> para gestionar las tablas de la base de datos.</w:t>
       </w:r>
@@ -1533,282 +1451,265 @@
         <w:t>Scrum Master</w:t>
       </w:r>
       <w:r>
-        <w:t xml:space="preserve">, </w:t>
-      </w:r>
+        <w:t>, pues les podría servir para poner en práctica lo aprendido de metodologías ágiles)</w:t>
+      </w:r>
+      <w:r>
+        <w:t xml:space="preserve"> hubiera practicado con las herramientas que serían necesarias para el proyecto, para que el desarrollo de este fuera lo más fluido posible.</w:t>
+      </w:r>
+      <w:r>
+        <w:t xml:space="preserve"> </w:t>
+      </w:r>
+    </w:p>
+    <w:p>
+      <w:r>
+        <w:t>Comenzamos haciendo las interfaces</w:t>
+      </w:r>
+      <w:r>
+        <w:t xml:space="preserve"> </w:t>
+      </w:r>
+      <w:r>
+        <w:t xml:space="preserve">gráficas </w:t>
+      </w:r>
+      <w:r>
+        <w:t>que componen el prototipo, y las implementaciones de los botones que las forman, de las cuales se encargaron Carlos, y Guillermo. Hubo problemas al principio sobre todo con el manejo del repositorio de GitHub, y también con la creación de interfaces gráficas, pues era la primera vez que usábamos tanto GitHub como NetBeans. Dicha inexperiencia se solucionó consultando foros y tutoriales de internet, en los que hacen una explicación sencilla sobre cómo usar dichos programas.</w:t>
+      </w:r>
+    </w:p>
+    <w:p>
+      <w:pPr>
+        <w:rPr>
+          <w:i/>
+        </w:rPr>
+      </w:pPr>
+      <w:r>
+        <w:t>Posteriormente, Marina, Jun, Sergio y</w:t>
+      </w:r>
+      <w:r>
+        <w:t xml:space="preserve"> Laur</w:t>
+      </w:r>
+      <w:r>
+        <w:t>a se encargaron de programar la</w:t>
+      </w:r>
+      <w:r>
+        <w:t xml:space="preserve"> parte de Controlador, </w:t>
+      </w:r>
+      <w:r>
+        <w:t xml:space="preserve">así como de la creación de Factorías, </w:t>
+      </w:r>
+      <w:r>
+        <w:t xml:space="preserve">de las SA, los </w:t>
+      </w:r>
+      <w:proofErr w:type="spellStart"/>
+      <w:r>
+        <w:t>DAOs</w:t>
+      </w:r>
+      <w:proofErr w:type="spellEnd"/>
+      <w:r>
+        <w:t xml:space="preserve">, y de la conexión con la base de datos. Aquí </w:t>
+      </w:r>
+      <w:r>
+        <w:t>volvimos a tener</w:t>
+      </w:r>
+      <w:r>
+        <w:t xml:space="preserve"> un problema </w:t>
+      </w:r>
+      <w:r>
+        <w:t xml:space="preserve">por </w:t>
+      </w:r>
+      <w:r>
+        <w:t>inexperiencia con NetBeans,</w:t>
+      </w:r>
+      <w:r>
+        <w:t xml:space="preserve"> que se solucionó de la misma forma que con las interfaces. Sin embargo, a la hora de hacer la conexión con la base de datos mediante el </w:t>
+      </w:r>
+      <w:r>
+        <w:rPr>
+          <w:i/>
+        </w:rPr>
+        <w:t>SQLite</w:t>
+      </w:r>
+      <w:r>
+        <w:t xml:space="preserve">, (generando </w:t>
+      </w:r>
+      <w:r>
+        <w:t xml:space="preserve">al principio </w:t>
+      </w:r>
+      <w:r>
+        <w:t xml:space="preserve">las tablas con el </w:t>
+      </w:r>
+      <w:r>
+        <w:rPr>
+          <w:i/>
+        </w:rPr>
+        <w:t>SQLite Studio</w:t>
+      </w:r>
+      <w:r>
+        <w:rPr>
+          <w:i/>
+        </w:rPr>
+        <w:t xml:space="preserve">) </w:t>
+      </w:r>
+      <w:r>
+        <w:t xml:space="preserve">hubo ciertas dificultades, pues, de nuevo, </w:t>
+      </w:r>
+      <w:r>
+        <w:t xml:space="preserve">nos encontrábamos ante un programa que no habíamos usado anteriormente. </w:t>
+      </w:r>
+      <w:r>
+        <w:t>Gracias a la colaboración de otros compañeros del equipo que habían usado el SQLite antes, y de nuevo, a tutoriales y foros de internet, pudimos realizar la conexión a la base de datos correctamente.</w:t>
+      </w:r>
+      <w:r>
+        <w:t xml:space="preserve"> </w:t>
+      </w:r>
+    </w:p>
+    <w:p>
+      <w:r>
+        <w:t xml:space="preserve">Posteriormente integraríamos todo. </w:t>
+      </w:r>
+      <w:r>
+        <w:t>Debido a que hicimos todo el código por partes, tuvimos que integrarlo tras haber programado cada uno nuestra parte. De la integración se encargaron inicialmente tanto Diego, como Eduardo, que se encargaron de m</w:t>
+      </w:r>
+      <w:r>
+        <w:t xml:space="preserve">odificar, y organizar tanto el código como las clases java </w:t>
+      </w:r>
+      <w:r>
+        <w:t>para que pudiera ejecutarse correctamente. No resultó ser una tarea fácil, pues cada persona programaba de una forma concreta; ponía nombres de variables, clases, eventos, etc. distintos. Por ello, se pusieron de acuerdo las personas encargadas de integrar y adaptar todo</w:t>
+      </w:r>
+      <w:r>
+        <w:t xml:space="preserve"> para hacerlo de la misma manera, y así unificarlo todo.</w:t>
+      </w:r>
+    </w:p>
+    <w:p>
       <w:r>
         <w:lastRenderedPageBreak/>
-        <w:t>pues les podría servir para poner en práctica lo aprendido de metodologías ágiles)</w:t>
-      </w:r>
-      <w:r>
-        <w:t xml:space="preserve"> hubiera practicado con las herramientas que serían necesarias para el proyecto, para que el desarrollo de este fuera lo más fluido posible.</w:t>
-      </w:r>
-      <w:r>
+        <w:t>Tras haber ejecutado por primera vez todo junto, surgieron errores inesperados</w:t>
+      </w:r>
+      <w:r>
+        <w:t xml:space="preserve"> que después solucionaríamos</w:t>
+      </w:r>
+      <w:r>
+        <w:t>. En primer lugar, se mostraba constantemente una ventana cuando no debía hacerlo</w:t>
+      </w:r>
+      <w:r>
+        <w:t>. Solo tuvimos que añadir unas lín</w:t>
+      </w:r>
+      <w:r>
+        <w:t xml:space="preserve">eas de código para solucionarlo. </w:t>
+      </w:r>
+    </w:p>
+    <w:p>
+      <w:r>
+        <w:t>Nos dimos cuenta de que</w:t>
+      </w:r>
+      <w:r>
+        <w:t>,</w:t>
+      </w:r>
+      <w:r>
+        <w:t xml:space="preserve"> al insertar información en la base de datos, nos saltaba un error que no entendíamos de dónde venía, pues esa parte de código estaba correctamente implementada. Después descubrimos que fue debido al </w:t>
+      </w:r>
+      <w:r>
+        <w:rPr>
+          <w:i/>
+          <w:u w:val="single"/>
+        </w:rPr>
+        <w:t>SQLite Studio</w:t>
+      </w:r>
+      <w:r>
+        <w:t>,</w:t>
+      </w:r>
+      <w:r>
+        <w:t xml:space="preserve"> pues este </w:t>
+      </w:r>
+      <w:r>
+        <w:rPr>
+          <w:u w:val="single"/>
+        </w:rPr>
+        <w:t>corrompía los archivos de la base de datos</w:t>
+      </w:r>
+      <w:r>
+        <w:t xml:space="preserve">, impidiendo así la inserción de datos en esta. Como barajamos la posibilidad de usar el </w:t>
+      </w:r>
+      <w:r>
+        <w:rPr>
+          <w:i/>
+        </w:rPr>
+        <w:t xml:space="preserve">DB browser </w:t>
+      </w:r>
+      <w:proofErr w:type="spellStart"/>
+      <w:r>
+        <w:rPr>
+          <w:i/>
+        </w:rPr>
+        <w:t>for</w:t>
+      </w:r>
+      <w:proofErr w:type="spellEnd"/>
+      <w:r>
+        <w:rPr>
+          <w:i/>
+        </w:rPr>
+        <w:t xml:space="preserve"> SQLite, </w:t>
+      </w:r>
+      <w:r>
+        <w:t>y comprobamos que también era intuitivo y amigable,</w:t>
+      </w:r>
+      <w:r>
+        <w:t xml:space="preserve"> como ya se ha mencionado anteriormente, acordamos usarlo para gestionar las tablas de la base de datos, en vez de usar el </w:t>
+      </w:r>
+      <w:r>
+        <w:rPr>
+          <w:i/>
+        </w:rPr>
+        <w:t>SQLite Studio</w:t>
+      </w:r>
+      <w:r>
+        <w:rPr>
+          <w:i/>
+        </w:rPr>
+        <w:t>.</w:t>
+      </w:r>
+      <w:r>
+        <w:rPr>
+          <w:i/>
+        </w:rPr>
         <w:t xml:space="preserve"> </w:t>
       </w:r>
-    </w:p>
-    <w:p>
-      <w:r>
-        <w:t>Comenzamos haciendo las interfaces</w:t>
-      </w:r>
-      <w:r>
+      <w:r>
+        <w:t>Con este nuevo programa, no nos dio ningún problema al hacer las inserciones, y las operaciones realizadas sobre la base de datos funcionaban correctamente.</w:t>
+      </w:r>
+    </w:p>
+    <w:p>
+      <w:r>
+        <w:t>Tras tener un prototipo funcional básico,</w:t>
+      </w:r>
+      <w:r>
+        <w:t xml:space="preserve"> Eduardo se encargó de </w:t>
+      </w:r>
+      <w:r>
+        <w:rPr>
+          <w:u w:val="single"/>
+        </w:rPr>
+        <w:t>implementar</w:t>
+      </w:r>
+      <w:r>
+        <w:rPr>
+          <w:u w:val="single"/>
+        </w:rPr>
         <w:t xml:space="preserve"> </w:t>
       </w:r>
       <w:r>
-        <w:t xml:space="preserve">gráficas </w:t>
-      </w:r>
-      <w:r>
-        <w:t>que componen el prototipo, y las implementaciones de los botones que las forman, de las cuales se encargaron Carlos, y Guillermo. Hubo problemas al principio sobre todo con el manejo del repositorio de GitHub, y también con la creación de interfaces gráficas, pues era la primera vez que usábamos tanto GitHub como NetBeans. Dicha inexperiencia se solucionó consultando foros y tutoriales de internet, en los que hacen una explicación sencilla sobre cómo usar dichos programas.</w:t>
-      </w:r>
-    </w:p>
-    <w:p>
-      <w:pPr>
-        <w:rPr>
-          <w:i/>
-        </w:rPr>
-      </w:pPr>
-      <w:r>
-        <w:t>Posteriormente, Marina, Jun, Sergio y</w:t>
-      </w:r>
-      <w:r>
-        <w:t xml:space="preserve"> Laur</w:t>
-      </w:r>
-      <w:r>
-        <w:t>a se encargaron de programar la</w:t>
-      </w:r>
-      <w:r>
-        <w:t xml:space="preserve"> parte de Controlador, </w:t>
-      </w:r>
-      <w:r>
-        <w:t xml:space="preserve">así como de la creación de Factorías, </w:t>
-      </w:r>
-      <w:r>
-        <w:t xml:space="preserve">de las SA, los </w:t>
+        <w:rPr>
+          <w:u w:val="single"/>
+        </w:rPr>
+        <w:t xml:space="preserve">un menú </w:t>
       </w:r>
       <w:proofErr w:type="spellStart"/>
       <w:r>
-        <w:t>DAOs</w:t>
+        <w:rPr>
+          <w:u w:val="single"/>
+        </w:rPr>
+        <w:t>login</w:t>
       </w:r>
       <w:proofErr w:type="spellEnd"/>
       <w:r>
-        <w:t xml:space="preserve">, y de la conexión con la base de datos. Aquí </w:t>
-      </w:r>
-      <w:r>
-        <w:t>volvimos a tener</w:t>
-      </w:r>
-      <w:r>
-        <w:t xml:space="preserve"> un problema </w:t>
-      </w:r>
-      <w:r>
-        <w:t xml:space="preserve">por </w:t>
-      </w:r>
-      <w:r>
-        <w:t>inexperiencia con NetBeans,</w:t>
-      </w:r>
-      <w:r>
-        <w:t xml:space="preserve"> que se solucionó de la misma forma que con las interfaces. Sin embargo, a la hora de hacer la conexión con la base de datos mediante el </w:t>
-      </w:r>
-      <w:r>
-        <w:rPr>
-          <w:i/>
-        </w:rPr>
-        <w:t>SQLite</w:t>
-      </w:r>
-      <w:r>
-        <w:t xml:space="preserve">, (generando </w:t>
-      </w:r>
-      <w:r>
-        <w:t xml:space="preserve">al principio </w:t>
-      </w:r>
-      <w:r>
-        <w:t xml:space="preserve">las tablas con el </w:t>
-      </w:r>
-      <w:r>
-        <w:rPr>
-          <w:i/>
-        </w:rPr>
-        <w:t>SQLite Studio</w:t>
-      </w:r>
-      <w:r>
-        <w:rPr>
-          <w:i/>
-        </w:rPr>
-        <w:t xml:space="preserve">) </w:t>
-      </w:r>
-      <w:r>
-        <w:t xml:space="preserve">hubo ciertas dificultades, pues, de nuevo, </w:t>
-      </w:r>
-      <w:r>
-        <w:t xml:space="preserve">nos encontrábamos ante un programa que no habíamos usado anteriormente. </w:t>
-      </w:r>
-      <w:r>
-        <w:t>Gracias a la colaboración de otros compañeros del equipo que habían usado el SQLite antes, y de nuevo, a tutoriales y foros de internet, pudimos realizar la conexión a la base de datos correctamente.</w:t>
-      </w:r>
-      <w:r>
-        <w:t xml:space="preserve"> </w:t>
-      </w:r>
-    </w:p>
-    <w:p>
-      <w:r>
-        <w:t xml:space="preserve">Posteriormente integraríamos todo. </w:t>
-      </w:r>
-      <w:r>
-        <w:t>Debido a que hicimos todo el código por partes, tuvimos que integrarlo tras haber programado cada uno nuestra parte. De la integración se encargaron inicialmente tanto Diego, como Eduardo, que se encargaron de m</w:t>
-      </w:r>
-      <w:r>
-        <w:t xml:space="preserve">odificar, y organizar tanto el código como las clases java </w:t>
-      </w:r>
-      <w:r>
-        <w:t>para que pudiera ejecutarse correctamente. No resultó ser una tarea fácil, pues cada persona programaba de una forma concreta; ponía nombres de variables, clases, eventos, etc. distintos. Por ello, se pusieron de acuerdo las personas encargadas de integrar y adaptar todo</w:t>
-      </w:r>
-      <w:r>
-        <w:t xml:space="preserve"> para hacerlo de la misma manera, y así unificarlo todo.</w:t>
-      </w:r>
-    </w:p>
-    <w:p>
-      <w:r>
-        <w:t>Tras haber ejecutado por primera vez todo junto, surgieron errores inesperados</w:t>
-      </w:r>
-      <w:r>
-        <w:t xml:space="preserve"> que después solucionaríamos</w:t>
-      </w:r>
-      <w:r>
-        <w:t>. En primer lugar, se mostraba constantemente una ventana cuando no debía hacerlo</w:t>
-      </w:r>
-      <w:r>
-        <w:t>. Solo tuvimos que añadir unas lín</w:t>
-      </w:r>
-      <w:r>
-        <w:t xml:space="preserve">eas de código para solucionarlo. </w:t>
-      </w:r>
-    </w:p>
-    <w:p>
-      <w:r>
-        <w:t>Nos dimos cuenta de que</w:t>
-      </w:r>
-      <w:r>
-        <w:t>,</w:t>
-      </w:r>
-      <w:r>
-        <w:t xml:space="preserve"> al insertar información en la base de datos, nos saltaba un error que no entendíamos de dónde venía, pues esa parte de código estaba correctamente implementada. Después descubrimos que fue debido al </w:t>
-      </w:r>
-      <w:r>
-        <w:rPr>
-          <w:i/>
-          <w:u w:val="single"/>
-        </w:rPr>
-        <w:t>SQLite Studio</w:t>
-      </w:r>
-      <w:r>
-        <w:t>,</w:t>
-      </w:r>
-      <w:r>
-        <w:t xml:space="preserve"> pues este </w:t>
-      </w:r>
-      <w:r>
-        <w:rPr>
-          <w:u w:val="single"/>
-        </w:rPr>
-        <w:t>corrompía los archivos de la base de datos</w:t>
-      </w:r>
-      <w:r>
-        <w:t xml:space="preserve">, impidiendo así la inserción de datos en esta. Como barajamos la posibilidad de usar el </w:t>
-      </w:r>
-      <w:r>
-        <w:rPr>
-          <w:i/>
-        </w:rPr>
-        <w:t xml:space="preserve">DB browser </w:t>
-      </w:r>
-      <w:proofErr w:type="spellStart"/>
-      <w:r>
-        <w:rPr>
-          <w:i/>
-        </w:rPr>
-        <w:t>for</w:t>
-      </w:r>
-      <w:proofErr w:type="spellEnd"/>
-      <w:r>
-        <w:rPr>
-          <w:i/>
-        </w:rPr>
-        <w:t xml:space="preserve"> </w:t>
-      </w:r>
-      <w:proofErr w:type="spellStart"/>
-      <w:r>
-        <w:rPr>
-          <w:i/>
-        </w:rPr>
-        <w:t>SQLite</w:t>
-      </w:r>
-      <w:proofErr w:type="spellEnd"/>
-      <w:r>
-        <w:rPr>
-          <w:i/>
-        </w:rPr>
-        <w:t xml:space="preserve">, </w:t>
-      </w:r>
-      <w:r>
-        <w:t>y comprobamos que también era intuitivo y amigable,</w:t>
-      </w:r>
-      <w:r>
-        <w:t xml:space="preserve"> como ya se ha mencionado anteriormente, acordamos usarlo para gestionar las tablas de la base de datos, en vez de usar el </w:t>
-      </w:r>
-      <w:r>
-        <w:rPr>
-          <w:i/>
-        </w:rPr>
-        <w:t>SQLite Studio</w:t>
-      </w:r>
-      <w:r>
-        <w:rPr>
-          <w:i/>
-        </w:rPr>
-        <w:t>.</w:t>
-      </w:r>
-      <w:r>
-        <w:rPr>
-          <w:i/>
-        </w:rPr>
-        <w:t xml:space="preserve"> </w:t>
-      </w:r>
-      <w:r>
-        <w:t>Con este nuevo programa, no nos dio ningún problema al hacer las inserciones, y las operaciones realizadas sobre la base de datos funcionaban correctamente.</w:t>
-      </w:r>
-    </w:p>
-    <w:p>
-      <w:r>
-        <w:t>Tras tener un prototipo funcional básico,</w:t>
-      </w:r>
-      <w:r>
-        <w:t xml:space="preserve"> Eduardo se encargó de </w:t>
-      </w:r>
-      <w:r>
-        <w:rPr>
-          <w:u w:val="single"/>
-        </w:rPr>
-        <w:t>implementar</w:t>
-      </w:r>
-      <w:r>
-        <w:rPr>
-          <w:u w:val="single"/>
-        </w:rPr>
-        <w:t xml:space="preserve"> </w:t>
-      </w:r>
-      <w:r>
-        <w:rPr>
-          <w:u w:val="single"/>
-        </w:rPr>
-        <w:t xml:space="preserve">un menú </w:t>
-      </w:r>
-      <w:proofErr w:type="spellStart"/>
-      <w:r>
-        <w:rPr>
-          <w:u w:val="single"/>
-        </w:rPr>
-        <w:t>login</w:t>
-      </w:r>
-      <w:proofErr w:type="spellEnd"/>
-      <w:r>
         <w:t xml:space="preserve">, en el que tendrías que introducir la contraseña del administrador (el usuario y contraseña estarían en la base de datos guardados) para acceder </w:t>
       </w:r>
       <w:r>
@@ -1817,7 +1718,6 @@
     </w:p>
     <w:p>
       <w:r>
-        <w:lastRenderedPageBreak/>
         <w:t>También se añadió</w:t>
       </w:r>
       <w:r>
@@ -2051,6 +1951,7 @@
       </w:r>
     </w:p>
     <w:p>
+      <w:proofErr w:type="gramStart"/>
       <w:r>
         <w:t xml:space="preserve">Finalmente, al pulsar el </w:t>
       </w:r>
@@ -2067,11 +1968,7 @@
         <w:t xml:space="preserve">el mensaje </w:t>
       </w:r>
       <w:r>
-        <w:t>“Hola mundo</w:t>
-      </w:r>
-      <w:proofErr w:type="gramStart"/>
-      <w:r>
-        <w:t>!</w:t>
+        <w:t>“Hola mundo!</w:t>
       </w:r>
       <w:proofErr w:type="gramEnd"/>
       <w:r>
@@ -2088,6 +1985,7 @@
         <w:rPr>
           <w:b/>
         </w:rPr>
+        <w:lastRenderedPageBreak/>
         <w:t>4.- Dinámica grupal</w:t>
       </w:r>
     </w:p>
@@ -2152,7 +2050,6 @@
           <w:sz w:val="28"/>
           <w:szCs w:val="28"/>
         </w:rPr>
-        <w:lastRenderedPageBreak/>
         <w:t>Desarrollo</w:t>
       </w:r>
     </w:p>
@@ -2212,8 +2109,8 @@
 </file>
 
 <file path=word/numbering.xml><?xml version="1.0" encoding="utf-8"?>
-<w:numbering xmlns:ve="http://schemas.openxmlformats.org/markup-compatibility/2006" xmlns:o="urn:schemas-microsoft-com:office:office" xmlns:r="http://schemas.openxmlformats.org/officeDocument/2006/relationships" xmlns:m="http://schemas.openxmlformats.org/officeDocument/2006/math" xmlns:v="urn:schemas-microsoft-com:vml" xmlns:wp="http://schemas.openxmlformats.org/drawingml/2006/wordprocessingDrawing" xmlns:w10="urn:schemas-microsoft-com:office:word" xmlns:w="http://schemas.openxmlformats.org/wordprocessingml/2006/main" xmlns:wne="http://schemas.microsoft.com/office/word/2006/wordml">
-  <w:abstractNum w:abstractNumId="0">
+<w:numbering xmlns:wpc="http://schemas.microsoft.com/office/word/2010/wordprocessingCanvas" xmlns:cx="http://schemas.microsoft.com/office/drawing/2014/chartex" xmlns:cx1="http://schemas.microsoft.com/office/drawing/2015/9/8/chartex" xmlns:cx2="http://schemas.microsoft.com/office/drawing/2015/10/21/chartex" xmlns:cx3="http://schemas.microsoft.com/office/drawing/2016/5/9/chartex" xmlns:cx4="http://schemas.microsoft.com/office/drawing/2016/5/10/chartex" xmlns:cx5="http://schemas.microsoft.com/office/drawing/2016/5/11/chartex" xmlns:cx6="http://schemas.microsoft.com/office/drawing/2016/5/12/chartex" xmlns:cx7="http://schemas.microsoft.com/office/drawing/2016/5/13/chartex" xmlns:cx8="http://schemas.microsoft.com/office/drawing/2016/5/14/chartex" xmlns:mc="http://schemas.openxmlformats.org/markup-compatibility/2006" xmlns:aink="http://schemas.microsoft.com/office/drawing/2016/ink" xmlns:am3d="http://schemas.microsoft.com/office/drawing/2017/model3d" xmlns:o="urn:schemas-microsoft-com:office:office" xmlns:r="http://schemas.openxmlformats.org/officeDocument/2006/relationships" xmlns:m="http://schemas.openxmlformats.org/officeDocument/2006/math" xmlns:v="urn:schemas-microsoft-com:vml" xmlns:wp14="http://schemas.microsoft.com/office/word/2010/wordprocessingDrawing" xmlns:wp="http://schemas.openxmlformats.org/drawingml/2006/wordprocessingDrawing" xmlns:w10="urn:schemas-microsoft-com:office:word" xmlns:w="http://schemas.openxmlformats.org/wordprocessingml/2006/main" xmlns:w14="http://schemas.microsoft.com/office/word/2010/wordml" xmlns:w15="http://schemas.microsoft.com/office/word/2012/wordml" xmlns:w16cid="http://schemas.microsoft.com/office/word/2016/wordml/cid" xmlns:w16se="http://schemas.microsoft.com/office/word/2015/wordml/symex" xmlns:wpg="http://schemas.microsoft.com/office/word/2010/wordprocessingGroup" xmlns:wpi="http://schemas.microsoft.com/office/word/2010/wordprocessingInk" xmlns:wne="http://schemas.microsoft.com/office/word/2006/wordml" xmlns:wps="http://schemas.microsoft.com/office/word/2010/wordprocessingShape" mc:Ignorable="w14 w15 w16se w16cid wp14">
+  <w:abstractNum w:abstractNumId="0" w15:restartNumberingAfterBreak="0">
     <w:nsid w:val="185C4507"/>
     <w:multiLevelType w:val="hybridMultilevel"/>
     <w:tmpl w:val="48067FDE"/>
@@ -2302,7 +2199,7 @@
       </w:pPr>
     </w:lvl>
   </w:abstractNum>
-  <w:abstractNum w:abstractNumId="1">
+  <w:abstractNum w:abstractNumId="1" w15:restartNumberingAfterBreak="0">
     <w:nsid w:val="18EB1596"/>
     <w:multiLevelType w:val="multilevel"/>
     <w:tmpl w:val="B1B4CD02"/>
@@ -2451,7 +2348,7 @@
       </w:rPr>
     </w:lvl>
   </w:abstractNum>
-  <w:abstractNum w:abstractNumId="2">
+  <w:abstractNum w:abstractNumId="2" w15:restartNumberingAfterBreak="0">
     <w:nsid w:val="1C855C13"/>
     <w:multiLevelType w:val="multilevel"/>
     <w:tmpl w:val="2A02E860"/>
@@ -2600,7 +2497,7 @@
       </w:rPr>
     </w:lvl>
   </w:abstractNum>
-  <w:abstractNum w:abstractNumId="3">
+  <w:abstractNum w:abstractNumId="3" w15:restartNumberingAfterBreak="0">
     <w:nsid w:val="1DAC14A9"/>
     <w:multiLevelType w:val="hybridMultilevel"/>
     <w:tmpl w:val="221861B0"/>
@@ -2690,7 +2587,7 @@
       </w:pPr>
     </w:lvl>
   </w:abstractNum>
-  <w:abstractNum w:abstractNumId="4">
+  <w:abstractNum w:abstractNumId="4" w15:restartNumberingAfterBreak="0">
     <w:nsid w:val="1F5243C3"/>
     <w:multiLevelType w:val="multilevel"/>
     <w:tmpl w:val="B6A8FF40"/>
@@ -2839,7 +2736,7 @@
       </w:rPr>
     </w:lvl>
   </w:abstractNum>
-  <w:abstractNum w:abstractNumId="5">
+  <w:abstractNum w:abstractNumId="5" w15:restartNumberingAfterBreak="0">
     <w:nsid w:val="23262786"/>
     <w:multiLevelType w:val="multilevel"/>
     <w:tmpl w:val="E19471F6"/>
@@ -2988,7 +2885,7 @@
       </w:rPr>
     </w:lvl>
   </w:abstractNum>
-  <w:abstractNum w:abstractNumId="6">
+  <w:abstractNum w:abstractNumId="6" w15:restartNumberingAfterBreak="0">
     <w:nsid w:val="29B70D28"/>
     <w:multiLevelType w:val="multilevel"/>
     <w:tmpl w:val="CB401214"/>
@@ -3137,7 +3034,7 @@
       </w:rPr>
     </w:lvl>
   </w:abstractNum>
-  <w:abstractNum w:abstractNumId="7">
+  <w:abstractNum w:abstractNumId="7" w15:restartNumberingAfterBreak="0">
     <w:nsid w:val="33074AFF"/>
     <w:multiLevelType w:val="multilevel"/>
     <w:tmpl w:val="9F1EC664"/>
@@ -3286,7 +3183,7 @@
       </w:rPr>
     </w:lvl>
   </w:abstractNum>
-  <w:abstractNum w:abstractNumId="8">
+  <w:abstractNum w:abstractNumId="8" w15:restartNumberingAfterBreak="0">
     <w:nsid w:val="3EF4555B"/>
     <w:multiLevelType w:val="multilevel"/>
     <w:tmpl w:val="7FC07918"/>
@@ -3435,7 +3332,7 @@
       </w:rPr>
     </w:lvl>
   </w:abstractNum>
-  <w:abstractNum w:abstractNumId="9">
+  <w:abstractNum w:abstractNumId="9" w15:restartNumberingAfterBreak="0">
     <w:nsid w:val="44DF5621"/>
     <w:multiLevelType w:val="multilevel"/>
     <w:tmpl w:val="F0D81E4C"/>
@@ -3584,7 +3481,7 @@
       </w:rPr>
     </w:lvl>
   </w:abstractNum>
-  <w:abstractNum w:abstractNumId="10">
+  <w:abstractNum w:abstractNumId="10" w15:restartNumberingAfterBreak="0">
     <w:nsid w:val="50E4124C"/>
     <w:multiLevelType w:val="hybridMultilevel"/>
     <w:tmpl w:val="3566F382"/>
@@ -3673,7 +3570,7 @@
       </w:pPr>
     </w:lvl>
   </w:abstractNum>
-  <w:abstractNum w:abstractNumId="11">
+  <w:abstractNum w:abstractNumId="11" w15:restartNumberingAfterBreak="0">
     <w:nsid w:val="5FC26C94"/>
     <w:multiLevelType w:val="hybridMultilevel"/>
     <w:tmpl w:val="1868AA00"/>
@@ -3763,7 +3660,7 @@
       </w:pPr>
     </w:lvl>
   </w:abstractNum>
-  <w:abstractNum w:abstractNumId="12">
+  <w:abstractNum w:abstractNumId="12" w15:restartNumberingAfterBreak="0">
     <w:nsid w:val="65792726"/>
     <w:multiLevelType w:val="multilevel"/>
     <w:tmpl w:val="4C500C2C"/>
@@ -3912,7 +3809,7 @@
       </w:rPr>
     </w:lvl>
   </w:abstractNum>
-  <w:abstractNum w:abstractNumId="13">
+  <w:abstractNum w:abstractNumId="13" w15:restartNumberingAfterBreak="0">
     <w:nsid w:val="65954E4E"/>
     <w:multiLevelType w:val="multilevel"/>
     <w:tmpl w:val="94BA3700"/>
@@ -4107,7 +4004,7 @@
 </file>
 
 <file path=word/styles.xml><?xml version="1.0" encoding="utf-8"?>
-<w:styles xmlns:r="http://schemas.openxmlformats.org/officeDocument/2006/relationships" xmlns:w="http://schemas.openxmlformats.org/wordprocessingml/2006/main">
+<w:styles xmlns:mc="http://schemas.openxmlformats.org/markup-compatibility/2006" xmlns:r="http://schemas.openxmlformats.org/officeDocument/2006/relationships" xmlns:w="http://schemas.openxmlformats.org/wordprocessingml/2006/main" xmlns:w14="http://schemas.microsoft.com/office/word/2010/wordml" xmlns:w15="http://schemas.microsoft.com/office/word/2012/wordml" xmlns:w16cid="http://schemas.microsoft.com/office/word/2016/wordml/cid" xmlns:w16se="http://schemas.microsoft.com/office/word/2015/wordml/symex" mc:Ignorable="w14 w15 w16se w16cid">
   <w:docDefaults>
     <w:rPrDefault>
       <w:rPr>
@@ -4123,144 +4020,382 @@
       </w:pPr>
     </w:pPrDefault>
   </w:docDefaults>
-  <w:latentStyles w:defLockedState="0" w:defUIPriority="99" w:defSemiHidden="1" w:defUnhideWhenUsed="1" w:defQFormat="0" w:count="267">
-    <w:lsdException w:name="Normal" w:semiHidden="0" w:uiPriority="0" w:unhideWhenUsed="0" w:qFormat="1"/>
-    <w:lsdException w:name="heading 1" w:semiHidden="0" w:uiPriority="9" w:unhideWhenUsed="0" w:qFormat="1"/>
-    <w:lsdException w:name="heading 2" w:uiPriority="9" w:qFormat="1"/>
-    <w:lsdException w:name="heading 3" w:uiPriority="9" w:qFormat="1"/>
-    <w:lsdException w:name="heading 4" w:uiPriority="9" w:qFormat="1"/>
-    <w:lsdException w:name="heading 5" w:uiPriority="9" w:qFormat="1"/>
-    <w:lsdException w:name="heading 6" w:uiPriority="9" w:qFormat="1"/>
-    <w:lsdException w:name="heading 7" w:uiPriority="9" w:qFormat="1"/>
-    <w:lsdException w:name="heading 8" w:uiPriority="9" w:qFormat="1"/>
-    <w:lsdException w:name="heading 9" w:uiPriority="9" w:qFormat="1"/>
-    <w:lsdException w:name="toc 1" w:uiPriority="39"/>
-    <w:lsdException w:name="toc 2" w:uiPriority="39"/>
-    <w:lsdException w:name="toc 3" w:uiPriority="39"/>
-    <w:lsdException w:name="toc 4" w:uiPriority="39"/>
-    <w:lsdException w:name="toc 5" w:uiPriority="39"/>
-    <w:lsdException w:name="toc 6" w:uiPriority="39"/>
-    <w:lsdException w:name="toc 7" w:uiPriority="39"/>
-    <w:lsdException w:name="toc 8" w:uiPriority="39"/>
-    <w:lsdException w:name="toc 9" w:uiPriority="39"/>
-    <w:lsdException w:name="caption" w:uiPriority="35" w:qFormat="1"/>
-    <w:lsdException w:name="Title" w:semiHidden="0" w:uiPriority="10" w:unhideWhenUsed="0" w:qFormat="1"/>
-    <w:lsdException w:name="Default Paragraph Font" w:uiPriority="1"/>
-    <w:lsdException w:name="Subtitle" w:semiHidden="0" w:uiPriority="11" w:unhideWhenUsed="0" w:qFormat="1"/>
-    <w:lsdException w:name="Strong" w:semiHidden="0" w:uiPriority="22" w:unhideWhenUsed="0" w:qFormat="1"/>
-    <w:lsdException w:name="Emphasis" w:semiHidden="0" w:uiPriority="20" w:unhideWhenUsed="0" w:qFormat="1"/>
-    <w:lsdException w:name="Table Grid" w:uiPriority="39"/>
-    <w:lsdException w:name="Placeholder Text" w:unhideWhenUsed="0"/>
-    <w:lsdException w:name="No Spacing" w:semiHidden="0" w:uiPriority="1" w:unhideWhenUsed="0" w:qFormat="1"/>
-    <w:lsdException w:name="Light Shading" w:semiHidden="0" w:uiPriority="60" w:unhideWhenUsed="0"/>
-    <w:lsdException w:name="Light List" w:semiHidden="0" w:uiPriority="61" w:unhideWhenUsed="0"/>
-    <w:lsdException w:name="Light Grid" w:semiHidden="0" w:uiPriority="62" w:unhideWhenUsed="0"/>
-    <w:lsdException w:name="Medium Shading 1" w:semiHidden="0" w:uiPriority="63" w:unhideWhenUsed="0"/>
-    <w:lsdException w:name="Medium Shading 2" w:semiHidden="0" w:uiPriority="64" w:unhideWhenUsed="0"/>
-    <w:lsdException w:name="Medium List 1" w:semiHidden="0" w:uiPriority="65" w:unhideWhenUsed="0"/>
-    <w:lsdException w:name="Medium List 2" w:semiHidden="0" w:uiPriority="66" w:unhideWhenUsed="0"/>
-    <w:lsdException w:name="Medium Grid 1" w:semiHidden="0" w:uiPriority="67" w:unhideWhenUsed="0"/>
-    <w:lsdException w:name="Medium Grid 2" w:semiHidden="0" w:uiPriority="68" w:unhideWhenUsed="0"/>
-    <w:lsdException w:name="Medium Grid 3" w:semiHidden="0" w:uiPriority="69" w:unhideWhenUsed="0"/>
-    <w:lsdException w:name="Dark List" w:semiHidden="0" w:uiPriority="70" w:unhideWhenUsed="0"/>
-    <w:lsdException w:name="Colorful Shading" w:semiHidden="0" w:uiPriority="71" w:unhideWhenUsed="0"/>
-    <w:lsdException w:name="Colorful List" w:semiHidden="0" w:uiPriority="72" w:unhideWhenUsed="0"/>
-    <w:lsdException w:name="Colorful Grid" w:semiHidden="0" w:uiPriority="73" w:unhideWhenUsed="0"/>
-    <w:lsdException w:name="Light Shading Accent 1" w:semiHidden="0" w:uiPriority="60" w:unhideWhenUsed="0"/>
-    <w:lsdException w:name="Light List Accent 1" w:semiHidden="0" w:uiPriority="61" w:unhideWhenUsed="0"/>
-    <w:lsdException w:name="Light Grid Accent 1" w:semiHidden="0" w:uiPriority="62" w:unhideWhenUsed="0"/>
-    <w:lsdException w:name="Medium Shading 1 Accent 1" w:semiHidden="0" w:uiPriority="63" w:unhideWhenUsed="0"/>
-    <w:lsdException w:name="Medium Shading 2 Accent 1" w:semiHidden="0" w:uiPriority="64" w:unhideWhenUsed="0"/>
-    <w:lsdException w:name="Medium List 1 Accent 1" w:semiHidden="0" w:uiPriority="65" w:unhideWhenUsed="0"/>
-    <w:lsdException w:name="Revision" w:unhideWhenUsed="0"/>
-    <w:lsdException w:name="List Paragraph" w:semiHidden="0" w:uiPriority="34" w:unhideWhenUsed="0" w:qFormat="1"/>
-    <w:lsdException w:name="Quote" w:semiHidden="0" w:uiPriority="29" w:unhideWhenUsed="0" w:qFormat="1"/>
-    <w:lsdException w:name="Intense Quote" w:semiHidden="0" w:uiPriority="30" w:unhideWhenUsed="0" w:qFormat="1"/>
-    <w:lsdException w:name="Medium List 2 Accent 1" w:semiHidden="0" w:uiPriority="66" w:unhideWhenUsed="0"/>
-    <w:lsdException w:name="Medium Grid 1 Accent 1" w:semiHidden="0" w:uiPriority="67" w:unhideWhenUsed="0"/>
-    <w:lsdException w:name="Medium Grid 2 Accent 1" w:semiHidden="0" w:uiPriority="68" w:unhideWhenUsed="0"/>
-    <w:lsdException w:name="Medium Grid 3 Accent 1" w:semiHidden="0" w:uiPriority="69" w:unhideWhenUsed="0"/>
-    <w:lsdException w:name="Dark List Accent 1" w:semiHidden="0" w:uiPriority="70" w:unhideWhenUsed="0"/>
-    <w:lsdException w:name="Colorful Shading Accent 1" w:semiHidden="0" w:uiPriority="71" w:unhideWhenUsed="0"/>
-    <w:lsdException w:name="Colorful List Accent 1" w:semiHidden="0" w:uiPriority="72" w:unhideWhenUsed="0"/>
-    <w:lsdException w:name="Colorful Grid Accent 1" w:semiHidden="0" w:uiPriority="73" w:unhideWhenUsed="0"/>
-    <w:lsdException w:name="Light Shading Accent 2" w:semiHidden="0" w:uiPriority="60" w:unhideWhenUsed="0"/>
-    <w:lsdException w:name="Light List Accent 2" w:semiHidden="0" w:uiPriority="61" w:unhideWhenUsed="0"/>
-    <w:lsdException w:name="Light Grid Accent 2" w:semiHidden="0" w:uiPriority="62" w:unhideWhenUsed="0"/>
-    <w:lsdException w:name="Medium Shading 1 Accent 2" w:semiHidden="0" w:uiPriority="63" w:unhideWhenUsed="0"/>
-    <w:lsdException w:name="Medium Shading 2 Accent 2" w:semiHidden="0" w:uiPriority="64" w:unhideWhenUsed="0"/>
-    <w:lsdException w:name="Medium List 1 Accent 2" w:semiHidden="0" w:uiPriority="65" w:unhideWhenUsed="0"/>
-    <w:lsdException w:name="Medium List 2 Accent 2" w:semiHidden="0" w:uiPriority="66" w:unhideWhenUsed="0"/>
-    <w:lsdException w:name="Medium Grid 1 Accent 2" w:semiHidden="0" w:uiPriority="67" w:unhideWhenUsed="0"/>
-    <w:lsdException w:name="Medium Grid 2 Accent 2" w:semiHidden="0" w:uiPriority="68" w:unhideWhenUsed="0"/>
-    <w:lsdException w:name="Medium Grid 3 Accent 2" w:semiHidden="0" w:uiPriority="69" w:unhideWhenUsed="0"/>
-    <w:lsdException w:name="Dark List Accent 2" w:semiHidden="0" w:uiPriority="70" w:unhideWhenUsed="0"/>
-    <w:lsdException w:name="Colorful Shading Accent 2" w:semiHidden="0" w:uiPriority="71" w:unhideWhenUsed="0"/>
-    <w:lsdException w:name="Colorful List Accent 2" w:semiHidden="0" w:uiPriority="72" w:unhideWhenUsed="0"/>
-    <w:lsdException w:name="Colorful Grid Accent 2" w:semiHidden="0" w:uiPriority="73" w:unhideWhenUsed="0"/>
-    <w:lsdException w:name="Light Shading Accent 3" w:semiHidden="0" w:uiPriority="60" w:unhideWhenUsed="0"/>
-    <w:lsdException w:name="Light List Accent 3" w:semiHidden="0" w:uiPriority="61" w:unhideWhenUsed="0"/>
-    <w:lsdException w:name="Light Grid Accent 3" w:semiHidden="0" w:uiPriority="62" w:unhideWhenUsed="0"/>
-    <w:lsdException w:name="Medium Shading 1 Accent 3" w:semiHidden="0" w:uiPriority="63" w:unhideWhenUsed="0"/>
-    <w:lsdException w:name="Medium Shading 2 Accent 3" w:semiHidden="0" w:uiPriority="64" w:unhideWhenUsed="0"/>
-    <w:lsdException w:name="Medium List 1 Accent 3" w:semiHidden="0" w:uiPriority="65" w:unhideWhenUsed="0"/>
-    <w:lsdException w:name="Medium List 2 Accent 3" w:semiHidden="0" w:uiPriority="66" w:unhideWhenUsed="0"/>
-    <w:lsdException w:name="Medium Grid 1 Accent 3" w:semiHidden="0" w:uiPriority="67" w:unhideWhenUsed="0"/>
-    <w:lsdException w:name="Medium Grid 2 Accent 3" w:semiHidden="0" w:uiPriority="68" w:unhideWhenUsed="0"/>
-    <w:lsdException w:name="Medium Grid 3 Accent 3" w:semiHidden="0" w:uiPriority="69" w:unhideWhenUsed="0"/>
-    <w:lsdException w:name="Dark List Accent 3" w:semiHidden="0" w:uiPriority="70" w:unhideWhenUsed="0"/>
-    <w:lsdException w:name="Colorful Shading Accent 3" w:semiHidden="0" w:uiPriority="71" w:unhideWhenUsed="0"/>
-    <w:lsdException w:name="Colorful List Accent 3" w:semiHidden="0" w:uiPriority="72" w:unhideWhenUsed="0"/>
-    <w:lsdException w:name="Colorful Grid Accent 3" w:semiHidden="0" w:uiPriority="73" w:unhideWhenUsed="0"/>
-    <w:lsdException w:name="Light Shading Accent 4" w:semiHidden="0" w:uiPriority="60" w:unhideWhenUsed="0"/>
-    <w:lsdException w:name="Light List Accent 4" w:semiHidden="0" w:uiPriority="61" w:unhideWhenUsed="0"/>
-    <w:lsdException w:name="Light Grid Accent 4" w:semiHidden="0" w:uiPriority="62" w:unhideWhenUsed="0"/>
-    <w:lsdException w:name="Medium Shading 1 Accent 4" w:semiHidden="0" w:uiPriority="63" w:unhideWhenUsed="0"/>
-    <w:lsdException w:name="Medium Shading 2 Accent 4" w:semiHidden="0" w:uiPriority="64" w:unhideWhenUsed="0"/>
-    <w:lsdException w:name="Medium List 1 Accent 4" w:semiHidden="0" w:uiPriority="65" w:unhideWhenUsed="0"/>
-    <w:lsdException w:name="Medium List 2 Accent 4" w:semiHidden="0" w:uiPriority="66" w:unhideWhenUsed="0"/>
-    <w:lsdException w:name="Medium Grid 1 Accent 4" w:semiHidden="0" w:uiPriority="67" w:unhideWhenUsed="0"/>
-    <w:lsdException w:name="Medium Grid 2 Accent 4" w:semiHidden="0" w:uiPriority="68" w:unhideWhenUsed="0"/>
-    <w:lsdException w:name="Medium Grid 3 Accent 4" w:semiHidden="0" w:uiPriority="69" w:unhideWhenUsed="0"/>
-    <w:lsdException w:name="Dark List Accent 4" w:semiHidden="0" w:uiPriority="70" w:unhideWhenUsed="0"/>
-    <w:lsdException w:name="Colorful Shading Accent 4" w:semiHidden="0" w:uiPriority="71" w:unhideWhenUsed="0"/>
-    <w:lsdException w:name="Colorful List Accent 4" w:semiHidden="0" w:uiPriority="72" w:unhideWhenUsed="0"/>
-    <w:lsdException w:name="Colorful Grid Accent 4" w:semiHidden="0" w:uiPriority="73" w:unhideWhenUsed="0"/>
-    <w:lsdException w:name="Light Shading Accent 5" w:semiHidden="0" w:uiPriority="60" w:unhideWhenUsed="0"/>
-    <w:lsdException w:name="Light List Accent 5" w:semiHidden="0" w:uiPriority="61" w:unhideWhenUsed="0"/>
-    <w:lsdException w:name="Light Grid Accent 5" w:semiHidden="0" w:uiPriority="62" w:unhideWhenUsed="0"/>
-    <w:lsdException w:name="Medium Shading 1 Accent 5" w:semiHidden="0" w:uiPriority="63" w:unhideWhenUsed="0"/>
-    <w:lsdException w:name="Medium Shading 2 Accent 5" w:semiHidden="0" w:uiPriority="64" w:unhideWhenUsed="0"/>
-    <w:lsdException w:name="Medium List 1 Accent 5" w:semiHidden="0" w:uiPriority="65" w:unhideWhenUsed="0"/>
-    <w:lsdException w:name="Medium List 2 Accent 5" w:semiHidden="0" w:uiPriority="66" w:unhideWhenUsed="0"/>
-    <w:lsdException w:name="Medium Grid 1 Accent 5" w:semiHidden="0" w:uiPriority="67" w:unhideWhenUsed="0"/>
-    <w:lsdException w:name="Medium Grid 2 Accent 5" w:semiHidden="0" w:uiPriority="68" w:unhideWhenUsed="0"/>
-    <w:lsdException w:name="Medium Grid 3 Accent 5" w:semiHidden="0" w:uiPriority="69" w:unhideWhenUsed="0"/>
-    <w:lsdException w:name="Dark List Accent 5" w:semiHidden="0" w:uiPriority="70" w:unhideWhenUsed="0"/>
-    <w:lsdException w:name="Colorful Shading Accent 5" w:semiHidden="0" w:uiPriority="71" w:unhideWhenUsed="0"/>
-    <w:lsdException w:name="Colorful List Accent 5" w:semiHidden="0" w:uiPriority="72" w:unhideWhenUsed="0"/>
-    <w:lsdException w:name="Colorful Grid Accent 5" w:semiHidden="0" w:uiPriority="73" w:unhideWhenUsed="0"/>
-    <w:lsdException w:name="Light Shading Accent 6" w:semiHidden="0" w:uiPriority="60" w:unhideWhenUsed="0"/>
-    <w:lsdException w:name="Light List Accent 6" w:semiHidden="0" w:uiPriority="61" w:unhideWhenUsed="0"/>
-    <w:lsdException w:name="Light Grid Accent 6" w:semiHidden="0" w:uiPriority="62" w:unhideWhenUsed="0"/>
-    <w:lsdException w:name="Medium Shading 1 Accent 6" w:semiHidden="0" w:uiPriority="63" w:unhideWhenUsed="0"/>
-    <w:lsdException w:name="Medium Shading 2 Accent 6" w:semiHidden="0" w:uiPriority="64" w:unhideWhenUsed="0"/>
-    <w:lsdException w:name="Medium List 1 Accent 6" w:semiHidden="0" w:uiPriority="65" w:unhideWhenUsed="0"/>
-    <w:lsdException w:name="Medium List 2 Accent 6" w:semiHidden="0" w:uiPriority="66" w:unhideWhenUsed="0"/>
-    <w:lsdException w:name="Medium Grid 1 Accent 6" w:semiHidden="0" w:uiPriority="67" w:unhideWhenUsed="0"/>
-    <w:lsdException w:name="Medium Grid 2 Accent 6" w:semiHidden="0" w:uiPriority="68" w:unhideWhenUsed="0"/>
-    <w:lsdException w:name="Medium Grid 3 Accent 6" w:semiHidden="0" w:uiPriority="69" w:unhideWhenUsed="0"/>
-    <w:lsdException w:name="Dark List Accent 6" w:semiHidden="0" w:uiPriority="70" w:unhideWhenUsed="0"/>
-    <w:lsdException w:name="Colorful Shading Accent 6" w:semiHidden="0" w:uiPriority="71" w:unhideWhenUsed="0"/>
-    <w:lsdException w:name="Colorful List Accent 6" w:semiHidden="0" w:uiPriority="72" w:unhideWhenUsed="0"/>
-    <w:lsdException w:name="Colorful Grid Accent 6" w:semiHidden="0" w:uiPriority="73" w:unhideWhenUsed="0"/>
-    <w:lsdException w:name="Subtle Emphasis" w:semiHidden="0" w:uiPriority="19" w:unhideWhenUsed="0" w:qFormat="1"/>
-    <w:lsdException w:name="Intense Emphasis" w:semiHidden="0" w:uiPriority="21" w:unhideWhenUsed="0" w:qFormat="1"/>
-    <w:lsdException w:name="Subtle Reference" w:semiHidden="0" w:uiPriority="31" w:unhideWhenUsed="0" w:qFormat="1"/>
-    <w:lsdException w:name="Intense Reference" w:semiHidden="0" w:uiPriority="32" w:unhideWhenUsed="0" w:qFormat="1"/>
-    <w:lsdException w:name="Book Title" w:semiHidden="0" w:uiPriority="33" w:unhideWhenUsed="0" w:qFormat="1"/>
-    <w:lsdException w:name="Bibliography" w:uiPriority="37"/>
-    <w:lsdException w:name="TOC Heading" w:uiPriority="39" w:qFormat="1"/>
+  <w:latentStyles w:defLockedState="0" w:defUIPriority="99" w:defSemiHidden="0" w:defUnhideWhenUsed="0" w:defQFormat="0" w:count="375">
+    <w:lsdException w:name="Normal" w:uiPriority="0" w:qFormat="1"/>
+    <w:lsdException w:name="heading 1" w:uiPriority="9" w:qFormat="1"/>
+    <w:lsdException w:name="heading 2" w:semiHidden="1" w:uiPriority="9" w:unhideWhenUsed="1" w:qFormat="1"/>
+    <w:lsdException w:name="heading 3" w:semiHidden="1" w:uiPriority="9" w:unhideWhenUsed="1" w:qFormat="1"/>
+    <w:lsdException w:name="heading 4" w:semiHidden="1" w:uiPriority="9" w:unhideWhenUsed="1" w:qFormat="1"/>
+    <w:lsdException w:name="heading 5" w:semiHidden="1" w:uiPriority="9" w:unhideWhenUsed="1" w:qFormat="1"/>
+    <w:lsdException w:name="heading 6" w:semiHidden="1" w:uiPriority="9" w:unhideWhenUsed="1" w:qFormat="1"/>
+    <w:lsdException w:name="heading 7" w:semiHidden="1" w:uiPriority="9" w:unhideWhenUsed="1" w:qFormat="1"/>
+    <w:lsdException w:name="heading 8" w:semiHidden="1" w:uiPriority="9" w:unhideWhenUsed="1" w:qFormat="1"/>
+    <w:lsdException w:name="heading 9" w:semiHidden="1" w:uiPriority="9" w:unhideWhenUsed="1" w:qFormat="1"/>
+    <w:lsdException w:name="index 1" w:semiHidden="1" w:unhideWhenUsed="1"/>
+    <w:lsdException w:name="index 2" w:semiHidden="1" w:unhideWhenUsed="1"/>
+    <w:lsdException w:name="index 3" w:semiHidden="1" w:unhideWhenUsed="1"/>
+    <w:lsdException w:name="index 4" w:semiHidden="1" w:unhideWhenUsed="1"/>
+    <w:lsdException w:name="index 5" w:semiHidden="1" w:unhideWhenUsed="1"/>
+    <w:lsdException w:name="index 6" w:semiHidden="1" w:unhideWhenUsed="1"/>
+    <w:lsdException w:name="index 7" w:semiHidden="1" w:unhideWhenUsed="1"/>
+    <w:lsdException w:name="index 8" w:semiHidden="1" w:unhideWhenUsed="1"/>
+    <w:lsdException w:name="index 9" w:semiHidden="1" w:unhideWhenUsed="1"/>
+    <w:lsdException w:name="toc 1" w:semiHidden="1" w:uiPriority="39" w:unhideWhenUsed="1"/>
+    <w:lsdException w:name="toc 2" w:semiHidden="1" w:uiPriority="39" w:unhideWhenUsed="1"/>
+    <w:lsdException w:name="toc 3" w:semiHidden="1" w:uiPriority="39" w:unhideWhenUsed="1"/>
+    <w:lsdException w:name="toc 4" w:semiHidden="1" w:uiPriority="39" w:unhideWhenUsed="1"/>
+    <w:lsdException w:name="toc 5" w:semiHidden="1" w:uiPriority="39" w:unhideWhenUsed="1"/>
+    <w:lsdException w:name="toc 6" w:semiHidden="1" w:uiPriority="39" w:unhideWhenUsed="1"/>
+    <w:lsdException w:name="toc 7" w:semiHidden="1" w:uiPriority="39" w:unhideWhenUsed="1"/>
+    <w:lsdException w:name="toc 8" w:semiHidden="1" w:uiPriority="39" w:unhideWhenUsed="1"/>
+    <w:lsdException w:name="toc 9" w:semiHidden="1" w:uiPriority="39" w:unhideWhenUsed="1"/>
+    <w:lsdException w:name="Normal Indent" w:semiHidden="1" w:unhideWhenUsed="1"/>
+    <w:lsdException w:name="footnote text" w:semiHidden="1" w:unhideWhenUsed="1"/>
+    <w:lsdException w:name="annotation text" w:semiHidden="1" w:unhideWhenUsed="1"/>
+    <w:lsdException w:name="header" w:semiHidden="1" w:unhideWhenUsed="1"/>
+    <w:lsdException w:name="footer" w:semiHidden="1" w:unhideWhenUsed="1"/>
+    <w:lsdException w:name="index heading" w:semiHidden="1" w:unhideWhenUsed="1"/>
+    <w:lsdException w:name="caption" w:semiHidden="1" w:uiPriority="35" w:unhideWhenUsed="1" w:qFormat="1"/>
+    <w:lsdException w:name="table of figures" w:semiHidden="1" w:unhideWhenUsed="1"/>
+    <w:lsdException w:name="envelope address" w:semiHidden="1" w:unhideWhenUsed="1"/>
+    <w:lsdException w:name="envelope return" w:semiHidden="1" w:unhideWhenUsed="1"/>
+    <w:lsdException w:name="footnote reference" w:semiHidden="1" w:unhideWhenUsed="1"/>
+    <w:lsdException w:name="annotation reference" w:semiHidden="1" w:unhideWhenUsed="1"/>
+    <w:lsdException w:name="line number" w:semiHidden="1" w:unhideWhenUsed="1"/>
+    <w:lsdException w:name="page number" w:semiHidden="1" w:unhideWhenUsed="1"/>
+    <w:lsdException w:name="endnote reference" w:semiHidden="1" w:unhideWhenUsed="1"/>
+    <w:lsdException w:name="endnote text" w:semiHidden="1" w:unhideWhenUsed="1"/>
+    <w:lsdException w:name="table of authorities" w:semiHidden="1" w:unhideWhenUsed="1"/>
+    <w:lsdException w:name="macro" w:semiHidden="1" w:unhideWhenUsed="1"/>
+    <w:lsdException w:name="toa heading" w:semiHidden="1" w:unhideWhenUsed="1"/>
+    <w:lsdException w:name="List" w:semiHidden="1" w:unhideWhenUsed="1"/>
+    <w:lsdException w:name="List Bullet" w:semiHidden="1" w:unhideWhenUsed="1"/>
+    <w:lsdException w:name="List Number" w:semiHidden="1" w:unhideWhenUsed="1"/>
+    <w:lsdException w:name="List 2" w:semiHidden="1" w:unhideWhenUsed="1"/>
+    <w:lsdException w:name="List 3" w:semiHidden="1" w:unhideWhenUsed="1"/>
+    <w:lsdException w:name="List 4" w:semiHidden="1" w:unhideWhenUsed="1"/>
+    <w:lsdException w:name="List 5" w:semiHidden="1" w:unhideWhenUsed="1"/>
+    <w:lsdException w:name="List Bullet 2" w:semiHidden="1" w:unhideWhenUsed="1"/>
+    <w:lsdException w:name="List Bullet 3" w:semiHidden="1" w:unhideWhenUsed="1"/>
+    <w:lsdException w:name="List Bullet 4" w:semiHidden="1" w:unhideWhenUsed="1"/>
+    <w:lsdException w:name="List Bullet 5" w:semiHidden="1" w:unhideWhenUsed="1"/>
+    <w:lsdException w:name="List Number 2" w:semiHidden="1" w:unhideWhenUsed="1"/>
+    <w:lsdException w:name="List Number 3" w:semiHidden="1" w:unhideWhenUsed="1"/>
+    <w:lsdException w:name="List Number 4" w:semiHidden="1" w:unhideWhenUsed="1"/>
+    <w:lsdException w:name="List Number 5" w:semiHidden="1" w:unhideWhenUsed="1"/>
+    <w:lsdException w:name="Title" w:uiPriority="10" w:qFormat="1"/>
+    <w:lsdException w:name="Closing" w:semiHidden="1" w:unhideWhenUsed="1"/>
+    <w:lsdException w:name="Signature" w:semiHidden="1" w:unhideWhenUsed="1"/>
+    <w:lsdException w:name="Default Paragraph Font" w:semiHidden="1" w:uiPriority="1" w:unhideWhenUsed="1"/>
+    <w:lsdException w:name="Body Text" w:semiHidden="1" w:unhideWhenUsed="1"/>
+    <w:lsdException w:name="Body Text Indent" w:semiHidden="1" w:unhideWhenUsed="1"/>
+    <w:lsdException w:name="List Continue" w:semiHidden="1" w:unhideWhenUsed="1"/>
+    <w:lsdException w:name="List Continue 2" w:semiHidden="1" w:unhideWhenUsed="1"/>
+    <w:lsdException w:name="List Continue 3" w:semiHidden="1" w:unhideWhenUsed="1"/>
+    <w:lsdException w:name="List Continue 4" w:semiHidden="1" w:unhideWhenUsed="1"/>
+    <w:lsdException w:name="List Continue 5" w:semiHidden="1" w:unhideWhenUsed="1"/>
+    <w:lsdException w:name="Message Header" w:semiHidden="1" w:unhideWhenUsed="1"/>
+    <w:lsdException w:name="Subtitle" w:uiPriority="11" w:qFormat="1"/>
+    <w:lsdException w:name="Salutation" w:semiHidden="1" w:unhideWhenUsed="1"/>
+    <w:lsdException w:name="Date" w:semiHidden="1" w:unhideWhenUsed="1"/>
+    <w:lsdException w:name="Body Text First Indent" w:semiHidden="1" w:unhideWhenUsed="1"/>
+    <w:lsdException w:name="Body Text First Indent 2" w:semiHidden="1" w:unhideWhenUsed="1"/>
+    <w:lsdException w:name="Note Heading" w:semiHidden="1" w:unhideWhenUsed="1"/>
+    <w:lsdException w:name="Body Text 2" w:semiHidden="1" w:unhideWhenUsed="1"/>
+    <w:lsdException w:name="Body Text 3" w:semiHidden="1" w:unhideWhenUsed="1"/>
+    <w:lsdException w:name="Body Text Indent 2" w:semiHidden="1" w:unhideWhenUsed="1"/>
+    <w:lsdException w:name="Body Text Indent 3" w:semiHidden="1" w:unhideWhenUsed="1"/>
+    <w:lsdException w:name="Block Text" w:semiHidden="1" w:unhideWhenUsed="1"/>
+    <w:lsdException w:name="Hyperlink" w:semiHidden="1" w:unhideWhenUsed="1"/>
+    <w:lsdException w:name="FollowedHyperlink" w:semiHidden="1" w:unhideWhenUsed="1"/>
+    <w:lsdException w:name="Strong" w:uiPriority="22" w:qFormat="1"/>
+    <w:lsdException w:name="Emphasis" w:uiPriority="20" w:qFormat="1"/>
+    <w:lsdException w:name="Document Map" w:semiHidden="1" w:unhideWhenUsed="1"/>
+    <w:lsdException w:name="Plain Text" w:semiHidden="1" w:unhideWhenUsed="1"/>
+    <w:lsdException w:name="E-mail Signature" w:semiHidden="1" w:unhideWhenUsed="1"/>
+    <w:lsdException w:name="HTML Top of Form" w:semiHidden="1" w:unhideWhenUsed="1"/>
+    <w:lsdException w:name="HTML Bottom of Form" w:semiHidden="1" w:unhideWhenUsed="1"/>
+    <w:lsdException w:name="Normal (Web)" w:semiHidden="1" w:unhideWhenUsed="1"/>
+    <w:lsdException w:name="HTML Acronym" w:semiHidden="1" w:unhideWhenUsed="1"/>
+    <w:lsdException w:name="HTML Address" w:semiHidden="1" w:unhideWhenUsed="1"/>
+    <w:lsdException w:name="HTML Cite" w:semiHidden="1" w:unhideWhenUsed="1"/>
+    <w:lsdException w:name="HTML Code" w:semiHidden="1" w:unhideWhenUsed="1"/>
+    <w:lsdException w:name="HTML Definition" w:semiHidden="1" w:unhideWhenUsed="1"/>
+    <w:lsdException w:name="HTML Keyboard" w:semiHidden="1" w:unhideWhenUsed="1"/>
+    <w:lsdException w:name="HTML Preformatted" w:semiHidden="1" w:unhideWhenUsed="1"/>
+    <w:lsdException w:name="HTML Sample" w:semiHidden="1" w:unhideWhenUsed="1"/>
+    <w:lsdException w:name="HTML Typewriter" w:semiHidden="1" w:unhideWhenUsed="1"/>
+    <w:lsdException w:name="HTML Variable" w:semiHidden="1" w:unhideWhenUsed="1"/>
+    <w:lsdException w:name="Normal Table" w:semiHidden="1" w:unhideWhenUsed="1"/>
+    <w:lsdException w:name="annotation subject" w:semiHidden="1" w:unhideWhenUsed="1"/>
+    <w:lsdException w:name="No List" w:semiHidden="1" w:unhideWhenUsed="1"/>
+    <w:lsdException w:name="Outline List 1" w:semiHidden="1" w:unhideWhenUsed="1"/>
+    <w:lsdException w:name="Outline List 2" w:semiHidden="1" w:unhideWhenUsed="1"/>
+    <w:lsdException w:name="Outline List 3" w:semiHidden="1" w:unhideWhenUsed="1"/>
+    <w:lsdException w:name="Table Simple 1" w:semiHidden="1" w:unhideWhenUsed="1"/>
+    <w:lsdException w:name="Table Simple 2" w:semiHidden="1" w:unhideWhenUsed="1"/>
+    <w:lsdException w:name="Table Simple 3" w:semiHidden="1" w:unhideWhenUsed="1"/>
+    <w:lsdException w:name="Table Classic 1" w:semiHidden="1" w:unhideWhenUsed="1"/>
+    <w:lsdException w:name="Table Classic 2" w:semiHidden="1" w:unhideWhenUsed="1"/>
+    <w:lsdException w:name="Table Classic 3" w:semiHidden="1" w:unhideWhenUsed="1"/>
+    <w:lsdException w:name="Table Classic 4" w:semiHidden="1" w:unhideWhenUsed="1"/>
+    <w:lsdException w:name="Table Colorful 1" w:semiHidden="1" w:unhideWhenUsed="1"/>
+    <w:lsdException w:name="Table Colorful 2" w:semiHidden="1" w:unhideWhenUsed="1"/>
+    <w:lsdException w:name="Table Colorful 3" w:semiHidden="1" w:unhideWhenUsed="1"/>
+    <w:lsdException w:name="Table Columns 1" w:semiHidden="1" w:unhideWhenUsed="1"/>
+    <w:lsdException w:name="Table Columns 2" w:semiHidden="1" w:unhideWhenUsed="1"/>
+    <w:lsdException w:name="Table Columns 3" w:semiHidden="1" w:unhideWhenUsed="1"/>
+    <w:lsdException w:name="Table Columns 4" w:semiHidden="1" w:unhideWhenUsed="1"/>
+    <w:lsdException w:name="Table Columns 5" w:semiHidden="1" w:unhideWhenUsed="1"/>
+    <w:lsdException w:name="Table Grid 1" w:semiHidden="1" w:unhideWhenUsed="1"/>
+    <w:lsdException w:name="Table Grid 2" w:semiHidden="1" w:unhideWhenUsed="1"/>
+    <w:lsdException w:name="Table Grid 3" w:semiHidden="1" w:unhideWhenUsed="1"/>
+    <w:lsdException w:name="Table Grid 4" w:semiHidden="1" w:unhideWhenUsed="1"/>
+    <w:lsdException w:name="Table Grid 5" w:semiHidden="1" w:unhideWhenUsed="1"/>
+    <w:lsdException w:name="Table Grid 6" w:semiHidden="1" w:unhideWhenUsed="1"/>
+    <w:lsdException w:name="Table Grid 7" w:semiHidden="1" w:unhideWhenUsed="1"/>
+    <w:lsdException w:name="Table Grid 8" w:semiHidden="1" w:unhideWhenUsed="1"/>
+    <w:lsdException w:name="Table List 1" w:semiHidden="1" w:unhideWhenUsed="1"/>
+    <w:lsdException w:name="Table List 2" w:semiHidden="1" w:unhideWhenUsed="1"/>
+    <w:lsdException w:name="Table List 3" w:semiHidden="1" w:unhideWhenUsed="1"/>
+    <w:lsdException w:name="Table List 4" w:semiHidden="1" w:unhideWhenUsed="1"/>
+    <w:lsdException w:name="Table List 5" w:semiHidden="1" w:unhideWhenUsed="1"/>
+    <w:lsdException w:name="Table List 6" w:semiHidden="1" w:unhideWhenUsed="1"/>
+    <w:lsdException w:name="Table List 7" w:semiHidden="1" w:unhideWhenUsed="1"/>
+    <w:lsdException w:name="Table List 8" w:semiHidden="1" w:unhideWhenUsed="1"/>
+    <w:lsdException w:name="Table 3D effects 1" w:semiHidden="1" w:unhideWhenUsed="1"/>
+    <w:lsdException w:name="Table 3D effects 2" w:semiHidden="1" w:unhideWhenUsed="1"/>
+    <w:lsdException w:name="Table 3D effects 3" w:semiHidden="1" w:unhideWhenUsed="1"/>
+    <w:lsdException w:name="Table Contemporary" w:semiHidden="1" w:unhideWhenUsed="1"/>
+    <w:lsdException w:name="Table Elegant" w:semiHidden="1" w:unhideWhenUsed="1"/>
+    <w:lsdException w:name="Table Professional" w:semiHidden="1" w:unhideWhenUsed="1"/>
+    <w:lsdException w:name="Table Subtle 1" w:semiHidden="1" w:unhideWhenUsed="1"/>
+    <w:lsdException w:name="Table Subtle 2" w:semiHidden="1" w:unhideWhenUsed="1"/>
+    <w:lsdException w:name="Table Web 1" w:semiHidden="1" w:unhideWhenUsed="1"/>
+    <w:lsdException w:name="Table Web 2" w:semiHidden="1" w:unhideWhenUsed="1"/>
+    <w:lsdException w:name="Table Web 3" w:semiHidden="1" w:unhideWhenUsed="1"/>
+    <w:lsdException w:name="Balloon Text" w:semiHidden="1" w:unhideWhenUsed="1"/>
+    <w:lsdException w:name="Table Grid" w:semiHidden="1" w:uiPriority="39" w:unhideWhenUsed="1"/>
+    <w:lsdException w:name="Table Theme" w:semiHidden="1" w:unhideWhenUsed="1"/>
+    <w:lsdException w:name="Placeholder Text" w:semiHidden="1"/>
+    <w:lsdException w:name="No Spacing" w:uiPriority="1" w:qFormat="1"/>
+    <w:lsdException w:name="Light Shading" w:uiPriority="60"/>
+    <w:lsdException w:name="Light List" w:uiPriority="61"/>
+    <w:lsdException w:name="Light Grid" w:uiPriority="62"/>
+    <w:lsdException w:name="Medium Shading 1" w:uiPriority="63"/>
+    <w:lsdException w:name="Medium Shading 2" w:uiPriority="64"/>
+    <w:lsdException w:name="Medium List 1" w:uiPriority="65"/>
+    <w:lsdException w:name="Medium List 2" w:uiPriority="66"/>
+    <w:lsdException w:name="Medium Grid 1" w:uiPriority="67"/>
+    <w:lsdException w:name="Medium Grid 2" w:uiPriority="68"/>
+    <w:lsdException w:name="Medium Grid 3" w:uiPriority="69"/>
+    <w:lsdException w:name="Dark List" w:uiPriority="70"/>
+    <w:lsdException w:name="Colorful Shading" w:uiPriority="71"/>
+    <w:lsdException w:name="Colorful List" w:uiPriority="72"/>
+    <w:lsdException w:name="Colorful Grid" w:uiPriority="73"/>
+    <w:lsdException w:name="Light Shading Accent 1" w:uiPriority="60"/>
+    <w:lsdException w:name="Light List Accent 1" w:uiPriority="61"/>
+    <w:lsdException w:name="Light Grid Accent 1" w:uiPriority="62"/>
+    <w:lsdException w:name="Medium Shading 1 Accent 1" w:uiPriority="63"/>
+    <w:lsdException w:name="Medium Shading 2 Accent 1" w:uiPriority="64"/>
+    <w:lsdException w:name="Medium List 1 Accent 1" w:uiPriority="65"/>
+    <w:lsdException w:name="Revision" w:semiHidden="1"/>
+    <w:lsdException w:name="List Paragraph" w:uiPriority="34" w:qFormat="1"/>
+    <w:lsdException w:name="Quote" w:uiPriority="29" w:qFormat="1"/>
+    <w:lsdException w:name="Intense Quote" w:uiPriority="30" w:qFormat="1"/>
+    <w:lsdException w:name="Medium List 2 Accent 1" w:uiPriority="66"/>
+    <w:lsdException w:name="Medium Grid 1 Accent 1" w:uiPriority="67"/>
+    <w:lsdException w:name="Medium Grid 2 Accent 1" w:uiPriority="68"/>
+    <w:lsdException w:name="Medium Grid 3 Accent 1" w:uiPriority="69"/>
+    <w:lsdException w:name="Dark List Accent 1" w:uiPriority="70"/>
+    <w:lsdException w:name="Colorful Shading Accent 1" w:uiPriority="71"/>
+    <w:lsdException w:name="Colorful List Accent 1" w:uiPriority="72"/>
+    <w:lsdException w:name="Colorful Grid Accent 1" w:uiPriority="73"/>
+    <w:lsdException w:name="Light Shading Accent 2" w:uiPriority="60"/>
+    <w:lsdException w:name="Light List Accent 2" w:uiPriority="61"/>
+    <w:lsdException w:name="Light Grid Accent 2" w:uiPriority="62"/>
+    <w:lsdException w:name="Medium Shading 1 Accent 2" w:uiPriority="63"/>
+    <w:lsdException w:name="Medium Shading 2 Accent 2" w:uiPriority="64"/>
+    <w:lsdException w:name="Medium List 1 Accent 2" w:uiPriority="65"/>
+    <w:lsdException w:name="Medium List 2 Accent 2" w:uiPriority="66"/>
+    <w:lsdException w:name="Medium Grid 1 Accent 2" w:uiPriority="67"/>
+    <w:lsdException w:name="Medium Grid 2 Accent 2" w:uiPriority="68"/>
+    <w:lsdException w:name="Medium Grid 3 Accent 2" w:uiPriority="69"/>
+    <w:lsdException w:name="Dark List Accent 2" w:uiPriority="70"/>
+    <w:lsdException w:name="Colorful Shading Accent 2" w:uiPriority="71"/>
+    <w:lsdException w:name="Colorful List Accent 2" w:uiPriority="72"/>
+    <w:lsdException w:name="Colorful Grid Accent 2" w:uiPriority="73"/>
+    <w:lsdException w:name="Light Shading Accent 3" w:uiPriority="60"/>
+    <w:lsdException w:name="Light List Accent 3" w:uiPriority="61"/>
+    <w:lsdException w:name="Light Grid Accent 3" w:uiPriority="62"/>
+    <w:lsdException w:name="Medium Shading 1 Accent 3" w:uiPriority="63"/>
+    <w:lsdException w:name="Medium Shading 2 Accent 3" w:uiPriority="64"/>
+    <w:lsdException w:name="Medium List 1 Accent 3" w:uiPriority="65"/>
+    <w:lsdException w:name="Medium List 2 Accent 3" w:uiPriority="66"/>
+    <w:lsdException w:name="Medium Grid 1 Accent 3" w:uiPriority="67"/>
+    <w:lsdException w:name="Medium Grid 2 Accent 3" w:uiPriority="68"/>
+    <w:lsdException w:name="Medium Grid 3 Accent 3" w:uiPriority="69"/>
+    <w:lsdException w:name="Dark List Accent 3" w:uiPriority="70"/>
+    <w:lsdException w:name="Colorful Shading Accent 3" w:uiPriority="71"/>
+    <w:lsdException w:name="Colorful List Accent 3" w:uiPriority="72"/>
+    <w:lsdException w:name="Colorful Grid Accent 3" w:uiPriority="73"/>
+    <w:lsdException w:name="Light Shading Accent 4" w:uiPriority="60"/>
+    <w:lsdException w:name="Light List Accent 4" w:uiPriority="61"/>
+    <w:lsdException w:name="Light Grid Accent 4" w:uiPriority="62"/>
+    <w:lsdException w:name="Medium Shading 1 Accent 4" w:uiPriority="63"/>
+    <w:lsdException w:name="Medium Shading 2 Accent 4" w:uiPriority="64"/>
+    <w:lsdException w:name="Medium List 1 Accent 4" w:uiPriority="65"/>
+    <w:lsdException w:name="Medium List 2 Accent 4" w:uiPriority="66"/>
+    <w:lsdException w:name="Medium Grid 1 Accent 4" w:uiPriority="67"/>
+    <w:lsdException w:name="Medium Grid 2 Accent 4" w:uiPriority="68"/>
+    <w:lsdException w:name="Medium Grid 3 Accent 4" w:uiPriority="69"/>
+    <w:lsdException w:name="Dark List Accent 4" w:uiPriority="70"/>
+    <w:lsdException w:name="Colorful Shading Accent 4" w:uiPriority="71"/>
+    <w:lsdException w:name="Colorful List Accent 4" w:uiPriority="72"/>
+    <w:lsdException w:name="Colorful Grid Accent 4" w:uiPriority="73"/>
+    <w:lsdException w:name="Light Shading Accent 5" w:uiPriority="60"/>
+    <w:lsdException w:name="Light List Accent 5" w:uiPriority="61"/>
+    <w:lsdException w:name="Light Grid Accent 5" w:uiPriority="62"/>
+    <w:lsdException w:name="Medium Shading 1 Accent 5" w:uiPriority="63"/>
+    <w:lsdException w:name="Medium Shading 2 Accent 5" w:uiPriority="64"/>
+    <w:lsdException w:name="Medium List 1 Accent 5" w:uiPriority="65"/>
+    <w:lsdException w:name="Medium List 2 Accent 5" w:uiPriority="66"/>
+    <w:lsdException w:name="Medium Grid 1 Accent 5" w:uiPriority="67"/>
+    <w:lsdException w:name="Medium Grid 2 Accent 5" w:uiPriority="68"/>
+    <w:lsdException w:name="Medium Grid 3 Accent 5" w:uiPriority="69"/>
+    <w:lsdException w:name="Dark List Accent 5" w:uiPriority="70"/>
+    <w:lsdException w:name="Colorful Shading Accent 5" w:uiPriority="71"/>
+    <w:lsdException w:name="Colorful List Accent 5" w:uiPriority="72"/>
+    <w:lsdException w:name="Colorful Grid Accent 5" w:uiPriority="73"/>
+    <w:lsdException w:name="Light Shading Accent 6" w:uiPriority="60"/>
+    <w:lsdException w:name="Light List Accent 6" w:uiPriority="61"/>
+    <w:lsdException w:name="Light Grid Accent 6" w:uiPriority="62"/>
+    <w:lsdException w:name="Medium Shading 1 Accent 6" w:uiPriority="63"/>
+    <w:lsdException w:name="Medium Shading 2 Accent 6" w:uiPriority="64"/>
+    <w:lsdException w:name="Medium List 1 Accent 6" w:uiPriority="65"/>
+    <w:lsdException w:name="Medium List 2 Accent 6" w:uiPriority="66"/>
+    <w:lsdException w:name="Medium Grid 1 Accent 6" w:uiPriority="67"/>
+    <w:lsdException w:name="Medium Grid 2 Accent 6" w:uiPriority="68"/>
+    <w:lsdException w:name="Medium Grid 3 Accent 6" w:uiPriority="69"/>
+    <w:lsdException w:name="Dark List Accent 6" w:uiPriority="70"/>
+    <w:lsdException w:name="Colorful Shading Accent 6" w:uiPriority="71"/>
+    <w:lsdException w:name="Colorful List Accent 6" w:uiPriority="72"/>
+    <w:lsdException w:name="Colorful Grid Accent 6" w:uiPriority="73"/>
+    <w:lsdException w:name="Subtle Emphasis" w:uiPriority="19" w:qFormat="1"/>
+    <w:lsdException w:name="Intense Emphasis" w:uiPriority="21" w:qFormat="1"/>
+    <w:lsdException w:name="Subtle Reference" w:uiPriority="31" w:qFormat="1"/>
+    <w:lsdException w:name="Intense Reference" w:uiPriority="32" w:qFormat="1"/>
+    <w:lsdException w:name="Book Title" w:uiPriority="33" w:qFormat="1"/>
+    <w:lsdException w:name="Bibliography" w:semiHidden="1" w:uiPriority="37" w:unhideWhenUsed="1"/>
+    <w:lsdException w:name="TOC Heading" w:semiHidden="1" w:uiPriority="39" w:unhideWhenUsed="1" w:qFormat="1"/>
+    <w:lsdException w:name="Plain Table 1" w:uiPriority="41"/>
+    <w:lsdException w:name="Plain Table 2" w:uiPriority="42"/>
+    <w:lsdException w:name="Plain Table 3" w:uiPriority="43"/>
+    <w:lsdException w:name="Plain Table 4" w:uiPriority="44"/>
+    <w:lsdException w:name="Plain Table 5" w:uiPriority="45"/>
+    <w:lsdException w:name="Grid Table Light" w:uiPriority="40"/>
+    <w:lsdException w:name="Grid Table 1 Light" w:uiPriority="46"/>
+    <w:lsdException w:name="Grid Table 2" w:uiPriority="47"/>
+    <w:lsdException w:name="Grid Table 3" w:uiPriority="48"/>
+    <w:lsdException w:name="Grid Table 4" w:uiPriority="49"/>
+    <w:lsdException w:name="Grid Table 5 Dark" w:uiPriority="50"/>
+    <w:lsdException w:name="Grid Table 6 Colorful" w:uiPriority="51"/>
+    <w:lsdException w:name="Grid Table 7 Colorful" w:uiPriority="52"/>
+    <w:lsdException w:name="Grid Table 1 Light Accent 1" w:uiPriority="46"/>
+    <w:lsdException w:name="Grid Table 2 Accent 1" w:uiPriority="47"/>
+    <w:lsdException w:name="Grid Table 3 Accent 1" w:uiPriority="48"/>
+    <w:lsdException w:name="Grid Table 4 Accent 1" w:uiPriority="49"/>
+    <w:lsdException w:name="Grid Table 5 Dark Accent 1" w:uiPriority="50"/>
+    <w:lsdException w:name="Grid Table 6 Colorful Accent 1" w:uiPriority="51"/>
+    <w:lsdException w:name="Grid Table 7 Colorful Accent 1" w:uiPriority="52"/>
+    <w:lsdException w:name="Grid Table 1 Light Accent 2" w:uiPriority="46"/>
+    <w:lsdException w:name="Grid Table 2 Accent 2" w:uiPriority="47"/>
+    <w:lsdException w:name="Grid Table 3 Accent 2" w:uiPriority="48"/>
+    <w:lsdException w:name="Grid Table 4 Accent 2" w:uiPriority="49"/>
+    <w:lsdException w:name="Grid Table 5 Dark Accent 2" w:uiPriority="50"/>
+    <w:lsdException w:name="Grid Table 6 Colorful Accent 2" w:uiPriority="51"/>
+    <w:lsdException w:name="Grid Table 7 Colorful Accent 2" w:uiPriority="52"/>
+    <w:lsdException w:name="Grid Table 1 Light Accent 3" w:uiPriority="46"/>
+    <w:lsdException w:name="Grid Table 2 Accent 3" w:uiPriority="47"/>
+    <w:lsdException w:name="Grid Table 3 Accent 3" w:uiPriority="48"/>
+    <w:lsdException w:name="Grid Table 4 Accent 3" w:uiPriority="49"/>
+    <w:lsdException w:name="Grid Table 5 Dark Accent 3" w:uiPriority="50"/>
+    <w:lsdException w:name="Grid Table 6 Colorful Accent 3" w:uiPriority="51"/>
+    <w:lsdException w:name="Grid Table 7 Colorful Accent 3" w:uiPriority="52"/>
+    <w:lsdException w:name="Grid Table 1 Light Accent 4" w:uiPriority="46"/>
+    <w:lsdException w:name="Grid Table 2 Accent 4" w:uiPriority="47"/>
+    <w:lsdException w:name="Grid Table 3 Accent 4" w:uiPriority="48"/>
+    <w:lsdException w:name="Grid Table 4 Accent 4" w:uiPriority="49"/>
+    <w:lsdException w:name="Grid Table 5 Dark Accent 4" w:uiPriority="50"/>
+    <w:lsdException w:name="Grid Table 6 Colorful Accent 4" w:uiPriority="51"/>
+    <w:lsdException w:name="Grid Table 7 Colorful Accent 4" w:uiPriority="52"/>
+    <w:lsdException w:name="Grid Table 1 Light Accent 5" w:uiPriority="46"/>
+    <w:lsdException w:name="Grid Table 2 Accent 5" w:uiPriority="47"/>
+    <w:lsdException w:name="Grid Table 3 Accent 5" w:uiPriority="48"/>
+    <w:lsdException w:name="Grid Table 4 Accent 5" w:uiPriority="49"/>
+    <w:lsdException w:name="Grid Table 5 Dark Accent 5" w:uiPriority="50"/>
+    <w:lsdException w:name="Grid Table 6 Colorful Accent 5" w:uiPriority="51"/>
+    <w:lsdException w:name="Grid Table 7 Colorful Accent 5" w:uiPriority="52"/>
+    <w:lsdException w:name="Grid Table 1 Light Accent 6" w:uiPriority="46"/>
+    <w:lsdException w:name="Grid Table 2 Accent 6" w:uiPriority="47"/>
+    <w:lsdException w:name="Grid Table 3 Accent 6" w:uiPriority="48"/>
+    <w:lsdException w:name="Grid Table 4 Accent 6" w:uiPriority="49"/>
+    <w:lsdException w:name="Grid Table 5 Dark Accent 6" w:uiPriority="50"/>
+    <w:lsdException w:name="Grid Table 6 Colorful Accent 6" w:uiPriority="51"/>
+    <w:lsdException w:name="Grid Table 7 Colorful Accent 6" w:uiPriority="52"/>
+    <w:lsdException w:name="List Table 1 Light" w:uiPriority="46"/>
+    <w:lsdException w:name="List Table 2" w:uiPriority="47"/>
+    <w:lsdException w:name="List Table 3" w:uiPriority="48"/>
+    <w:lsdException w:name="List Table 4" w:uiPriority="49"/>
+    <w:lsdException w:name="List Table 5 Dark" w:uiPriority="50"/>
+    <w:lsdException w:name="List Table 6 Colorful" w:uiPriority="51"/>
+    <w:lsdException w:name="List Table 7 Colorful" w:uiPriority="52"/>
+    <w:lsdException w:name="List Table 1 Light Accent 1" w:uiPriority="46"/>
+    <w:lsdException w:name="List Table 2 Accent 1" w:uiPriority="47"/>
+    <w:lsdException w:name="List Table 3 Accent 1" w:uiPriority="48"/>
+    <w:lsdException w:name="List Table 4 Accent 1" w:uiPriority="49"/>
+    <w:lsdException w:name="List Table 5 Dark Accent 1" w:uiPriority="50"/>
+    <w:lsdException w:name="List Table 6 Colorful Accent 1" w:uiPriority="51"/>
+    <w:lsdException w:name="List Table 7 Colorful Accent 1" w:uiPriority="52"/>
+    <w:lsdException w:name="List Table 1 Light Accent 2" w:uiPriority="46"/>
+    <w:lsdException w:name="List Table 2 Accent 2" w:uiPriority="47"/>
+    <w:lsdException w:name="List Table 3 Accent 2" w:uiPriority="48"/>
+    <w:lsdException w:name="List Table 4 Accent 2" w:uiPriority="49"/>
+    <w:lsdException w:name="List Table 5 Dark Accent 2" w:uiPriority="50"/>
+    <w:lsdException w:name="List Table 6 Colorful Accent 2" w:uiPriority="51"/>
+    <w:lsdException w:name="List Table 7 Colorful Accent 2" w:uiPriority="52"/>
+    <w:lsdException w:name="List Table 1 Light Accent 3" w:uiPriority="46"/>
+    <w:lsdException w:name="List Table 2 Accent 3" w:uiPriority="47"/>
+    <w:lsdException w:name="List Table 3 Accent 3" w:uiPriority="48"/>
+    <w:lsdException w:name="List Table 4 Accent 3" w:uiPriority="49"/>
+    <w:lsdException w:name="List Table 5 Dark Accent 3" w:uiPriority="50"/>
+    <w:lsdException w:name="List Table 6 Colorful Accent 3" w:uiPriority="51"/>
+    <w:lsdException w:name="List Table 7 Colorful Accent 3" w:uiPriority="52"/>
+    <w:lsdException w:name="List Table 1 Light Accent 4" w:uiPriority="46"/>
+    <w:lsdException w:name="List Table 2 Accent 4" w:uiPriority="47"/>
+    <w:lsdException w:name="List Table 3 Accent 4" w:uiPriority="48"/>
+    <w:lsdException w:name="List Table 4 Accent 4" w:uiPriority="49"/>
+    <w:lsdException w:name="List Table 5 Dark Accent 4" w:uiPriority="50"/>
+    <w:lsdException w:name="List Table 6 Colorful Accent 4" w:uiPriority="51"/>
+    <w:lsdException w:name="List Table 7 Colorful Accent 4" w:uiPriority="52"/>
+    <w:lsdException w:name="List Table 1 Light Accent 5" w:uiPriority="46"/>
+    <w:lsdException w:name="List Table 2 Accent 5" w:uiPriority="47"/>
+    <w:lsdException w:name="List Table 3 Accent 5" w:uiPriority="48"/>
+    <w:lsdException w:name="List Table 4 Accent 5" w:uiPriority="49"/>
+    <w:lsdException w:name="List Table 5 Dark Accent 5" w:uiPriority="50"/>
+    <w:lsdException w:name="List Table 6 Colorful Accent 5" w:uiPriority="51"/>
+    <w:lsdException w:name="List Table 7 Colorful Accent 5" w:uiPriority="52"/>
+    <w:lsdException w:name="List Table 1 Light Accent 6" w:uiPriority="46"/>
+    <w:lsdException w:name="List Table 2 Accent 6" w:uiPriority="47"/>
+    <w:lsdException w:name="List Table 3 Accent 6" w:uiPriority="48"/>
+    <w:lsdException w:name="List Table 4 Accent 6" w:uiPriority="49"/>
+    <w:lsdException w:name="List Table 5 Dark Accent 6" w:uiPriority="50"/>
+    <w:lsdException w:name="List Table 6 Colorful Accent 6" w:uiPriority="51"/>
+    <w:lsdException w:name="List Table 7 Colorful Accent 6" w:uiPriority="52"/>
+    <w:lsdException w:name="Mention" w:semiHidden="1" w:unhideWhenUsed="1"/>
+    <w:lsdException w:name="Smart Hyperlink" w:semiHidden="1" w:unhideWhenUsed="1"/>
+    <w:lsdException w:name="Hashtag" w:semiHidden="1" w:unhideWhenUsed="1"/>
+    <w:lsdException w:name="Unresolved Mention" w:semiHidden="1" w:unhideWhenUsed="1"/>
   </w:latentStyles>
   <w:style w:type="paragraph" w:default="1" w:styleId="Normal">
     <w:name w:val="Normal"/>
@@ -4278,7 +4413,6 @@
     <w:uiPriority w:val="99"/>
     <w:semiHidden/>
     <w:unhideWhenUsed/>
-    <w:qFormat/>
     <w:tblPr>
       <w:tblInd w:w="0" w:type="dxa"/>
       <w:tblCellMar>
@@ -4678,7 +4812,7 @@
   <a:extraClrSchemeLst/>
   <a:extLst>
     <a:ext uri="{05A4C25C-085E-4340-85A3-A5531E510DB2}">
-      <thm15:themeFamily xmlns:thm15="http://schemas.microsoft.com/office/thememl/2012/main" xmlns="" name="Office Theme" id="{62F939B6-93AF-4DB8-9C6B-D6C7DFDC589F}" vid="{4A3C46E8-61CC-4603-A589-7422A47A8E4A}"/>
+      <thm15:themeFamily xmlns:thm15="http://schemas.microsoft.com/office/thememl/2012/main" name="Office Theme" id="{62F939B6-93AF-4DB8-9C6B-D6C7DFDC589F}" vid="{4A3C46E8-61CC-4603-A589-7422A47A8E4A}"/>
     </a:ext>
   </a:extLst>
 </a:theme>

</xml_diff>

<commit_message>
formato y detalles añadidos
</commit_message>
<xml_diff>
--- a/Documentación/Memoria MMIT P2.docx
+++ b/Documentación/Memoria MMIT P2.docx
@@ -4,155 +4,92 @@
   <w:body>
     <w:sdt>
       <w:sdtPr>
-        <w:id w:val="407967390"/>
+        <w:id w:val="-538046523"/>
         <w:docPartObj>
           <w:docPartGallery w:val="Cover Pages"/>
           <w:docPartUnique/>
         </w:docPartObj>
       </w:sdtPr>
+      <w:sdtEndPr>
+        <w:rPr>
+          <w:caps/>
+          <w:color w:val="262626" w:themeColor="text1" w:themeTint="D9"/>
+          <w:spacing w:val="-15"/>
+          <w:sz w:val="96"/>
+          <w:szCs w:val="96"/>
+        </w:rPr>
+      </w:sdtEndPr>
       <w:sdtContent>
+        <w:p/>
         <w:p>
-          <w:r>
+          <w:pPr>
+            <w:pStyle w:val="Sinespaciado"/>
+            <w:jc w:val="center"/>
             <w:rPr>
-              <w:noProof/>
+              <w:caps/>
+              <w:color w:val="000000" w:themeColor="text2" w:themeShade="BF"/>
+              <w:sz w:val="52"/>
+              <w:szCs w:val="52"/>
             </w:rPr>
-            <w:pict>
-              <v:group id="Grupo 48" o:spid="_x0000_s1026" style="position:absolute;margin-left:0;margin-top:0;width:630.65pt;height:856.5pt;z-index:-251657216;mso-position-horizontal:center;mso-position-horizontal-relative:page;mso-position-vertical:center;mso-position-vertical-relative:page" coordsize="68580,91440" o:gfxdata="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">
-                <v:group id="Grupo 49" o:spid="_x0000_s1027" style="position:absolute;width:68580;height:91440" coordsize="68580,91440" o:gfxdata="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">
-                  <v:rect id="Rectángulo 54" o:spid="_x0000_s1028" style="position:absolute;width:68580;height:91440;visibility:visible;v-text-anchor:top" o:gfxdata="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" fillcolor="#485870 [3122]" stroked="f" strokeweight="1pt">
-                    <v:fill color2="#3d4b5f [2882]" angle="348" colors="0 #88acbb;6554f #88acbb" focus="100%" type="gradient"/>
-                    <v:textbox style="mso-next-textbox:#Rectángulo 54" inset="54pt,54pt,1in,5in">
-                      <w:txbxContent>
-                        <w:p>
-                          <w:pPr>
-                            <w:pStyle w:val="Sinespaciado"/>
-                            <w:rPr>
-                              <w:color w:val="FFFFFF" w:themeColor="background1"/>
-                              <w:sz w:val="48"/>
-                              <w:szCs w:val="48"/>
-                            </w:rPr>
-                          </w:pPr>
-                        </w:p>
-                      </w:txbxContent>
-                    </v:textbox>
-                  </v:rect>
-                  <v:group id="Grupo 2" o:spid="_x0000_s1029" style="position:absolute;left:25241;width:43291;height:44910" coordsize="43291,44910" o:gfxdata="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">
-                    <v:shape id="Forma libre 56" o:spid="_x0000_s1030" style="position:absolute;left:15017;width:28274;height:28352;visibility:visible;mso-wrap-style:square;v-text-anchor:top" coordsize="1781,1786" o:gfxdata="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" path="m4,1786l,1782,1776,r5,5l4,1786xe" filled="f" stroked="f">
-                      <v:path arrowok="t" o:connecttype="custom" o:connectlocs="6350,2835275;0,2828925;2819400,0;2827338,7938;6350,2835275" o:connectangles="0,0,0,0,0"/>
-                    </v:shape>
-                    <v:shape id="Forma libre 57" o:spid="_x0000_s1031" style="position:absolute;left:7826;top:2270;width:35465;height:35464;visibility:visible;mso-wrap-style:square;v-text-anchor:top" coordsize="2234,2234" o:gfxdata="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" path="m5,2234l,2229,2229,r5,5l5,2234xe" filled="f" stroked="f">
-                      <v:path arrowok="t" o:connecttype="custom" o:connectlocs="7938,3546475;0,3538538;3538538,0;3546475,7938;7938,3546475" o:connectangles="0,0,0,0,0"/>
-                    </v:shape>
-                    <v:shape id="Forma libre 58" o:spid="_x0000_s1032" style="position:absolute;left:8413;top:1095;width:34878;height:34877;visibility:visible;mso-wrap-style:square;v-text-anchor:top" coordsize="2197,2197" o:gfxdata="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" path="m9,2197l,2193,2188,r9,10l9,2197xe" filled="f" stroked="f">
-                      <v:path arrowok="t" o:connecttype="custom" o:connectlocs="14288,3487738;0,3481388;3473450,0;3487738,15875;14288,3487738" o:connectangles="0,0,0,0,0"/>
-                    </v:shape>
-                    <v:shape id="Forma libre 59" o:spid="_x0000_s1033" style="position:absolute;left:12160;top:4984;width:31131;height:31211;visibility:visible;mso-wrap-style:square;v-text-anchor:top" coordsize="1961,1966" o:gfxdata="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" path="m9,1966l,1957,1952,r9,9l9,1966xe" filled="f" stroked="f">
-                      <v:path arrowok="t" o:connecttype="custom" o:connectlocs="14288,3121025;0,3106738;3098800,0;3113088,14288;14288,3121025" o:connectangles="0,0,0,0,0"/>
-                    </v:shape>
-                    <v:shape id="Forma libre 60" o:spid="_x0000_s1034" style="position:absolute;top:1539;width:43291;height:43371;visibility:visible;mso-wrap-style:square;v-text-anchor:top" coordsize="2727,2732" o:gfxdata="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" path="m,2732r,-4l2722,r5,5l,2732xe" filled="f" stroked="f">
-                      <v:path arrowok="t" o:connecttype="custom" o:connectlocs="0,4337050;0,4330700;4321175,0;4329113,7938;0,4337050" o:connectangles="0,0,0,0,0"/>
-                    </v:shape>
-                  </v:group>
-                </v:group>
-                <v:shapetype id="_x0000_t202" coordsize="21600,21600" o:spt="202" path="m,l,21600r21600,l21600,xe">
-                  <v:stroke joinstyle="miter"/>
-                  <v:path gradientshapeok="t" o:connecttype="rect"/>
-                </v:shapetype>
-                <v:shape id="Cuadro de texto 61" o:spid="_x0000_s1035" type="#_x0000_t202" style="position:absolute;left:95;top:48387;width:68434;height:37897;visibility:visible;mso-wrap-style:square;v-text-anchor:bottom" o:gfxdata="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" filled="f" stroked="f" strokeweight=".5pt">
-                  <v:textbox style="mso-next-textbox:#Cuadro de texto 61" inset="54pt,0,1in,0">
-                    <w:txbxContent>
-                      <w:sdt>
-                        <w:sdtPr>
-                          <w:rPr>
-                            <w:rFonts w:asciiTheme="majorHAnsi" w:eastAsiaTheme="majorEastAsia" w:hAnsiTheme="majorHAnsi" w:cstheme="majorBidi"/>
-                            <w:b/>
-                            <w:caps/>
-                            <w:color w:val="FFFFFF" w:themeColor="background1"/>
-                            <w:sz w:val="64"/>
-                            <w:szCs w:val="64"/>
-                          </w:rPr>
-                          <w:alias w:val="Título"/>
-                          <w:tag w:val=""/>
-                          <w:id w:val="1707600797"/>
-                          <w:dataBinding w:prefixMappings="xmlns:ns0='http://purl.org/dc/elements/1.1/' xmlns:ns1='http://schemas.openxmlformats.org/package/2006/metadata/core-properties' " w:xpath="/ns1:coreProperties[1]/ns0:title[1]" w:storeItemID="{6C3C8BC8-F283-45AE-878A-BAB7291924A1}"/>
-                          <w:text/>
-                        </w:sdtPr>
-                        <w:sdtContent>
-                          <w:p>
-                            <w:pPr>
-                              <w:pStyle w:val="Sinespaciado"/>
-                              <w:jc w:val="center"/>
-                              <w:rPr>
-                                <w:rFonts w:asciiTheme="majorHAnsi" w:eastAsiaTheme="majorEastAsia" w:hAnsiTheme="majorHAnsi" w:cstheme="majorBidi"/>
-                                <w:b/>
-                                <w:caps/>
-                                <w:color w:val="FFFFFF" w:themeColor="background1"/>
-                                <w:sz w:val="64"/>
-                                <w:szCs w:val="64"/>
-                              </w:rPr>
-                            </w:pPr>
-                            <w:r>
-                              <w:rPr>
-                                <w:rFonts w:asciiTheme="majorHAnsi" w:eastAsiaTheme="majorEastAsia" w:hAnsiTheme="majorHAnsi" w:cstheme="majorBidi"/>
-                                <w:b/>
-                                <w:caps/>
-                                <w:color w:val="FFFFFF" w:themeColor="background1"/>
-                                <w:sz w:val="64"/>
-                                <w:szCs w:val="64"/>
-                              </w:rPr>
-                              <w:t>MEMORIA PRÁCTICA 2 MMIT</w:t>
-                            </w:r>
-                          </w:p>
-                        </w:sdtContent>
-                      </w:sdt>
-                      <w:sdt>
-                        <w:sdtPr>
-                          <w:rPr>
-                            <w:color w:val="4472C4" w:themeColor="accent1"/>
-                            <w:sz w:val="36"/>
-                            <w:szCs w:val="36"/>
-                          </w:rPr>
-                          <w:alias w:val="Subtítulo"/>
-                          <w:tag w:val=""/>
-                          <w:id w:val="1671139190"/>
-                          <w:showingPlcHdr/>
-                          <w:dataBinding w:prefixMappings="xmlns:ns0='http://purl.org/dc/elements/1.1/' xmlns:ns1='http://schemas.openxmlformats.org/package/2006/metadata/core-properties' " w:xpath="/ns1:coreProperties[1]/ns0:subject[1]" w:storeItemID="{6C3C8BC8-F283-45AE-878A-BAB7291924A1}"/>
-                          <w:text/>
-                        </w:sdtPr>
-                        <w:sdtContent>
-                          <w:p>
-                            <w:pPr>
-                              <w:pStyle w:val="Sinespaciado"/>
-                              <w:spacing w:before="120"/>
-                              <w:rPr>
-                                <w:color w:val="4472C4" w:themeColor="accent1"/>
-                                <w:sz w:val="36"/>
-                                <w:szCs w:val="36"/>
-                              </w:rPr>
-                            </w:pPr>
-                            <w:r>
-                              <w:rPr>
-                                <w:color w:val="4472C4" w:themeColor="accent1"/>
-                                <w:sz w:val="36"/>
-                                <w:szCs w:val="36"/>
-                              </w:rPr>
-                              <w:t xml:space="preserve">     </w:t>
-                            </w:r>
-                          </w:p>
-                        </w:sdtContent>
-                      </w:sdt>
-                    </w:txbxContent>
-                  </v:textbox>
-                </v:shape>
-                <w10:wrap anchorx="page" anchory="page"/>
-              </v:group>
-            </w:pict>
-          </w:r>
+          </w:pPr>
+          <w:sdt>
+            <w:sdtPr>
+              <w:rPr>
+                <w:caps/>
+                <w:color w:val="000000" w:themeColor="text2" w:themeShade="BF"/>
+                <w:sz w:val="52"/>
+                <w:szCs w:val="52"/>
+              </w:rPr>
+              <w:alias w:val="Título"/>
+              <w:tag w:val=""/>
+              <w:id w:val="-1315561441"/>
+              <w:dataBinding w:prefixMappings="xmlns:ns0='http://purl.org/dc/elements/1.1/' xmlns:ns1='http://schemas.openxmlformats.org/package/2006/metadata/core-properties' " w:xpath="/ns1:coreProperties[1]/ns0:title[1]" w:storeItemID="{6C3C8BC8-F283-45AE-878A-BAB7291924A1}"/>
+              <w:text w:multiLine="1"/>
+            </w:sdtPr>
+            <w:sdtContent>
+              <w:r>
+                <w:rPr>
+                  <w:caps/>
+                  <w:color w:val="000000" w:themeColor="text2" w:themeShade="BF"/>
+                  <w:sz w:val="52"/>
+                  <w:szCs w:val="52"/>
+                </w:rPr>
+                <w:br/>
+              </w:r>
+              <w:r>
+                <w:rPr>
+                  <w:caps/>
+                  <w:color w:val="000000" w:themeColor="text2" w:themeShade="BF"/>
+                  <w:sz w:val="52"/>
+                  <w:szCs w:val="52"/>
+                </w:rPr>
+                <w:br/>
+              </w:r>
+              <w:r>
+                <w:rPr>
+                  <w:caps/>
+                  <w:color w:val="000000" w:themeColor="text2" w:themeShade="BF"/>
+                  <w:sz w:val="52"/>
+                  <w:szCs w:val="52"/>
+                </w:rPr>
+                <w:br/>
+              </w:r>
+              <w:r>
+                <w:rPr>
+                  <w:caps/>
+                  <w:color w:val="000000" w:themeColor="text2" w:themeShade="BF"/>
+                  <w:sz w:val="52"/>
+                  <w:szCs w:val="52"/>
+                </w:rPr>
+                <w:t>MEMORIA PRÁCTICA 2 MMIT</w:t>
+              </w:r>
+            </w:sdtContent>
+          </w:sdt>
         </w:p>
         <w:p>
           <w:pPr>
             <w:rPr>
-              <w:rFonts w:asciiTheme="majorHAnsi" w:eastAsiaTheme="majorEastAsia" w:hAnsiTheme="majorHAnsi" w:cstheme="majorBidi"/>
+              <w:caps/>
               <w:color w:val="262626" w:themeColor="text1" w:themeTint="D9"/>
               <w:spacing w:val="-15"/>
               <w:sz w:val="96"/>
@@ -160,6 +97,303 @@
             </w:rPr>
           </w:pPr>
           <w:r>
+            <w:rPr>
+              <w:noProof/>
+            </w:rPr>
+            <w:pict>
+              <v:shapetype id="_x0000_t202" coordsize="21600,21600" o:spt="202" path="m,l,21600r21600,l21600,xe">
+                <v:stroke joinstyle="miter"/>
+                <v:path gradientshapeok="t" o:connecttype="rect"/>
+              </v:shapetype>
+              <v:shape id="Cuadro de texto 111" o:spid="_x0000_s1042" type="#_x0000_t202" style="position:absolute;margin-left:0;margin-top:0;width:288.25pt;height:287.5pt;z-index:251662336;visibility:visible;mso-wrap-style:square;mso-width-percent:734;mso-height-percent:363;mso-left-percent:150;mso-top-percent:91;mso-wrap-distance-left:9pt;mso-wrap-distance-top:0;mso-wrap-distance-right:9pt;mso-wrap-distance-bottom:0;mso-position-horizontal-relative:page;mso-position-vertical-relative:page;mso-width-percent:734;mso-height-percent:363;mso-left-percent:150;mso-top-percent:91;mso-width-relative:page;mso-height-relative:page;v-text-anchor:bottom" o:gfxdata="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" filled="f" stroked="f" strokeweight=".5pt">
+                <v:textbox style="mso-next-textbox:#Cuadro de texto 111;mso-fit-shape-to-text:t" inset="0,0,0,0">
+                  <w:txbxContent>
+                    <w:sdt>
+                      <w:sdtPr>
+                        <w:rPr>
+                          <w:caps/>
+                          <w:color w:val="000000" w:themeColor="text2" w:themeShade="BF"/>
+                          <w:sz w:val="40"/>
+                          <w:szCs w:val="40"/>
+                        </w:rPr>
+                        <w:alias w:val="Fecha de publicación"/>
+                        <w:tag w:val=""/>
+                        <w:id w:val="-1217202039"/>
+                        <w:dataBinding w:prefixMappings="xmlns:ns0='http://schemas.microsoft.com/office/2006/coverPageProps' " w:xpath="/ns0:CoverPageProperties[1]/ns0:PublishDate[1]" w:storeItemID="{55AF091B-3C7A-41E3-B477-F2FDAA23CFDA}"/>
+                        <w:date>
+                          <w:dateFormat w:val="d 'de' MMMM 'de' yyyy"/>
+                          <w:lid w:val="es-ES"/>
+                          <w:storeMappedDataAs w:val="dateTime"/>
+                          <w:calendar w:val="gregorian"/>
+                        </w:date>
+                      </w:sdtPr>
+                      <w:sdtContent>
+                        <w:p>
+                          <w:pPr>
+                            <w:pStyle w:val="Sinespaciado"/>
+                            <w:jc w:val="right"/>
+                            <w:rPr>
+                              <w:caps/>
+                              <w:color w:val="000000" w:themeColor="text2" w:themeShade="BF"/>
+                              <w:sz w:val="40"/>
+                              <w:szCs w:val="40"/>
+                            </w:rPr>
+                          </w:pPr>
+                          <w:r>
+                            <w:rPr>
+                              <w:caps/>
+                              <w:color w:val="000000" w:themeColor="text2" w:themeShade="BF"/>
+                              <w:sz w:val="40"/>
+                              <w:szCs w:val="40"/>
+                            </w:rPr>
+                            <w:t>CURSO 2017-2018</w:t>
+                          </w:r>
+                        </w:p>
+                      </w:sdtContent>
+                    </w:sdt>
+                  </w:txbxContent>
+                </v:textbox>
+                <w10:wrap type="square" anchorx="page" anchory="page"/>
+              </v:shape>
+            </w:pict>
+          </w:r>
+          <w:r>
+            <w:rPr>
+              <w:noProof/>
+            </w:rPr>
+            <w:pict>
+              <v:shape id="Cuadro de texto 112" o:spid="_x0000_s1041" type="#_x0000_t202" style="position:absolute;margin-left:0;margin-top:0;width:453pt;height:51.4pt;z-index:251661312;visibility:visible;mso-wrap-style:square;mso-width-percent:734;mso-height-percent:80;mso-left-percent:150;mso-top-percent:837;mso-wrap-distance-left:9pt;mso-wrap-distance-top:0;mso-wrap-distance-right:9pt;mso-wrap-distance-bottom:0;mso-position-horizontal-relative:page;mso-position-vertical-relative:page;mso-width-percent:734;mso-height-percent:80;mso-left-percent:150;mso-top-percent:837;mso-width-relative:page;mso-height-relative:page;v-text-anchor:bottom" o:gfxdata="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" filled="f" stroked="f" strokeweight=".5pt">
+                <v:textbox style="mso-next-textbox:#Cuadro de texto 112" inset="0,0,0,0">
+                  <w:txbxContent>
+                    <w:p>
+                      <w:pPr>
+                        <w:pStyle w:val="Sinespaciado"/>
+                        <w:jc w:val="right"/>
+                        <w:rPr>
+                          <w:caps/>
+                          <w:color w:val="262626" w:themeColor="text1" w:themeTint="D9"/>
+                          <w:sz w:val="20"/>
+                          <w:szCs w:val="20"/>
+                        </w:rPr>
+                      </w:pPr>
+                      <w:sdt>
+                        <w:sdtPr>
+                          <w:rPr>
+                            <w:caps/>
+                            <w:color w:val="262626" w:themeColor="text1" w:themeTint="D9"/>
+                            <w:sz w:val="20"/>
+                            <w:szCs w:val="20"/>
+                          </w:rPr>
+                          <w:alias w:val="Compañía"/>
+                          <w:tag w:val=""/>
+                          <w:id w:val="240374260"/>
+                          <w:showingPlcHdr/>
+                          <w:dataBinding w:prefixMappings="xmlns:ns0='http://schemas.openxmlformats.org/officeDocument/2006/extended-properties' " w:xpath="/ns0:Properties[1]/ns0:Company[1]" w:storeItemID="{6668398D-A668-4E3E-A5EB-62B293D839F1}"/>
+                          <w:text/>
+                        </w:sdtPr>
+                        <w:sdtContent>
+                          <w:r>
+                            <w:rPr>
+                              <w:caps/>
+                              <w:color w:val="262626" w:themeColor="text1" w:themeTint="D9"/>
+                              <w:sz w:val="20"/>
+                              <w:szCs w:val="20"/>
+                            </w:rPr>
+                            <w:t xml:space="preserve">     </w:t>
+                          </w:r>
+                        </w:sdtContent>
+                      </w:sdt>
+                    </w:p>
+                    <w:p>
+                      <w:pPr>
+                        <w:pStyle w:val="Sinespaciado"/>
+                        <w:jc w:val="right"/>
+                        <w:rPr>
+                          <w:caps/>
+                          <w:color w:val="262626" w:themeColor="text1" w:themeTint="D9"/>
+                          <w:sz w:val="20"/>
+                          <w:szCs w:val="20"/>
+                        </w:rPr>
+                      </w:pPr>
+                      <w:sdt>
+                        <w:sdtPr>
+                          <w:rPr>
+                            <w:color w:val="262626" w:themeColor="text1" w:themeTint="D9"/>
+                            <w:sz w:val="20"/>
+                            <w:szCs w:val="20"/>
+                          </w:rPr>
+                          <w:alias w:val="Dirección"/>
+                          <w:tag w:val=""/>
+                          <w:id w:val="-207493047"/>
+                          <w:showingPlcHdr/>
+                          <w:dataBinding w:prefixMappings="xmlns:ns0='http://schemas.microsoft.com/office/2006/coverPageProps' " w:xpath="/ns0:CoverPageProperties[1]/ns0:CompanyAddress[1]" w:storeItemID="{55AF091B-3C7A-41E3-B477-F2FDAA23CFDA}"/>
+                          <w:text/>
+                        </w:sdtPr>
+                        <w:sdtContent>
+                          <w:r>
+                            <w:rPr>
+                              <w:color w:val="262626" w:themeColor="text1" w:themeTint="D9"/>
+                              <w:sz w:val="20"/>
+                              <w:szCs w:val="20"/>
+                            </w:rPr>
+                            <w:t xml:space="preserve">     </w:t>
+                          </w:r>
+                        </w:sdtContent>
+                      </w:sdt>
+                      <w:r>
+                        <w:rPr>
+                          <w:color w:val="262626" w:themeColor="text1" w:themeTint="D9"/>
+                          <w:sz w:val="20"/>
+                          <w:szCs w:val="20"/>
+                        </w:rPr>
+                        <w:t xml:space="preserve"> </w:t>
+                      </w:r>
+                    </w:p>
+                  </w:txbxContent>
+                </v:textbox>
+                <w10:wrap type="square" anchorx="page" anchory="page"/>
+              </v:shape>
+            </w:pict>
+          </w:r>
+          <w:r>
+            <w:rPr>
+              <w:noProof/>
+            </w:rPr>
+            <w:pict>
+              <v:shape id="Cuadro de texto 113" o:spid="_x0000_s1040" type="#_x0000_t202" style="position:absolute;margin-left:0;margin-top:0;width:453pt;height:41.4pt;z-index:251660288;visibility:visible;mso-wrap-style:square;mso-width-percent:734;mso-height-percent:363;mso-left-percent:150;mso-top-percent:455;mso-wrap-distance-left:9pt;mso-wrap-distance-top:0;mso-wrap-distance-right:9pt;mso-wrap-distance-bottom:0;mso-position-horizontal-relative:page;mso-position-vertical-relative:page;mso-width-percent:734;mso-height-percent:363;mso-left-percent:150;mso-top-percent:455;mso-width-relative:page;mso-height-relative:page;v-text-anchor:bottom" o:gfxdata="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" filled="f" stroked="f" strokeweight=".5pt">
+                <v:textbox style="mso-next-textbox:#Cuadro de texto 113" inset="0,0,0,0">
+                  <w:txbxContent>
+                    <w:p>
+                      <w:pPr>
+                        <w:pStyle w:val="Sinespaciado"/>
+                        <w:jc w:val="center"/>
+                        <w:rPr>
+                          <w:caps/>
+                          <w:color w:val="000000" w:themeColor="text2" w:themeShade="BF"/>
+                          <w:sz w:val="52"/>
+                          <w:szCs w:val="52"/>
+                        </w:rPr>
+                      </w:pPr>
+                      <w:r>
+                        <w:rPr>
+                          <w:caps/>
+                          <w:noProof/>
+                          <w:color w:val="262626" w:themeColor="text1" w:themeTint="D9"/>
+                          <w:spacing w:val="-15"/>
+                          <w:sz w:val="96"/>
+                          <w:szCs w:val="96"/>
+                        </w:rPr>
+                        <w:drawing>
+                          <wp:inline distT="0" distB="0" distL="0" distR="0" wp14:anchorId="51339F15" wp14:editId="446AD95C">
+                            <wp:extent cx="4236720" cy="4236720"/>
+                            <wp:effectExtent l="0" t="0" r="0" b="0"/>
+                            <wp:docPr id="4" name="Imagen 4"/>
+                            <wp:cNvGraphicFramePr>
+                              <a:graphicFrameLocks xmlns:a="http://schemas.openxmlformats.org/drawingml/2006/main" noChangeAspect="1"/>
+                            </wp:cNvGraphicFramePr>
+                            <a:graphic xmlns:a="http://schemas.openxmlformats.org/drawingml/2006/main">
+                              <a:graphicData uri="http://schemas.openxmlformats.org/drawingml/2006/picture">
+                                <pic:pic xmlns:pic="http://schemas.openxmlformats.org/drawingml/2006/picture">
+                                  <pic:nvPicPr>
+                                    <pic:cNvPr id="4" name="MMIT_logo.jpg"/>
+                                    <pic:cNvPicPr/>
+                                  </pic:nvPicPr>
+                                  <pic:blipFill>
+                                    <a:blip r:embed="rId7">
+                                      <a:extLst>
+                                        <a:ext uri="{28A0092B-C50C-407E-A947-70E740481C1C}">
+                                          <a14:useLocalDpi xmlns:a14="http://schemas.microsoft.com/office/drawing/2010/main" val="0"/>
+                                        </a:ext>
+                                      </a:extLst>
+                                    </a:blip>
+                                    <a:stretch>
+                                      <a:fillRect/>
+                                    </a:stretch>
+                                  </pic:blipFill>
+                                  <pic:spPr>
+                                    <a:xfrm>
+                                      <a:off x="0" y="0"/>
+                                      <a:ext cx="4236720" cy="4236720"/>
+                                    </a:xfrm>
+                                    <a:prstGeom prst="rect">
+                                      <a:avLst/>
+                                    </a:prstGeom>
+                                  </pic:spPr>
+                                </pic:pic>
+                              </a:graphicData>
+                            </a:graphic>
+                          </wp:inline>
+                        </w:drawing>
+                      </w:r>
+                    </w:p>
+                    <w:sdt>
+                      <w:sdtPr>
+                        <w:rPr>
+                          <w:smallCaps/>
+                          <w:color w:val="000000" w:themeColor="text2"/>
+                          <w:sz w:val="36"/>
+                          <w:szCs w:val="36"/>
+                        </w:rPr>
+                        <w:alias w:val="Subtítulo"/>
+                        <w:tag w:val=""/>
+                        <w:id w:val="678615905"/>
+                        <w:showingPlcHdr/>
+                        <w:dataBinding w:prefixMappings="xmlns:ns0='http://purl.org/dc/elements/1.1/' xmlns:ns1='http://schemas.openxmlformats.org/package/2006/metadata/core-properties' " w:xpath="/ns1:coreProperties[1]/ns0:subject[1]" w:storeItemID="{6C3C8BC8-F283-45AE-878A-BAB7291924A1}"/>
+                        <w:text/>
+                      </w:sdtPr>
+                      <w:sdtContent>
+                        <w:p>
+                          <w:pPr>
+                            <w:pStyle w:val="Sinespaciado"/>
+                            <w:jc w:val="right"/>
+                            <w:rPr>
+                              <w:smallCaps/>
+                              <w:color w:val="000000" w:themeColor="text2"/>
+                              <w:sz w:val="36"/>
+                              <w:szCs w:val="36"/>
+                            </w:rPr>
+                          </w:pPr>
+                          <w:r>
+                            <w:rPr>
+                              <w:smallCaps/>
+                              <w:color w:val="000000" w:themeColor="text2"/>
+                              <w:sz w:val="36"/>
+                              <w:szCs w:val="36"/>
+                            </w:rPr>
+                            <w:t xml:space="preserve">     </w:t>
+                          </w:r>
+                        </w:p>
+                      </w:sdtContent>
+                    </w:sdt>
+                  </w:txbxContent>
+                </v:textbox>
+                <w10:wrap type="square" anchorx="page" anchory="page"/>
+              </v:shape>
+            </w:pict>
+          </w:r>
+          <w:r>
+            <w:rPr>
+              <w:noProof/>
+              <w:color w:val="FFFFFF" w:themeColor="background1"/>
+            </w:rPr>
+            <w:pict>
+              <v:group id="Grupo 114" o:spid="_x0000_s1037" style="position:absolute;margin-left:0;margin-top:0;width:18pt;height:10in;z-index:251659264;mso-width-percent:29;mso-height-percent:909;mso-left-percent:45;mso-position-horizontal-relative:page;mso-position-vertical:center;mso-position-vertical-relative:page;mso-width-percent:29;mso-height-percent:909;mso-left-percent:45" coordsize="2286,91440" o:gfxdata="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">
+                <v:rect id="Rectángulo 115" o:spid="_x0000_s1038" style="position:absolute;width:2286;height:87820;visibility:visible;mso-wrap-style:square;v-text-anchor:middle" o:gfxdata="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" fillcolor="#b2b2b2 [3205]" stroked="f" strokeweight="1pt"/>
+                <v:rect id="Rectángulo 116" o:spid="_x0000_s1039" style="position:absolute;top:89154;width:2286;height:2286;visibility:visible;mso-wrap-style:square;v-text-anchor:middle" o:gfxdata="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" fillcolor="#ddd [3204]" stroked="f" strokeweight="1pt">
+                  <o:lock v:ext="edit" aspectratio="t"/>
+                </v:rect>
+                <w10:wrap anchorx="page" anchory="page"/>
+              </v:group>
+            </w:pict>
+          </w:r>
+          <w:r>
+            <w:rPr>
+              <w:caps/>
+              <w:color w:val="262626" w:themeColor="text1" w:themeTint="D9"/>
+              <w:spacing w:val="-15"/>
+              <w:sz w:val="96"/>
+              <w:szCs w:val="96"/>
+            </w:rPr>
             <w:br w:type="page"/>
           </w:r>
         </w:p>
@@ -167,6 +401,12 @@
     </w:sdt>
     <w:sdt>
       <w:sdtPr>
+        <w:rPr>
+          <w:rFonts w:asciiTheme="minorHAnsi" w:eastAsiaTheme="minorEastAsia" w:hAnsiTheme="minorHAnsi" w:cstheme="minorBidi"/>
+          <w:caps w:val="0"/>
+          <w:sz w:val="22"/>
+          <w:szCs w:val="22"/>
+        </w:rPr>
         <w:id w:val="2060589714"/>
         <w:docPartObj>
           <w:docPartGallery w:val="Table of Contents"/>
@@ -175,12 +415,9 @@
       </w:sdtPr>
       <w:sdtEndPr>
         <w:rPr>
-          <w:rFonts w:asciiTheme="minorHAnsi" w:eastAsiaTheme="minorEastAsia" w:hAnsiTheme="minorHAnsi" w:cstheme="minorBidi"/>
           <w:b/>
           <w:bCs/>
-          <w:caps w:val="0"/>
           <w:sz w:val="32"/>
-          <w:szCs w:val="22"/>
         </w:rPr>
       </w:sdtEndPr>
       <w:sdtContent>
@@ -1338,6 +1575,7 @@
           <w:numId w:val="18"/>
         </w:numPr>
         <w:spacing w:line="360" w:lineRule="auto"/>
+        <w:jc w:val="both"/>
         <w:rPr>
           <w:b/>
           <w:sz w:val="40"/>
@@ -1359,6 +1597,7 @@
     <w:p>
       <w:pPr>
         <w:spacing w:line="360" w:lineRule="auto"/>
+        <w:jc w:val="both"/>
         <w:rPr>
           <w:sz w:val="24"/>
           <w:szCs w:val="24"/>
@@ -1415,6 +1654,7 @@
     <w:p>
       <w:pPr>
         <w:spacing w:line="360" w:lineRule="auto"/>
+        <w:jc w:val="both"/>
         <w:rPr>
           <w:sz w:val="24"/>
           <w:szCs w:val="24"/>
@@ -1591,6 +1831,7 @@
     <w:p>
       <w:pPr>
         <w:spacing w:line="360" w:lineRule="auto"/>
+        <w:jc w:val="both"/>
         <w:rPr>
           <w:sz w:val="24"/>
           <w:szCs w:val="24"/>
@@ -1607,6 +1848,7 @@
     <w:p>
       <w:pPr>
         <w:spacing w:line="360" w:lineRule="auto"/>
+        <w:jc w:val="both"/>
         <w:rPr>
           <w:sz w:val="24"/>
           <w:szCs w:val="24"/>
@@ -1623,6 +1865,7 @@
     <w:p>
       <w:pPr>
         <w:spacing w:line="360" w:lineRule="auto"/>
+        <w:jc w:val="both"/>
         <w:rPr>
           <w:sz w:val="24"/>
           <w:szCs w:val="24"/>
@@ -1667,6 +1910,105 @@
     <w:p>
       <w:pPr>
         <w:spacing w:line="360" w:lineRule="auto"/>
+        <w:jc w:val="both"/>
+        <w:rPr>
+          <w:sz w:val="24"/>
+          <w:szCs w:val="24"/>
+        </w:rPr>
+      </w:pPr>
+      <w:r>
+        <w:rPr>
+          <w:sz w:val="24"/>
+          <w:szCs w:val="24"/>
+        </w:rPr>
+        <w:t xml:space="preserve">Para la priorización, se decidió usar el método </w:t>
+      </w:r>
+      <w:r>
+        <w:rPr>
+          <w:i/>
+          <w:sz w:val="24"/>
+          <w:szCs w:val="24"/>
+        </w:rPr>
+        <w:t>Kano</w:t>
+      </w:r>
+      <w:r>
+        <w:rPr>
+          <w:i/>
+          <w:sz w:val="24"/>
+          <w:szCs w:val="24"/>
+        </w:rPr>
+        <w:t xml:space="preserve">, </w:t>
+      </w:r>
+      <w:r>
+        <w:rPr>
+          <w:sz w:val="24"/>
+          <w:szCs w:val="24"/>
+        </w:rPr>
+        <w:t xml:space="preserve">pues era simple de aplicar, y nos parecía más objetivo que otros como el de los </w:t>
+      </w:r>
+      <w:r>
+        <w:rPr>
+          <w:i/>
+          <w:sz w:val="24"/>
+          <w:szCs w:val="24"/>
+        </w:rPr>
+        <w:t>100 puntos</w:t>
+      </w:r>
+      <w:r>
+        <w:rPr>
+          <w:sz w:val="24"/>
+          <w:szCs w:val="24"/>
+        </w:rPr>
+        <w:t xml:space="preserve">. Cuando el </w:t>
+      </w:r>
+      <w:proofErr w:type="spellStart"/>
+      <w:r>
+        <w:rPr>
+          <w:i/>
+          <w:sz w:val="24"/>
+          <w:szCs w:val="24"/>
+        </w:rPr>
+        <w:t>Product</w:t>
+      </w:r>
+      <w:proofErr w:type="spellEnd"/>
+      <w:r>
+        <w:rPr>
+          <w:i/>
+          <w:sz w:val="24"/>
+          <w:szCs w:val="24"/>
+        </w:rPr>
+        <w:t xml:space="preserve"> </w:t>
+      </w:r>
+      <w:proofErr w:type="spellStart"/>
+      <w:r>
+        <w:rPr>
+          <w:i/>
+          <w:sz w:val="24"/>
+          <w:szCs w:val="24"/>
+        </w:rPr>
+        <w:t>Owner</w:t>
+      </w:r>
+      <w:proofErr w:type="spellEnd"/>
+      <w:r>
+        <w:rPr>
+          <w:i/>
+          <w:sz w:val="24"/>
+          <w:szCs w:val="24"/>
+        </w:rPr>
+        <w:t xml:space="preserve"> </w:t>
+      </w:r>
+      <w:r>
+        <w:rPr>
+          <w:sz w:val="24"/>
+          <w:szCs w:val="24"/>
+        </w:rPr>
+        <w:t>hubo priorizado todas las Historias de Usuario, solo nos quedaron las partes opcionales de la práctica.</w:t>
+      </w:r>
+    </w:p>
+    <w:p>
+      <w:pPr>
+        <w:spacing w:line="360" w:lineRule="auto"/>
+        <w:jc w:val="both"/>
         <w:rPr>
           <w:sz w:val="24"/>
           <w:szCs w:val="24"/>
@@ -1788,6 +2130,7 @@
     <w:p>
       <w:pPr>
         <w:spacing w:line="360" w:lineRule="auto"/>
+        <w:jc w:val="both"/>
         <w:rPr>
           <w:sz w:val="24"/>
           <w:szCs w:val="24"/>
@@ -1814,7 +2157,15 @@
           <w:sz w:val="24"/>
           <w:szCs w:val="24"/>
         </w:rPr>
-        <w:t xml:space="preserve">, como crear y mantener una base de datos con SQLite (previamente creada) en lenguaje Java. Además, habría que hacer un </w:t>
+        <w:t xml:space="preserve">, como crear y mantener una base </w:t>
+      </w:r>
+      <w:r>
+        <w:rPr>
+          <w:sz w:val="24"/>
+          <w:szCs w:val="24"/>
+        </w:rPr>
+        <w:lastRenderedPageBreak/>
+        <w:t xml:space="preserve">de datos con SQLite (previamente creada) en lenguaje Java. Además, habría que hacer un </w:t>
       </w:r>
       <w:proofErr w:type="spellStart"/>
       <w:r>
@@ -1837,6 +2188,7 @@
     <w:p>
       <w:pPr>
         <w:spacing w:line="360" w:lineRule="auto"/>
+        <w:jc w:val="both"/>
         <w:rPr>
           <w:sz w:val="24"/>
           <w:szCs w:val="24"/>
@@ -1894,20 +2246,13 @@
           <w:sz w:val="24"/>
           <w:szCs w:val="24"/>
         </w:rPr>
-        <w:t xml:space="preserve">También se </w:t>
-      </w:r>
-      <w:r>
-        <w:rPr>
-          <w:sz w:val="24"/>
-          <w:szCs w:val="24"/>
-        </w:rPr>
-        <w:lastRenderedPageBreak/>
-        <w:t>elaboraron las instrucciones de ejecución correspondientes, y se redactó las dificultades encontradas a la hora de realizar el prototipo.</w:t>
-      </w:r>
-    </w:p>
-    <w:p>
-      <w:pPr>
-        <w:spacing w:line="360" w:lineRule="auto"/>
+        <w:t>También se elaboraron las instrucciones de ejecución correspondientes, y se redactó las dificultades encontradas a la hora de realizar el prototipo.</w:t>
+      </w:r>
+    </w:p>
+    <w:p>
+      <w:pPr>
+        <w:spacing w:line="360" w:lineRule="auto"/>
+        <w:jc w:val="both"/>
         <w:rPr>
           <w:b/>
         </w:rPr>
@@ -1921,6 +2266,7 @@
           <w:numId w:val="18"/>
         </w:numPr>
         <w:spacing w:line="360" w:lineRule="auto"/>
+        <w:jc w:val="both"/>
         <w:rPr>
           <w:b/>
         </w:rPr>
@@ -1937,11 +2283,13 @@
     <w:p>
       <w:pPr>
         <w:spacing w:line="360" w:lineRule="auto"/>
-      </w:pPr>
-    </w:p>
-    <w:p>
-      <w:pPr>
-        <w:spacing w:line="360" w:lineRule="auto"/>
+        <w:jc w:val="both"/>
+      </w:pPr>
+    </w:p>
+    <w:p>
+      <w:pPr>
+        <w:spacing w:line="360" w:lineRule="auto"/>
+        <w:jc w:val="both"/>
       </w:pPr>
       <w:r>
         <w:t>En los siguientes apartados explicaremos</w:t>
@@ -1977,6 +2325,7 @@
     <w:p>
       <w:pPr>
         <w:spacing w:line="360" w:lineRule="auto"/>
+        <w:jc w:val="both"/>
       </w:pPr>
       <w:r>
         <w:t xml:space="preserve">También se explicará el proceso de validación de las Historias de Usuario, y cómo el </w:t>
@@ -2001,6 +2350,7 @@
     <w:p>
       <w:pPr>
         <w:spacing w:line="360" w:lineRule="auto"/>
+        <w:jc w:val="both"/>
       </w:pPr>
       <w:r>
         <w:t>Como añadido, hemos incluido los Mockups de la aplicación, y perfiles de usuario.</w:t>
@@ -2008,8 +2358,21 @@
     </w:p>
     <w:p>
       <w:pPr>
+        <w:spacing w:line="360" w:lineRule="auto"/>
+        <w:jc w:val="both"/>
+      </w:pPr>
+    </w:p>
+    <w:p>
+      <w:pPr>
+        <w:spacing w:line="360" w:lineRule="auto"/>
+        <w:jc w:val="both"/>
+      </w:pPr>
+    </w:p>
+    <w:p>
+      <w:pPr>
         <w:pStyle w:val="Ttulo2"/>
         <w:spacing w:line="360" w:lineRule="auto"/>
+        <w:jc w:val="both"/>
         <w:rPr>
           <w:b/>
         </w:rPr>
@@ -2038,11 +2401,7 @@
     <w:p>
       <w:pPr>
         <w:spacing w:line="360" w:lineRule="auto"/>
-      </w:pPr>
-    </w:p>
-    <w:p>
-      <w:pPr>
-        <w:spacing w:line="360" w:lineRule="auto"/>
+        <w:jc w:val="both"/>
         <w:rPr>
           <w:b/>
         </w:rPr>
@@ -2089,6 +2448,7 @@
     <w:p>
       <w:pPr>
         <w:spacing w:line="360" w:lineRule="auto"/>
+        <w:jc w:val="both"/>
       </w:pPr>
       <w:r>
         <w:t xml:space="preserve">Una de nuestras opciones era usar </w:t>
@@ -2134,6 +2494,7 @@
     <w:p>
       <w:pPr>
         <w:spacing w:line="360" w:lineRule="auto"/>
+        <w:jc w:val="both"/>
       </w:pPr>
       <w:r>
         <w:t xml:space="preserve">Primero probamos </w:t>
@@ -2153,6 +2514,7 @@
     <w:p>
       <w:pPr>
         <w:spacing w:line="360" w:lineRule="auto"/>
+        <w:jc w:val="both"/>
       </w:pPr>
       <w:r>
         <w:t xml:space="preserve">Por último, usamos </w:t>
@@ -2170,8 +2532,10 @@
     <w:p>
       <w:pPr>
         <w:spacing w:line="360" w:lineRule="auto"/>
-      </w:pPr>
-      <w:r>
+        <w:jc w:val="both"/>
+      </w:pPr>
+      <w:r>
+        <w:lastRenderedPageBreak/>
         <w:t>Tras</w:t>
       </w:r>
       <w:r>
@@ -2196,8 +2560,15 @@
     </w:p>
     <w:p>
       <w:pPr>
+        <w:spacing w:line="360" w:lineRule="auto"/>
+        <w:jc w:val="both"/>
+      </w:pPr>
+    </w:p>
+    <w:p>
+      <w:pPr>
         <w:pStyle w:val="Ttulo2"/>
         <w:spacing w:line="360" w:lineRule="auto"/>
+        <w:jc w:val="both"/>
         <w:rPr>
           <w:b/>
         </w:rPr>
@@ -2207,197 +2578,253 @@
         <w:rPr>
           <w:b/>
         </w:rPr>
+        <w:t>b) Validación de las Historias de Usuario</w:t>
+      </w:r>
+      <w:bookmarkEnd w:id="3"/>
+    </w:p>
+    <w:p>
+      <w:pPr>
+        <w:spacing w:line="360" w:lineRule="auto"/>
+        <w:jc w:val="both"/>
+      </w:pPr>
+      <w:r>
+        <w:t>Para validar las Historias de Usuario, nos juntamos todo el grupo. Nos las repartimos de tal forma que cada s</w:t>
+      </w:r>
+      <w:r>
+        <w:t>ubgrupo en el que nos dividimos</w:t>
+      </w:r>
+      <w:r>
+        <w:t xml:space="preserve"> revisara solo algunas, y si surgía alguna duda o algunas personas no lograban ponerse de acuerdo respecto a una Historia de Usuario concreta,</w:t>
+      </w:r>
+      <w:r>
+        <w:t xml:space="preserve"> lo debatíamos entre todos los integrantes del grupo</w:t>
+      </w:r>
+      <w:r>
+        <w:t xml:space="preserve">. </w:t>
+      </w:r>
+    </w:p>
+    <w:p>
+      <w:pPr>
+        <w:spacing w:line="360" w:lineRule="auto"/>
+        <w:jc w:val="both"/>
+      </w:pPr>
+      <w:r>
+        <w:t>Para determinar si una Historia de Usuario e</w:t>
+      </w:r>
+      <w:r>
+        <w:t>ra</w:t>
+      </w:r>
+      <w:r>
+        <w:t xml:space="preserve"> válida, el equipo intenta</w:t>
+      </w:r>
+      <w:r>
+        <w:t>ba</w:t>
+      </w:r>
+      <w:r>
+        <w:t xml:space="preserve"> demostrar que ésta, cumpl</w:t>
+      </w:r>
+      <w:r>
+        <w:t>ía</w:t>
+      </w:r>
+      <w:r>
+        <w:t xml:space="preserve"> cada una de las características “INVEST”</w:t>
+      </w:r>
+      <w:r>
+        <w:t xml:space="preserve"> (</w:t>
+      </w:r>
+      <w:r>
+        <w:t>mediante ejemplos si e</w:t>
+      </w:r>
+      <w:r>
+        <w:t>ra</w:t>
+      </w:r>
+      <w:r>
+        <w:t xml:space="preserve"> necesario</w:t>
+      </w:r>
+      <w:r>
+        <w:t>)</w:t>
+      </w:r>
+      <w:r>
+        <w:t xml:space="preserve"> y de igual forma con los criterios de aceptación y el método “SMART”. </w:t>
+      </w:r>
+    </w:p>
+    <w:p>
+      <w:pPr>
+        <w:spacing w:line="360" w:lineRule="auto"/>
+        <w:jc w:val="both"/>
+      </w:pPr>
+      <w:r>
+        <w:t>En caso de que el equipo no qued</w:t>
+      </w:r>
+      <w:r>
+        <w:t>ase</w:t>
+      </w:r>
+      <w:r>
+        <w:t xml:space="preserve"> satisfecho con una historia, </w:t>
+      </w:r>
+      <w:r>
+        <w:t xml:space="preserve">ésta era reformulada </w:t>
+      </w:r>
+      <w:r>
+        <w:t>hasta que todo el grupo est</w:t>
+      </w:r>
+      <w:r>
+        <w:t>uviese</w:t>
+      </w:r>
+      <w:r>
+        <w:t xml:space="preserve"> de acuerdo.</w:t>
+      </w:r>
+      <w:r>
+        <w:t xml:space="preserve"> </w:t>
+      </w:r>
+    </w:p>
+    <w:p>
+      <w:pPr>
+        <w:spacing w:line="360" w:lineRule="auto"/>
+        <w:jc w:val="both"/>
+        <w:rPr>
+          <w:u w:val="single"/>
+        </w:rPr>
+      </w:pPr>
+      <w:r>
+        <w:t>De este modo, pudimos revisarlas todas rápidamente.</w:t>
+      </w:r>
+    </w:p>
+    <w:p>
+      <w:pPr>
+        <w:spacing w:line="360" w:lineRule="auto"/>
+        <w:jc w:val="both"/>
+      </w:pPr>
+      <w:r>
+        <w:t xml:space="preserve">Tuvimos el caso de un par de Historias de Usuario épicas, que tuvimos que dividir en varias Historias de Usuario por separado. Resultaron ser épicas debido a que juntaban demasiadas funcionalidades en una sola Historia de Usuario. La resolución del problema fue relativamente simple; nos pusimos a debatir sobre cuál sería el mejor modo de </w:t>
+      </w:r>
+      <w:r>
+        <w:t>dividirlas, hasta que quedábamos conformes con el resultado.</w:t>
+      </w:r>
+    </w:p>
+    <w:p>
+      <w:pPr>
+        <w:spacing w:line="360" w:lineRule="auto"/>
+        <w:jc w:val="both"/>
+      </w:pPr>
+      <w:r>
+        <w:t xml:space="preserve">Otro problema que surgió fue la duda a la hora de manejar Historias de Usuario repetidas. Sin embargo, esta duda fue rápidamente resuelta por la profesora en el foro, pues solo si son exactamente iguales, se </w:t>
+      </w:r>
+    </w:p>
+    <w:p>
+      <w:pPr>
+        <w:pStyle w:val="Ttulo2"/>
+        <w:spacing w:line="360" w:lineRule="auto"/>
+        <w:jc w:val="both"/>
+        <w:rPr>
+          <w:b/>
+        </w:rPr>
+      </w:pPr>
+      <w:bookmarkStart w:id="4" w:name="_Toc508546034"/>
+      <w:r>
+        <w:rPr>
+          <w:b/>
+        </w:rPr>
+        <w:t>C) PRIORIZACIÓN DE LAS HISTORIAS DE USUARIO</w:t>
+      </w:r>
+      <w:bookmarkEnd w:id="4"/>
+    </w:p>
+    <w:p/>
+    <w:p>
+      <w:pPr>
+        <w:spacing w:line="360" w:lineRule="auto"/>
+        <w:jc w:val="both"/>
+      </w:pPr>
+      <w:r>
+        <w:t>A continuación, mostraremos el resultado de haber priorizado las Historias de Usuario</w:t>
+      </w:r>
+      <w:r>
+        <w:t>:</w:t>
+      </w:r>
+    </w:p>
+    <w:p>
+      <w:pPr>
+        <w:pStyle w:val="Ttulo2"/>
+        <w:spacing w:line="360" w:lineRule="auto"/>
+        <w:jc w:val="both"/>
+        <w:rPr>
+          <w:b/>
+        </w:rPr>
+      </w:pPr>
+      <w:bookmarkStart w:id="5" w:name="_Toc508546035"/>
+    </w:p>
+    <w:p>
+      <w:pPr>
+        <w:pStyle w:val="Ttulo2"/>
+        <w:spacing w:line="360" w:lineRule="auto"/>
+        <w:jc w:val="both"/>
+        <w:rPr>
+          <w:b/>
+        </w:rPr>
+      </w:pPr>
+      <w:bookmarkStart w:id="6" w:name="_GoBack"/>
+      <w:bookmarkEnd w:id="6"/>
+      <w:r>
+        <w:rPr>
+          <w:b/>
+        </w:rPr>
+        <w:t>D) MOCKUPS CREADOS</w:t>
+      </w:r>
+      <w:bookmarkEnd w:id="5"/>
+    </w:p>
+    <w:p>
+      <w:pPr>
+        <w:spacing w:line="360" w:lineRule="auto"/>
+        <w:jc w:val="both"/>
+      </w:pPr>
+    </w:p>
+    <w:p>
+      <w:pPr>
+        <w:spacing w:line="360" w:lineRule="auto"/>
+        <w:jc w:val="both"/>
+      </w:pPr>
+      <w:r>
         <w:lastRenderedPageBreak/>
-        <w:t>b) Validación de las Historias de Usuario</w:t>
-      </w:r>
-      <w:bookmarkEnd w:id="3"/>
-    </w:p>
-    <w:p>
-      <w:pPr>
-        <w:spacing w:line="360" w:lineRule="auto"/>
-      </w:pPr>
-    </w:p>
-    <w:p>
-      <w:pPr>
-        <w:spacing w:line="360" w:lineRule="auto"/>
-      </w:pPr>
-      <w:r>
-        <w:t>Para validar las Historias de Usuario, nos juntamos todo el grupo. Nos las repartimos de tal forma que cada subgrupo en el que nos dividimos, revisara solo algunas, y si surgía alguna duda o algunas personas no lograban ponerse de acuerdo respecto a una Historia de Usuario concreta,</w:t>
-      </w:r>
-      <w:r>
-        <w:t xml:space="preserve"> lo debatíamos entre todos los integrantes del grupo</w:t>
-      </w:r>
-      <w:r>
-        <w:t xml:space="preserve">. De este modo, pudimos revisarlas todas rápidamente. </w:t>
-      </w:r>
-    </w:p>
-    <w:p>
-      <w:pPr>
-        <w:spacing w:line="360" w:lineRule="auto"/>
-      </w:pPr>
-      <w:r>
-        <w:t>Para determinar si una Historia de Usuario e</w:t>
-      </w:r>
-      <w:r>
-        <w:t>ra</w:t>
-      </w:r>
-      <w:r>
-        <w:t xml:space="preserve"> válida, el equipo intenta</w:t>
-      </w:r>
-      <w:r>
-        <w:t>ba</w:t>
-      </w:r>
-      <w:r>
-        <w:t xml:space="preserve"> demostrar que ésta, cumpl</w:t>
-      </w:r>
-      <w:r>
-        <w:t>ía</w:t>
-      </w:r>
-      <w:r>
-        <w:t xml:space="preserve"> cada una de las características “INVEST”</w:t>
-      </w:r>
-      <w:r>
-        <w:t xml:space="preserve"> (</w:t>
-      </w:r>
-      <w:r>
-        <w:t>mediante ejemplos si e</w:t>
-      </w:r>
-      <w:r>
-        <w:t>ra</w:t>
-      </w:r>
-      <w:r>
-        <w:t xml:space="preserve"> necesario</w:t>
-      </w:r>
-      <w:r>
-        <w:t>)</w:t>
-      </w:r>
-      <w:r>
-        <w:t xml:space="preserve"> y de igual forma con los criterios de aceptación y el método “SMART”. </w:t>
-      </w:r>
-    </w:p>
-    <w:p>
-      <w:pPr>
-        <w:spacing w:line="360" w:lineRule="auto"/>
-        <w:rPr>
-          <w:u w:val="single"/>
-        </w:rPr>
-      </w:pPr>
-      <w:r>
-        <w:t>En caso de que el equipo no qued</w:t>
-      </w:r>
-      <w:r>
-        <w:t>ase</w:t>
-      </w:r>
-      <w:r>
-        <w:t xml:space="preserve"> satisfecho con una historia, </w:t>
-      </w:r>
-      <w:r>
-        <w:t xml:space="preserve">ésta era reformulada </w:t>
-      </w:r>
-      <w:r>
-        <w:t>hasta que todo el grupo est</w:t>
-      </w:r>
-      <w:r>
-        <w:t>uviese</w:t>
-      </w:r>
-      <w:r>
-        <w:t xml:space="preserve"> de acuerdo.</w:t>
+        <w:t xml:space="preserve">Para la creación de los mockups se ha optado por un diseño de interfaz simple, amigable e intuitivo, para que a un usuario no le fuera complicado el uso de la aplicación la primera vez que se encuentre con esta. Se han diseñado </w:t>
+      </w:r>
+      <w:r>
+        <w:t>las vistas principales de la aplicación como son: la pantalla principal, una pantalla de log-in para los usuarios, los distintos perfiles con la información de los jugadores, equipos y entrenadores, y distintas pantallas donde mostrar las estadísticas pedidas. Todas las imágenes se encuentran incluidas en la carpeta extra del proyecto.</w:t>
       </w:r>
     </w:p>
     <w:p>
       <w:pPr>
         <w:pStyle w:val="Ttulo2"/>
         <w:spacing w:line="360" w:lineRule="auto"/>
+        <w:jc w:val="both"/>
         <w:rPr>
           <w:b/>
         </w:rPr>
       </w:pPr>
-      <w:bookmarkStart w:id="4" w:name="_Toc508546034"/>
+      <w:bookmarkStart w:id="7" w:name="_Toc508546036"/>
       <w:r>
         <w:rPr>
           <w:b/>
         </w:rPr>
-        <w:t>C) PRIORIZACIÓN DE LAS HISTORIAS DE USUARIO</w:t>
-      </w:r>
-      <w:bookmarkEnd w:id="4"/>
-    </w:p>
-    <w:p>
-      <w:pPr>
-        <w:pStyle w:val="Prrafodelista"/>
-        <w:spacing w:line="360" w:lineRule="auto"/>
+        <w:t xml:space="preserve">e) </w:t>
+      </w:r>
+      <w:r>
         <w:rPr>
           <w:b/>
-          <w:sz w:val="28"/>
-          <w:szCs w:val="28"/>
-        </w:rPr>
-      </w:pPr>
-    </w:p>
-    <w:p>
-      <w:pPr>
-        <w:pStyle w:val="Ttulo2"/>
-        <w:spacing w:line="360" w:lineRule="auto"/>
+        </w:rPr>
+        <w:t>Perfiles de usuario</w:t>
+      </w:r>
+      <w:bookmarkEnd w:id="7"/>
+      <w:r>
         <w:rPr>
           <w:b/>
         </w:rPr>
-      </w:pPr>
-      <w:bookmarkStart w:id="5" w:name="_Toc508546035"/>
-      <w:r>
-        <w:rPr>
-          <w:b/>
-        </w:rPr>
-        <w:t>D) MOCKUPS CREADOS</w:t>
-      </w:r>
-      <w:bookmarkEnd w:id="5"/>
-    </w:p>
-    <w:p>
-      <w:pPr>
-        <w:spacing w:line="360" w:lineRule="auto"/>
-      </w:pPr>
-    </w:p>
-    <w:p>
-      <w:pPr>
-        <w:spacing w:line="360" w:lineRule="auto"/>
-      </w:pPr>
-      <w:r>
-        <w:t xml:space="preserve">Para la creación de los mockups se ha optado por un diseño de interfaz simple, amigable e intuitivo, para que a un usuario no le fuera complicado el uso de la aplicación la primera vez que se encuentre con esta. Se han diseñado </w:t>
-      </w:r>
-      <w:r>
-        <w:t>las vistas principales de la aplicación como son: la pantalla principal, una pantalla de log-in para los usuarios, los distintos perfiles con la información de los jugadores, equipos y entrenadores, y distintas pantallas donde mostrar las estadísticas pedidas. Todas las imágenes se encuentran incluidas en la carpeta extra del proyecto.</w:t>
-      </w:r>
-    </w:p>
-    <w:p>
-      <w:pPr>
-        <w:pStyle w:val="Ttulo2"/>
-        <w:spacing w:line="360" w:lineRule="auto"/>
-        <w:rPr>
-          <w:b/>
-        </w:rPr>
-      </w:pPr>
-      <w:bookmarkStart w:id="6" w:name="_Toc508546036"/>
-      <w:r>
-        <w:rPr>
-          <w:b/>
-        </w:rPr>
-        <w:lastRenderedPageBreak/>
-        <w:t xml:space="preserve">e) </w:t>
-      </w:r>
-      <w:r>
-        <w:rPr>
-          <w:b/>
-        </w:rPr>
-        <w:t>Perfiles de usuario</w:t>
-      </w:r>
-      <w:bookmarkEnd w:id="6"/>
-      <w:r>
-        <w:rPr>
-          <w:b/>
-        </w:rPr>
         <w:t xml:space="preserve"> </w:t>
       </w:r>
     </w:p>
     <w:p>
       <w:pPr>
         <w:spacing w:line="360" w:lineRule="auto"/>
+        <w:jc w:val="both"/>
       </w:pPr>
       <w:r>
         <w:rPr>
@@ -2406,8 +2833,8 @@
         </w:rPr>
         <w:drawing>
           <wp:inline distT="0" distB="0" distL="0" distR="0">
-            <wp:extent cx="5400040" cy="2877185"/>
-            <wp:effectExtent l="19050" t="0" r="0" b="0"/>
+            <wp:extent cx="5400040" cy="2735580"/>
+            <wp:effectExtent l="0" t="0" r="0" b="0"/>
             <wp:docPr id="1" name="0 Imagen" descr="Darnell.JPG"/>
             <wp:cNvGraphicFramePr>
               <a:graphicFrameLocks xmlns:a="http://schemas.openxmlformats.org/drawingml/2006/main" noChangeAspect="1"/>
@@ -2419,20 +2846,27 @@
                     <pic:cNvPr id="0" name="Darnell.JPG"/>
                     <pic:cNvPicPr/>
                   </pic:nvPicPr>
-                  <pic:blipFill>
-                    <a:blip r:embed="rId6" cstate="print"/>
-                    <a:stretch>
-                      <a:fillRect/>
-                    </a:stretch>
+                  <pic:blipFill rotWithShape="1">
+                    <a:blip r:embed="rId8" cstate="print"/>
+                    <a:srcRect t="2649" b="2273"/>
+                    <a:stretch/>
                   </pic:blipFill>
-                  <pic:spPr>
+                  <pic:spPr bwMode="auto">
                     <a:xfrm>
                       <a:off x="0" y="0"/>
-                      <a:ext cx="5400040" cy="2877185"/>
+                      <a:ext cx="5400040" cy="2735580"/>
                     </a:xfrm>
                     <a:prstGeom prst="rect">
                       <a:avLst/>
                     </a:prstGeom>
+                    <a:ln>
+                      <a:noFill/>
+                    </a:ln>
+                    <a:extLst>
+                      <a:ext uri="{53640926-AAD7-44D8-BBD7-CCE9431645EC}">
+                        <a14:shadowObscured xmlns:a14="http://schemas.microsoft.com/office/drawing/2010/main"/>
+                      </a:ext>
+                    </a:extLst>
                   </pic:spPr>
                 </pic:pic>
               </a:graphicData>
@@ -2444,6 +2878,7 @@
     <w:p>
       <w:pPr>
         <w:spacing w:line="360" w:lineRule="auto"/>
+        <w:jc w:val="both"/>
       </w:pPr>
       <w:r>
         <w:rPr>
@@ -2452,8 +2887,8 @@
         </w:rPr>
         <w:drawing>
           <wp:inline distT="0" distB="0" distL="0" distR="0">
-            <wp:extent cx="5400040" cy="2682875"/>
-            <wp:effectExtent l="19050" t="0" r="0" b="0"/>
+            <wp:extent cx="5400040" cy="2644775"/>
+            <wp:effectExtent l="0" t="0" r="0" b="0"/>
             <wp:docPr id="2" name="1 Imagen" descr="Dona.JPG"/>
             <wp:cNvGraphicFramePr>
               <a:graphicFrameLocks xmlns:a="http://schemas.openxmlformats.org/drawingml/2006/main" noChangeAspect="1"/>
@@ -2465,20 +2900,27 @@
                     <pic:cNvPr id="0" name="Dona.JPG"/>
                     <pic:cNvPicPr/>
                   </pic:nvPicPr>
-                  <pic:blipFill>
-                    <a:blip r:embed="rId7" cstate="print"/>
-                    <a:stretch>
-                      <a:fillRect/>
-                    </a:stretch>
+                  <pic:blipFill rotWithShape="1">
+                    <a:blip r:embed="rId9" cstate="print"/>
+                    <a:srcRect t="1420" b="1"/>
+                    <a:stretch/>
                   </pic:blipFill>
-                  <pic:spPr>
+                  <pic:spPr bwMode="auto">
                     <a:xfrm>
                       <a:off x="0" y="0"/>
-                      <a:ext cx="5400040" cy="2682875"/>
+                      <a:ext cx="5400040" cy="2644775"/>
                     </a:xfrm>
                     <a:prstGeom prst="rect">
                       <a:avLst/>
                     </a:prstGeom>
+                    <a:ln>
+                      <a:noFill/>
+                    </a:ln>
+                    <a:extLst>
+                      <a:ext uri="{53640926-AAD7-44D8-BBD7-CCE9431645EC}">
+                        <a14:shadowObscured xmlns:a14="http://schemas.microsoft.com/office/drawing/2010/main"/>
+                      </a:ext>
+                    </a:extLst>
                   </pic:spPr>
                 </pic:pic>
               </a:graphicData>
@@ -2490,16 +2932,18 @@
     <w:p>
       <w:pPr>
         <w:spacing w:line="360" w:lineRule="auto"/>
+        <w:jc w:val="both"/>
       </w:pPr>
       <w:r>
         <w:rPr>
           <w:noProof/>
           <w:lang w:eastAsia="es-ES"/>
         </w:rPr>
+        <w:lastRenderedPageBreak/>
         <w:drawing>
           <wp:inline distT="0" distB="0" distL="0" distR="0">
-            <wp:extent cx="5400040" cy="2485390"/>
-            <wp:effectExtent l="19050" t="0" r="0" b="0"/>
+            <wp:extent cx="5400040" cy="2416810"/>
+            <wp:effectExtent l="0" t="0" r="0" b="0"/>
             <wp:docPr id="3" name="2 Imagen" descr="Pete.JPG"/>
             <wp:cNvGraphicFramePr>
               <a:graphicFrameLocks xmlns:a="http://schemas.openxmlformats.org/drawingml/2006/main" noChangeAspect="1"/>
@@ -2511,20 +2955,27 @@
                     <pic:cNvPr id="0" name="Pete.JPG"/>
                     <pic:cNvPicPr/>
                   </pic:nvPicPr>
-                  <pic:blipFill>
-                    <a:blip r:embed="rId8" cstate="print"/>
-                    <a:stretch>
-                      <a:fillRect/>
-                    </a:stretch>
+                  <pic:blipFill rotWithShape="1">
+                    <a:blip r:embed="rId10" cstate="print"/>
+                    <a:srcRect t="2760"/>
+                    <a:stretch/>
                   </pic:blipFill>
-                  <pic:spPr>
+                  <pic:spPr bwMode="auto">
                     <a:xfrm>
                       <a:off x="0" y="0"/>
-                      <a:ext cx="5400040" cy="2485390"/>
+                      <a:ext cx="5400040" cy="2416810"/>
                     </a:xfrm>
                     <a:prstGeom prst="rect">
                       <a:avLst/>
                     </a:prstGeom>
+                    <a:ln>
+                      <a:noFill/>
+                    </a:ln>
+                    <a:extLst>
+                      <a:ext uri="{53640926-AAD7-44D8-BBD7-CCE9431645EC}">
+                        <a14:shadowObscured xmlns:a14="http://schemas.microsoft.com/office/drawing/2010/main"/>
+                      </a:ext>
+                    </a:extLst>
                   </pic:spPr>
                 </pic:pic>
               </a:graphicData>
@@ -2536,11 +2987,13 @@
     <w:p>
       <w:pPr>
         <w:spacing w:line="360" w:lineRule="auto"/>
-      </w:pPr>
-    </w:p>
-    <w:p>
-      <w:pPr>
-        <w:spacing w:line="360" w:lineRule="auto"/>
+        <w:jc w:val="both"/>
+      </w:pPr>
+    </w:p>
+    <w:p>
+      <w:pPr>
+        <w:spacing w:line="360" w:lineRule="auto"/>
+        <w:jc w:val="both"/>
         <w:rPr>
           <w:b/>
         </w:rPr>
@@ -2550,22 +3003,24 @@
       <w:pPr>
         <w:pStyle w:val="Ttulo1"/>
         <w:spacing w:line="360" w:lineRule="auto"/>
+        <w:jc w:val="both"/>
         <w:rPr>
           <w:b/>
         </w:rPr>
       </w:pPr>
-      <w:bookmarkStart w:id="7" w:name="_Toc508546037"/>
+      <w:bookmarkStart w:id="8" w:name="_Toc508546037"/>
       <w:r>
         <w:rPr>
           <w:b/>
         </w:rPr>
         <w:t>3.-Prototipo</w:t>
       </w:r>
-      <w:bookmarkEnd w:id="7"/>
-    </w:p>
-    <w:p>
-      <w:pPr>
-        <w:spacing w:line="360" w:lineRule="auto"/>
+      <w:bookmarkEnd w:id="8"/>
+    </w:p>
+    <w:p>
+      <w:pPr>
+        <w:spacing w:line="360" w:lineRule="auto"/>
+        <w:jc w:val="both"/>
       </w:pPr>
       <w:r>
         <w:t>En este apartado se explicará tanto las tecnologías probadas en el prototipo que realizamos, como su desarrollo, problemas encontrados, cómo se han resuelto, y finalmente se explicará cómo ejecutarlo y probar las funcionalidades que este ofrece.</w:t>
@@ -2579,22 +3034,24 @@
           <w:numId w:val="19"/>
         </w:numPr>
         <w:spacing w:line="360" w:lineRule="auto"/>
+        <w:jc w:val="both"/>
         <w:rPr>
           <w:b/>
         </w:rPr>
       </w:pPr>
-      <w:bookmarkStart w:id="8" w:name="_Toc508546038"/>
+      <w:bookmarkStart w:id="9" w:name="_Toc508546038"/>
       <w:r>
         <w:rPr>
           <w:b/>
         </w:rPr>
         <w:t>HERRAMIENTAS Y TECNOLOGÍAS PROBADAS</w:t>
       </w:r>
-      <w:bookmarkEnd w:id="8"/>
-    </w:p>
-    <w:p>
-      <w:pPr>
-        <w:spacing w:line="360" w:lineRule="auto"/>
+      <w:bookmarkEnd w:id="9"/>
+    </w:p>
+    <w:p>
+      <w:pPr>
+        <w:spacing w:line="360" w:lineRule="auto"/>
+        <w:jc w:val="both"/>
       </w:pPr>
       <w:r>
         <w:t xml:space="preserve"> </w:t>
@@ -2654,6 +3111,7 @@
     <w:p>
       <w:pPr>
         <w:spacing w:line="360" w:lineRule="auto"/>
+        <w:jc w:val="both"/>
       </w:pPr>
       <w:r>
         <w:t xml:space="preserve">El </w:t>
@@ -2773,6 +3231,7 @@
     <w:p>
       <w:pPr>
         <w:spacing w:line="360" w:lineRule="auto"/>
+        <w:jc w:val="both"/>
       </w:pPr>
       <w:r>
         <w:t>Para el servidor de la base de datos, estuvimos de</w:t>
@@ -2809,8 +3268,10 @@
     <w:p>
       <w:pPr>
         <w:spacing w:line="360" w:lineRule="auto"/>
-      </w:pPr>
-      <w:r>
+        <w:jc w:val="both"/>
+      </w:pPr>
+      <w:r>
+        <w:lastRenderedPageBreak/>
         <w:t xml:space="preserve">Otra ventaja que aportaban estos programas es </w:t>
       </w:r>
       <w:r>
@@ -2835,6 +3296,7 @@
     <w:p>
       <w:pPr>
         <w:spacing w:line="360" w:lineRule="auto"/>
+        <w:jc w:val="both"/>
       </w:pPr>
       <w:r>
         <w:t xml:space="preserve">Ya </w:t>
@@ -2887,6 +3349,7 @@
     <w:p>
       <w:pPr>
         <w:spacing w:line="360" w:lineRule="auto"/>
+        <w:jc w:val="both"/>
       </w:pPr>
       <w:r>
         <w:t xml:space="preserve">Debido a las restricciones de la entrega del prototipo, y </w:t>
@@ -2921,9 +3384,9 @@
     <w:p>
       <w:pPr>
         <w:spacing w:line="360" w:lineRule="auto"/>
-      </w:pPr>
-      <w:r>
-        <w:lastRenderedPageBreak/>
+        <w:jc w:val="both"/>
+      </w:pPr>
+      <w:r>
         <w:t xml:space="preserve">Tras haber probado el </w:t>
       </w:r>
       <w:proofErr w:type="spellStart"/>
@@ -2984,6 +3447,7 @@
     <w:p>
       <w:pPr>
         <w:spacing w:line="360" w:lineRule="auto"/>
+        <w:jc w:val="both"/>
       </w:pPr>
       <w:r>
         <w:t xml:space="preserve">Estuvimos probándola, y además de que no nos daba ningún error al hacer las inserciones en la base de datos (ni de otro tipo), resultó ser más intuitiva y amigable que el </w:t>
@@ -3026,28 +3490,31 @@
     <w:p>
       <w:pPr>
         <w:spacing w:line="360" w:lineRule="auto"/>
+        <w:jc w:val="both"/>
       </w:pPr>
     </w:p>
     <w:p>
       <w:pPr>
         <w:pStyle w:val="Ttulo2"/>
         <w:spacing w:line="360" w:lineRule="auto"/>
+        <w:jc w:val="both"/>
         <w:rPr>
           <w:b/>
         </w:rPr>
       </w:pPr>
-      <w:bookmarkStart w:id="9" w:name="_Toc508546039"/>
+      <w:bookmarkStart w:id="10" w:name="_Toc508546039"/>
       <w:r>
         <w:rPr>
           <w:b/>
         </w:rPr>
         <w:t>B) DESARROLLO DEL PROTOTIPO</w:t>
       </w:r>
-      <w:bookmarkEnd w:id="9"/>
-    </w:p>
-    <w:p>
-      <w:pPr>
-        <w:spacing w:line="360" w:lineRule="auto"/>
+      <w:bookmarkEnd w:id="10"/>
+    </w:p>
+    <w:p>
+      <w:pPr>
+        <w:spacing w:line="360" w:lineRule="auto"/>
+        <w:jc w:val="both"/>
       </w:pPr>
       <w:r>
         <w:t xml:space="preserve">A la hora de crear el prototipo nos dividimos en </w:t>
@@ -3120,6 +3587,7 @@
     <w:p>
       <w:pPr>
         <w:spacing w:line="360" w:lineRule="auto"/>
+        <w:jc w:val="both"/>
       </w:pPr>
       <w:r>
         <w:t>Comenzamos haciendo las interfaces</w:t>
@@ -3137,11 +3605,13 @@
     <w:p>
       <w:pPr>
         <w:spacing w:line="360" w:lineRule="auto"/>
+        <w:jc w:val="both"/>
         <w:rPr>
           <w:i/>
         </w:rPr>
       </w:pPr>
       <w:r>
+        <w:lastRenderedPageBreak/>
         <w:t>Posteriormente, Marina, Jun, Sergio y</w:t>
       </w:r>
       <w:r>
@@ -3225,9 +3695,9 @@
     <w:p>
       <w:pPr>
         <w:spacing w:line="360" w:lineRule="auto"/>
-      </w:pPr>
-      <w:r>
-        <w:lastRenderedPageBreak/>
+        <w:jc w:val="both"/>
+      </w:pPr>
+      <w:r>
         <w:t xml:space="preserve">Posteriormente integraríamos todo. </w:t>
       </w:r>
       <w:r>
@@ -3246,6 +3716,7 @@
     <w:p>
       <w:pPr>
         <w:spacing w:line="360" w:lineRule="auto"/>
+        <w:jc w:val="both"/>
       </w:pPr>
       <w:r>
         <w:t>Tras haber ejecutado por primera vez todo junto, surgieron errores inesperados</w:t>
@@ -3266,6 +3737,7 @@
     <w:p>
       <w:pPr>
         <w:spacing w:line="360" w:lineRule="auto"/>
+        <w:jc w:val="both"/>
       </w:pPr>
       <w:r>
         <w:t>Nos dimos cuenta de que</w:t>
@@ -3349,6 +3821,7 @@
     <w:p>
       <w:pPr>
         <w:spacing w:line="360" w:lineRule="auto"/>
+        <w:jc w:val="both"/>
       </w:pPr>
       <w:r>
         <w:t>Tras tener un prototipo funcional básico,</w:t>
@@ -3386,12 +3859,17 @@
         <w:t xml:space="preserve">, en el que tendrías que introducir la contraseña del administrador (el usuario y contraseña estarían en la base de datos guardados) para acceder </w:t>
       </w:r>
       <w:r>
-        <w:t>al menú principal del prototipo. Surgieron errores de los que se encargaron tanto Guillermo como Diego (entre otros, que este menú se bloqueaba si no introducías la contraseña correcta), que se solucionaron modificando código.</w:t>
-      </w:r>
-    </w:p>
-    <w:p>
-      <w:pPr>
-        <w:spacing w:line="360" w:lineRule="auto"/>
+        <w:t xml:space="preserve">al menú principal del prototipo. Surgieron errores de los que se encargaron tanto Guillermo como Diego (entre otros, que este </w:t>
+      </w:r>
+      <w:r>
+        <w:lastRenderedPageBreak/>
+        <w:t>menú se bloqueaba si no introducías la contraseña correcta), que se solucionaron modificando código.</w:t>
+      </w:r>
+    </w:p>
+    <w:p>
+      <w:pPr>
+        <w:spacing w:line="360" w:lineRule="auto"/>
+        <w:jc w:val="both"/>
       </w:pPr>
       <w:r>
         <w:t>También se añadió</w:t>
@@ -3437,6 +3915,7 @@
     <w:p>
       <w:pPr>
         <w:spacing w:line="360" w:lineRule="auto"/>
+        <w:jc w:val="both"/>
       </w:pPr>
       <w:r>
         <w:t>Por</w:t>
@@ -3461,6 +3940,7 @@
       <w:pPr>
         <w:pStyle w:val="Ttulo2"/>
         <w:spacing w:line="360" w:lineRule="auto"/>
+        <w:jc w:val="both"/>
         <w:rPr>
           <w:rFonts w:asciiTheme="minorHAnsi" w:eastAsiaTheme="minorEastAsia" w:hAnsiTheme="minorHAnsi" w:cstheme="minorBidi"/>
           <w:caps w:val="0"/>
@@ -3468,20 +3948,20 @@
           <w:szCs w:val="22"/>
         </w:rPr>
       </w:pPr>
-      <w:bookmarkStart w:id="10" w:name="_Toc508546040"/>
+      <w:bookmarkStart w:id="11" w:name="_Toc508546040"/>
       <w:r>
         <w:rPr>
           <w:b/>
         </w:rPr>
-        <w:lastRenderedPageBreak/>
         <w:t>C) INSTRUCCIONES DE EJECUCIÓN Y CÓMO PROBAR EL PROTOTIPO</w:t>
       </w:r>
-      <w:bookmarkEnd w:id="10"/>
+      <w:bookmarkEnd w:id="11"/>
     </w:p>
     <w:p>
       <w:pPr>
         <w:pStyle w:val="Ttulo2"/>
         <w:spacing w:line="360" w:lineRule="auto"/>
+        <w:jc w:val="both"/>
         <w:rPr>
           <w:rFonts w:asciiTheme="minorHAnsi" w:eastAsiaTheme="minorEastAsia" w:hAnsiTheme="minorHAnsi" w:cstheme="minorBidi"/>
           <w:caps w:val="0"/>
@@ -3502,6 +3982,7 @@
     <w:p>
       <w:pPr>
         <w:spacing w:line="360" w:lineRule="auto"/>
+        <w:jc w:val="both"/>
       </w:pPr>
       <w:r>
         <w:t xml:space="preserve">Para ejecutar el proyecto, primero es necesario </w:t>
@@ -3527,6 +4008,7 @@
     <w:p>
       <w:pPr>
         <w:spacing w:line="360" w:lineRule="auto"/>
+        <w:jc w:val="both"/>
       </w:pPr>
       <w:r>
         <w:t xml:space="preserve">Aparecerá la ventana de </w:t>
@@ -3593,6 +4075,7 @@
     <w:p>
       <w:pPr>
         <w:spacing w:line="360" w:lineRule="auto"/>
+        <w:jc w:val="both"/>
       </w:pPr>
       <w:r>
         <w:t xml:space="preserve">Inicialmente, la </w:t>
@@ -3613,6 +4096,7 @@
     <w:p>
       <w:pPr>
         <w:spacing w:line="360" w:lineRule="auto"/>
+        <w:jc w:val="both"/>
       </w:pPr>
       <w:r>
         <w:t xml:space="preserve">Para </w:t>
@@ -3630,6 +4114,7 @@
     <w:p>
       <w:pPr>
         <w:spacing w:line="360" w:lineRule="auto"/>
+        <w:jc w:val="both"/>
       </w:pPr>
       <w:r>
         <w:t xml:space="preserve">En el menú principal aparecerán también el </w:t>
@@ -3664,6 +4149,7 @@
     <w:p>
       <w:pPr>
         <w:spacing w:line="360" w:lineRule="auto"/>
+        <w:jc w:val="both"/>
       </w:pPr>
       <w:proofErr w:type="gramStart"/>
       <w:r>
@@ -3692,28 +4178,32 @@
     <w:p>
       <w:pPr>
         <w:spacing w:line="360" w:lineRule="auto"/>
+        <w:jc w:val="both"/>
       </w:pPr>
     </w:p>
     <w:p>
       <w:pPr>
         <w:pStyle w:val="Ttulo1"/>
         <w:spacing w:line="360" w:lineRule="auto"/>
+        <w:jc w:val="both"/>
         <w:rPr>
           <w:b/>
         </w:rPr>
       </w:pPr>
-      <w:bookmarkStart w:id="11" w:name="_Toc508546041"/>
+      <w:bookmarkStart w:id="12" w:name="_Toc508546041"/>
       <w:r>
         <w:rPr>
           <w:b/>
         </w:rPr>
+        <w:lastRenderedPageBreak/>
         <w:t>4.- Dinámica grupal</w:t>
       </w:r>
-      <w:bookmarkEnd w:id="11"/>
-    </w:p>
-    <w:p>
-      <w:pPr>
-        <w:spacing w:line="360" w:lineRule="auto"/>
+      <w:bookmarkEnd w:id="12"/>
+    </w:p>
+    <w:p>
+      <w:pPr>
+        <w:spacing w:line="360" w:lineRule="auto"/>
+        <w:jc w:val="both"/>
       </w:pPr>
       <w:r>
         <w:t>Nuestro grupo desarrolló una dinámica grupal para mejorar la convivencia y trabajar mejor en equipo.</w:t>
@@ -3722,6 +4212,7 @@
     <w:p>
       <w:pPr>
         <w:spacing w:line="360" w:lineRule="auto"/>
+        <w:jc w:val="both"/>
       </w:pPr>
       <w:r>
         <w:t>A continuación, haremos una breve descripción de la dinámica, explicaremos cómo se desarrolló, y cuáles fueron los resultados de esta.</w:t>
@@ -3730,64 +4221,66 @@
     <w:p>
       <w:pPr>
         <w:spacing w:line="360" w:lineRule="auto"/>
+        <w:jc w:val="both"/>
       </w:pPr>
     </w:p>
     <w:p>
       <w:pPr>
         <w:pStyle w:val="Ttulo2"/>
         <w:spacing w:line="360" w:lineRule="auto"/>
+        <w:jc w:val="both"/>
         <w:rPr>
           <w:b/>
         </w:rPr>
       </w:pPr>
-      <w:bookmarkStart w:id="12" w:name="_Toc508546042"/>
+      <w:bookmarkStart w:id="13" w:name="_Toc508546042"/>
       <w:r>
         <w:rPr>
           <w:b/>
         </w:rPr>
         <w:t>A) DESCRIPCIÓN DE LA DINÁMICA</w:t>
       </w:r>
-      <w:bookmarkEnd w:id="12"/>
-    </w:p>
-    <w:p>
-      <w:pPr>
-        <w:spacing w:line="360" w:lineRule="auto"/>
-      </w:pPr>
-      <w:r>
-        <w:t xml:space="preserve">Para esta ocasión, una vez que el grupo ha tenido la oportunidad de conocerse y trabajar juntos, se ha decidido realizar el juego “Cuenta una historia” En esta actividad, un miembro del grupo empieza con una palabra (vale cualquier tipo de palabra: sustantivo, verbo en cualquier forma, pronombre, adjetivo, etc.…) y el resto va añadiendo una palabra más a la anterior </w:t>
-      </w:r>
-      <w:r>
-        <w:lastRenderedPageBreak/>
-        <w:t>dicha, creando así una historia entre todos los participantes. Este juego se ha elegido para dar importancia a mostrar atención a todos los miembros del equipo. En esta actividad no se han centrado tantos los esfuerzos en ejercitar la memoria, sino en que todos los participantes se vieran obligados a prestar atención a las palabras de los demás para el buen desarrollo del ejercicio.</w:t>
-      </w:r>
-    </w:p>
-    <w:p>
-      <w:pPr>
-        <w:spacing w:line="360" w:lineRule="auto"/>
+      <w:bookmarkEnd w:id="13"/>
+    </w:p>
+    <w:p>
+      <w:pPr>
+        <w:spacing w:line="360" w:lineRule="auto"/>
+        <w:jc w:val="both"/>
+      </w:pPr>
+      <w:r>
+        <w:t>Para esta ocasión, una vez que el grupo ha tenido la oportunidad de conocerse y trabajar juntos, se ha decidido realizar el juego “Cuenta una historia” En esta actividad, un miembro del grupo empieza con una palabra (vale cualquier tipo de palabra: sustantivo, verbo en cualquier forma, pronombre, adjetivo, etc.…) y el resto va añadiendo una palabra más a la anterior dicha, creando así una historia entre todos los participantes. Este juego se ha elegido para dar importancia a mostrar atención a todos los miembros del equipo. En esta actividad no se han centrado tantos los esfuerzos en ejercitar la memoria, sino en que todos los participantes se vieran obligados a prestar atención a las palabras de los demás para el buen desarrollo del ejercicio.</w:t>
+      </w:r>
+    </w:p>
+    <w:p>
+      <w:pPr>
+        <w:spacing w:line="360" w:lineRule="auto"/>
+        <w:jc w:val="both"/>
       </w:pPr>
     </w:p>
     <w:p>
       <w:pPr>
         <w:pStyle w:val="Ttulo2"/>
         <w:spacing w:line="360" w:lineRule="auto"/>
+        <w:jc w:val="both"/>
         <w:rPr>
           <w:b/>
           <w:sz w:val="22"/>
           <w:szCs w:val="22"/>
         </w:rPr>
       </w:pPr>
-      <w:bookmarkStart w:id="13" w:name="_Toc508546043"/>
+      <w:bookmarkStart w:id="14" w:name="_Toc508546043"/>
       <w:r>
         <w:rPr>
           <w:b/>
         </w:rPr>
         <w:t>B) DESARROLLO</w:t>
       </w:r>
-      <w:bookmarkEnd w:id="13"/>
-    </w:p>
-    <w:p>
-      <w:pPr>
-        <w:spacing w:line="360" w:lineRule="auto"/>
+      <w:bookmarkEnd w:id="14"/>
+    </w:p>
+    <w:p>
+      <w:pPr>
+        <w:spacing w:line="360" w:lineRule="auto"/>
+        <w:jc w:val="both"/>
       </w:pPr>
       <w:r>
         <w:t xml:space="preserve">La actividad fue realizada </w:t>
@@ -3810,14 +4303,14 @@
     <w:p>
       <w:pPr>
         <w:spacing w:line="360" w:lineRule="auto"/>
-      </w:pPr>
-      <w:bookmarkStart w:id="14" w:name="_GoBack"/>
-      <w:bookmarkEnd w:id="14"/>
+        <w:jc w:val="both"/>
+      </w:pPr>
     </w:p>
     <w:p>
       <w:pPr>
         <w:pStyle w:val="Ttulo2"/>
         <w:spacing w:line="360" w:lineRule="auto"/>
+        <w:jc w:val="both"/>
         <w:rPr>
           <w:b/>
         </w:rPr>
@@ -3834,6 +4327,7 @@
     <w:p>
       <w:pPr>
         <w:spacing w:line="360" w:lineRule="auto"/>
+        <w:jc w:val="both"/>
       </w:pPr>
       <w:r>
         <w:t>Tras esta actividad, el ambiente en el grupo ha mejorado. Se tiende a prestar atención a cada persona cuando da su opinión o personalidad, sin silenciarlo ni ignorarlo.</w:t>
@@ -7345,7 +7839,7 @@
     <w:unhideWhenUsed/>
     <w:rsid w:val="00C67222"/>
     <w:rPr>
-      <w:color w:val="0563C1" w:themeColor="hyperlink"/>
+      <w:color w:val="5F5F5F" w:themeColor="hyperlink"/>
       <w:u w:val="single"/>
     </w:rPr>
   </w:style>
@@ -7355,7 +7849,7 @@
 <file path=word/theme/theme1.xml><?xml version="1.0" encoding="utf-8"?>
 <a:theme xmlns:a="http://schemas.openxmlformats.org/drawingml/2006/main" name="Tema de Office">
   <a:themeElements>
-    <a:clrScheme name="Office">
+    <a:clrScheme name="Escala de grises">
       <a:dk1>
         <a:sysClr val="windowText" lastClr="000000"/>
       </a:dk1>
@@ -7363,34 +7857,34 @@
         <a:sysClr val="window" lastClr="FFFFFF"/>
       </a:lt1>
       <a:dk2>
-        <a:srgbClr val="44546A"/>
+        <a:srgbClr val="000000"/>
       </a:dk2>
       <a:lt2>
-        <a:srgbClr val="E7E6E6"/>
+        <a:srgbClr val="F8F8F8"/>
       </a:lt2>
       <a:accent1>
-        <a:srgbClr val="4472C4"/>
+        <a:srgbClr val="DDDDDD"/>
       </a:accent1>
       <a:accent2>
-        <a:srgbClr val="ED7D31"/>
+        <a:srgbClr val="B2B2B2"/>
       </a:accent2>
       <a:accent3>
-        <a:srgbClr val="A5A5A5"/>
+        <a:srgbClr val="969696"/>
       </a:accent3>
       <a:accent4>
-        <a:srgbClr val="FFC000"/>
+        <a:srgbClr val="808080"/>
       </a:accent4>
       <a:accent5>
-        <a:srgbClr val="5B9BD5"/>
+        <a:srgbClr val="5F5F5F"/>
       </a:accent5>
       <a:accent6>
-        <a:srgbClr val="70AD47"/>
+        <a:srgbClr val="4D4D4D"/>
       </a:accent6>
       <a:hlink>
-        <a:srgbClr val="0563C1"/>
+        <a:srgbClr val="5F5F5F"/>
       </a:hlink>
       <a:folHlink>
-        <a:srgbClr val="954F72"/>
+        <a:srgbClr val="919191"/>
       </a:folHlink>
     </a:clrScheme>
     <a:fontScheme name="Office">
@@ -7648,11 +8142,30 @@
 </file>
 
 <file path=customXml/item1.xml><?xml version="1.0" encoding="utf-8"?>
+<CoverPageProperties xmlns="http://schemas.microsoft.com/office/2006/coverPageProps">
+  <PublishDate>CURSO 2017-2018</PublishDate>
+  <Abstract/>
+  <CompanyAddress/>
+  <CompanyPhone/>
+  <CompanyFax/>
+  <CompanyEmail/>
+</CoverPageProperties>
+</file>
+
+<file path=customXml/item2.xml><?xml version="1.0" encoding="utf-8"?>
 <b:Sources xmlns:b="http://schemas.openxmlformats.org/officeDocument/2006/bibliography" xmlns="http://schemas.openxmlformats.org/officeDocument/2006/bibliography" SelectedStyle="\APASixthEditionOfficeOnline.xsl" StyleName="APA" Version="6"/>
 </file>
 
 <file path=customXml/itemProps1.xml><?xml version="1.0" encoding="utf-8"?>
-<ds:datastoreItem xmlns:ds="http://schemas.openxmlformats.org/officeDocument/2006/customXml" ds:itemID="{D002F422-F051-4E66-B16E-8196A21B9D45}">
+<ds:datastoreItem xmlns:ds="http://schemas.openxmlformats.org/officeDocument/2006/customXml" ds:itemID="{55AF091B-3C7A-41E3-B477-F2FDAA23CFDA}">
+  <ds:schemaRefs>
+    <ds:schemaRef ds:uri="http://schemas.microsoft.com/office/2006/coverPageProps"/>
+  </ds:schemaRefs>
+</ds:datastoreItem>
+</file>
+
+<file path=customXml/itemProps2.xml><?xml version="1.0" encoding="utf-8"?>
+<ds:datastoreItem xmlns:ds="http://schemas.openxmlformats.org/officeDocument/2006/customXml" ds:itemID="{5BE6E41E-9986-42A4-B894-FF79A9D727D4}">
   <ds:schemaRefs>
     <ds:schemaRef ds:uri="http://schemas.openxmlformats.org/officeDocument/2006/bibliography"/>
   </ds:schemaRefs>

</xml_diff>

<commit_message>
Añadidos a la introducción
</commit_message>
<xml_diff>
--- a/Documentación/Memoria MMIT P2.docx
+++ b/Documentación/Memoria MMIT P2.docx
@@ -46,34 +46,8 @@
               <w:dataBinding w:prefixMappings="xmlns:ns0='http://purl.org/dc/elements/1.1/' xmlns:ns1='http://schemas.openxmlformats.org/package/2006/metadata/core-properties' " w:xpath="/ns1:coreProperties[1]/ns0:title[1]" w:storeItemID="{6C3C8BC8-F283-45AE-878A-BAB7291924A1}"/>
               <w:text w:multiLine="1"/>
             </w:sdtPr>
+            <w:sdtEndPr/>
             <w:sdtContent>
-              <w:r>
-                <w:rPr>
-                  <w:caps/>
-                  <w:color w:val="000000" w:themeColor="text2" w:themeShade="BF"/>
-                  <w:sz w:val="52"/>
-                  <w:szCs w:val="52"/>
-                </w:rPr>
-                <w:br/>
-              </w:r>
-              <w:r>
-                <w:rPr>
-                  <w:caps/>
-                  <w:color w:val="000000" w:themeColor="text2" w:themeShade="BF"/>
-                  <w:sz w:val="52"/>
-                  <w:szCs w:val="52"/>
-                </w:rPr>
-                <w:br/>
-              </w:r>
-              <w:r>
-                <w:rPr>
-                  <w:caps/>
-                  <w:color w:val="000000" w:themeColor="text2" w:themeShade="BF"/>
-                  <w:sz w:val="52"/>
-                  <w:szCs w:val="52"/>
-                </w:rPr>
-                <w:br/>
-              </w:r>
               <w:r>
                 <w:rPr>
                   <w:caps/>
@@ -127,6 +101,7 @@
                           <w:calendar w:val="gregorian"/>
                         </w:date>
                       </w:sdtPr>
+                      <w:sdtEndPr/>
                       <w:sdtContent>
                         <w:p>
                           <w:pPr>
@@ -191,6 +166,7 @@
                           <w:dataBinding w:prefixMappings="xmlns:ns0='http://schemas.openxmlformats.org/officeDocument/2006/extended-properties' " w:xpath="/ns0:Properties[1]/ns0:Company[1]" w:storeItemID="{6668398D-A668-4E3E-A5EB-62B293D839F1}"/>
                           <w:text/>
                         </w:sdtPr>
+                        <w:sdtEndPr/>
                         <w:sdtContent>
                           <w:r>
                             <w:rPr>
@@ -229,6 +205,7 @@
                           <w:dataBinding w:prefixMappings="xmlns:ns0='http://schemas.microsoft.com/office/2006/coverPageProps' " w:xpath="/ns0:CoverPageProperties[1]/ns0:CompanyAddress[1]" w:storeItemID="{55AF091B-3C7A-41E3-B477-F2FDAA23CFDA}"/>
                           <w:text/>
                         </w:sdtPr>
+                        <w:sdtEndPr/>
                         <w:sdtContent>
                           <w:r>
                             <w:rPr>
@@ -341,6 +318,7 @@
                         <w:dataBinding w:prefixMappings="xmlns:ns0='http://purl.org/dc/elements/1.1/' xmlns:ns1='http://schemas.openxmlformats.org/package/2006/metadata/core-properties' " w:xpath="/ns1:coreProperties[1]/ns0:subject[1]" w:storeItemID="{6C3C8BC8-F283-45AE-878A-BAB7291924A1}"/>
                         <w:text/>
                       </w:sdtPr>
+                      <w:sdtEndPr/>
                       <w:sdtContent>
                         <w:p>
                           <w:pPr>
@@ -2002,7 +1980,23 @@
           <w:sz w:val="24"/>
           <w:szCs w:val="24"/>
         </w:rPr>
-        <w:t>hubo priorizado todas las Historias de Usuario, solo nos quedaron las partes opcionales de la práctica.</w:t>
+        <w:t>hubo priorizado todas las Historias de Usuario, solo nos quedaron</w:t>
+      </w:r>
+      <w:r>
+        <w:rPr>
+          <w:sz w:val="24"/>
+          <w:szCs w:val="24"/>
+        </w:rPr>
+        <w:t xml:space="preserve"> por realizar</w:t>
+      </w:r>
+      <w:bookmarkStart w:id="1" w:name="_GoBack"/>
+      <w:bookmarkEnd w:id="1"/>
+      <w:r>
+        <w:rPr>
+          <w:sz w:val="24"/>
+          <w:szCs w:val="24"/>
+        </w:rPr>
+        <w:t xml:space="preserve"> las partes opcionales de la práctica.</w:t>
       </w:r>
     </w:p>
     <w:p>
@@ -2247,6 +2241,33 @@
           <w:szCs w:val="24"/>
         </w:rPr>
         <w:t>También se elaboraron las instrucciones de ejecución correspondientes, y se redactó las dificultades encontradas a la hora de realizar el prototipo.</w:t>
+      </w:r>
+    </w:p>
+    <w:p>
+      <w:pPr>
+        <w:spacing w:line="360" w:lineRule="auto"/>
+        <w:jc w:val="both"/>
+        <w:rPr>
+          <w:sz w:val="24"/>
+          <w:szCs w:val="24"/>
+        </w:rPr>
+      </w:pPr>
+    </w:p>
+    <w:p>
+      <w:pPr>
+        <w:spacing w:line="360" w:lineRule="auto"/>
+        <w:jc w:val="both"/>
+        <w:rPr>
+          <w:sz w:val="24"/>
+          <w:szCs w:val="24"/>
+        </w:rPr>
+      </w:pPr>
+      <w:r>
+        <w:rPr>
+          <w:sz w:val="24"/>
+          <w:szCs w:val="24"/>
+        </w:rPr>
+        <w:t>Por último, se añadieron las partes opcionales a la práctica. Se realizó una dinámica grupal que será explicada posteriormente, así como mockups y perfiles de usuarios que servirían para tener un boceto de lo que sería la aplicación, y poder meternos en el papel de los distintos usuarios de nuestra aplicación.</w:t>
       </w:r>
     </w:p>
     <w:p>
@@ -2271,14 +2292,14 @@
           <w:b/>
         </w:rPr>
       </w:pPr>
-      <w:bookmarkStart w:id="1" w:name="_Toc508546031"/>
+      <w:bookmarkStart w:id="2" w:name="_Toc508546031"/>
       <w:r>
         <w:rPr>
           <w:b/>
         </w:rPr>
         <w:t>Historias de usuario</w:t>
       </w:r>
-      <w:bookmarkEnd w:id="1"/>
+      <w:bookmarkEnd w:id="2"/>
     </w:p>
     <w:p>
       <w:pPr>
@@ -2377,7 +2398,7 @@
           <w:b/>
         </w:rPr>
       </w:pPr>
-      <w:bookmarkStart w:id="2" w:name="_Toc508546032"/>
+      <w:bookmarkStart w:id="3" w:name="_Toc508546032"/>
       <w:r>
         <w:rPr>
           <w:b/>
@@ -2396,7 +2417,7 @@
         </w:rPr>
         <w:t>Herramientas usadas para gestionar el P.B. y el S.B.</w:t>
       </w:r>
-      <w:bookmarkEnd w:id="2"/>
+      <w:bookmarkEnd w:id="3"/>
     </w:p>
     <w:p>
       <w:pPr>
@@ -2462,7 +2483,11 @@
       </w:r>
       <w:proofErr w:type="spellEnd"/>
       <w:r>
-        <w:t xml:space="preserve"> para la gestión del Sprint Backlog, debido a que su uso era sencillo. Sin embargo, Jira tiene más funcionalidades, tiene un uso bastante extendido, y </w:t>
+        <w:t xml:space="preserve"> para la gestión del Sprint Backlog, debido a que su uso era sencillo. Sin embargo, Jira tiene más funcionalidades, tiene un uso bastante extendido, </w:t>
+      </w:r>
+      <w:r>
+        <w:lastRenderedPageBreak/>
+        <w:t xml:space="preserve">y </w:t>
       </w:r>
       <w:r>
         <w:t xml:space="preserve">con </w:t>
@@ -2535,7 +2560,6 @@
         <w:jc w:val="both"/>
       </w:pPr>
       <w:r>
-        <w:lastRenderedPageBreak/>
         <w:t>Tras</w:t>
       </w:r>
       <w:r>
@@ -2573,14 +2597,14 @@
           <w:b/>
         </w:rPr>
       </w:pPr>
-      <w:bookmarkStart w:id="3" w:name="_Toc508546033"/>
+      <w:bookmarkStart w:id="4" w:name="_Toc508546033"/>
       <w:r>
         <w:rPr>
           <w:b/>
         </w:rPr>
         <w:t>b) Validación de las Historias de Usuario</w:t>
       </w:r>
-      <w:bookmarkEnd w:id="3"/>
+      <w:bookmarkEnd w:id="4"/>
     </w:p>
     <w:p>
       <w:pPr>
@@ -2708,6 +2732,7 @@
         <w:jc w:val="both"/>
       </w:pPr>
       <w:r>
+        <w:lastRenderedPageBreak/>
         <w:t xml:space="preserve">Otro problema que surgió fue la duda a la hora de manejar Historias de Usuario repetidas. Sin embargo, esta duda fue rápidamente resuelta por la profesora en el foro, pues solo si son exactamente iguales, se </w:t>
       </w:r>
     </w:p>
@@ -2720,14 +2745,14 @@
           <w:b/>
         </w:rPr>
       </w:pPr>
-      <w:bookmarkStart w:id="4" w:name="_Toc508546034"/>
+      <w:bookmarkStart w:id="5" w:name="_Toc508546034"/>
       <w:r>
         <w:rPr>
           <w:b/>
         </w:rPr>
         <w:t>C) PRIORIZACIÓN DE LAS HISTORIAS DE USUARIO</w:t>
       </w:r>
-      <w:bookmarkEnd w:id="4"/>
+      <w:bookmarkEnd w:id="5"/>
     </w:p>
     <w:p/>
     <w:p>
@@ -2736,10 +2761,7 @@
         <w:jc w:val="both"/>
       </w:pPr>
       <w:r>
-        <w:t>A continuación, mostraremos el resultado de haber priorizado las Historias de Usuario</w:t>
-      </w:r>
-      <w:r>
-        <w:t>:</w:t>
+        <w:t>A continuación, mostraremos el resultado de haber priorizado las Historias de Usuario:</w:t>
       </w:r>
     </w:p>
     <w:p>
@@ -2751,7 +2773,7 @@
           <w:b/>
         </w:rPr>
       </w:pPr>
-      <w:bookmarkStart w:id="5" w:name="_Toc508546035"/>
+      <w:bookmarkStart w:id="6" w:name="_Toc508546035"/>
     </w:p>
     <w:p>
       <w:pPr>
@@ -2762,29 +2784,26 @@
           <w:b/>
         </w:rPr>
       </w:pPr>
-      <w:bookmarkStart w:id="6" w:name="_GoBack"/>
+      <w:r>
+        <w:rPr>
+          <w:b/>
+        </w:rPr>
+        <w:t>D) MOCKUPS CREADOS</w:t>
+      </w:r>
       <w:bookmarkEnd w:id="6"/>
-      <w:r>
-        <w:rPr>
-          <w:b/>
-        </w:rPr>
-        <w:t>D) MOCKUPS CREADOS</w:t>
-      </w:r>
-      <w:bookmarkEnd w:id="5"/>
-    </w:p>
-    <w:p>
-      <w:pPr>
-        <w:spacing w:line="360" w:lineRule="auto"/>
-        <w:jc w:val="both"/>
-      </w:pPr>
-    </w:p>
-    <w:p>
-      <w:pPr>
-        <w:spacing w:line="360" w:lineRule="auto"/>
-        <w:jc w:val="both"/>
-      </w:pPr>
-      <w:r>
-        <w:lastRenderedPageBreak/>
+    </w:p>
+    <w:p>
+      <w:pPr>
+        <w:spacing w:line="360" w:lineRule="auto"/>
+        <w:jc w:val="both"/>
+      </w:pPr>
+    </w:p>
+    <w:p>
+      <w:pPr>
+        <w:spacing w:line="360" w:lineRule="auto"/>
+        <w:jc w:val="both"/>
+      </w:pPr>
+      <w:r>
         <w:t xml:space="preserve">Para la creación de los mockups se ha optado por un diseño de interfaz simple, amigable e intuitivo, para que a un usuario no le fuera complicado el uso de la aplicación la primera vez que se encuentre con esta. Se han diseñado </w:t>
       </w:r>
       <w:r>
@@ -2885,6 +2904,7 @@
           <w:noProof/>
           <w:lang w:eastAsia="es-ES"/>
         </w:rPr>
+        <w:lastRenderedPageBreak/>
         <w:drawing>
           <wp:inline distT="0" distB="0" distL="0" distR="0">
             <wp:extent cx="5400040" cy="2644775"/>
@@ -2939,7 +2959,6 @@
           <w:noProof/>
           <w:lang w:eastAsia="es-ES"/>
         </w:rPr>
-        <w:lastRenderedPageBreak/>
         <w:drawing>
           <wp:inline distT="0" distB="0" distL="0" distR="0">
             <wp:extent cx="5400040" cy="2416810"/>
@@ -3114,6 +3133,7 @@
         <w:jc w:val="both"/>
       </w:pPr>
       <w:r>
+        <w:lastRenderedPageBreak/>
         <w:t xml:space="preserve">El </w:t>
       </w:r>
       <w:proofErr w:type="spellStart"/>
@@ -3271,7 +3291,6 @@
         <w:jc w:val="both"/>
       </w:pPr>
       <w:r>
-        <w:lastRenderedPageBreak/>
         <w:t xml:space="preserve">Otra ventaja que aportaban estos programas es </w:t>
       </w:r>
       <w:r>
@@ -3507,6 +3526,7 @@
         <w:rPr>
           <w:b/>
         </w:rPr>
+        <w:lastRenderedPageBreak/>
         <w:t>B) DESARROLLO DEL PROTOTIPO</w:t>
       </w:r>
       <w:bookmarkEnd w:id="10"/>
@@ -3611,135 +3631,135 @@
         </w:rPr>
       </w:pPr>
       <w:r>
+        <w:t>Posteriormente, Marina, Jun, Sergio y</w:t>
+      </w:r>
+      <w:r>
+        <w:t xml:space="preserve"> Laur</w:t>
+      </w:r>
+      <w:r>
+        <w:t>a se encargaron de programar la</w:t>
+      </w:r>
+      <w:r>
+        <w:t xml:space="preserve"> parte de Controlador, </w:t>
+      </w:r>
+      <w:r>
+        <w:t xml:space="preserve">así como de la creación de Factorías, </w:t>
+      </w:r>
+      <w:r>
+        <w:t xml:space="preserve">de las SA, los </w:t>
+      </w:r>
+      <w:proofErr w:type="spellStart"/>
+      <w:r>
+        <w:t>DAOs</w:t>
+      </w:r>
+      <w:proofErr w:type="spellEnd"/>
+      <w:r>
+        <w:t xml:space="preserve">, y de la conexión con la base de datos. Aquí </w:t>
+      </w:r>
+      <w:r>
+        <w:t>volvimos a tener</w:t>
+      </w:r>
+      <w:r>
+        <w:t xml:space="preserve"> un problema </w:t>
+      </w:r>
+      <w:r>
+        <w:t xml:space="preserve">por </w:t>
+      </w:r>
+      <w:r>
+        <w:t>inexperiencia con NetBeans,</w:t>
+      </w:r>
+      <w:r>
+        <w:t xml:space="preserve"> que se solucionó de la misma forma que con las interfaces. Sin embargo, a la hora de hacer la conexión con la base de datos mediante el </w:t>
+      </w:r>
+      <w:r>
+        <w:rPr>
+          <w:i/>
+        </w:rPr>
+        <w:t>SQLite</w:t>
+      </w:r>
+      <w:r>
+        <w:t xml:space="preserve">, (generando </w:t>
+      </w:r>
+      <w:r>
+        <w:t xml:space="preserve">al principio </w:t>
+      </w:r>
+      <w:r>
+        <w:t xml:space="preserve">las tablas con el </w:t>
+      </w:r>
+      <w:r>
+        <w:rPr>
+          <w:i/>
+        </w:rPr>
+        <w:t>SQLite Studio</w:t>
+      </w:r>
+      <w:r>
+        <w:rPr>
+          <w:i/>
+        </w:rPr>
+        <w:t xml:space="preserve">) </w:t>
+      </w:r>
+      <w:r>
+        <w:t xml:space="preserve">hubo ciertas dificultades, pues, de nuevo, </w:t>
+      </w:r>
+      <w:r>
+        <w:t xml:space="preserve">nos encontrábamos ante un programa que no habíamos usado anteriormente. </w:t>
+      </w:r>
+      <w:r>
+        <w:t>Gracias a la colaboración de otros compañeros del equipo que habían usado el SQLite antes, y de nuevo, a tutoriales y foros de internet, pudimos realizar la conexión a la base de datos correctamente.</w:t>
+      </w:r>
+      <w:r>
+        <w:t xml:space="preserve"> </w:t>
+      </w:r>
+    </w:p>
+    <w:p>
+      <w:pPr>
+        <w:spacing w:line="360" w:lineRule="auto"/>
+        <w:jc w:val="both"/>
+      </w:pPr>
+      <w:r>
+        <w:t xml:space="preserve">Posteriormente integraríamos todo. </w:t>
+      </w:r>
+      <w:r>
+        <w:t>Debido a que hicimos todo el código por partes, tuvimos que integrarlo tras haber programado cada uno nuestra parte. De la integración se encargaron inicialmente tanto Diego, como Eduardo, que se encargaron de m</w:t>
+      </w:r>
+      <w:r>
+        <w:t xml:space="preserve">odificar, y organizar tanto el código como las clases java </w:t>
+      </w:r>
+      <w:r>
+        <w:t>para que pudiera ejecutarse correctamente. No resultó ser una tarea fácil, pues cada persona programaba de una forma concreta; ponía nombres de variables, clases, eventos, etc. distintos. Por ello, se pusieron de acuerdo las personas encargadas de integrar y adaptar todo</w:t>
+      </w:r>
+      <w:r>
+        <w:t xml:space="preserve"> para hacerlo de la misma manera, y así unificarlo todo.</w:t>
+      </w:r>
+    </w:p>
+    <w:p>
+      <w:pPr>
+        <w:spacing w:line="360" w:lineRule="auto"/>
+        <w:jc w:val="both"/>
+      </w:pPr>
+      <w:r>
+        <w:t>Tras haber ejecutado por primera vez todo junto, surgieron errores inesperados</w:t>
+      </w:r>
+      <w:r>
+        <w:t xml:space="preserve"> que después solucionaríamos</w:t>
+      </w:r>
+      <w:r>
+        <w:t>. En primer lugar, se mostraba constantemente una ventana cuando no debía hacerlo</w:t>
+      </w:r>
+      <w:r>
+        <w:t>. Solo tuvimos que añadir unas lín</w:t>
+      </w:r>
+      <w:r>
+        <w:t xml:space="preserve">eas de código para solucionarlo. </w:t>
+      </w:r>
+    </w:p>
+    <w:p>
+      <w:pPr>
+        <w:spacing w:line="360" w:lineRule="auto"/>
+        <w:jc w:val="both"/>
+      </w:pPr>
+      <w:r>
         <w:lastRenderedPageBreak/>
-        <w:t>Posteriormente, Marina, Jun, Sergio y</w:t>
-      </w:r>
-      <w:r>
-        <w:t xml:space="preserve"> Laur</w:t>
-      </w:r>
-      <w:r>
-        <w:t>a se encargaron de programar la</w:t>
-      </w:r>
-      <w:r>
-        <w:t xml:space="preserve"> parte de Controlador, </w:t>
-      </w:r>
-      <w:r>
-        <w:t xml:space="preserve">así como de la creación de Factorías, </w:t>
-      </w:r>
-      <w:r>
-        <w:t xml:space="preserve">de las SA, los </w:t>
-      </w:r>
-      <w:proofErr w:type="spellStart"/>
-      <w:r>
-        <w:t>DAOs</w:t>
-      </w:r>
-      <w:proofErr w:type="spellEnd"/>
-      <w:r>
-        <w:t xml:space="preserve">, y de la conexión con la base de datos. Aquí </w:t>
-      </w:r>
-      <w:r>
-        <w:t>volvimos a tener</w:t>
-      </w:r>
-      <w:r>
-        <w:t xml:space="preserve"> un problema </w:t>
-      </w:r>
-      <w:r>
-        <w:t xml:space="preserve">por </w:t>
-      </w:r>
-      <w:r>
-        <w:t>inexperiencia con NetBeans,</w:t>
-      </w:r>
-      <w:r>
-        <w:t xml:space="preserve"> que se solucionó de la misma forma que con las interfaces. Sin embargo, a la hora de hacer la conexión con la base de datos mediante el </w:t>
-      </w:r>
-      <w:r>
-        <w:rPr>
-          <w:i/>
-        </w:rPr>
-        <w:t>SQLite</w:t>
-      </w:r>
-      <w:r>
-        <w:t xml:space="preserve">, (generando </w:t>
-      </w:r>
-      <w:r>
-        <w:t xml:space="preserve">al principio </w:t>
-      </w:r>
-      <w:r>
-        <w:t xml:space="preserve">las tablas con el </w:t>
-      </w:r>
-      <w:r>
-        <w:rPr>
-          <w:i/>
-        </w:rPr>
-        <w:t>SQLite Studio</w:t>
-      </w:r>
-      <w:r>
-        <w:rPr>
-          <w:i/>
-        </w:rPr>
-        <w:t xml:space="preserve">) </w:t>
-      </w:r>
-      <w:r>
-        <w:t xml:space="preserve">hubo ciertas dificultades, pues, de nuevo, </w:t>
-      </w:r>
-      <w:r>
-        <w:t xml:space="preserve">nos encontrábamos ante un programa que no habíamos usado anteriormente. </w:t>
-      </w:r>
-      <w:r>
-        <w:t>Gracias a la colaboración de otros compañeros del equipo que habían usado el SQLite antes, y de nuevo, a tutoriales y foros de internet, pudimos realizar la conexión a la base de datos correctamente.</w:t>
-      </w:r>
-      <w:r>
-        <w:t xml:space="preserve"> </w:t>
-      </w:r>
-    </w:p>
-    <w:p>
-      <w:pPr>
-        <w:spacing w:line="360" w:lineRule="auto"/>
-        <w:jc w:val="both"/>
-      </w:pPr>
-      <w:r>
-        <w:t xml:space="preserve">Posteriormente integraríamos todo. </w:t>
-      </w:r>
-      <w:r>
-        <w:t>Debido a que hicimos todo el código por partes, tuvimos que integrarlo tras haber programado cada uno nuestra parte. De la integración se encargaron inicialmente tanto Diego, como Eduardo, que se encargaron de m</w:t>
-      </w:r>
-      <w:r>
-        <w:t xml:space="preserve">odificar, y organizar tanto el código como las clases java </w:t>
-      </w:r>
-      <w:r>
-        <w:t>para que pudiera ejecutarse correctamente. No resultó ser una tarea fácil, pues cada persona programaba de una forma concreta; ponía nombres de variables, clases, eventos, etc. distintos. Por ello, se pusieron de acuerdo las personas encargadas de integrar y adaptar todo</w:t>
-      </w:r>
-      <w:r>
-        <w:t xml:space="preserve"> para hacerlo de la misma manera, y así unificarlo todo.</w:t>
-      </w:r>
-    </w:p>
-    <w:p>
-      <w:pPr>
-        <w:spacing w:line="360" w:lineRule="auto"/>
-        <w:jc w:val="both"/>
-      </w:pPr>
-      <w:r>
-        <w:t>Tras haber ejecutado por primera vez todo junto, surgieron errores inesperados</w:t>
-      </w:r>
-      <w:r>
-        <w:t xml:space="preserve"> que después solucionaríamos</w:t>
-      </w:r>
-      <w:r>
-        <w:t>. En primer lugar, se mostraba constantemente una ventana cuando no debía hacerlo</w:t>
-      </w:r>
-      <w:r>
-        <w:t>. Solo tuvimos que añadir unas lín</w:t>
-      </w:r>
-      <w:r>
-        <w:t xml:space="preserve">eas de código para solucionarlo. </w:t>
-      </w:r>
-    </w:p>
-    <w:p>
-      <w:pPr>
-        <w:spacing w:line="360" w:lineRule="auto"/>
-        <w:jc w:val="both"/>
-      </w:pPr>
-      <w:r>
         <w:t>Nos dimos cuenta de que</w:t>
       </w:r>
       <w:r>
@@ -3859,11 +3879,7 @@
         <w:t xml:space="preserve">, en el que tendrías que introducir la contraseña del administrador (el usuario y contraseña estarían en la base de datos guardados) para acceder </w:t>
       </w:r>
       <w:r>
-        <w:t xml:space="preserve">al menú principal del prototipo. Surgieron errores de los que se encargaron tanto Guillermo como Diego (entre otros, que este </w:t>
-      </w:r>
-      <w:r>
-        <w:lastRenderedPageBreak/>
-        <w:t>menú se bloqueaba si no introducías la contraseña correcta), que se solucionaron modificando código.</w:t>
+        <w:t>al menú principal del prototipo. Surgieron errores de los que se encargaron tanto Guillermo como Diego (entre otros, que este menú se bloqueaba si no introducías la contraseña correcta), que se solucionaron modificando código.</w:t>
       </w:r>
     </w:p>
     <w:p>
@@ -4090,7 +4106,11 @@
         <w:t>. Tendrán que insertarse dat</w:t>
       </w:r>
       <w:r>
-        <w:t>os introduciendo los nombres que se desea tener en la base de datos en el cuadro de texto, y pulsando el botón “Insertar”. Se mostrará un mensaje de confirmación si se ha podido insertar en el panel del menú, y si por el contrario ha habido algún error, saldrá un mensaje de inserción fallida.</w:t>
+        <w:t xml:space="preserve">os introduciendo los nombres que se desea tener en la base de datos en el cuadro de texto, y pulsando el botón </w:t>
+      </w:r>
+      <w:r>
+        <w:lastRenderedPageBreak/>
+        <w:t>“Insertar”. Se mostrará un mensaje de confirmación si se ha podido insertar en el panel del menú, y si por el contrario ha habido algún error, saldrá un mensaje de inserción fallida.</w:t>
       </w:r>
     </w:p>
     <w:p>
@@ -4195,7 +4215,6 @@
         <w:rPr>
           <w:b/>
         </w:rPr>
-        <w:lastRenderedPageBreak/>
         <w:t>4.- Dinámica grupal</w:t>
       </w:r>
       <w:bookmarkEnd w:id="12"/>
@@ -4289,7 +4308,11 @@
         <w:t xml:space="preserve">el día 8 de marzo en la cafetería de la facultad. Esta vez los participantes </w:t>
       </w:r>
       <w:r>
-        <w:t xml:space="preserve"> fueron quienes organizaron la actividad entre todos.  Se estableció un turno para poder recitar la historia y poder añadir una palabra nueva. Se hicieron varias historias, ya que cada vez que un jugador se equivocaba, se </w:t>
+        <w:t xml:space="preserve"> fueron quienes organizaron la actividad entre todos.  Se estableció un turno para </w:t>
+      </w:r>
+      <w:r>
+        <w:lastRenderedPageBreak/>
+        <w:t xml:space="preserve">poder recitar la historia y poder añadir una palabra nueva. Se hicieron varias historias, ya que cada vez que un jugador se equivocaba, se </w:t>
       </w:r>
       <w:proofErr w:type="gramStart"/>
       <w:r>
@@ -8165,7 +8188,7 @@
 </file>
 
 <file path=customXml/itemProps2.xml><?xml version="1.0" encoding="utf-8"?>
-<ds:datastoreItem xmlns:ds="http://schemas.openxmlformats.org/officeDocument/2006/customXml" ds:itemID="{5BE6E41E-9986-42A4-B894-FF79A9D727D4}">
+<ds:datastoreItem xmlns:ds="http://schemas.openxmlformats.org/officeDocument/2006/customXml" ds:itemID="{908784D6-F824-40F8-87D1-999C17952684}">
   <ds:schemaRefs>
     <ds:schemaRef ds:uri="http://schemas.openxmlformats.org/officeDocument/2006/bibliography"/>
   </ds:schemaRefs>

</xml_diff>